<commit_message>
Alteração no apendice 3, falta ajustar as ferramentas
</commit_message>
<xml_diff>
--- a/docs/apendice3.docx
+++ b/docs/apendice3.docx
@@ -1,6 +1,6 @@
 
 <file path=word/document.xml><?xml version="1.0" encoding="utf-8"?>
-<w:document xmlns:wpc="http://schemas.microsoft.com/office/word/2010/wordprocessingCanvas" xmlns:mc="http://schemas.openxmlformats.org/markup-compatibility/2006" xmlns:o="urn:schemas-microsoft-com:office:office" xmlns:r="http://schemas.openxmlformats.org/officeDocument/2006/relationships" xmlns:m="http://schemas.openxmlformats.org/officeDocument/2006/math" xmlns:v="urn:schemas-microsoft-com:vml" xmlns:wp14="http://schemas.microsoft.com/office/word/2010/wordprocessingDrawing" xmlns:wp="http://schemas.openxmlformats.org/drawingml/2006/wordprocessingDrawing" xmlns:w10="urn:schemas-microsoft-com:office:word" xmlns:w="http://schemas.openxmlformats.org/wordprocessingml/2006/main" xmlns:w14="http://schemas.microsoft.com/office/word/2010/wordml" xmlns:wpg="http://schemas.microsoft.com/office/word/2010/wordprocessingGroup" xmlns:wpi="http://schemas.microsoft.com/office/word/2010/wordprocessingInk" xmlns:wne="http://schemas.microsoft.com/office/word/2006/wordml" xmlns:wps="http://schemas.microsoft.com/office/word/2010/wordprocessingShape" mc:Ignorable="w14 wp14">
+<w:document xmlns:wpc="http://schemas.microsoft.com/office/word/2010/wordprocessingCanvas" xmlns:cx="http://schemas.microsoft.com/office/drawing/2014/chartex" xmlns:cx1="http://schemas.microsoft.com/office/drawing/2015/9/8/chartex" xmlns:cx2="http://schemas.microsoft.com/office/drawing/2015/10/21/chartex" xmlns:cx3="http://schemas.microsoft.com/office/drawing/2016/5/9/chartex" xmlns:cx4="http://schemas.microsoft.com/office/drawing/2016/5/10/chartex" xmlns:cx5="http://schemas.microsoft.com/office/drawing/2016/5/11/chartex" xmlns:cx6="http://schemas.microsoft.com/office/drawing/2016/5/12/chartex" xmlns:cx7="http://schemas.microsoft.com/office/drawing/2016/5/13/chartex" xmlns:cx8="http://schemas.microsoft.com/office/drawing/2016/5/14/chartex" xmlns:mc="http://schemas.openxmlformats.org/markup-compatibility/2006" xmlns:aink="http://schemas.microsoft.com/office/drawing/2016/ink" xmlns:o="urn:schemas-microsoft-com:office:office" xmlns:r="http://schemas.openxmlformats.org/officeDocument/2006/relationships" xmlns:m="http://schemas.openxmlformats.org/officeDocument/2006/math" xmlns:v="urn:schemas-microsoft-com:vml" xmlns:wp14="http://schemas.microsoft.com/office/word/2010/wordprocessingDrawing" xmlns:wp="http://schemas.openxmlformats.org/drawingml/2006/wordprocessingDrawing" xmlns:w10="urn:schemas-microsoft-com:office:word" xmlns:w="http://schemas.openxmlformats.org/wordprocessingml/2006/main" xmlns:w14="http://schemas.microsoft.com/office/word/2010/wordml" xmlns:w15="http://schemas.microsoft.com/office/word/2012/wordml" xmlns:w16se="http://schemas.microsoft.com/office/word/2015/wordml/symex" xmlns:wpg="http://schemas.microsoft.com/office/word/2010/wordprocessingGroup" xmlns:wpi="http://schemas.microsoft.com/office/word/2010/wordprocessingInk" xmlns:wne="http://schemas.microsoft.com/office/word/2006/wordml" xmlns:wps="http://schemas.microsoft.com/office/word/2010/wordprocessingShape" mc:Ignorable="w14 w15 w16se wp14">
   <w:background w:color="FFFFFF"/>
   <w:body>
     <w:p>
@@ -415,9 +415,9 @@
           <w:szCs w:val="24"/>
         </w:rPr>
         <w:sectPr>
-          <w:headerReference w:type="even" r:id="rId9"/>
-          <w:headerReference w:type="default" r:id="rId10"/>
-          <w:headerReference w:type="first" r:id="rId11"/>
+          <w:headerReference w:type="even" r:id="rId8"/>
+          <w:headerReference w:type="default" r:id="rId9"/>
+          <w:headerReference w:type="first" r:id="rId10"/>
           <w:footnotePr>
             <w:pos w:val="beneathText"/>
           </w:footnotePr>
@@ -456,7 +456,7 @@
           <w:noProof/>
           <w:szCs w:val="24"/>
         </w:rPr>
-        <w:t>12 de junho de 2017</w:t>
+        <w:t>14 de junho de 2017</w:t>
       </w:r>
       <w:r>
         <w:rPr>
@@ -535,28 +535,122 @@
           <w:color w:val="222222"/>
           <w:szCs w:val="24"/>
         </w:rPr>
-        <w:t>As empresas e instituições utilizam uma variedade de ferramentas para catálogo de peças, um exemplo é o GLPI (Gestion Libre de Parc I</w:t>
-      </w:r>
+        <w:t xml:space="preserve">Ao longo do ano de 2016 durante o projeto de extensão </w:t>
+      </w:r>
+      <w:proofErr w:type="spellStart"/>
       <w:r>
         <w:rPr>
           <w:color w:val="222222"/>
           <w:szCs w:val="24"/>
         </w:rPr>
-        <w:t>nformatique</w:t>
-      </w:r>
+        <w:t>Offboard</w:t>
+      </w:r>
+      <w:proofErr w:type="spellEnd"/>
       <w:r>
         <w:rPr>
           <w:color w:val="222222"/>
           <w:szCs w:val="24"/>
         </w:rPr>
-        <w:t>), uma plataforma presente no mercado há alguns anos. A ferramenta é eficiente, porém acaba perdendo em quesito de organização e tempo quando é necessário a montagem rápida de computadores.</w:t>
+        <w:t xml:space="preserve"> - Manutenção e Suporte a Serviço da Comunidade realizado no Instituto Federal</w:t>
       </w:r>
       <w:r>
         <w:rPr>
           <w:color w:val="222222"/>
           <w:szCs w:val="24"/>
         </w:rPr>
-        <w:t xml:space="preserve"> A localização dos componentes dentro do sistema acaba sendo confusa, principalmente quando é necessário associar peças entre sí, já que o sistema não permite identificar qual peça está sendo ou já foi associada a outro componente de maneira ágil. </w:t>
+        <w:t xml:space="preserve"> do Rio Grande do Sul</w:t>
+      </w:r>
+      <w:r>
+        <w:rPr>
+          <w:color w:val="222222"/>
+          <w:szCs w:val="24"/>
+        </w:rPr>
+        <w:t xml:space="preserve"> Campus Canoas</w:t>
+      </w:r>
+      <w:r>
+        <w:rPr>
+          <w:color w:val="222222"/>
+          <w:szCs w:val="24"/>
+        </w:rPr>
+        <w:t>,</w:t>
+      </w:r>
+      <w:r>
+        <w:rPr>
+          <w:color w:val="222222"/>
+          <w:szCs w:val="24"/>
+        </w:rPr>
+        <w:t xml:space="preserve"> uma grande quantidade de componentes e equipamentos foram sendo adicionados ao estoque do projeto através de doações da comunidade, a solução para catalogar esses itens foi utilizar o GLPI (</w:t>
+      </w:r>
+      <w:proofErr w:type="spellStart"/>
+      <w:r>
+        <w:rPr>
+          <w:color w:val="222222"/>
+          <w:szCs w:val="24"/>
+        </w:rPr>
+        <w:t>Gestion</w:t>
+      </w:r>
+      <w:proofErr w:type="spellEnd"/>
+      <w:r>
+        <w:rPr>
+          <w:color w:val="222222"/>
+          <w:szCs w:val="24"/>
+        </w:rPr>
+        <w:t xml:space="preserve"> Libre de </w:t>
+      </w:r>
+      <w:proofErr w:type="spellStart"/>
+      <w:r>
+        <w:rPr>
+          <w:color w:val="222222"/>
+          <w:szCs w:val="24"/>
+        </w:rPr>
+        <w:t>Parc</w:t>
+      </w:r>
+      <w:proofErr w:type="spellEnd"/>
+      <w:r>
+        <w:rPr>
+          <w:color w:val="222222"/>
+          <w:szCs w:val="24"/>
+        </w:rPr>
+        <w:t xml:space="preserve"> </w:t>
+      </w:r>
+      <w:proofErr w:type="spellStart"/>
+      <w:r>
+        <w:rPr>
+          <w:color w:val="222222"/>
+          <w:szCs w:val="24"/>
+        </w:rPr>
+        <w:t>Informatique</w:t>
+      </w:r>
+      <w:proofErr w:type="spellEnd"/>
+      <w:r>
+        <w:rPr>
+          <w:color w:val="222222"/>
+          <w:szCs w:val="24"/>
+        </w:rPr>
+        <w:t xml:space="preserve">), uma plataforma presente no mercado há alguns anos. A ferramenta é eficiente, porém acaba perdendo em quesito de organização e tempo quando é necessário a montagem rápida de computadores. A localização dos componentes dentro do sistema acaba sendo confusa, principalmente quando é necessário associar peças entre </w:t>
+      </w:r>
+      <w:proofErr w:type="spellStart"/>
+      <w:r>
+        <w:rPr>
+          <w:color w:val="222222"/>
+          <w:szCs w:val="24"/>
+        </w:rPr>
+        <w:t>sí</w:t>
+      </w:r>
+      <w:proofErr w:type="spellEnd"/>
+      <w:r>
+        <w:rPr>
+          <w:color w:val="222222"/>
+          <w:szCs w:val="24"/>
+        </w:rPr>
+        <w:t>, já que o sistema não permite identificar qual peça está sendo ou já foi associada a outro componente de maneira ágil</w:t>
+      </w:r>
+      <w:r>
+        <w:rPr>
+          <w:color w:val="222222"/>
+          <w:szCs w:val="24"/>
+        </w:rPr>
+        <w:t xml:space="preserve">. </w:t>
       </w:r>
     </w:p>
     <w:p>
@@ -658,21 +752,7 @@
         <w:rPr>
           <w:rStyle w:val="Fontepargpadro1"/>
         </w:rPr>
-        <w:t xml:space="preserve"> </w:t>
-      </w:r>
-      <w:proofErr w:type="gramStart"/>
-      <w:r>
-        <w:rPr>
-          <w:rStyle w:val="Fontepargpadro1"/>
-        </w:rPr>
-        <w:t>otimizar</w:t>
-      </w:r>
-      <w:proofErr w:type="gramEnd"/>
-      <w:r>
-        <w:rPr>
-          <w:rStyle w:val="Fontepargpadro1"/>
-        </w:rPr>
-        <w:t xml:space="preserve"> o tempo na criação de</w:t>
+        <w:t xml:space="preserve"> otimizar o tempo na criação de</w:t>
       </w:r>
       <w:r>
         <w:rPr>
@@ -893,7 +973,7 @@
                     </pic:cNvPicPr>
                   </pic:nvPicPr>
                   <pic:blipFill>
-                    <a:blip r:embed="rId12">
+                    <a:blip r:embed="rId11">
                       <a:extLst>
                         <a:ext uri="{28A0092B-C50C-407E-A947-70E740481C1C}">
                           <a14:useLocalDpi xmlns:a14="http://schemas.microsoft.com/office/drawing/2010/main" val="0"/>
@@ -953,7 +1033,55 @@
         <w:rPr>
           <w:color w:val="000000" w:themeColor="text1"/>
         </w:rPr>
-        <w:t>O caso de uso acima apresenta as possíveis interações do usuário dentro do sistema, existe apenas um tipo de usuário que é responsável por gerenciar todo o catálogo do sistema, gerenciar o funcionamento do algorítmo (gerar configuração) e gerar relatórios.</w:t>
+        <w:t>O</w:t>
+      </w:r>
+      <w:r>
+        <w:rPr>
+          <w:color w:val="000000" w:themeColor="text1"/>
+        </w:rPr>
+        <w:t>s</w:t>
+      </w:r>
+      <w:r>
+        <w:rPr>
+          <w:color w:val="000000" w:themeColor="text1"/>
+        </w:rPr>
+        <w:t xml:space="preserve"> caso</w:t>
+      </w:r>
+      <w:r>
+        <w:rPr>
+          <w:color w:val="000000" w:themeColor="text1"/>
+        </w:rPr>
+        <w:t>s</w:t>
+      </w:r>
+      <w:r>
+        <w:rPr>
+          <w:color w:val="000000" w:themeColor="text1"/>
+        </w:rPr>
+        <w:t xml:space="preserve"> de uso acima apresenta</w:t>
+      </w:r>
+      <w:r>
+        <w:rPr>
+          <w:color w:val="000000" w:themeColor="text1"/>
+        </w:rPr>
+        <w:t>m</w:t>
+      </w:r>
+      <w:r>
+        <w:rPr>
+          <w:color w:val="000000" w:themeColor="text1"/>
+        </w:rPr>
+        <w:t xml:space="preserve"> as possíveis interações do usuário dentro do sistema, existe apenas um tipo de usuário que é responsável por gerenciar todo o catálogo</w:t>
+      </w:r>
+      <w:r>
+        <w:rPr>
+          <w:color w:val="000000" w:themeColor="text1"/>
+        </w:rPr>
+        <w:t xml:space="preserve"> de peças n</w:t>
+      </w:r>
+      <w:r>
+        <w:rPr>
+          <w:color w:val="000000" w:themeColor="text1"/>
+        </w:rPr>
+        <w:t>o sistema, gerenciar o funcionamento do algorítmo (gerar configuração) e gerar relatórios.</w:t>
       </w:r>
     </w:p>
     <w:p>
@@ -2637,7 +2765,21 @@
                 <w:rStyle w:val="Fontepargpadro1"/>
                 <w:color w:val="000000" w:themeColor="text1"/>
               </w:rPr>
-              <w:t>Cd03 – Montar computador manualmente</w:t>
+              <w:t>Cd</w:t>
+            </w:r>
+            <w:r>
+              <w:rPr>
+                <w:rStyle w:val="Fontepargpadro1"/>
+                <w:color w:val="000000" w:themeColor="text1"/>
+              </w:rPr>
+              <w:t>U</w:t>
+            </w:r>
+            <w:r>
+              <w:rPr>
+                <w:rStyle w:val="Fontepargpadro1"/>
+                <w:color w:val="000000" w:themeColor="text1"/>
+              </w:rPr>
+              <w:t>03 – Montar computador manualmente</w:t>
             </w:r>
           </w:p>
         </w:tc>
@@ -3084,13 +3226,6 @@
                 <w:rStyle w:val="Fontepargpadro1"/>
                 <w:color w:val="000000" w:themeColor="text1"/>
               </w:rPr>
-              <w:t>[</w:t>
-            </w:r>
-            <w:r>
-              <w:rPr>
-                <w:rStyle w:val="Fontepargpadro1"/>
-                <w:color w:val="000000" w:themeColor="text1"/>
-              </w:rPr>
               <w:t>CdU04</w:t>
             </w:r>
             <w:r>
@@ -3098,7 +3233,7 @@
                 <w:rStyle w:val="Fontepargpadro1"/>
                 <w:color w:val="000000" w:themeColor="text1"/>
               </w:rPr>
-              <w:t xml:space="preserve">] </w:t>
+              <w:t xml:space="preserve"> </w:t>
             </w:r>
             <w:r>
               <w:rPr>
@@ -3486,8 +3621,8 @@
             <v:path o:extrusionok="f" gradientshapeok="t" o:connecttype="rect"/>
             <o:lock v:ext="edit" aspectratio="t"/>
           </v:shapetype>
-          <v:shape id="_x0000_i1025" type="#_x0000_t75" style="width:424.5pt;height:239.65pt">
-            <v:imagedata r:id="rId13" o:title="IV01"/>
+          <v:shape id="_x0000_i1025" type="#_x0000_t75" style="width:424.5pt;height:240pt">
+            <v:imagedata r:id="rId12" o:title="IV01"/>
           </v:shape>
         </w:pict>
       </w:r>
@@ -3499,27 +3634,14 @@
       <w:r>
         <w:t xml:space="preserve">Figura </w:t>
       </w:r>
-      <w:r>
-        <w:fldChar w:fldCharType="begin"/>
-      </w:r>
-      <w:r>
-        <w:instrText xml:space="preserve"> SEQ Figura \* ARABIC </w:instrText>
-      </w:r>
-      <w:r>
-        <w:fldChar w:fldCharType="separate"/>
-      </w:r>
-      <w:r>
-        <w:rPr>
-          <w:noProof/>
-        </w:rPr>
-        <w:t>1</w:t>
-      </w:r>
-      <w:r>
-        <w:rPr>
-          <w:noProof/>
-        </w:rPr>
-        <w:fldChar w:fldCharType="end"/>
-      </w:r>
+      <w:fldSimple w:instr=" SEQ Figura \* ARABIC ">
+        <w:r>
+          <w:rPr>
+            <w:noProof/>
+          </w:rPr>
+          <w:t>1</w:t>
+        </w:r>
+      </w:fldSimple>
       <w:r>
         <w:t>: IV01. Representa todos os componentes em geral.</w:t>
       </w:r>
@@ -3540,8 +3662,8 @@
           <w:color w:val="FF0000"/>
         </w:rPr>
         <w:pict w14:anchorId="68128E29">
-          <v:shape id="_x0000_i1026" type="#_x0000_t75" style="width:424.5pt;height:239.65pt">
-            <v:imagedata r:id="rId14" o:title="IV02"/>
+          <v:shape id="_x0000_i1026" type="#_x0000_t75" style="width:424.5pt;height:240pt">
+            <v:imagedata r:id="rId13" o:title="IV02"/>
           </v:shape>
         </w:pict>
       </w:r>
@@ -3553,27 +3675,14 @@
       <w:r>
         <w:t xml:space="preserve">Figura </w:t>
       </w:r>
-      <w:r>
-        <w:fldChar w:fldCharType="begin"/>
-      </w:r>
-      <w:r>
-        <w:instrText xml:space="preserve"> SEQ Figura \* ARABIC </w:instrText>
-      </w:r>
-      <w:r>
-        <w:fldChar w:fldCharType="separate"/>
-      </w:r>
-      <w:r>
-        <w:rPr>
-          <w:noProof/>
-        </w:rPr>
-        <w:t>2</w:t>
-      </w:r>
-      <w:r>
-        <w:rPr>
-          <w:noProof/>
-        </w:rPr>
-        <w:fldChar w:fldCharType="end"/>
-      </w:r>
+      <w:fldSimple w:instr=" SEQ Figura \* ARABIC ">
+        <w:r>
+          <w:rPr>
+            <w:noProof/>
+          </w:rPr>
+          <w:t>2</w:t>
+        </w:r>
+      </w:fldSimple>
       <w:r>
         <w:t>: IV02. Representa a criação ou edição de um componente.</w:t>
       </w:r>
@@ -3583,16 +3692,14 @@
       <w:pPr>
         <w:keepNext/>
       </w:pPr>
-      <w:bookmarkStart w:id="1" w:name="_GoBack"/>
       <w:r>
         <w:lastRenderedPageBreak/>
         <w:pict w14:anchorId="19AC905F">
-          <v:shape id="_x0000_i1027" type="#_x0000_t75" style="width:424.5pt;height:239.65pt">
-            <v:imagedata r:id="rId15" o:title="IV03"/>
+          <v:shape id="_x0000_i1027" type="#_x0000_t75" style="width:424.5pt;height:240pt">
+            <v:imagedata r:id="rId14" o:title="IV03"/>
           </v:shape>
         </w:pict>
       </w:r>
-      <w:bookmarkEnd w:id="1"/>
     </w:p>
     <w:p>
       <w:pPr>
@@ -3601,27 +3708,14 @@
       <w:r>
         <w:t xml:space="preserve">Figura </w:t>
       </w:r>
-      <w:r>
-        <w:fldChar w:fldCharType="begin"/>
-      </w:r>
-      <w:r>
-        <w:instrText xml:space="preserve"> SEQ Figura \* ARABIC </w:instrText>
-      </w:r>
-      <w:r>
-        <w:fldChar w:fldCharType="separate"/>
-      </w:r>
-      <w:r>
-        <w:rPr>
-          <w:noProof/>
-        </w:rPr>
-        <w:t>3</w:t>
-      </w:r>
-      <w:r>
-        <w:rPr>
-          <w:noProof/>
-        </w:rPr>
-        <w:fldChar w:fldCharType="end"/>
-      </w:r>
+      <w:fldSimple w:instr=" SEQ Figura \* ARABIC ">
+        <w:r>
+          <w:rPr>
+            <w:noProof/>
+          </w:rPr>
+          <w:t>3</w:t>
+        </w:r>
+      </w:fldSimple>
       <w:r>
         <w:t xml:space="preserve">: IV03. Representa as sugestões apresentada pelo </w:t>
       </w:r>
@@ -3705,7 +3799,7 @@
                     </pic:cNvPicPr>
                   </pic:nvPicPr>
                   <pic:blipFill>
-                    <a:blip r:embed="rId16">
+                    <a:blip r:embed="rId15">
                       <a:extLst>
                         <a:ext uri="{28A0092B-C50C-407E-A947-70E740481C1C}">
                           <a14:useLocalDpi xmlns:a14="http://schemas.microsoft.com/office/drawing/2010/main" val="0"/>
@@ -3781,7 +3875,7 @@
                     </pic:cNvPicPr>
                   </pic:nvPicPr>
                   <pic:blipFill>
-                    <a:blip r:embed="rId17">
+                    <a:blip r:embed="rId16">
                       <a:extLst>
                         <a:ext uri="{28A0092B-C50C-407E-A947-70E740481C1C}">
                           <a14:useLocalDpi xmlns:a14="http://schemas.microsoft.com/office/drawing/2010/main" val="0"/>
@@ -3846,8 +3940,8 @@
         </w:rPr>
         <w:lastRenderedPageBreak/>
         <w:pict w14:anchorId="7A14EAF6">
-          <v:shape id="_x0000_i1028" type="#_x0000_t75" style="width:425.55pt;height:425.55pt">
-            <v:imagedata r:id="rId18" o:title="Criar computador_activity"/>
+          <v:shape id="_x0000_i1028" type="#_x0000_t75" style="width:425.25pt;height:425.25pt">
+            <v:imagedata r:id="rId17" o:title="Criar computador_activity"/>
           </v:shape>
         </w:pict>
       </w:r>
@@ -4079,7 +4173,7 @@
                     </pic:cNvPicPr>
                   </pic:nvPicPr>
                   <pic:blipFill>
-                    <a:blip r:embed="rId19">
+                    <a:blip r:embed="rId18">
                       <a:extLst>
                         <a:ext uri="{28A0092B-C50C-407E-A947-70E740481C1C}">
                           <a14:useLocalDpi xmlns:a14="http://schemas.microsoft.com/office/drawing/2010/main" val="0"/>
@@ -4174,7 +4268,23 @@
           <w:rStyle w:val="Fontepargpadro1"/>
           <w:color w:val="000000" w:themeColor="text1"/>
         </w:rPr>
-        <w:t>PHP Hypertext Preprocessor: Linguagem de programação utilizada princi</w:t>
+        <w:t xml:space="preserve">PHP Hypertext </w:t>
+      </w:r>
+      <w:proofErr w:type="spellStart"/>
+      <w:r>
+        <w:rPr>
+          <w:rStyle w:val="Fontepargpadro1"/>
+          <w:color w:val="000000" w:themeColor="text1"/>
+        </w:rPr>
+        <w:t>Preprocessor</w:t>
+      </w:r>
+      <w:proofErr w:type="spellEnd"/>
+      <w:r>
+        <w:rPr>
+          <w:rStyle w:val="Fontepargpadro1"/>
+          <w:color w:val="000000" w:themeColor="text1"/>
+        </w:rPr>
+        <w:t>: Linguagem de programação utilizada princi</w:t>
       </w:r>
       <w:r>
         <w:rPr>
@@ -4326,30 +4436,39 @@
           <w:rStyle w:val="Fontepargpadro1"/>
           <w:color w:val="000000" w:themeColor="text1"/>
         </w:rPr>
-        <w:t>Framework PHP para criação de formulários e páginas, usado também para conexão com o banco de dados (</w:t>
-      </w:r>
+        <w:t xml:space="preserve">Framework PHP para criação de formulários e páginas, usado também </w:t>
+      </w:r>
+      <w:bookmarkStart w:id="1" w:name="_GoBack"/>
+      <w:bookmarkEnd w:id="1"/>
       <w:r>
         <w:rPr>
           <w:rStyle w:val="Fontepargpadro1"/>
           <w:color w:val="000000" w:themeColor="text1"/>
         </w:rPr>
-        <w:t>gitlab.com/</w:t>
-      </w:r>
-      <w:proofErr w:type="spellStart"/>
+        <w:t>para conexão com o banco de dados (</w:t>
+      </w:r>
       <w:r>
         <w:rPr>
           <w:rStyle w:val="Fontepargpadro1"/>
           <w:color w:val="000000" w:themeColor="text1"/>
         </w:rPr>
-        <w:t>enyalius</w:t>
-      </w:r>
-      <w:proofErr w:type="spellEnd"/>
+        <w:t>gitlab.com/</w:t>
+      </w:r>
+      <w:proofErr w:type="spellStart"/>
       <w:r>
         <w:rPr>
           <w:rStyle w:val="Fontepargpadro1"/>
           <w:color w:val="000000" w:themeColor="text1"/>
         </w:rPr>
-        <w:t>).</w:t>
+        <w:t>enyalius</w:t>
+      </w:r>
+      <w:proofErr w:type="spellEnd"/>
+      <w:r>
+        <w:rPr>
+          <w:rStyle w:val="Fontepargpadro1"/>
+          <w:color w:val="000000" w:themeColor="text1"/>
+        </w:rPr>
+        <w:t>);</w:t>
       </w:r>
     </w:p>
     <w:p>
@@ -4368,58 +4487,12 @@
           <w:color w:val="000000" w:themeColor="text1"/>
         </w:rPr>
       </w:pPr>
-      <w:proofErr w:type="spellStart"/>
       <w:r>
         <w:rPr>
           <w:rStyle w:val="Fontepargpadro1"/>
           <w:color w:val="000000" w:themeColor="text1"/>
         </w:rPr>
-        <w:t>Bootstrap</w:t>
-      </w:r>
-      <w:proofErr w:type="spellEnd"/>
-      <w:r>
-        <w:rPr>
-          <w:rStyle w:val="Fontepargpadro1"/>
-          <w:color w:val="000000" w:themeColor="text1"/>
-        </w:rPr>
-        <w:t xml:space="preserve">: </w:t>
-      </w:r>
-      <w:r>
-        <w:rPr>
-          <w:rStyle w:val="Fontepargpadro1"/>
-          <w:color w:val="000000" w:themeColor="text1"/>
-        </w:rPr>
-        <w:t xml:space="preserve">Framework CSS/JS para customizar as páginas, aplicação de estilos e </w:t>
-      </w:r>
-      <w:proofErr w:type="spellStart"/>
-      <w:r>
-        <w:rPr>
-          <w:rStyle w:val="Fontepargpadro1"/>
-          <w:color w:val="000000" w:themeColor="text1"/>
-        </w:rPr>
-        <w:t>responsividade</w:t>
-      </w:r>
-      <w:proofErr w:type="spellEnd"/>
-      <w:r>
-        <w:rPr>
-          <w:rStyle w:val="Fontepargpadro1"/>
-          <w:color w:val="000000" w:themeColor="text1"/>
-        </w:rPr>
-        <w:t xml:space="preserve"> (</w:t>
-      </w:r>
-      <w:r>
-        <w:rPr>
-          <w:rStyle w:val="Fontepargpadro1"/>
-          <w:color w:val="000000" w:themeColor="text1"/>
-        </w:rPr>
-        <w:t>getbootstrap.com</w:t>
-      </w:r>
-      <w:r>
-        <w:rPr>
-          <w:rStyle w:val="Fontepargpadro1"/>
-          <w:color w:val="000000" w:themeColor="text1"/>
-        </w:rPr>
-        <w:t>).</w:t>
+        <w:t xml:space="preserve">Composer: </w:t>
       </w:r>
     </w:p>
     <w:p>
@@ -4439,43 +4512,20 @@
         </w:rPr>
       </w:pPr>
       <w:proofErr w:type="spellStart"/>
-      <w:proofErr w:type="gramStart"/>
       <w:r>
         <w:rPr>
           <w:rStyle w:val="Fontepargpadro1"/>
           <w:color w:val="000000" w:themeColor="text1"/>
         </w:rPr>
-        <w:t>EclipsePHP</w:t>
+        <w:t>Grunt</w:t>
       </w:r>
       <w:proofErr w:type="spellEnd"/>
-      <w:proofErr w:type="gramEnd"/>
       <w:r>
         <w:rPr>
           <w:rStyle w:val="Fontepargpadro1"/>
           <w:color w:val="000000" w:themeColor="text1"/>
         </w:rPr>
-        <w:t xml:space="preserve">: </w:t>
-      </w:r>
-      <w:r>
-        <w:rPr>
-          <w:rStyle w:val="Fontepargpadro1"/>
-          <w:color w:val="000000" w:themeColor="text1"/>
-        </w:rPr>
-        <w:t>Ambiente de desenvolvimento em PHP (</w:t>
-      </w:r>
-      <w:r>
-        <w:rPr>
-          <w:rStyle w:val="Fontepargpadro1"/>
-          <w:color w:val="000000" w:themeColor="text1"/>
-        </w:rPr>
-        <w:t>eclipse.org</w:t>
-      </w:r>
-      <w:r>
-        <w:rPr>
-          <w:rStyle w:val="Fontepargpadro1"/>
-          <w:color w:val="000000" w:themeColor="text1"/>
-        </w:rPr>
-        <w:t>).</w:t>
+        <w:t>:</w:t>
       </w:r>
     </w:p>
     <w:p>
@@ -4495,16 +4545,14 @@
         </w:rPr>
       </w:pPr>
       <w:proofErr w:type="spellStart"/>
-      <w:proofErr w:type="gramStart"/>
       <w:r>
         <w:rPr>
           <w:rStyle w:val="Fontepargpadro1"/>
           <w:color w:val="000000" w:themeColor="text1"/>
         </w:rPr>
-        <w:t>ERMaster</w:t>
+        <w:t>Smarty</w:t>
       </w:r>
       <w:proofErr w:type="spellEnd"/>
-      <w:proofErr w:type="gramEnd"/>
       <w:r>
         <w:rPr>
           <w:rStyle w:val="Fontepargpadro1"/>
@@ -4512,35 +4560,167 @@
         </w:rPr>
         <w:t xml:space="preserve">: </w:t>
       </w:r>
-      <w:proofErr w:type="spellStart"/>
-      <w:r>
+    </w:p>
+    <w:p>
+      <w:pPr>
+        <w:pStyle w:val="LO-Normal"/>
+        <w:widowControl/>
+        <w:numPr>
+          <w:ilvl w:val="0"/>
+          <w:numId w:val="15"/>
+        </w:numPr>
+        <w:spacing w:after="120"/>
+        <w:jc w:val="both"/>
+        <w:textAlignment w:val="auto"/>
         <w:rPr>
           <w:rStyle w:val="Fontepargpadro1"/>
           <w:color w:val="000000" w:themeColor="text1"/>
         </w:rPr>
-        <w:t>Plugin</w:t>
-      </w:r>
-      <w:proofErr w:type="spellEnd"/>
+      </w:pPr>
+      <w:proofErr w:type="spellStart"/>
       <w:r>
         <w:rPr>
           <w:rStyle w:val="Fontepargpadro1"/>
           <w:color w:val="000000" w:themeColor="text1"/>
         </w:rPr>
-        <w:t xml:space="preserve"> para o Eclipse responsável por criar os diagramas do banco de dados (</w:t>
-      </w:r>
+        <w:t>Bootstrap</w:t>
+      </w:r>
+      <w:proofErr w:type="spellEnd"/>
       <w:r>
         <w:rPr>
           <w:rStyle w:val="Fontepargpadro1"/>
           <w:color w:val="000000" w:themeColor="text1"/>
         </w:rPr>
-        <w:t>ermaster.sourceforge.net</w:t>
+        <w:t xml:space="preserve">: </w:t>
       </w:r>
       <w:r>
         <w:rPr>
           <w:rStyle w:val="Fontepargpadro1"/>
           <w:color w:val="000000" w:themeColor="text1"/>
         </w:rPr>
+        <w:t>Framework CSS/JS para customizar as páginas, aplicação de estilos e responsividade (</w:t>
+      </w:r>
+      <w:r>
+        <w:rPr>
+          <w:rStyle w:val="Fontepargpadro1"/>
+          <w:color w:val="000000" w:themeColor="text1"/>
+        </w:rPr>
+        <w:t>getbootstrap.com</w:t>
+      </w:r>
+      <w:r>
+        <w:rPr>
+          <w:rStyle w:val="Fontepargpadro1"/>
+          <w:color w:val="000000" w:themeColor="text1"/>
+        </w:rPr>
+        <w:t>);</w:t>
+      </w:r>
+    </w:p>
+    <w:p>
+      <w:pPr>
+        <w:pStyle w:val="LO-Normal"/>
+        <w:widowControl/>
+        <w:numPr>
+          <w:ilvl w:val="0"/>
+          <w:numId w:val="15"/>
+        </w:numPr>
+        <w:spacing w:after="120"/>
+        <w:jc w:val="both"/>
+        <w:textAlignment w:val="auto"/>
+        <w:rPr>
+          <w:rStyle w:val="Fontepargpadro1"/>
+          <w:color w:val="000000" w:themeColor="text1"/>
+        </w:rPr>
+      </w:pPr>
+      <w:proofErr w:type="spellStart"/>
+      <w:r>
+        <w:rPr>
+          <w:rStyle w:val="Fontepargpadro1"/>
+          <w:color w:val="000000" w:themeColor="text1"/>
+        </w:rPr>
+        <w:t>EclipsePHP</w:t>
+      </w:r>
+      <w:proofErr w:type="spellEnd"/>
+      <w:r>
+        <w:rPr>
+          <w:rStyle w:val="Fontepargpadro1"/>
+          <w:color w:val="000000" w:themeColor="text1"/>
+        </w:rPr>
+        <w:t xml:space="preserve">: </w:t>
+      </w:r>
+      <w:r>
+        <w:rPr>
+          <w:rStyle w:val="Fontepargpadro1"/>
+          <w:color w:val="000000" w:themeColor="text1"/>
+        </w:rPr>
+        <w:t>Ambiente de desenvolvimento em PHP (</w:t>
+      </w:r>
+      <w:r>
+        <w:rPr>
+          <w:rStyle w:val="Fontepargpadro1"/>
+          <w:color w:val="000000" w:themeColor="text1"/>
+        </w:rPr>
+        <w:t>eclipse.org</w:t>
+      </w:r>
+      <w:r>
+        <w:rPr>
+          <w:rStyle w:val="Fontepargpadro1"/>
+          <w:color w:val="000000" w:themeColor="text1"/>
+        </w:rPr>
         <w:t>).</w:t>
+      </w:r>
+    </w:p>
+    <w:p>
+      <w:pPr>
+        <w:pStyle w:val="LO-Normal"/>
+        <w:widowControl/>
+        <w:numPr>
+          <w:ilvl w:val="0"/>
+          <w:numId w:val="15"/>
+        </w:numPr>
+        <w:spacing w:after="120"/>
+        <w:jc w:val="both"/>
+        <w:textAlignment w:val="auto"/>
+        <w:rPr>
+          <w:rStyle w:val="Fontepargpadro1"/>
+          <w:color w:val="000000" w:themeColor="text1"/>
+        </w:rPr>
+      </w:pPr>
+      <w:proofErr w:type="spellStart"/>
+      <w:r>
+        <w:rPr>
+          <w:rStyle w:val="Fontepargpadro1"/>
+          <w:color w:val="000000" w:themeColor="text1"/>
+        </w:rPr>
+        <w:t>ERMaster</w:t>
+      </w:r>
+      <w:proofErr w:type="spellEnd"/>
+      <w:r>
+        <w:rPr>
+          <w:rStyle w:val="Fontepargpadro1"/>
+          <w:color w:val="000000" w:themeColor="text1"/>
+        </w:rPr>
+        <w:t xml:space="preserve">: </w:t>
+      </w:r>
+      <w:r>
+        <w:rPr>
+          <w:rStyle w:val="Fontepargpadro1"/>
+          <w:color w:val="000000" w:themeColor="text1"/>
+        </w:rPr>
+        <w:t>Plugin para o Eclipse responsável por criar os diagramas do banco de dados (</w:t>
+      </w:r>
+      <w:r>
+        <w:rPr>
+          <w:rStyle w:val="Fontepargpadro1"/>
+          <w:color w:val="000000" w:themeColor="text1"/>
+        </w:rPr>
+        <w:t>ermaster.sourceforge.net</w:t>
+      </w:r>
+      <w:r>
+        <w:rPr>
+          <w:rStyle w:val="Fontepargpadro1"/>
+          <w:color w:val="000000" w:themeColor="text1"/>
+        </w:rPr>
+        <w:t>);</w:t>
       </w:r>
     </w:p>
     <w:p>
@@ -9190,7 +9370,7 @@
     </w:tbl>
     <w:p/>
     <w:sectPr>
-      <w:headerReference w:type="first" r:id="rId20"/>
+      <w:headerReference w:type="first" r:id="rId19"/>
       <w:footnotePr>
         <w:pos w:val="beneathText"/>
       </w:footnotePr>
@@ -9204,7 +9384,7 @@
 </file>
 
 <file path=word/endnotes.xml><?xml version="1.0" encoding="utf-8"?>
-<w:endnotes xmlns:wpc="http://schemas.microsoft.com/office/word/2010/wordprocessingCanvas" xmlns:mc="http://schemas.openxmlformats.org/markup-compatibility/2006" xmlns:o="urn:schemas-microsoft-com:office:office" xmlns:r="http://schemas.openxmlformats.org/officeDocument/2006/relationships" xmlns:m="http://schemas.openxmlformats.org/officeDocument/2006/math" xmlns:v="urn:schemas-microsoft-com:vml" xmlns:wp14="http://schemas.microsoft.com/office/word/2010/wordprocessingDrawing" xmlns:wp="http://schemas.openxmlformats.org/drawingml/2006/wordprocessingDrawing" xmlns:w10="urn:schemas-microsoft-com:office:word" xmlns:w="http://schemas.openxmlformats.org/wordprocessingml/2006/main" xmlns:w14="http://schemas.microsoft.com/office/word/2010/wordml" xmlns:wpg="http://schemas.microsoft.com/office/word/2010/wordprocessingGroup" xmlns:wpi="http://schemas.microsoft.com/office/word/2010/wordprocessingInk" xmlns:wne="http://schemas.microsoft.com/office/word/2006/wordml" xmlns:wps="http://schemas.microsoft.com/office/word/2010/wordprocessingShape" mc:Ignorable="w14 wp14">
+<w:endnotes xmlns:wpc="http://schemas.microsoft.com/office/word/2010/wordprocessingCanvas" xmlns:cx="http://schemas.microsoft.com/office/drawing/2014/chartex" xmlns:cx1="http://schemas.microsoft.com/office/drawing/2015/9/8/chartex" xmlns:cx2="http://schemas.microsoft.com/office/drawing/2015/10/21/chartex" xmlns:cx3="http://schemas.microsoft.com/office/drawing/2016/5/9/chartex" xmlns:cx4="http://schemas.microsoft.com/office/drawing/2016/5/10/chartex" xmlns:cx5="http://schemas.microsoft.com/office/drawing/2016/5/11/chartex" xmlns:cx6="http://schemas.microsoft.com/office/drawing/2016/5/12/chartex" xmlns:cx7="http://schemas.microsoft.com/office/drawing/2016/5/13/chartex" xmlns:cx8="http://schemas.microsoft.com/office/drawing/2016/5/14/chartex" xmlns:mc="http://schemas.openxmlformats.org/markup-compatibility/2006" xmlns:aink="http://schemas.microsoft.com/office/drawing/2016/ink" xmlns:o="urn:schemas-microsoft-com:office:office" xmlns:r="http://schemas.openxmlformats.org/officeDocument/2006/relationships" xmlns:m="http://schemas.openxmlformats.org/officeDocument/2006/math" xmlns:v="urn:schemas-microsoft-com:vml" xmlns:wp14="http://schemas.microsoft.com/office/word/2010/wordprocessingDrawing" xmlns:wp="http://schemas.openxmlformats.org/drawingml/2006/wordprocessingDrawing" xmlns:w10="urn:schemas-microsoft-com:office:word" xmlns:w="http://schemas.openxmlformats.org/wordprocessingml/2006/main" xmlns:w14="http://schemas.microsoft.com/office/word/2010/wordml" xmlns:w15="http://schemas.microsoft.com/office/word/2012/wordml" xmlns:w16se="http://schemas.microsoft.com/office/word/2015/wordml/symex" xmlns:wpg="http://schemas.microsoft.com/office/word/2010/wordprocessingGroup" xmlns:wpi="http://schemas.microsoft.com/office/word/2010/wordprocessingInk" xmlns:wne="http://schemas.microsoft.com/office/word/2006/wordml" xmlns:wps="http://schemas.microsoft.com/office/word/2010/wordprocessingShape" mc:Ignorable="w14 w15 w16se wp14">
   <w:endnote w:type="separator" w:id="-1">
     <w:p>
       <w:pPr>
@@ -9229,7 +9409,7 @@
 </file>
 
 <file path=word/footnotes.xml><?xml version="1.0" encoding="utf-8"?>
-<w:footnotes xmlns:wpc="http://schemas.microsoft.com/office/word/2010/wordprocessingCanvas" xmlns:mc="http://schemas.openxmlformats.org/markup-compatibility/2006" xmlns:o="urn:schemas-microsoft-com:office:office" xmlns:r="http://schemas.openxmlformats.org/officeDocument/2006/relationships" xmlns:m="http://schemas.openxmlformats.org/officeDocument/2006/math" xmlns:v="urn:schemas-microsoft-com:vml" xmlns:wp14="http://schemas.microsoft.com/office/word/2010/wordprocessingDrawing" xmlns:wp="http://schemas.openxmlformats.org/drawingml/2006/wordprocessingDrawing" xmlns:w10="urn:schemas-microsoft-com:office:word" xmlns:w="http://schemas.openxmlformats.org/wordprocessingml/2006/main" xmlns:w14="http://schemas.microsoft.com/office/word/2010/wordml" xmlns:wpg="http://schemas.microsoft.com/office/word/2010/wordprocessingGroup" xmlns:wpi="http://schemas.microsoft.com/office/word/2010/wordprocessingInk" xmlns:wne="http://schemas.microsoft.com/office/word/2006/wordml" xmlns:wps="http://schemas.microsoft.com/office/word/2010/wordprocessingShape" mc:Ignorable="w14 wp14">
+<w:footnotes xmlns:wpc="http://schemas.microsoft.com/office/word/2010/wordprocessingCanvas" xmlns:cx="http://schemas.microsoft.com/office/drawing/2014/chartex" xmlns:cx1="http://schemas.microsoft.com/office/drawing/2015/9/8/chartex" xmlns:cx2="http://schemas.microsoft.com/office/drawing/2015/10/21/chartex" xmlns:cx3="http://schemas.microsoft.com/office/drawing/2016/5/9/chartex" xmlns:cx4="http://schemas.microsoft.com/office/drawing/2016/5/10/chartex" xmlns:cx5="http://schemas.microsoft.com/office/drawing/2016/5/11/chartex" xmlns:cx6="http://schemas.microsoft.com/office/drawing/2016/5/12/chartex" xmlns:cx7="http://schemas.microsoft.com/office/drawing/2016/5/13/chartex" xmlns:cx8="http://schemas.microsoft.com/office/drawing/2016/5/14/chartex" xmlns:mc="http://schemas.openxmlformats.org/markup-compatibility/2006" xmlns:aink="http://schemas.microsoft.com/office/drawing/2016/ink" xmlns:o="urn:schemas-microsoft-com:office:office" xmlns:r="http://schemas.openxmlformats.org/officeDocument/2006/relationships" xmlns:m="http://schemas.openxmlformats.org/officeDocument/2006/math" xmlns:v="urn:schemas-microsoft-com:vml" xmlns:wp14="http://schemas.microsoft.com/office/word/2010/wordprocessingDrawing" xmlns:wp="http://schemas.openxmlformats.org/drawingml/2006/wordprocessingDrawing" xmlns:w10="urn:schemas-microsoft-com:office:word" xmlns:w="http://schemas.openxmlformats.org/wordprocessingml/2006/main" xmlns:w14="http://schemas.microsoft.com/office/word/2010/wordml" xmlns:w15="http://schemas.microsoft.com/office/word/2012/wordml" xmlns:w16se="http://schemas.microsoft.com/office/word/2015/wordml/symex" xmlns:wpg="http://schemas.microsoft.com/office/word/2010/wordprocessingGroup" xmlns:wpi="http://schemas.microsoft.com/office/word/2010/wordprocessingInk" xmlns:wne="http://schemas.microsoft.com/office/word/2006/wordml" xmlns:wps="http://schemas.microsoft.com/office/word/2010/wordprocessingShape" mc:Ignorable="w14 w15 w16se wp14">
   <w:footnote w:type="separator" w:id="-1">
     <w:p>
       <w:pPr>
@@ -9254,7 +9434,7 @@
 </file>
 
 <file path=word/header1.xml><?xml version="1.0" encoding="utf-8"?>
-<w:hdr xmlns:wpc="http://schemas.microsoft.com/office/word/2010/wordprocessingCanvas" xmlns:mc="http://schemas.openxmlformats.org/markup-compatibility/2006" xmlns:o="urn:schemas-microsoft-com:office:office" xmlns:r="http://schemas.openxmlformats.org/officeDocument/2006/relationships" xmlns:m="http://schemas.openxmlformats.org/officeDocument/2006/math" xmlns:v="urn:schemas-microsoft-com:vml" xmlns:wp14="http://schemas.microsoft.com/office/word/2010/wordprocessingDrawing" xmlns:wp="http://schemas.openxmlformats.org/drawingml/2006/wordprocessingDrawing" xmlns:w10="urn:schemas-microsoft-com:office:word" xmlns:w="http://schemas.openxmlformats.org/wordprocessingml/2006/main" xmlns:w14="http://schemas.microsoft.com/office/word/2010/wordml" xmlns:wpg="http://schemas.microsoft.com/office/word/2010/wordprocessingGroup" xmlns:wpi="http://schemas.microsoft.com/office/word/2010/wordprocessingInk" xmlns:wne="http://schemas.microsoft.com/office/word/2006/wordml" xmlns:wps="http://schemas.microsoft.com/office/word/2010/wordprocessingShape" mc:Ignorable="w14 wp14">
+<w:hdr xmlns:wpc="http://schemas.microsoft.com/office/word/2010/wordprocessingCanvas" xmlns:cx="http://schemas.microsoft.com/office/drawing/2014/chartex" xmlns:cx1="http://schemas.microsoft.com/office/drawing/2015/9/8/chartex" xmlns:cx2="http://schemas.microsoft.com/office/drawing/2015/10/21/chartex" xmlns:cx3="http://schemas.microsoft.com/office/drawing/2016/5/9/chartex" xmlns:cx4="http://schemas.microsoft.com/office/drawing/2016/5/10/chartex" xmlns:cx5="http://schemas.microsoft.com/office/drawing/2016/5/11/chartex" xmlns:cx6="http://schemas.microsoft.com/office/drawing/2016/5/12/chartex" xmlns:cx7="http://schemas.microsoft.com/office/drawing/2016/5/13/chartex" xmlns:cx8="http://schemas.microsoft.com/office/drawing/2016/5/14/chartex" xmlns:mc="http://schemas.openxmlformats.org/markup-compatibility/2006" xmlns:aink="http://schemas.microsoft.com/office/drawing/2016/ink" xmlns:o="urn:schemas-microsoft-com:office:office" xmlns:r="http://schemas.openxmlformats.org/officeDocument/2006/relationships" xmlns:m="http://schemas.openxmlformats.org/officeDocument/2006/math" xmlns:v="urn:schemas-microsoft-com:vml" xmlns:wp14="http://schemas.microsoft.com/office/word/2010/wordprocessingDrawing" xmlns:wp="http://schemas.openxmlformats.org/drawingml/2006/wordprocessingDrawing" xmlns:w10="urn:schemas-microsoft-com:office:word" xmlns:w="http://schemas.openxmlformats.org/wordprocessingml/2006/main" xmlns:w14="http://schemas.microsoft.com/office/word/2010/wordml" xmlns:w15="http://schemas.microsoft.com/office/word/2012/wordml" xmlns:w16se="http://schemas.microsoft.com/office/word/2015/wordml/symex" xmlns:wpg="http://schemas.microsoft.com/office/word/2010/wordprocessingGroup" xmlns:wpi="http://schemas.microsoft.com/office/word/2010/wordprocessingInk" xmlns:wne="http://schemas.microsoft.com/office/word/2006/wordml" xmlns:wps="http://schemas.microsoft.com/office/word/2010/wordprocessingShape" mc:Ignorable="w14 w15 w16se wp14">
   <w:p>
     <w:pPr>
       <w:pStyle w:val="Cabealho"/>
@@ -9274,7 +9454,7 @@
 </file>
 
 <file path=word/header2.xml><?xml version="1.0" encoding="utf-8"?>
-<w:hdr xmlns:wpc="http://schemas.microsoft.com/office/word/2010/wordprocessingCanvas" xmlns:mc="http://schemas.openxmlformats.org/markup-compatibility/2006" xmlns:o="urn:schemas-microsoft-com:office:office" xmlns:r="http://schemas.openxmlformats.org/officeDocument/2006/relationships" xmlns:m="http://schemas.openxmlformats.org/officeDocument/2006/math" xmlns:v="urn:schemas-microsoft-com:vml" xmlns:wp14="http://schemas.microsoft.com/office/word/2010/wordprocessingDrawing" xmlns:wp="http://schemas.openxmlformats.org/drawingml/2006/wordprocessingDrawing" xmlns:w10="urn:schemas-microsoft-com:office:word" xmlns:w="http://schemas.openxmlformats.org/wordprocessingml/2006/main" xmlns:w14="http://schemas.microsoft.com/office/word/2010/wordml" xmlns:wpg="http://schemas.microsoft.com/office/word/2010/wordprocessingGroup" xmlns:wpi="http://schemas.microsoft.com/office/word/2010/wordprocessingInk" xmlns:wne="http://schemas.microsoft.com/office/word/2006/wordml" xmlns:wps="http://schemas.microsoft.com/office/word/2010/wordprocessingShape" mc:Ignorable="w14 wp14">
+<w:hdr xmlns:wpc="http://schemas.microsoft.com/office/word/2010/wordprocessingCanvas" xmlns:cx="http://schemas.microsoft.com/office/drawing/2014/chartex" xmlns:cx1="http://schemas.microsoft.com/office/drawing/2015/9/8/chartex" xmlns:cx2="http://schemas.microsoft.com/office/drawing/2015/10/21/chartex" xmlns:cx3="http://schemas.microsoft.com/office/drawing/2016/5/9/chartex" xmlns:cx4="http://schemas.microsoft.com/office/drawing/2016/5/10/chartex" xmlns:cx5="http://schemas.microsoft.com/office/drawing/2016/5/11/chartex" xmlns:cx6="http://schemas.microsoft.com/office/drawing/2016/5/12/chartex" xmlns:cx7="http://schemas.microsoft.com/office/drawing/2016/5/13/chartex" xmlns:cx8="http://schemas.microsoft.com/office/drawing/2016/5/14/chartex" xmlns:mc="http://schemas.openxmlformats.org/markup-compatibility/2006" xmlns:aink="http://schemas.microsoft.com/office/drawing/2016/ink" xmlns:o="urn:schemas-microsoft-com:office:office" xmlns:r="http://schemas.openxmlformats.org/officeDocument/2006/relationships" xmlns:m="http://schemas.openxmlformats.org/officeDocument/2006/math" xmlns:v="urn:schemas-microsoft-com:vml" xmlns:wp14="http://schemas.microsoft.com/office/word/2010/wordprocessingDrawing" xmlns:wp="http://schemas.openxmlformats.org/drawingml/2006/wordprocessingDrawing" xmlns:w10="urn:schemas-microsoft-com:office:word" xmlns:w="http://schemas.openxmlformats.org/wordprocessingml/2006/main" xmlns:w14="http://schemas.microsoft.com/office/word/2010/wordml" xmlns:w15="http://schemas.microsoft.com/office/word/2012/wordml" xmlns:w16se="http://schemas.microsoft.com/office/word/2015/wordml/symex" xmlns:wpg="http://schemas.microsoft.com/office/word/2010/wordprocessingGroup" xmlns:wpi="http://schemas.microsoft.com/office/word/2010/wordprocessingInk" xmlns:wne="http://schemas.microsoft.com/office/word/2006/wordml" xmlns:wps="http://schemas.microsoft.com/office/word/2010/wordprocessingShape" mc:Ignorable="w14 w15 w16se wp14">
   <w:p>
     <w:pPr>
       <w:pStyle w:val="Cabealho"/>
@@ -9297,7 +9477,7 @@
 </file>
 
 <file path=word/header3.xml><?xml version="1.0" encoding="utf-8"?>
-<w:hdr xmlns:wpc="http://schemas.microsoft.com/office/word/2010/wordprocessingCanvas" xmlns:mc="http://schemas.openxmlformats.org/markup-compatibility/2006" xmlns:o="urn:schemas-microsoft-com:office:office" xmlns:r="http://schemas.openxmlformats.org/officeDocument/2006/relationships" xmlns:m="http://schemas.openxmlformats.org/officeDocument/2006/math" xmlns:v="urn:schemas-microsoft-com:vml" xmlns:wp14="http://schemas.microsoft.com/office/word/2010/wordprocessingDrawing" xmlns:wp="http://schemas.openxmlformats.org/drawingml/2006/wordprocessingDrawing" xmlns:w10="urn:schemas-microsoft-com:office:word" xmlns:w="http://schemas.openxmlformats.org/wordprocessingml/2006/main" xmlns:w14="http://schemas.microsoft.com/office/word/2010/wordml" xmlns:wpg="http://schemas.microsoft.com/office/word/2010/wordprocessingGroup" xmlns:wpi="http://schemas.microsoft.com/office/word/2010/wordprocessingInk" xmlns:wne="http://schemas.microsoft.com/office/word/2006/wordml" xmlns:wps="http://schemas.microsoft.com/office/word/2010/wordprocessingShape" mc:Ignorable="w14 wp14">
+<w:hdr xmlns:wpc="http://schemas.microsoft.com/office/word/2010/wordprocessingCanvas" xmlns:cx="http://schemas.microsoft.com/office/drawing/2014/chartex" xmlns:cx1="http://schemas.microsoft.com/office/drawing/2015/9/8/chartex" xmlns:cx2="http://schemas.microsoft.com/office/drawing/2015/10/21/chartex" xmlns:cx3="http://schemas.microsoft.com/office/drawing/2016/5/9/chartex" xmlns:cx4="http://schemas.microsoft.com/office/drawing/2016/5/10/chartex" xmlns:cx5="http://schemas.microsoft.com/office/drawing/2016/5/11/chartex" xmlns:cx6="http://schemas.microsoft.com/office/drawing/2016/5/12/chartex" xmlns:cx7="http://schemas.microsoft.com/office/drawing/2016/5/13/chartex" xmlns:cx8="http://schemas.microsoft.com/office/drawing/2016/5/14/chartex" xmlns:mc="http://schemas.openxmlformats.org/markup-compatibility/2006" xmlns:aink="http://schemas.microsoft.com/office/drawing/2016/ink" xmlns:o="urn:schemas-microsoft-com:office:office" xmlns:r="http://schemas.openxmlformats.org/officeDocument/2006/relationships" xmlns:m="http://schemas.openxmlformats.org/officeDocument/2006/math" xmlns:v="urn:schemas-microsoft-com:vml" xmlns:wp14="http://schemas.microsoft.com/office/word/2010/wordprocessingDrawing" xmlns:wp="http://schemas.openxmlformats.org/drawingml/2006/wordprocessingDrawing" xmlns:w10="urn:schemas-microsoft-com:office:word" xmlns:w="http://schemas.openxmlformats.org/wordprocessingml/2006/main" xmlns:w14="http://schemas.microsoft.com/office/word/2010/wordml" xmlns:w15="http://schemas.microsoft.com/office/word/2012/wordml" xmlns:w16se="http://schemas.microsoft.com/office/word/2015/wordml/symex" xmlns:wpg="http://schemas.microsoft.com/office/word/2010/wordprocessingGroup" xmlns:wpi="http://schemas.microsoft.com/office/word/2010/wordprocessingInk" xmlns:wne="http://schemas.microsoft.com/office/word/2006/wordml" xmlns:wps="http://schemas.microsoft.com/office/word/2010/wordprocessingShape" mc:Ignorable="w14 w15 w16se wp14">
   <w:p>
     <w:pPr>
       <w:pStyle w:val="Cabealho"/>
@@ -9355,7 +9535,7 @@
 </file>
 
 <file path=word/header4.xml><?xml version="1.0" encoding="utf-8"?>
-<w:hdr xmlns:wpc="http://schemas.microsoft.com/office/word/2010/wordprocessingCanvas" xmlns:mc="http://schemas.openxmlformats.org/markup-compatibility/2006" xmlns:o="urn:schemas-microsoft-com:office:office" xmlns:r="http://schemas.openxmlformats.org/officeDocument/2006/relationships" xmlns:m="http://schemas.openxmlformats.org/officeDocument/2006/math" xmlns:v="urn:schemas-microsoft-com:vml" xmlns:wp14="http://schemas.microsoft.com/office/word/2010/wordprocessingDrawing" xmlns:wp="http://schemas.openxmlformats.org/drawingml/2006/wordprocessingDrawing" xmlns:w10="urn:schemas-microsoft-com:office:word" xmlns:w="http://schemas.openxmlformats.org/wordprocessingml/2006/main" xmlns:w14="http://schemas.microsoft.com/office/word/2010/wordml" xmlns:wpg="http://schemas.microsoft.com/office/word/2010/wordprocessingGroup" xmlns:wpi="http://schemas.microsoft.com/office/word/2010/wordprocessingInk" xmlns:wne="http://schemas.microsoft.com/office/word/2006/wordml" xmlns:wps="http://schemas.microsoft.com/office/word/2010/wordprocessingShape" mc:Ignorable="w14 wp14">
+<w:hdr xmlns:wpc="http://schemas.microsoft.com/office/word/2010/wordprocessingCanvas" xmlns:cx="http://schemas.microsoft.com/office/drawing/2014/chartex" xmlns:cx1="http://schemas.microsoft.com/office/drawing/2015/9/8/chartex" xmlns:cx2="http://schemas.microsoft.com/office/drawing/2015/10/21/chartex" xmlns:cx3="http://schemas.microsoft.com/office/drawing/2016/5/9/chartex" xmlns:cx4="http://schemas.microsoft.com/office/drawing/2016/5/10/chartex" xmlns:cx5="http://schemas.microsoft.com/office/drawing/2016/5/11/chartex" xmlns:cx6="http://schemas.microsoft.com/office/drawing/2016/5/12/chartex" xmlns:cx7="http://schemas.microsoft.com/office/drawing/2016/5/13/chartex" xmlns:cx8="http://schemas.microsoft.com/office/drawing/2016/5/14/chartex" xmlns:mc="http://schemas.openxmlformats.org/markup-compatibility/2006" xmlns:aink="http://schemas.microsoft.com/office/drawing/2016/ink" xmlns:o="urn:schemas-microsoft-com:office:office" xmlns:r="http://schemas.openxmlformats.org/officeDocument/2006/relationships" xmlns:m="http://schemas.openxmlformats.org/officeDocument/2006/math" xmlns:v="urn:schemas-microsoft-com:vml" xmlns:wp14="http://schemas.microsoft.com/office/word/2010/wordprocessingDrawing" xmlns:wp="http://schemas.openxmlformats.org/drawingml/2006/wordprocessingDrawing" xmlns:w10="urn:schemas-microsoft-com:office:word" xmlns:w="http://schemas.openxmlformats.org/wordprocessingml/2006/main" xmlns:w14="http://schemas.microsoft.com/office/word/2010/wordml" xmlns:w15="http://schemas.microsoft.com/office/word/2012/wordml" xmlns:w16se="http://schemas.microsoft.com/office/word/2015/wordml/symex" xmlns:wpg="http://schemas.microsoft.com/office/word/2010/wordprocessingGroup" xmlns:wpi="http://schemas.microsoft.com/office/word/2010/wordprocessingInk" xmlns:wne="http://schemas.microsoft.com/office/word/2006/wordml" xmlns:wps="http://schemas.microsoft.com/office/word/2010/wordprocessingShape" mc:Ignorable="w14 w15 w16se wp14">
   <w:p>
     <w:pPr>
       <w:pStyle w:val="Cabealho"/>
@@ -9414,8 +9594,8 @@
 </file>
 
 <file path=word/numbering.xml><?xml version="1.0" encoding="utf-8"?>
-<w:numbering xmlns:wpc="http://schemas.microsoft.com/office/word/2010/wordprocessingCanvas" xmlns:mc="http://schemas.openxmlformats.org/markup-compatibility/2006" xmlns:o="urn:schemas-microsoft-com:office:office" xmlns:r="http://schemas.openxmlformats.org/officeDocument/2006/relationships" xmlns:m="http://schemas.openxmlformats.org/officeDocument/2006/math" xmlns:v="urn:schemas-microsoft-com:vml" xmlns:wp14="http://schemas.microsoft.com/office/word/2010/wordprocessingDrawing" xmlns:wp="http://schemas.openxmlformats.org/drawingml/2006/wordprocessingDrawing" xmlns:w10="urn:schemas-microsoft-com:office:word" xmlns:w="http://schemas.openxmlformats.org/wordprocessingml/2006/main" xmlns:w14="http://schemas.microsoft.com/office/word/2010/wordml" xmlns:wpg="http://schemas.microsoft.com/office/word/2010/wordprocessingGroup" xmlns:wpi="http://schemas.microsoft.com/office/word/2010/wordprocessingInk" xmlns:wne="http://schemas.microsoft.com/office/word/2006/wordml" xmlns:wps="http://schemas.microsoft.com/office/word/2010/wordprocessingShape" mc:Ignorable="w14 wp14">
-  <w:abstractNum w:abstractNumId="0">
+<w:numbering xmlns:wpc="http://schemas.microsoft.com/office/word/2010/wordprocessingCanvas" xmlns:cx="http://schemas.microsoft.com/office/drawing/2014/chartex" xmlns:cx1="http://schemas.microsoft.com/office/drawing/2015/9/8/chartex" xmlns:cx2="http://schemas.microsoft.com/office/drawing/2015/10/21/chartex" xmlns:cx3="http://schemas.microsoft.com/office/drawing/2016/5/9/chartex" xmlns:cx4="http://schemas.microsoft.com/office/drawing/2016/5/10/chartex" xmlns:cx5="http://schemas.microsoft.com/office/drawing/2016/5/11/chartex" xmlns:cx6="http://schemas.microsoft.com/office/drawing/2016/5/12/chartex" xmlns:cx7="http://schemas.microsoft.com/office/drawing/2016/5/13/chartex" xmlns:cx8="http://schemas.microsoft.com/office/drawing/2016/5/14/chartex" xmlns:mc="http://schemas.openxmlformats.org/markup-compatibility/2006" xmlns:aink="http://schemas.microsoft.com/office/drawing/2016/ink" xmlns:o="urn:schemas-microsoft-com:office:office" xmlns:r="http://schemas.openxmlformats.org/officeDocument/2006/relationships" xmlns:m="http://schemas.openxmlformats.org/officeDocument/2006/math" xmlns:v="urn:schemas-microsoft-com:vml" xmlns:wp14="http://schemas.microsoft.com/office/word/2010/wordprocessingDrawing" xmlns:wp="http://schemas.openxmlformats.org/drawingml/2006/wordprocessingDrawing" xmlns:w10="urn:schemas-microsoft-com:office:word" xmlns:w="http://schemas.openxmlformats.org/wordprocessingml/2006/main" xmlns:w14="http://schemas.microsoft.com/office/word/2010/wordml" xmlns:w15="http://schemas.microsoft.com/office/word/2012/wordml" xmlns:w16se="http://schemas.microsoft.com/office/word/2015/wordml/symex" xmlns:wpg="http://schemas.microsoft.com/office/word/2010/wordprocessingGroup" xmlns:wpi="http://schemas.microsoft.com/office/word/2010/wordprocessingInk" xmlns:wne="http://schemas.microsoft.com/office/word/2006/wordml" xmlns:wps="http://schemas.microsoft.com/office/word/2010/wordprocessingShape" mc:Ignorable="w14 w15 w16se wp14">
+  <w:abstractNum w:abstractNumId="0" w15:restartNumberingAfterBreak="0">
     <w:nsid w:val="FFFFFF1D"/>
     <w:multiLevelType w:val="multilevel"/>
     <w:tmpl w:val="BE28BE5E"/>
@@ -9555,7 +9735,7 @@
       </w:rPr>
     </w:lvl>
   </w:abstractNum>
-  <w:abstractNum w:abstractNumId="1">
+  <w:abstractNum w:abstractNumId="1" w15:restartNumberingAfterBreak="0">
     <w:nsid w:val="00000001"/>
     <w:multiLevelType w:val="multilevel"/>
     <w:tmpl w:val="3190D290"/>
@@ -9713,7 +9893,7 @@
       </w:rPr>
     </w:lvl>
   </w:abstractNum>
-  <w:abstractNum w:abstractNumId="2">
+  <w:abstractNum w:abstractNumId="2" w15:restartNumberingAfterBreak="0">
     <w:nsid w:val="00000002"/>
     <w:multiLevelType w:val="singleLevel"/>
     <w:tmpl w:val="00000002"/>
@@ -9734,7 +9914,7 @@
       </w:rPr>
     </w:lvl>
   </w:abstractNum>
-  <w:abstractNum w:abstractNumId="3">
+  <w:abstractNum w:abstractNumId="3" w15:restartNumberingAfterBreak="0">
     <w:nsid w:val="013C7A9C"/>
     <w:multiLevelType w:val="multilevel"/>
     <w:tmpl w:val="E772B63A"/>
@@ -9869,7 +10049,7 @@
       </w:pPr>
     </w:lvl>
   </w:abstractNum>
-  <w:abstractNum w:abstractNumId="4">
+  <w:abstractNum w:abstractNumId="4" w15:restartNumberingAfterBreak="0">
     <w:nsid w:val="03A4656E"/>
     <w:multiLevelType w:val="multilevel"/>
     <w:tmpl w:val="C2CC814E"/>
@@ -10022,7 +10202,7 @@
       </w:rPr>
     </w:lvl>
   </w:abstractNum>
-  <w:abstractNum w:abstractNumId="5">
+  <w:abstractNum w:abstractNumId="5" w15:restartNumberingAfterBreak="0">
     <w:nsid w:val="0ED40B4B"/>
     <w:multiLevelType w:val="hybridMultilevel"/>
     <w:tmpl w:val="42B822F6"/>
@@ -10111,7 +10291,7 @@
       </w:pPr>
     </w:lvl>
   </w:abstractNum>
-  <w:abstractNum w:abstractNumId="6">
+  <w:abstractNum w:abstractNumId="6" w15:restartNumberingAfterBreak="0">
     <w:nsid w:val="1B6E71B8"/>
     <w:multiLevelType w:val="multilevel"/>
     <w:tmpl w:val="DCB486A0"/>
@@ -10247,7 +10427,7 @@
       </w:pPr>
     </w:lvl>
   </w:abstractNum>
-  <w:abstractNum w:abstractNumId="7">
+  <w:abstractNum w:abstractNumId="7" w15:restartNumberingAfterBreak="0">
     <w:nsid w:val="43E57B9A"/>
     <w:multiLevelType w:val="hybridMultilevel"/>
     <w:tmpl w:val="8B1E9784"/>
@@ -10361,7 +10541,7 @@
       </w:rPr>
     </w:lvl>
   </w:abstractNum>
-  <w:abstractNum w:abstractNumId="8">
+  <w:abstractNum w:abstractNumId="8" w15:restartNumberingAfterBreak="0">
     <w:nsid w:val="508C630D"/>
     <w:multiLevelType w:val="hybridMultilevel"/>
     <w:tmpl w:val="1A9C4384"/>
@@ -10450,7 +10630,7 @@
       </w:pPr>
     </w:lvl>
   </w:abstractNum>
-  <w:abstractNum w:abstractNumId="9">
+  <w:abstractNum w:abstractNumId="9" w15:restartNumberingAfterBreak="0">
     <w:nsid w:val="61C347E7"/>
     <w:multiLevelType w:val="multilevel"/>
     <w:tmpl w:val="57EC71B0"/>
@@ -10594,7 +10774,7 @@
       </w:pPr>
     </w:lvl>
   </w:abstractNum>
-  <w:abstractNum w:abstractNumId="10">
+  <w:abstractNum w:abstractNumId="10" w15:restartNumberingAfterBreak="0">
     <w:nsid w:val="6D594CAB"/>
     <w:multiLevelType w:val="multilevel"/>
     <w:tmpl w:val="D2F494E6"/>
@@ -10758,7 +10938,7 @@
       </w:rPr>
     </w:lvl>
   </w:abstractNum>
-  <w:abstractNum w:abstractNumId="11">
+  <w:abstractNum w:abstractNumId="11" w15:restartNumberingAfterBreak="0">
     <w:nsid w:val="6FAC7AD1"/>
     <w:multiLevelType w:val="hybridMultilevel"/>
     <w:tmpl w:val="83804E82"/>
@@ -10847,7 +11027,7 @@
       </w:pPr>
     </w:lvl>
   </w:abstractNum>
-  <w:abstractNum w:abstractNumId="12">
+  <w:abstractNum w:abstractNumId="12" w15:restartNumberingAfterBreak="0">
     <w:nsid w:val="70C86B63"/>
     <w:multiLevelType w:val="multilevel"/>
     <w:tmpl w:val="36A0155C"/>
@@ -11061,7 +11241,7 @@
 </file>
 
 <file path=word/styles.xml><?xml version="1.0" encoding="utf-8"?>
-<w:styles xmlns:mc="http://schemas.openxmlformats.org/markup-compatibility/2006" xmlns:r="http://schemas.openxmlformats.org/officeDocument/2006/relationships" xmlns:w="http://schemas.openxmlformats.org/wordprocessingml/2006/main" xmlns:w14="http://schemas.microsoft.com/office/word/2010/wordml" mc:Ignorable="w14">
+<w:styles xmlns:mc="http://schemas.openxmlformats.org/markup-compatibility/2006" xmlns:r="http://schemas.openxmlformats.org/officeDocument/2006/relationships" xmlns:w="http://schemas.openxmlformats.org/wordprocessingml/2006/main" xmlns:w14="http://schemas.microsoft.com/office/word/2010/wordml" xmlns:w15="http://schemas.microsoft.com/office/word/2012/wordml" xmlns:w16se="http://schemas.microsoft.com/office/word/2015/wordml/symex" mc:Ignorable="w14 w15 w16se">
   <w:docDefaults>
     <w:rPrDefault>
       <w:rPr>
@@ -11071,145 +11251,381 @@
     </w:rPrDefault>
     <w:pPrDefault/>
   </w:docDefaults>
-  <w:latentStyles w:defLockedState="0" w:defUIPriority="99" w:defSemiHidden="1" w:defUnhideWhenUsed="1" w:defQFormat="0" w:count="267">
-    <w:lsdException w:name="Normal" w:semiHidden="0" w:uiPriority="0" w:unhideWhenUsed="0" w:qFormat="1"/>
-    <w:lsdException w:name="heading 1" w:semiHidden="0" w:uiPriority="0" w:unhideWhenUsed="0" w:qFormat="1"/>
-    <w:lsdException w:name="heading 2" w:semiHidden="0" w:uiPriority="0" w:unhideWhenUsed="0" w:qFormat="1"/>
-    <w:lsdException w:name="heading 3" w:semiHidden="0" w:uiPriority="0" w:unhideWhenUsed="0" w:qFormat="1"/>
-    <w:lsdException w:name="heading 4" w:semiHidden="0" w:uiPriority="0" w:unhideWhenUsed="0" w:qFormat="1"/>
-    <w:lsdException w:name="heading 5" w:semiHidden="0" w:uiPriority="0" w:unhideWhenUsed="0" w:qFormat="1"/>
-    <w:lsdException w:name="heading 6" w:semiHidden="0" w:uiPriority="9" w:unhideWhenUsed="0" w:qFormat="1"/>
-    <w:lsdException w:name="heading 7" w:semiHidden="0" w:uiPriority="9" w:unhideWhenUsed="0" w:qFormat="1"/>
-    <w:lsdException w:name="heading 8" w:semiHidden="0" w:uiPriority="9" w:unhideWhenUsed="0" w:qFormat="1"/>
-    <w:lsdException w:name="heading 9" w:semiHidden="0" w:uiPriority="9" w:unhideWhenUsed="0" w:qFormat="1"/>
-    <w:lsdException w:name="toc 1" w:uiPriority="39"/>
-    <w:lsdException w:name="toc 2" w:uiPriority="39"/>
-    <w:lsdException w:name="toc 3" w:uiPriority="39"/>
-    <w:lsdException w:name="toc 4" w:uiPriority="39"/>
-    <w:lsdException w:name="toc 5" w:uiPriority="39"/>
-    <w:lsdException w:name="toc 6" w:uiPriority="39"/>
-    <w:lsdException w:name="toc 7" w:uiPriority="39"/>
-    <w:lsdException w:name="toc 8" w:uiPriority="39"/>
-    <w:lsdException w:name="toc 9" w:uiPriority="39"/>
-    <w:lsdException w:name="caption" w:uiPriority="35" w:qFormat="1"/>
-    <w:lsdException w:name="table of figures" w:qFormat="1"/>
-    <w:lsdException w:name="Title" w:semiHidden="0" w:uiPriority="10" w:unhideWhenUsed="0" w:qFormat="1"/>
-    <w:lsdException w:name="Default Paragraph Font" w:uiPriority="1"/>
-    <w:lsdException w:name="Subtitle" w:semiHidden="0" w:uiPriority="11" w:unhideWhenUsed="0" w:qFormat="1"/>
-    <w:lsdException w:name="Strong" w:semiHidden="0" w:uiPriority="22" w:unhideWhenUsed="0" w:qFormat="1"/>
-    <w:lsdException w:name="Emphasis" w:semiHidden="0" w:uiPriority="20" w:unhideWhenUsed="0" w:qFormat="1"/>
-    <w:lsdException w:name="Table Grid" w:semiHidden="0" w:uiPriority="59" w:unhideWhenUsed="0"/>
-    <w:lsdException w:name="Placeholder Text" w:unhideWhenUsed="0"/>
-    <w:lsdException w:name="No Spacing" w:semiHidden="0" w:uiPriority="1" w:unhideWhenUsed="0" w:qFormat="1"/>
-    <w:lsdException w:name="Light Shading" w:semiHidden="0" w:uiPriority="60" w:unhideWhenUsed="0"/>
-    <w:lsdException w:name="Light List" w:semiHidden="0" w:uiPriority="61" w:unhideWhenUsed="0"/>
-    <w:lsdException w:name="Light Grid" w:semiHidden="0" w:uiPriority="62" w:unhideWhenUsed="0"/>
-    <w:lsdException w:name="Medium Shading 1" w:semiHidden="0" w:uiPriority="63" w:unhideWhenUsed="0"/>
-    <w:lsdException w:name="Medium Shading 2" w:semiHidden="0" w:uiPriority="64" w:unhideWhenUsed="0"/>
-    <w:lsdException w:name="Medium List 1" w:semiHidden="0" w:uiPriority="65" w:unhideWhenUsed="0"/>
-    <w:lsdException w:name="Medium List 2" w:semiHidden="0" w:uiPriority="66" w:unhideWhenUsed="0"/>
-    <w:lsdException w:name="Medium Grid 1" w:semiHidden="0" w:uiPriority="67" w:unhideWhenUsed="0"/>
-    <w:lsdException w:name="Medium Grid 2" w:semiHidden="0" w:uiPriority="68" w:unhideWhenUsed="0"/>
-    <w:lsdException w:name="Medium Grid 3" w:semiHidden="0" w:uiPriority="69" w:unhideWhenUsed="0"/>
-    <w:lsdException w:name="Dark List" w:semiHidden="0" w:uiPriority="70" w:unhideWhenUsed="0"/>
-    <w:lsdException w:name="Colorful Shading" w:semiHidden="0" w:uiPriority="71" w:unhideWhenUsed="0"/>
-    <w:lsdException w:name="Colorful List" w:semiHidden="0" w:uiPriority="72" w:unhideWhenUsed="0"/>
-    <w:lsdException w:name="Colorful Grid" w:semiHidden="0" w:uiPriority="73" w:unhideWhenUsed="0"/>
-    <w:lsdException w:name="Light Shading Accent 1" w:semiHidden="0" w:uiPriority="60" w:unhideWhenUsed="0"/>
-    <w:lsdException w:name="Light List Accent 1" w:semiHidden="0" w:uiPriority="61" w:unhideWhenUsed="0"/>
-    <w:lsdException w:name="Light Grid Accent 1" w:semiHidden="0" w:uiPriority="62" w:unhideWhenUsed="0"/>
-    <w:lsdException w:name="Medium Shading 1 Accent 1" w:semiHidden="0" w:uiPriority="63" w:unhideWhenUsed="0"/>
-    <w:lsdException w:name="Medium Shading 2 Accent 1" w:semiHidden="0" w:uiPriority="64" w:unhideWhenUsed="0"/>
-    <w:lsdException w:name="Medium List 1 Accent 1" w:semiHidden="0" w:uiPriority="65" w:unhideWhenUsed="0"/>
-    <w:lsdException w:name="Revision" w:unhideWhenUsed="0"/>
-    <w:lsdException w:name="List Paragraph" w:semiHidden="0" w:uiPriority="34" w:unhideWhenUsed="0" w:qFormat="1"/>
-    <w:lsdException w:name="Quote" w:semiHidden="0" w:uiPriority="29" w:unhideWhenUsed="0" w:qFormat="1"/>
-    <w:lsdException w:name="Intense Quote" w:semiHidden="0" w:uiPriority="30" w:unhideWhenUsed="0" w:qFormat="1"/>
-    <w:lsdException w:name="Medium List 2 Accent 1" w:semiHidden="0" w:uiPriority="66" w:unhideWhenUsed="0"/>
-    <w:lsdException w:name="Medium Grid 1 Accent 1" w:semiHidden="0" w:uiPriority="67" w:unhideWhenUsed="0"/>
-    <w:lsdException w:name="Medium Grid 2 Accent 1" w:semiHidden="0" w:uiPriority="68" w:unhideWhenUsed="0"/>
-    <w:lsdException w:name="Medium Grid 3 Accent 1" w:semiHidden="0" w:uiPriority="69" w:unhideWhenUsed="0"/>
-    <w:lsdException w:name="Dark List Accent 1" w:semiHidden="0" w:uiPriority="70" w:unhideWhenUsed="0"/>
-    <w:lsdException w:name="Colorful Shading Accent 1" w:semiHidden="0" w:uiPriority="71" w:unhideWhenUsed="0"/>
-    <w:lsdException w:name="Colorful List Accent 1" w:semiHidden="0" w:uiPriority="72" w:unhideWhenUsed="0"/>
-    <w:lsdException w:name="Colorful Grid Accent 1" w:semiHidden="0" w:uiPriority="73" w:unhideWhenUsed="0"/>
-    <w:lsdException w:name="Light Shading Accent 2" w:semiHidden="0" w:uiPriority="60" w:unhideWhenUsed="0"/>
-    <w:lsdException w:name="Light List Accent 2" w:semiHidden="0" w:uiPriority="61" w:unhideWhenUsed="0"/>
-    <w:lsdException w:name="Light Grid Accent 2" w:semiHidden="0" w:uiPriority="62" w:unhideWhenUsed="0"/>
-    <w:lsdException w:name="Medium Shading 1 Accent 2" w:semiHidden="0" w:uiPriority="63" w:unhideWhenUsed="0"/>
-    <w:lsdException w:name="Medium Shading 2 Accent 2" w:semiHidden="0" w:uiPriority="64" w:unhideWhenUsed="0"/>
-    <w:lsdException w:name="Medium List 1 Accent 2" w:semiHidden="0" w:uiPriority="65" w:unhideWhenUsed="0"/>
-    <w:lsdException w:name="Medium List 2 Accent 2" w:semiHidden="0" w:uiPriority="66" w:unhideWhenUsed="0"/>
-    <w:lsdException w:name="Medium Grid 1 Accent 2" w:semiHidden="0" w:uiPriority="67" w:unhideWhenUsed="0"/>
-    <w:lsdException w:name="Medium Grid 2 Accent 2" w:semiHidden="0" w:uiPriority="68" w:unhideWhenUsed="0"/>
-    <w:lsdException w:name="Medium Grid 3 Accent 2" w:semiHidden="0" w:uiPriority="69" w:unhideWhenUsed="0"/>
-    <w:lsdException w:name="Dark List Accent 2" w:semiHidden="0" w:uiPriority="70" w:unhideWhenUsed="0"/>
-    <w:lsdException w:name="Colorful Shading Accent 2" w:semiHidden="0" w:uiPriority="71" w:unhideWhenUsed="0"/>
-    <w:lsdException w:name="Colorful List Accent 2" w:semiHidden="0" w:uiPriority="72" w:unhideWhenUsed="0"/>
-    <w:lsdException w:name="Colorful Grid Accent 2" w:semiHidden="0" w:uiPriority="73" w:unhideWhenUsed="0"/>
-    <w:lsdException w:name="Light Shading Accent 3" w:semiHidden="0" w:uiPriority="60" w:unhideWhenUsed="0"/>
-    <w:lsdException w:name="Light List Accent 3" w:semiHidden="0" w:uiPriority="61" w:unhideWhenUsed="0"/>
-    <w:lsdException w:name="Light Grid Accent 3" w:semiHidden="0" w:uiPriority="62" w:unhideWhenUsed="0"/>
-    <w:lsdException w:name="Medium Shading 1 Accent 3" w:semiHidden="0" w:uiPriority="63" w:unhideWhenUsed="0"/>
-    <w:lsdException w:name="Medium Shading 2 Accent 3" w:semiHidden="0" w:uiPriority="64" w:unhideWhenUsed="0"/>
-    <w:lsdException w:name="Medium List 1 Accent 3" w:semiHidden="0" w:uiPriority="65" w:unhideWhenUsed="0"/>
-    <w:lsdException w:name="Medium List 2 Accent 3" w:semiHidden="0" w:uiPriority="66" w:unhideWhenUsed="0"/>
-    <w:lsdException w:name="Medium Grid 1 Accent 3" w:semiHidden="0" w:uiPriority="67" w:unhideWhenUsed="0"/>
-    <w:lsdException w:name="Medium Grid 2 Accent 3" w:semiHidden="0" w:uiPriority="68" w:unhideWhenUsed="0"/>
-    <w:lsdException w:name="Medium Grid 3 Accent 3" w:semiHidden="0" w:uiPriority="69" w:unhideWhenUsed="0"/>
-    <w:lsdException w:name="Dark List Accent 3" w:semiHidden="0" w:uiPriority="70" w:unhideWhenUsed="0"/>
-    <w:lsdException w:name="Colorful Shading Accent 3" w:semiHidden="0" w:uiPriority="71" w:unhideWhenUsed="0"/>
-    <w:lsdException w:name="Colorful List Accent 3" w:semiHidden="0" w:uiPriority="72" w:unhideWhenUsed="0"/>
-    <w:lsdException w:name="Colorful Grid Accent 3" w:semiHidden="0" w:uiPriority="73" w:unhideWhenUsed="0"/>
-    <w:lsdException w:name="Light Shading Accent 4" w:semiHidden="0" w:uiPriority="60" w:unhideWhenUsed="0"/>
-    <w:lsdException w:name="Light List Accent 4" w:semiHidden="0" w:uiPriority="61" w:unhideWhenUsed="0"/>
-    <w:lsdException w:name="Light Grid Accent 4" w:semiHidden="0" w:uiPriority="62" w:unhideWhenUsed="0"/>
-    <w:lsdException w:name="Medium Shading 1 Accent 4" w:semiHidden="0" w:uiPriority="63" w:unhideWhenUsed="0"/>
-    <w:lsdException w:name="Medium Shading 2 Accent 4" w:semiHidden="0" w:uiPriority="64" w:unhideWhenUsed="0"/>
-    <w:lsdException w:name="Medium List 1 Accent 4" w:semiHidden="0" w:uiPriority="65" w:unhideWhenUsed="0"/>
-    <w:lsdException w:name="Medium List 2 Accent 4" w:semiHidden="0" w:uiPriority="66" w:unhideWhenUsed="0"/>
-    <w:lsdException w:name="Medium Grid 1 Accent 4" w:semiHidden="0" w:uiPriority="67" w:unhideWhenUsed="0"/>
-    <w:lsdException w:name="Medium Grid 2 Accent 4" w:semiHidden="0" w:uiPriority="68" w:unhideWhenUsed="0"/>
-    <w:lsdException w:name="Medium Grid 3 Accent 4" w:semiHidden="0" w:uiPriority="69" w:unhideWhenUsed="0"/>
-    <w:lsdException w:name="Dark List Accent 4" w:semiHidden="0" w:uiPriority="70" w:unhideWhenUsed="0"/>
-    <w:lsdException w:name="Colorful Shading Accent 4" w:semiHidden="0" w:uiPriority="71" w:unhideWhenUsed="0"/>
-    <w:lsdException w:name="Colorful List Accent 4" w:semiHidden="0" w:uiPriority="72" w:unhideWhenUsed="0"/>
-    <w:lsdException w:name="Colorful Grid Accent 4" w:semiHidden="0" w:uiPriority="73" w:unhideWhenUsed="0"/>
-    <w:lsdException w:name="Light Shading Accent 5" w:semiHidden="0" w:uiPriority="60" w:unhideWhenUsed="0"/>
-    <w:lsdException w:name="Light List Accent 5" w:semiHidden="0" w:uiPriority="61" w:unhideWhenUsed="0"/>
-    <w:lsdException w:name="Light Grid Accent 5" w:semiHidden="0" w:uiPriority="62" w:unhideWhenUsed="0"/>
-    <w:lsdException w:name="Medium Shading 1 Accent 5" w:semiHidden="0" w:uiPriority="63" w:unhideWhenUsed="0"/>
-    <w:lsdException w:name="Medium Shading 2 Accent 5" w:semiHidden="0" w:uiPriority="64" w:unhideWhenUsed="0"/>
-    <w:lsdException w:name="Medium List 1 Accent 5" w:semiHidden="0" w:uiPriority="65" w:unhideWhenUsed="0"/>
-    <w:lsdException w:name="Medium List 2 Accent 5" w:semiHidden="0" w:uiPriority="66" w:unhideWhenUsed="0"/>
-    <w:lsdException w:name="Medium Grid 1 Accent 5" w:semiHidden="0" w:uiPriority="67" w:unhideWhenUsed="0"/>
-    <w:lsdException w:name="Medium Grid 2 Accent 5" w:semiHidden="0" w:uiPriority="68" w:unhideWhenUsed="0"/>
-    <w:lsdException w:name="Medium Grid 3 Accent 5" w:semiHidden="0" w:uiPriority="69" w:unhideWhenUsed="0"/>
-    <w:lsdException w:name="Dark List Accent 5" w:semiHidden="0" w:uiPriority="70" w:unhideWhenUsed="0"/>
-    <w:lsdException w:name="Colorful Shading Accent 5" w:semiHidden="0" w:uiPriority="71" w:unhideWhenUsed="0"/>
-    <w:lsdException w:name="Colorful List Accent 5" w:semiHidden="0" w:uiPriority="72" w:unhideWhenUsed="0"/>
-    <w:lsdException w:name="Colorful Grid Accent 5" w:semiHidden="0" w:uiPriority="73" w:unhideWhenUsed="0"/>
-    <w:lsdException w:name="Light Shading Accent 6" w:semiHidden="0" w:uiPriority="60" w:unhideWhenUsed="0"/>
-    <w:lsdException w:name="Light List Accent 6" w:semiHidden="0" w:uiPriority="61" w:unhideWhenUsed="0"/>
-    <w:lsdException w:name="Light Grid Accent 6" w:semiHidden="0" w:uiPriority="62" w:unhideWhenUsed="0"/>
-    <w:lsdException w:name="Medium Shading 1 Accent 6" w:semiHidden="0" w:uiPriority="63" w:unhideWhenUsed="0"/>
-    <w:lsdException w:name="Medium Shading 2 Accent 6" w:semiHidden="0" w:uiPriority="64" w:unhideWhenUsed="0"/>
-    <w:lsdException w:name="Medium List 1 Accent 6" w:semiHidden="0" w:uiPriority="65" w:unhideWhenUsed="0"/>
-    <w:lsdException w:name="Medium List 2 Accent 6" w:semiHidden="0" w:uiPriority="66" w:unhideWhenUsed="0"/>
-    <w:lsdException w:name="Medium Grid 1 Accent 6" w:semiHidden="0" w:uiPriority="67" w:unhideWhenUsed="0"/>
-    <w:lsdException w:name="Medium Grid 2 Accent 6" w:semiHidden="0" w:uiPriority="68" w:unhideWhenUsed="0"/>
-    <w:lsdException w:name="Medium Grid 3 Accent 6" w:semiHidden="0" w:uiPriority="69" w:unhideWhenUsed="0"/>
-    <w:lsdException w:name="Dark List Accent 6" w:semiHidden="0" w:uiPriority="70" w:unhideWhenUsed="0"/>
-    <w:lsdException w:name="Colorful Shading Accent 6" w:semiHidden="0" w:uiPriority="71" w:unhideWhenUsed="0"/>
-    <w:lsdException w:name="Colorful List Accent 6" w:semiHidden="0" w:uiPriority="72" w:unhideWhenUsed="0"/>
-    <w:lsdException w:name="Colorful Grid Accent 6" w:semiHidden="0" w:uiPriority="73" w:unhideWhenUsed="0"/>
-    <w:lsdException w:name="Subtle Emphasis" w:semiHidden="0" w:uiPriority="19" w:unhideWhenUsed="0" w:qFormat="1"/>
-    <w:lsdException w:name="Intense Emphasis" w:semiHidden="0" w:uiPriority="21" w:unhideWhenUsed="0" w:qFormat="1"/>
-    <w:lsdException w:name="Subtle Reference" w:semiHidden="0" w:uiPriority="31" w:unhideWhenUsed="0" w:qFormat="1"/>
-    <w:lsdException w:name="Intense Reference" w:semiHidden="0" w:uiPriority="32" w:unhideWhenUsed="0" w:qFormat="1"/>
-    <w:lsdException w:name="Book Title" w:semiHidden="0" w:uiPriority="33" w:unhideWhenUsed="0" w:qFormat="1"/>
-    <w:lsdException w:name="Bibliography" w:uiPriority="37"/>
-    <w:lsdException w:name="TOC Heading" w:uiPriority="39" w:qFormat="1"/>
+  <w:latentStyles w:defLockedState="0" w:defUIPriority="99" w:defSemiHidden="0" w:defUnhideWhenUsed="0" w:defQFormat="0" w:count="374">
+    <w:lsdException w:name="Normal" w:uiPriority="0" w:qFormat="1"/>
+    <w:lsdException w:name="heading 1" w:uiPriority="0" w:qFormat="1"/>
+    <w:lsdException w:name="heading 2" w:uiPriority="0" w:qFormat="1"/>
+    <w:lsdException w:name="heading 3" w:uiPriority="0" w:qFormat="1"/>
+    <w:lsdException w:name="heading 4" w:uiPriority="0" w:qFormat="1"/>
+    <w:lsdException w:name="heading 5" w:uiPriority="0" w:qFormat="1"/>
+    <w:lsdException w:name="heading 6" w:uiPriority="9" w:qFormat="1"/>
+    <w:lsdException w:name="heading 7" w:uiPriority="9" w:qFormat="1"/>
+    <w:lsdException w:name="heading 8" w:uiPriority="9" w:qFormat="1"/>
+    <w:lsdException w:name="heading 9" w:uiPriority="9" w:qFormat="1"/>
+    <w:lsdException w:name="index 1" w:semiHidden="1" w:unhideWhenUsed="1"/>
+    <w:lsdException w:name="index 2" w:semiHidden="1" w:unhideWhenUsed="1"/>
+    <w:lsdException w:name="index 3" w:semiHidden="1" w:unhideWhenUsed="1"/>
+    <w:lsdException w:name="index 4" w:semiHidden="1" w:unhideWhenUsed="1"/>
+    <w:lsdException w:name="index 5" w:semiHidden="1" w:unhideWhenUsed="1"/>
+    <w:lsdException w:name="index 6" w:semiHidden="1" w:unhideWhenUsed="1"/>
+    <w:lsdException w:name="index 7" w:semiHidden="1" w:unhideWhenUsed="1"/>
+    <w:lsdException w:name="index 8" w:semiHidden="1" w:unhideWhenUsed="1"/>
+    <w:lsdException w:name="index 9" w:semiHidden="1" w:unhideWhenUsed="1"/>
+    <w:lsdException w:name="toc 1" w:semiHidden="1" w:uiPriority="39" w:unhideWhenUsed="1"/>
+    <w:lsdException w:name="toc 2" w:semiHidden="1" w:uiPriority="39" w:unhideWhenUsed="1"/>
+    <w:lsdException w:name="toc 3" w:semiHidden="1" w:uiPriority="39" w:unhideWhenUsed="1"/>
+    <w:lsdException w:name="toc 4" w:semiHidden="1" w:uiPriority="39" w:unhideWhenUsed="1"/>
+    <w:lsdException w:name="toc 5" w:semiHidden="1" w:uiPriority="39" w:unhideWhenUsed="1"/>
+    <w:lsdException w:name="toc 6" w:semiHidden="1" w:uiPriority="39" w:unhideWhenUsed="1"/>
+    <w:lsdException w:name="toc 7" w:semiHidden="1" w:uiPriority="39" w:unhideWhenUsed="1"/>
+    <w:lsdException w:name="toc 8" w:semiHidden="1" w:uiPriority="39" w:unhideWhenUsed="1"/>
+    <w:lsdException w:name="toc 9" w:semiHidden="1" w:uiPriority="39" w:unhideWhenUsed="1"/>
+    <w:lsdException w:name="Normal Indent" w:semiHidden="1" w:unhideWhenUsed="1"/>
+    <w:lsdException w:name="footnote text" w:semiHidden="1" w:unhideWhenUsed="1"/>
+    <w:lsdException w:name="annotation text" w:semiHidden="1" w:unhideWhenUsed="1"/>
+    <w:lsdException w:name="header" w:semiHidden="1" w:unhideWhenUsed="1"/>
+    <w:lsdException w:name="footer" w:semiHidden="1" w:unhideWhenUsed="1"/>
+    <w:lsdException w:name="index heading" w:semiHidden="1" w:unhideWhenUsed="1"/>
+    <w:lsdException w:name="caption" w:semiHidden="1" w:uiPriority="35" w:unhideWhenUsed="1" w:qFormat="1"/>
+    <w:lsdException w:name="table of figures" w:semiHidden="1" w:unhideWhenUsed="1" w:qFormat="1"/>
+    <w:lsdException w:name="envelope address" w:semiHidden="1" w:unhideWhenUsed="1"/>
+    <w:lsdException w:name="envelope return" w:semiHidden="1" w:unhideWhenUsed="1"/>
+    <w:lsdException w:name="footnote reference" w:semiHidden="1" w:unhideWhenUsed="1"/>
+    <w:lsdException w:name="annotation reference" w:semiHidden="1" w:unhideWhenUsed="1"/>
+    <w:lsdException w:name="line number" w:semiHidden="1" w:unhideWhenUsed="1"/>
+    <w:lsdException w:name="page number" w:semiHidden="1" w:unhideWhenUsed="1"/>
+    <w:lsdException w:name="endnote reference" w:semiHidden="1" w:unhideWhenUsed="1"/>
+    <w:lsdException w:name="endnote text" w:semiHidden="1" w:unhideWhenUsed="1"/>
+    <w:lsdException w:name="table of authorities" w:semiHidden="1" w:unhideWhenUsed="1"/>
+    <w:lsdException w:name="macro" w:semiHidden="1" w:unhideWhenUsed="1"/>
+    <w:lsdException w:name="toa heading" w:semiHidden="1" w:unhideWhenUsed="1"/>
+    <w:lsdException w:name="List" w:semiHidden="1" w:unhideWhenUsed="1"/>
+    <w:lsdException w:name="List Bullet" w:semiHidden="1" w:unhideWhenUsed="1"/>
+    <w:lsdException w:name="List Number" w:semiHidden="1" w:unhideWhenUsed="1"/>
+    <w:lsdException w:name="List 2" w:semiHidden="1" w:unhideWhenUsed="1"/>
+    <w:lsdException w:name="List 3" w:semiHidden="1" w:unhideWhenUsed="1"/>
+    <w:lsdException w:name="List 4" w:semiHidden="1" w:unhideWhenUsed="1"/>
+    <w:lsdException w:name="List 5" w:semiHidden="1" w:unhideWhenUsed="1"/>
+    <w:lsdException w:name="List Bullet 2" w:semiHidden="1" w:unhideWhenUsed="1"/>
+    <w:lsdException w:name="List Bullet 3" w:semiHidden="1" w:unhideWhenUsed="1"/>
+    <w:lsdException w:name="List Bullet 4" w:semiHidden="1" w:unhideWhenUsed="1"/>
+    <w:lsdException w:name="List Bullet 5" w:semiHidden="1" w:unhideWhenUsed="1"/>
+    <w:lsdException w:name="List Number 2" w:semiHidden="1" w:unhideWhenUsed="1"/>
+    <w:lsdException w:name="List Number 3" w:semiHidden="1" w:unhideWhenUsed="1"/>
+    <w:lsdException w:name="List Number 4" w:semiHidden="1" w:unhideWhenUsed="1"/>
+    <w:lsdException w:name="List Number 5" w:semiHidden="1" w:unhideWhenUsed="1"/>
+    <w:lsdException w:name="Title" w:uiPriority="10" w:qFormat="1"/>
+    <w:lsdException w:name="Closing" w:semiHidden="1" w:unhideWhenUsed="1"/>
+    <w:lsdException w:name="Signature" w:semiHidden="1" w:unhideWhenUsed="1"/>
+    <w:lsdException w:name="Default Paragraph Font" w:semiHidden="1" w:uiPriority="1" w:unhideWhenUsed="1"/>
+    <w:lsdException w:name="Body Text" w:semiHidden="1" w:unhideWhenUsed="1"/>
+    <w:lsdException w:name="Body Text Indent" w:semiHidden="1" w:unhideWhenUsed="1"/>
+    <w:lsdException w:name="List Continue" w:semiHidden="1" w:unhideWhenUsed="1"/>
+    <w:lsdException w:name="List Continue 2" w:semiHidden="1" w:unhideWhenUsed="1"/>
+    <w:lsdException w:name="List Continue 3" w:semiHidden="1" w:unhideWhenUsed="1"/>
+    <w:lsdException w:name="List Continue 4" w:semiHidden="1" w:unhideWhenUsed="1"/>
+    <w:lsdException w:name="List Continue 5" w:semiHidden="1" w:unhideWhenUsed="1"/>
+    <w:lsdException w:name="Message Header" w:semiHidden="1" w:unhideWhenUsed="1"/>
+    <w:lsdException w:name="Subtitle" w:uiPriority="11" w:qFormat="1"/>
+    <w:lsdException w:name="Salutation" w:semiHidden="1" w:unhideWhenUsed="1"/>
+    <w:lsdException w:name="Date" w:semiHidden="1" w:unhideWhenUsed="1"/>
+    <w:lsdException w:name="Body Text First Indent" w:semiHidden="1" w:unhideWhenUsed="1"/>
+    <w:lsdException w:name="Body Text First Indent 2" w:semiHidden="1" w:unhideWhenUsed="1"/>
+    <w:lsdException w:name="Note Heading" w:semiHidden="1" w:unhideWhenUsed="1"/>
+    <w:lsdException w:name="Body Text 2" w:semiHidden="1" w:unhideWhenUsed="1"/>
+    <w:lsdException w:name="Body Text 3" w:semiHidden="1" w:unhideWhenUsed="1"/>
+    <w:lsdException w:name="Body Text Indent 2" w:semiHidden="1" w:unhideWhenUsed="1"/>
+    <w:lsdException w:name="Body Text Indent 3" w:semiHidden="1" w:unhideWhenUsed="1"/>
+    <w:lsdException w:name="Block Text" w:semiHidden="1" w:unhideWhenUsed="1"/>
+    <w:lsdException w:name="Hyperlink" w:semiHidden="1" w:unhideWhenUsed="1"/>
+    <w:lsdException w:name="FollowedHyperlink" w:semiHidden="1" w:unhideWhenUsed="1"/>
+    <w:lsdException w:name="Strong" w:uiPriority="22" w:qFormat="1"/>
+    <w:lsdException w:name="Emphasis" w:uiPriority="20" w:qFormat="1"/>
+    <w:lsdException w:name="Document Map" w:semiHidden="1" w:unhideWhenUsed="1"/>
+    <w:lsdException w:name="Plain Text" w:semiHidden="1" w:unhideWhenUsed="1"/>
+    <w:lsdException w:name="E-mail Signature" w:semiHidden="1" w:unhideWhenUsed="1"/>
+    <w:lsdException w:name="HTML Top of Form" w:semiHidden="1" w:unhideWhenUsed="1"/>
+    <w:lsdException w:name="HTML Bottom of Form" w:semiHidden="1" w:unhideWhenUsed="1"/>
+    <w:lsdException w:name="Normal (Web)" w:semiHidden="1" w:unhideWhenUsed="1"/>
+    <w:lsdException w:name="HTML Acronym" w:semiHidden="1" w:unhideWhenUsed="1"/>
+    <w:lsdException w:name="HTML Address" w:semiHidden="1" w:unhideWhenUsed="1"/>
+    <w:lsdException w:name="HTML Cite" w:semiHidden="1" w:unhideWhenUsed="1"/>
+    <w:lsdException w:name="HTML Code" w:semiHidden="1" w:unhideWhenUsed="1"/>
+    <w:lsdException w:name="HTML Definition" w:semiHidden="1" w:unhideWhenUsed="1"/>
+    <w:lsdException w:name="HTML Keyboard" w:semiHidden="1" w:unhideWhenUsed="1"/>
+    <w:lsdException w:name="HTML Preformatted" w:semiHidden="1" w:unhideWhenUsed="1"/>
+    <w:lsdException w:name="HTML Sample" w:semiHidden="1" w:unhideWhenUsed="1"/>
+    <w:lsdException w:name="HTML Typewriter" w:semiHidden="1" w:unhideWhenUsed="1"/>
+    <w:lsdException w:name="HTML Variable" w:semiHidden="1" w:unhideWhenUsed="1"/>
+    <w:lsdException w:name="Normal Table" w:semiHidden="1" w:unhideWhenUsed="1"/>
+    <w:lsdException w:name="annotation subject" w:semiHidden="1" w:unhideWhenUsed="1"/>
+    <w:lsdException w:name="No List" w:semiHidden="1" w:unhideWhenUsed="1"/>
+    <w:lsdException w:name="Outline List 1" w:semiHidden="1" w:unhideWhenUsed="1"/>
+    <w:lsdException w:name="Outline List 2" w:semiHidden="1" w:unhideWhenUsed="1"/>
+    <w:lsdException w:name="Outline List 3" w:semiHidden="1" w:unhideWhenUsed="1"/>
+    <w:lsdException w:name="Table Simple 1" w:semiHidden="1" w:unhideWhenUsed="1"/>
+    <w:lsdException w:name="Table Simple 2" w:semiHidden="1" w:unhideWhenUsed="1"/>
+    <w:lsdException w:name="Table Simple 3" w:semiHidden="1" w:unhideWhenUsed="1"/>
+    <w:lsdException w:name="Table Classic 1" w:semiHidden="1" w:unhideWhenUsed="1"/>
+    <w:lsdException w:name="Table Classic 2" w:semiHidden="1" w:unhideWhenUsed="1"/>
+    <w:lsdException w:name="Table Classic 3" w:semiHidden="1" w:unhideWhenUsed="1"/>
+    <w:lsdException w:name="Table Classic 4" w:semiHidden="1" w:unhideWhenUsed="1"/>
+    <w:lsdException w:name="Table Colorful 1" w:semiHidden="1" w:unhideWhenUsed="1"/>
+    <w:lsdException w:name="Table Colorful 2" w:semiHidden="1" w:unhideWhenUsed="1"/>
+    <w:lsdException w:name="Table Colorful 3" w:semiHidden="1" w:unhideWhenUsed="1"/>
+    <w:lsdException w:name="Table Columns 1" w:semiHidden="1" w:unhideWhenUsed="1"/>
+    <w:lsdException w:name="Table Columns 2" w:semiHidden="1" w:unhideWhenUsed="1"/>
+    <w:lsdException w:name="Table Columns 3" w:semiHidden="1" w:unhideWhenUsed="1"/>
+    <w:lsdException w:name="Table Columns 4" w:semiHidden="1" w:unhideWhenUsed="1"/>
+    <w:lsdException w:name="Table Columns 5" w:semiHidden="1" w:unhideWhenUsed="1"/>
+    <w:lsdException w:name="Table Grid 1" w:semiHidden="1" w:unhideWhenUsed="1"/>
+    <w:lsdException w:name="Table Grid 2" w:semiHidden="1" w:unhideWhenUsed="1"/>
+    <w:lsdException w:name="Table Grid 3" w:semiHidden="1" w:unhideWhenUsed="1"/>
+    <w:lsdException w:name="Table Grid 4" w:semiHidden="1" w:unhideWhenUsed="1"/>
+    <w:lsdException w:name="Table Grid 5" w:semiHidden="1" w:unhideWhenUsed="1"/>
+    <w:lsdException w:name="Table Grid 6" w:semiHidden="1" w:unhideWhenUsed="1"/>
+    <w:lsdException w:name="Table Grid 7" w:semiHidden="1" w:unhideWhenUsed="1"/>
+    <w:lsdException w:name="Table Grid 8" w:semiHidden="1" w:unhideWhenUsed="1"/>
+    <w:lsdException w:name="Table List 1" w:semiHidden="1" w:unhideWhenUsed="1"/>
+    <w:lsdException w:name="Table List 2" w:semiHidden="1" w:unhideWhenUsed="1"/>
+    <w:lsdException w:name="Table List 3" w:semiHidden="1" w:unhideWhenUsed="1"/>
+    <w:lsdException w:name="Table List 4" w:semiHidden="1" w:unhideWhenUsed="1"/>
+    <w:lsdException w:name="Table List 5" w:semiHidden="1" w:unhideWhenUsed="1"/>
+    <w:lsdException w:name="Table List 6" w:semiHidden="1" w:unhideWhenUsed="1"/>
+    <w:lsdException w:name="Table List 7" w:semiHidden="1" w:unhideWhenUsed="1"/>
+    <w:lsdException w:name="Table List 8" w:semiHidden="1" w:unhideWhenUsed="1"/>
+    <w:lsdException w:name="Table 3D effects 1" w:semiHidden="1" w:unhideWhenUsed="1"/>
+    <w:lsdException w:name="Table 3D effects 2" w:semiHidden="1" w:unhideWhenUsed="1"/>
+    <w:lsdException w:name="Table 3D effects 3" w:semiHidden="1" w:unhideWhenUsed="1"/>
+    <w:lsdException w:name="Table Contemporary" w:semiHidden="1" w:unhideWhenUsed="1"/>
+    <w:lsdException w:name="Table Elegant" w:semiHidden="1" w:unhideWhenUsed="1"/>
+    <w:lsdException w:name="Table Professional" w:semiHidden="1" w:unhideWhenUsed="1"/>
+    <w:lsdException w:name="Table Subtle 1" w:semiHidden="1" w:unhideWhenUsed="1"/>
+    <w:lsdException w:name="Table Subtle 2" w:semiHidden="1" w:unhideWhenUsed="1"/>
+    <w:lsdException w:name="Table Web 1" w:semiHidden="1" w:unhideWhenUsed="1"/>
+    <w:lsdException w:name="Table Web 2" w:semiHidden="1" w:unhideWhenUsed="1"/>
+    <w:lsdException w:name="Table Web 3" w:semiHidden="1" w:unhideWhenUsed="1"/>
+    <w:lsdException w:name="Balloon Text" w:semiHidden="1" w:unhideWhenUsed="1"/>
+    <w:lsdException w:name="Table Grid" w:semiHidden="1" w:uiPriority="59" w:unhideWhenUsed="1"/>
+    <w:lsdException w:name="Table Theme" w:semiHidden="1" w:unhideWhenUsed="1"/>
+    <w:lsdException w:name="Placeholder Text" w:semiHidden="1"/>
+    <w:lsdException w:name="No Spacing" w:uiPriority="1" w:qFormat="1"/>
+    <w:lsdException w:name="Light Shading" w:uiPriority="60"/>
+    <w:lsdException w:name="Light List" w:uiPriority="61"/>
+    <w:lsdException w:name="Light Grid" w:uiPriority="62"/>
+    <w:lsdException w:name="Medium Shading 1" w:uiPriority="63"/>
+    <w:lsdException w:name="Medium Shading 2" w:uiPriority="64"/>
+    <w:lsdException w:name="Medium List 1" w:uiPriority="65"/>
+    <w:lsdException w:name="Medium List 2" w:uiPriority="66"/>
+    <w:lsdException w:name="Medium Grid 1" w:uiPriority="67"/>
+    <w:lsdException w:name="Medium Grid 2" w:uiPriority="68"/>
+    <w:lsdException w:name="Medium Grid 3" w:uiPriority="69"/>
+    <w:lsdException w:name="Dark List" w:uiPriority="70"/>
+    <w:lsdException w:name="Colorful Shading" w:uiPriority="71"/>
+    <w:lsdException w:name="Colorful List" w:uiPriority="72"/>
+    <w:lsdException w:name="Colorful Grid" w:uiPriority="73"/>
+    <w:lsdException w:name="Light Shading Accent 1" w:uiPriority="60"/>
+    <w:lsdException w:name="Light List Accent 1" w:uiPriority="61"/>
+    <w:lsdException w:name="Light Grid Accent 1" w:uiPriority="62"/>
+    <w:lsdException w:name="Medium Shading 1 Accent 1" w:uiPriority="63"/>
+    <w:lsdException w:name="Medium Shading 2 Accent 1" w:uiPriority="64"/>
+    <w:lsdException w:name="Medium List 1 Accent 1" w:uiPriority="65"/>
+    <w:lsdException w:name="Revision" w:semiHidden="1"/>
+    <w:lsdException w:name="List Paragraph" w:uiPriority="34" w:qFormat="1"/>
+    <w:lsdException w:name="Quote" w:uiPriority="29" w:qFormat="1"/>
+    <w:lsdException w:name="Intense Quote" w:uiPriority="30" w:qFormat="1"/>
+    <w:lsdException w:name="Medium List 2 Accent 1" w:uiPriority="66"/>
+    <w:lsdException w:name="Medium Grid 1 Accent 1" w:uiPriority="67"/>
+    <w:lsdException w:name="Medium Grid 2 Accent 1" w:uiPriority="68"/>
+    <w:lsdException w:name="Medium Grid 3 Accent 1" w:uiPriority="69"/>
+    <w:lsdException w:name="Dark List Accent 1" w:uiPriority="70"/>
+    <w:lsdException w:name="Colorful Shading Accent 1" w:uiPriority="71"/>
+    <w:lsdException w:name="Colorful List Accent 1" w:uiPriority="72"/>
+    <w:lsdException w:name="Colorful Grid Accent 1" w:uiPriority="73"/>
+    <w:lsdException w:name="Light Shading Accent 2" w:uiPriority="60"/>
+    <w:lsdException w:name="Light List Accent 2" w:uiPriority="61"/>
+    <w:lsdException w:name="Light Grid Accent 2" w:uiPriority="62"/>
+    <w:lsdException w:name="Medium Shading 1 Accent 2" w:uiPriority="63"/>
+    <w:lsdException w:name="Medium Shading 2 Accent 2" w:uiPriority="64"/>
+    <w:lsdException w:name="Medium List 1 Accent 2" w:uiPriority="65"/>
+    <w:lsdException w:name="Medium List 2 Accent 2" w:uiPriority="66"/>
+    <w:lsdException w:name="Medium Grid 1 Accent 2" w:uiPriority="67"/>
+    <w:lsdException w:name="Medium Grid 2 Accent 2" w:uiPriority="68"/>
+    <w:lsdException w:name="Medium Grid 3 Accent 2" w:uiPriority="69"/>
+    <w:lsdException w:name="Dark List Accent 2" w:uiPriority="70"/>
+    <w:lsdException w:name="Colorful Shading Accent 2" w:uiPriority="71"/>
+    <w:lsdException w:name="Colorful List Accent 2" w:uiPriority="72"/>
+    <w:lsdException w:name="Colorful Grid Accent 2" w:uiPriority="73"/>
+    <w:lsdException w:name="Light Shading Accent 3" w:uiPriority="60"/>
+    <w:lsdException w:name="Light List Accent 3" w:uiPriority="61"/>
+    <w:lsdException w:name="Light Grid Accent 3" w:uiPriority="62"/>
+    <w:lsdException w:name="Medium Shading 1 Accent 3" w:uiPriority="63"/>
+    <w:lsdException w:name="Medium Shading 2 Accent 3" w:uiPriority="64"/>
+    <w:lsdException w:name="Medium List 1 Accent 3" w:uiPriority="65"/>
+    <w:lsdException w:name="Medium List 2 Accent 3" w:uiPriority="66"/>
+    <w:lsdException w:name="Medium Grid 1 Accent 3" w:uiPriority="67"/>
+    <w:lsdException w:name="Medium Grid 2 Accent 3" w:uiPriority="68"/>
+    <w:lsdException w:name="Medium Grid 3 Accent 3" w:uiPriority="69"/>
+    <w:lsdException w:name="Dark List Accent 3" w:uiPriority="70"/>
+    <w:lsdException w:name="Colorful Shading Accent 3" w:uiPriority="71"/>
+    <w:lsdException w:name="Colorful List Accent 3" w:uiPriority="72"/>
+    <w:lsdException w:name="Colorful Grid Accent 3" w:uiPriority="73"/>
+    <w:lsdException w:name="Light Shading Accent 4" w:uiPriority="60"/>
+    <w:lsdException w:name="Light List Accent 4" w:uiPriority="61"/>
+    <w:lsdException w:name="Light Grid Accent 4" w:uiPriority="62"/>
+    <w:lsdException w:name="Medium Shading 1 Accent 4" w:uiPriority="63"/>
+    <w:lsdException w:name="Medium Shading 2 Accent 4" w:uiPriority="64"/>
+    <w:lsdException w:name="Medium List 1 Accent 4" w:uiPriority="65"/>
+    <w:lsdException w:name="Medium List 2 Accent 4" w:uiPriority="66"/>
+    <w:lsdException w:name="Medium Grid 1 Accent 4" w:uiPriority="67"/>
+    <w:lsdException w:name="Medium Grid 2 Accent 4" w:uiPriority="68"/>
+    <w:lsdException w:name="Medium Grid 3 Accent 4" w:uiPriority="69"/>
+    <w:lsdException w:name="Dark List Accent 4" w:uiPriority="70"/>
+    <w:lsdException w:name="Colorful Shading Accent 4" w:uiPriority="71"/>
+    <w:lsdException w:name="Colorful List Accent 4" w:uiPriority="72"/>
+    <w:lsdException w:name="Colorful Grid Accent 4" w:uiPriority="73"/>
+    <w:lsdException w:name="Light Shading Accent 5" w:uiPriority="60"/>
+    <w:lsdException w:name="Light List Accent 5" w:uiPriority="61"/>
+    <w:lsdException w:name="Light Grid Accent 5" w:uiPriority="62"/>
+    <w:lsdException w:name="Medium Shading 1 Accent 5" w:uiPriority="63"/>
+    <w:lsdException w:name="Medium Shading 2 Accent 5" w:uiPriority="64"/>
+    <w:lsdException w:name="Medium List 1 Accent 5" w:uiPriority="65"/>
+    <w:lsdException w:name="Medium List 2 Accent 5" w:uiPriority="66"/>
+    <w:lsdException w:name="Medium Grid 1 Accent 5" w:uiPriority="67"/>
+    <w:lsdException w:name="Medium Grid 2 Accent 5" w:uiPriority="68"/>
+    <w:lsdException w:name="Medium Grid 3 Accent 5" w:uiPriority="69"/>
+    <w:lsdException w:name="Dark List Accent 5" w:uiPriority="70"/>
+    <w:lsdException w:name="Colorful Shading Accent 5" w:uiPriority="71"/>
+    <w:lsdException w:name="Colorful List Accent 5" w:uiPriority="72"/>
+    <w:lsdException w:name="Colorful Grid Accent 5" w:uiPriority="73"/>
+    <w:lsdException w:name="Light Shading Accent 6" w:uiPriority="60"/>
+    <w:lsdException w:name="Light List Accent 6" w:uiPriority="61"/>
+    <w:lsdException w:name="Light Grid Accent 6" w:uiPriority="62"/>
+    <w:lsdException w:name="Medium Shading 1 Accent 6" w:uiPriority="63"/>
+    <w:lsdException w:name="Medium Shading 2 Accent 6" w:uiPriority="64"/>
+    <w:lsdException w:name="Medium List 1 Accent 6" w:uiPriority="65"/>
+    <w:lsdException w:name="Medium List 2 Accent 6" w:uiPriority="66"/>
+    <w:lsdException w:name="Medium Grid 1 Accent 6" w:uiPriority="67"/>
+    <w:lsdException w:name="Medium Grid 2 Accent 6" w:uiPriority="68"/>
+    <w:lsdException w:name="Medium Grid 3 Accent 6" w:uiPriority="69"/>
+    <w:lsdException w:name="Dark List Accent 6" w:uiPriority="70"/>
+    <w:lsdException w:name="Colorful Shading Accent 6" w:uiPriority="71"/>
+    <w:lsdException w:name="Colorful List Accent 6" w:uiPriority="72"/>
+    <w:lsdException w:name="Colorful Grid Accent 6" w:uiPriority="73"/>
+    <w:lsdException w:name="Subtle Emphasis" w:uiPriority="19" w:qFormat="1"/>
+    <w:lsdException w:name="Intense Emphasis" w:uiPriority="21" w:qFormat="1"/>
+    <w:lsdException w:name="Subtle Reference" w:uiPriority="31" w:qFormat="1"/>
+    <w:lsdException w:name="Intense Reference" w:uiPriority="32" w:qFormat="1"/>
+    <w:lsdException w:name="Book Title" w:uiPriority="33" w:qFormat="1"/>
+    <w:lsdException w:name="Bibliography" w:semiHidden="1" w:uiPriority="37" w:unhideWhenUsed="1"/>
+    <w:lsdException w:name="TOC Heading" w:semiHidden="1" w:uiPriority="39" w:unhideWhenUsed="1" w:qFormat="1"/>
+    <w:lsdException w:name="Plain Table 1" w:uiPriority="41"/>
+    <w:lsdException w:name="Plain Table 2" w:uiPriority="42"/>
+    <w:lsdException w:name="Plain Table 3" w:uiPriority="43"/>
+    <w:lsdException w:name="Plain Table 4" w:uiPriority="44"/>
+    <w:lsdException w:name="Plain Table 5" w:uiPriority="45"/>
+    <w:lsdException w:name="Grid Table Light" w:uiPriority="40"/>
+    <w:lsdException w:name="Grid Table 1 Light" w:uiPriority="46"/>
+    <w:lsdException w:name="Grid Table 2" w:uiPriority="47"/>
+    <w:lsdException w:name="Grid Table 3" w:uiPriority="48"/>
+    <w:lsdException w:name="Grid Table 4" w:uiPriority="49"/>
+    <w:lsdException w:name="Grid Table 5 Dark" w:uiPriority="50"/>
+    <w:lsdException w:name="Grid Table 6 Colorful" w:uiPriority="51"/>
+    <w:lsdException w:name="Grid Table 7 Colorful" w:uiPriority="52"/>
+    <w:lsdException w:name="Grid Table 1 Light Accent 1" w:uiPriority="46"/>
+    <w:lsdException w:name="Grid Table 2 Accent 1" w:uiPriority="47"/>
+    <w:lsdException w:name="Grid Table 3 Accent 1" w:uiPriority="48"/>
+    <w:lsdException w:name="Grid Table 4 Accent 1" w:uiPriority="49"/>
+    <w:lsdException w:name="Grid Table 5 Dark Accent 1" w:uiPriority="50"/>
+    <w:lsdException w:name="Grid Table 6 Colorful Accent 1" w:uiPriority="51"/>
+    <w:lsdException w:name="Grid Table 7 Colorful Accent 1" w:uiPriority="52"/>
+    <w:lsdException w:name="Grid Table 1 Light Accent 2" w:uiPriority="46"/>
+    <w:lsdException w:name="Grid Table 2 Accent 2" w:uiPriority="47"/>
+    <w:lsdException w:name="Grid Table 3 Accent 2" w:uiPriority="48"/>
+    <w:lsdException w:name="Grid Table 4 Accent 2" w:uiPriority="49"/>
+    <w:lsdException w:name="Grid Table 5 Dark Accent 2" w:uiPriority="50"/>
+    <w:lsdException w:name="Grid Table 6 Colorful Accent 2" w:uiPriority="51"/>
+    <w:lsdException w:name="Grid Table 7 Colorful Accent 2" w:uiPriority="52"/>
+    <w:lsdException w:name="Grid Table 1 Light Accent 3" w:uiPriority="46"/>
+    <w:lsdException w:name="Grid Table 2 Accent 3" w:uiPriority="47"/>
+    <w:lsdException w:name="Grid Table 3 Accent 3" w:uiPriority="48"/>
+    <w:lsdException w:name="Grid Table 4 Accent 3" w:uiPriority="49"/>
+    <w:lsdException w:name="Grid Table 5 Dark Accent 3" w:uiPriority="50"/>
+    <w:lsdException w:name="Grid Table 6 Colorful Accent 3" w:uiPriority="51"/>
+    <w:lsdException w:name="Grid Table 7 Colorful Accent 3" w:uiPriority="52"/>
+    <w:lsdException w:name="Grid Table 1 Light Accent 4" w:uiPriority="46"/>
+    <w:lsdException w:name="Grid Table 2 Accent 4" w:uiPriority="47"/>
+    <w:lsdException w:name="Grid Table 3 Accent 4" w:uiPriority="48"/>
+    <w:lsdException w:name="Grid Table 4 Accent 4" w:uiPriority="49"/>
+    <w:lsdException w:name="Grid Table 5 Dark Accent 4" w:uiPriority="50"/>
+    <w:lsdException w:name="Grid Table 6 Colorful Accent 4" w:uiPriority="51"/>
+    <w:lsdException w:name="Grid Table 7 Colorful Accent 4" w:uiPriority="52"/>
+    <w:lsdException w:name="Grid Table 1 Light Accent 5" w:uiPriority="46"/>
+    <w:lsdException w:name="Grid Table 2 Accent 5" w:uiPriority="47"/>
+    <w:lsdException w:name="Grid Table 3 Accent 5" w:uiPriority="48"/>
+    <w:lsdException w:name="Grid Table 4 Accent 5" w:uiPriority="49"/>
+    <w:lsdException w:name="Grid Table 5 Dark Accent 5" w:uiPriority="50"/>
+    <w:lsdException w:name="Grid Table 6 Colorful Accent 5" w:uiPriority="51"/>
+    <w:lsdException w:name="Grid Table 7 Colorful Accent 5" w:uiPriority="52"/>
+    <w:lsdException w:name="Grid Table 1 Light Accent 6" w:uiPriority="46"/>
+    <w:lsdException w:name="Grid Table 2 Accent 6" w:uiPriority="47"/>
+    <w:lsdException w:name="Grid Table 3 Accent 6" w:uiPriority="48"/>
+    <w:lsdException w:name="Grid Table 4 Accent 6" w:uiPriority="49"/>
+    <w:lsdException w:name="Grid Table 5 Dark Accent 6" w:uiPriority="50"/>
+    <w:lsdException w:name="Grid Table 6 Colorful Accent 6" w:uiPriority="51"/>
+    <w:lsdException w:name="Grid Table 7 Colorful Accent 6" w:uiPriority="52"/>
+    <w:lsdException w:name="List Table 1 Light" w:uiPriority="46"/>
+    <w:lsdException w:name="List Table 2" w:uiPriority="47"/>
+    <w:lsdException w:name="List Table 3" w:uiPriority="48"/>
+    <w:lsdException w:name="List Table 4" w:uiPriority="49"/>
+    <w:lsdException w:name="List Table 5 Dark" w:uiPriority="50"/>
+    <w:lsdException w:name="List Table 6 Colorful" w:uiPriority="51"/>
+    <w:lsdException w:name="List Table 7 Colorful" w:uiPriority="52"/>
+    <w:lsdException w:name="List Table 1 Light Accent 1" w:uiPriority="46"/>
+    <w:lsdException w:name="List Table 2 Accent 1" w:uiPriority="47"/>
+    <w:lsdException w:name="List Table 3 Accent 1" w:uiPriority="48"/>
+    <w:lsdException w:name="List Table 4 Accent 1" w:uiPriority="49"/>
+    <w:lsdException w:name="List Table 5 Dark Accent 1" w:uiPriority="50"/>
+    <w:lsdException w:name="List Table 6 Colorful Accent 1" w:uiPriority="51"/>
+    <w:lsdException w:name="List Table 7 Colorful Accent 1" w:uiPriority="52"/>
+    <w:lsdException w:name="List Table 1 Light Accent 2" w:uiPriority="46"/>
+    <w:lsdException w:name="List Table 2 Accent 2" w:uiPriority="47"/>
+    <w:lsdException w:name="List Table 3 Accent 2" w:uiPriority="48"/>
+    <w:lsdException w:name="List Table 4 Accent 2" w:uiPriority="49"/>
+    <w:lsdException w:name="List Table 5 Dark Accent 2" w:uiPriority="50"/>
+    <w:lsdException w:name="List Table 6 Colorful Accent 2" w:uiPriority="51"/>
+    <w:lsdException w:name="List Table 7 Colorful Accent 2" w:uiPriority="52"/>
+    <w:lsdException w:name="List Table 1 Light Accent 3" w:uiPriority="46"/>
+    <w:lsdException w:name="List Table 2 Accent 3" w:uiPriority="47"/>
+    <w:lsdException w:name="List Table 3 Accent 3" w:uiPriority="48"/>
+    <w:lsdException w:name="List Table 4 Accent 3" w:uiPriority="49"/>
+    <w:lsdException w:name="List Table 5 Dark Accent 3" w:uiPriority="50"/>
+    <w:lsdException w:name="List Table 6 Colorful Accent 3" w:uiPriority="51"/>
+    <w:lsdException w:name="List Table 7 Colorful Accent 3" w:uiPriority="52"/>
+    <w:lsdException w:name="List Table 1 Light Accent 4" w:uiPriority="46"/>
+    <w:lsdException w:name="List Table 2 Accent 4" w:uiPriority="47"/>
+    <w:lsdException w:name="List Table 3 Accent 4" w:uiPriority="48"/>
+    <w:lsdException w:name="List Table 4 Accent 4" w:uiPriority="49"/>
+    <w:lsdException w:name="List Table 5 Dark Accent 4" w:uiPriority="50"/>
+    <w:lsdException w:name="List Table 6 Colorful Accent 4" w:uiPriority="51"/>
+    <w:lsdException w:name="List Table 7 Colorful Accent 4" w:uiPriority="52"/>
+    <w:lsdException w:name="List Table 1 Light Accent 5" w:uiPriority="46"/>
+    <w:lsdException w:name="List Table 2 Accent 5" w:uiPriority="47"/>
+    <w:lsdException w:name="List Table 3 Accent 5" w:uiPriority="48"/>
+    <w:lsdException w:name="List Table 4 Accent 5" w:uiPriority="49"/>
+    <w:lsdException w:name="List Table 5 Dark Accent 5" w:uiPriority="50"/>
+    <w:lsdException w:name="List Table 6 Colorful Accent 5" w:uiPriority="51"/>
+    <w:lsdException w:name="List Table 7 Colorful Accent 5" w:uiPriority="52"/>
+    <w:lsdException w:name="List Table 1 Light Accent 6" w:uiPriority="46"/>
+    <w:lsdException w:name="List Table 2 Accent 6" w:uiPriority="47"/>
+    <w:lsdException w:name="List Table 3 Accent 6" w:uiPriority="48"/>
+    <w:lsdException w:name="List Table 4 Accent 6" w:uiPriority="49"/>
+    <w:lsdException w:name="List Table 5 Dark Accent 6" w:uiPriority="50"/>
+    <w:lsdException w:name="List Table 6 Colorful Accent 6" w:uiPriority="51"/>
+    <w:lsdException w:name="List Table 7 Colorful Accent 6" w:uiPriority="52"/>
+    <w:lsdException w:name="Mention" w:semiHidden="1" w:unhideWhenUsed="1"/>
+    <w:lsdException w:name="Smart Hyperlink" w:semiHidden="1" w:unhideWhenUsed="1"/>
+    <w:lsdException w:name="Hashtag" w:semiHidden="1" w:unhideWhenUsed="1"/>
   </w:latentStyles>
   <w:style w:type="paragraph" w:default="1" w:styleId="Normal">
     <w:name w:val="Normal"/>
@@ -12019,1424 +12435,8 @@
       <w:ind w:firstLine="0"/>
     </w:pPr>
   </w:style>
-  <w:style w:type="paragraph" w:customStyle="1" w:styleId="TabeladeGrade2">
-    <w:name w:val="Tabela de Grade 2"/>
-    <w:basedOn w:val="Normal"/>
-    <w:pPr>
-      <w:tabs>
-        <w:tab w:val="left" w:pos="2268"/>
-      </w:tabs>
-      <w:spacing w:before="120"/>
-      <w:ind w:left="1134" w:hanging="1134"/>
-    </w:pPr>
-    <w:rPr>
-      <w:szCs w:val="24"/>
-      <w:lang w:val="en-US"/>
-    </w:rPr>
-  </w:style>
-  <w:style w:type="paragraph" w:customStyle="1" w:styleId="Figuras">
-    <w:name w:val="Figuras"/>
-    <w:basedOn w:val="Normal"/>
-    <w:next w:val="Normal"/>
-    <w:pPr>
-      <w:ind w:firstLine="0"/>
-      <w:jc w:val="center"/>
-    </w:pPr>
-  </w:style>
-  <w:style w:type="paragraph" w:styleId="Textodenotadefim">
-    <w:name w:val="endnote text"/>
-    <w:basedOn w:val="Normal"/>
-    <w:semiHidden/>
-    <w:pPr>
-      <w:tabs>
-        <w:tab w:val="left" w:pos="567"/>
-        <w:tab w:val="left" w:pos="1134"/>
-        <w:tab w:val="left" w:pos="1701"/>
-        <w:tab w:val="center" w:pos="4706"/>
-        <w:tab w:val="right" w:pos="9412"/>
-      </w:tabs>
-      <w:spacing w:before="60" w:after="60"/>
-      <w:ind w:firstLine="0"/>
-    </w:pPr>
-    <w:rPr>
-      <w:rFonts w:eastAsia="MS Mincho"/>
-      <w:sz w:val="20"/>
-      <w:lang w:val="en-US" w:eastAsia="ja-JP"/>
-    </w:rPr>
-  </w:style>
-  <w:style w:type="paragraph" w:customStyle="1" w:styleId="Ttulo-Traduo">
-    <w:name w:val="Título - Tradução"/>
-    <w:basedOn w:val="Normal"/>
-    <w:next w:val="Ttulo-Abstract"/>
-    <w:pPr>
-      <w:spacing w:before="1134" w:after="0"/>
-      <w:ind w:firstLine="0"/>
-      <w:jc w:val="center"/>
-    </w:pPr>
-    <w:rPr>
-      <w:b/>
-      <w:sz w:val="28"/>
-    </w:rPr>
-  </w:style>
-  <w:style w:type="paragraph" w:customStyle="1" w:styleId="Ttulo-Abstract">
-    <w:name w:val="Título - Abstract"/>
-    <w:basedOn w:val="Ttulo"/>
-    <w:next w:val="Normal"/>
-    <w:pPr>
-      <w:pageBreakBefore w:val="0"/>
-      <w:spacing w:before="851"/>
-    </w:pPr>
-  </w:style>
-  <w:style w:type="paragraph" w:customStyle="1" w:styleId="TtulodaFolhadeRosto">
-    <w:name w:val="Título da Folha de Rosto"/>
-    <w:basedOn w:val="Normal"/>
-    <w:next w:val="Normal"/>
-    <w:qFormat/>
-    <w:pPr>
-      <w:ind w:left="1701" w:right="1701" w:firstLine="0"/>
-      <w:jc w:val="center"/>
-    </w:pPr>
-    <w:rPr>
-      <w:b/>
-      <w:sz w:val="28"/>
-    </w:rPr>
-  </w:style>
-  <w:style w:type="paragraph" w:customStyle="1" w:styleId="Autor">
-    <w:name w:val="Autor"/>
-    <w:basedOn w:val="Normal"/>
-    <w:next w:val="Normal"/>
-    <w:pPr>
-      <w:ind w:firstLine="0"/>
-      <w:jc w:val="center"/>
-    </w:pPr>
-    <w:rPr>
-      <w:caps/>
-    </w:rPr>
-  </w:style>
-  <w:style w:type="paragraph" w:styleId="Sumrio7">
-    <w:name w:val="toc 7"/>
-    <w:basedOn w:val="Normal"/>
-    <w:next w:val="Normal"/>
-    <w:semiHidden/>
-    <w:pPr>
-      <w:spacing w:after="0"/>
-      <w:ind w:left="1200"/>
-      <w:jc w:val="left"/>
-    </w:pPr>
-    <w:rPr>
-      <w:sz w:val="20"/>
-    </w:rPr>
-  </w:style>
-  <w:style w:type="paragraph" w:styleId="Sumrio8">
-    <w:name w:val="toc 8"/>
-    <w:basedOn w:val="Normal"/>
-    <w:next w:val="Normal"/>
-    <w:semiHidden/>
-    <w:pPr>
-      <w:spacing w:after="0"/>
-      <w:ind w:left="1440"/>
-      <w:jc w:val="left"/>
-    </w:pPr>
-    <w:rPr>
-      <w:sz w:val="20"/>
-    </w:rPr>
-  </w:style>
-  <w:style w:type="paragraph" w:styleId="Sumrio9">
-    <w:name w:val="toc 9"/>
-    <w:basedOn w:val="Normal"/>
-    <w:next w:val="Normal"/>
-    <w:semiHidden/>
-    <w:pPr>
-      <w:spacing w:after="0"/>
-      <w:ind w:left="1680"/>
-      <w:jc w:val="left"/>
-    </w:pPr>
-    <w:rPr>
-      <w:sz w:val="20"/>
-    </w:rPr>
-  </w:style>
-  <w:style w:type="paragraph" w:customStyle="1" w:styleId="GradeColorida-nfase11">
-    <w:name w:val="Grade Colorida - Ênfase 11"/>
-    <w:next w:val="Normal"/>
-    <w:qFormat/>
-    <w:pPr>
-      <w:suppressAutoHyphens/>
-      <w:spacing w:before="240" w:after="240"/>
-      <w:ind w:left="2268"/>
-      <w:jc w:val="both"/>
-    </w:pPr>
-    <w:rPr>
-      <w:rFonts w:eastAsia="Arial"/>
-      <w:lang w:eastAsia="ar-SA"/>
-    </w:rPr>
-  </w:style>
-  <w:style w:type="paragraph" w:customStyle="1" w:styleId="H2">
-    <w:name w:val="H2"/>
-    <w:basedOn w:val="Normal"/>
-    <w:next w:val="Normal"/>
-    <w:pPr>
-      <w:keepNext/>
-      <w:spacing w:before="100" w:after="100"/>
-      <w:ind w:firstLine="0"/>
-      <w:jc w:val="left"/>
-    </w:pPr>
-    <w:rPr>
-      <w:b/>
-      <w:sz w:val="36"/>
-    </w:rPr>
-  </w:style>
-  <w:style w:type="paragraph" w:styleId="NormalWeb">
-    <w:name w:val="Normal (Web)"/>
-    <w:basedOn w:val="Normal"/>
-    <w:pPr>
-      <w:spacing w:before="100" w:after="100"/>
-      <w:ind w:firstLine="0"/>
-      <w:jc w:val="left"/>
-    </w:pPr>
-    <w:rPr>
-      <w:szCs w:val="24"/>
-    </w:rPr>
-  </w:style>
-  <w:style w:type="paragraph" w:customStyle="1" w:styleId="EstiloTtuloHelvetica">
-    <w:name w:val="Estilo Título + Helvetica"/>
-    <w:basedOn w:val="Ttulo"/>
-    <w:rPr>
-      <w:rFonts w:ascii="Helvetica" w:hAnsi="Helvetica"/>
-      <w:bCs/>
-    </w:rPr>
-  </w:style>
-  <w:style w:type="paragraph" w:customStyle="1" w:styleId="EstiloTtulo1HelveticaAntes90ptDepoisde42pt">
-    <w:name w:val="Estilo Título 1 + Helvetica Antes:  90 pt Depois de:  42 pt"/>
-    <w:basedOn w:val="Ttulo1"/>
-    <w:pPr>
-      <w:numPr>
-        <w:numId w:val="0"/>
-      </w:numPr>
-      <w:ind w:left="357" w:hanging="357"/>
-      <w:outlineLvl w:val="9"/>
-    </w:pPr>
-    <w:rPr>
-      <w:rFonts w:ascii="Helvetica" w:hAnsi="Helvetica"/>
-    </w:rPr>
-  </w:style>
-  <w:style w:type="paragraph" w:styleId="Textodebalo">
-    <w:name w:val="Balloon Text"/>
-    <w:basedOn w:val="Normal"/>
-    <w:rPr>
-      <w:rFonts w:ascii="Tahoma" w:hAnsi="Tahoma" w:cs="Tahoma"/>
-      <w:sz w:val="16"/>
-      <w:szCs w:val="16"/>
-    </w:rPr>
-  </w:style>
-  <w:style w:type="paragraph" w:customStyle="1" w:styleId="Contents10">
-    <w:name w:val="Contents 10"/>
-    <w:basedOn w:val="Index"/>
-    <w:pPr>
-      <w:tabs>
-        <w:tab w:val="right" w:leader="dot" w:pos="9637"/>
-      </w:tabs>
-      <w:ind w:left="2547" w:firstLine="0"/>
-    </w:pPr>
-  </w:style>
-  <w:style w:type="paragraph" w:customStyle="1" w:styleId="TableContents">
-    <w:name w:val="Table Contents"/>
-    <w:basedOn w:val="Normal"/>
-    <w:pPr>
-      <w:suppressLineNumbers/>
-    </w:pPr>
-  </w:style>
-  <w:style w:type="paragraph" w:customStyle="1" w:styleId="TableHeading">
-    <w:name w:val="Table Heading"/>
-    <w:basedOn w:val="TableContents"/>
-    <w:pPr>
-      <w:jc w:val="center"/>
-    </w:pPr>
-    <w:rPr>
-      <w:b/>
-      <w:bCs/>
-    </w:rPr>
-  </w:style>
-  <w:style w:type="paragraph" w:customStyle="1" w:styleId="Framecontents">
-    <w:name w:val="Frame contents"/>
-    <w:basedOn w:val="Corpodetexto"/>
-  </w:style>
-  <w:style w:type="paragraph" w:styleId="MapadoDocumento">
-    <w:name w:val="Document Map"/>
-    <w:basedOn w:val="Normal"/>
-    <w:semiHidden/>
-    <w:pPr>
-      <w:shd w:val="clear" w:color="auto" w:fill="000080"/>
-    </w:pPr>
-    <w:rPr>
-      <w:rFonts w:ascii="Tahoma" w:hAnsi="Tahoma"/>
-    </w:rPr>
-  </w:style>
-  <w:style w:type="paragraph" w:styleId="Recuodecorpodetexto2">
-    <w:name w:val="Body Text Indent 2"/>
-    <w:basedOn w:val="Normal"/>
-    <w:semiHidden/>
-    <w:rPr>
-      <w:b/>
-    </w:rPr>
-  </w:style>
-  <w:style w:type="paragraph" w:styleId="ndicedeilustraes">
-    <w:name w:val="table of figures"/>
-    <w:basedOn w:val="Normal"/>
-    <w:next w:val="Normal"/>
-    <w:uiPriority w:val="99"/>
-    <w:qFormat/>
-    <w:rsid w:val="00462EBF"/>
-    <w:pPr>
-      <w:spacing w:after="0"/>
-      <w:ind w:firstLine="0"/>
-      <w:jc w:val="left"/>
-    </w:pPr>
-  </w:style>
-  <w:style w:type="paragraph" w:customStyle="1" w:styleId="07-Naturezadotrabalho">
-    <w:name w:val="07 - Natureza do trabalho"/>
-    <w:basedOn w:val="Normal"/>
-    <w:rsid w:val="0057498C"/>
-    <w:pPr>
-      <w:suppressAutoHyphens w:val="0"/>
-      <w:spacing w:after="0"/>
-      <w:ind w:left="4536" w:firstLine="0"/>
-    </w:pPr>
-  </w:style>
-  <w:style w:type="paragraph" w:customStyle="1" w:styleId="09-DedicatriaseAgradecimentos">
-    <w:name w:val="09 - Dedicatórias e Agradecimentos"/>
-    <w:basedOn w:val="07-Naturezadotrabalho"/>
-    <w:rsid w:val="003A760E"/>
-    <w:pPr>
-      <w:ind w:left="3402"/>
-    </w:pPr>
-    <w:rPr>
-      <w:i/>
-    </w:rPr>
-  </w:style>
-  <w:style w:type="character" w:styleId="Refdecomentrio">
-    <w:name w:val="annotation reference"/>
-    <w:uiPriority w:val="99"/>
-    <w:semiHidden/>
-    <w:unhideWhenUsed/>
-    <w:rsid w:val="003B362C"/>
-    <w:rPr>
-      <w:sz w:val="16"/>
-      <w:szCs w:val="16"/>
-    </w:rPr>
-  </w:style>
-  <w:style w:type="paragraph" w:styleId="Textodecomentrio">
-    <w:name w:val="annotation text"/>
-    <w:basedOn w:val="Normal"/>
-    <w:link w:val="TextodecomentrioChar"/>
-    <w:uiPriority w:val="99"/>
-    <w:unhideWhenUsed/>
-    <w:rsid w:val="003B362C"/>
-    <w:rPr>
-      <w:sz w:val="20"/>
-    </w:rPr>
-  </w:style>
-  <w:style w:type="character" w:customStyle="1" w:styleId="TextodecomentrioChar">
-    <w:name w:val="Texto de comentário Char"/>
-    <w:link w:val="Textodecomentrio"/>
-    <w:uiPriority w:val="99"/>
-    <w:rsid w:val="003B362C"/>
-  </w:style>
-  <w:style w:type="paragraph" w:styleId="Assuntodocomentrio">
-    <w:name w:val="annotation subject"/>
-    <w:basedOn w:val="Textodecomentrio"/>
-    <w:next w:val="Textodecomentrio"/>
-    <w:link w:val="AssuntodocomentrioChar"/>
-    <w:uiPriority w:val="99"/>
-    <w:semiHidden/>
-    <w:unhideWhenUsed/>
-    <w:rsid w:val="003B362C"/>
-    <w:rPr>
-      <w:b/>
-      <w:bCs/>
-    </w:rPr>
-  </w:style>
-  <w:style w:type="character" w:customStyle="1" w:styleId="AssuntodocomentrioChar">
-    <w:name w:val="Assunto do comentário Char"/>
-    <w:link w:val="Assuntodocomentrio"/>
-    <w:uiPriority w:val="99"/>
-    <w:semiHidden/>
-    <w:rsid w:val="003B362C"/>
-    <w:rPr>
-      <w:b/>
-      <w:bCs/>
-    </w:rPr>
-  </w:style>
-  <w:style w:type="paragraph" w:styleId="PargrafodaLista">
-    <w:name w:val="List Paragraph"/>
-    <w:aliases w:val="Resumo"/>
-    <w:basedOn w:val="Normal"/>
-    <w:uiPriority w:val="34"/>
-    <w:qFormat/>
-    <w:rsid w:val="00CF3307"/>
-    <w:pPr>
-      <w:suppressAutoHyphens w:val="0"/>
-      <w:spacing w:after="0"/>
-      <w:ind w:firstLine="0"/>
-      <w:contextualSpacing/>
-    </w:pPr>
-    <w:rPr>
-      <w:lang w:eastAsia="en-US"/>
-    </w:rPr>
-  </w:style>
-  <w:style w:type="table" w:styleId="Tabelacomgrade">
-    <w:name w:val="Table Grid"/>
-    <w:basedOn w:val="Tabelanormal"/>
-    <w:uiPriority w:val="59"/>
-    <w:rsid w:val="004954D0"/>
-    <w:tblPr>
-      <w:tblBorders>
-        <w:top w:val="single" w:sz="4" w:space="0" w:color="auto"/>
-        <w:left w:val="single" w:sz="4" w:space="0" w:color="auto"/>
-        <w:bottom w:val="single" w:sz="4" w:space="0" w:color="auto"/>
-        <w:right w:val="single" w:sz="4" w:space="0" w:color="auto"/>
-        <w:insideH w:val="single" w:sz="4" w:space="0" w:color="auto"/>
-        <w:insideV w:val="single" w:sz="4" w:space="0" w:color="auto"/>
-      </w:tblBorders>
-    </w:tblPr>
-  </w:style>
-  <w:style w:type="paragraph" w:styleId="Legenda">
-    <w:name w:val="caption"/>
-    <w:basedOn w:val="Normal"/>
-    <w:next w:val="Normal"/>
-    <w:uiPriority w:val="35"/>
-    <w:unhideWhenUsed/>
-    <w:qFormat/>
-    <w:rsid w:val="003F7C5B"/>
-    <w:pPr>
-      <w:spacing w:after="0"/>
-      <w:ind w:firstLine="0"/>
-      <w:jc w:val="center"/>
-    </w:pPr>
-    <w:rPr>
-      <w:bCs/>
-      <w:sz w:val="20"/>
-    </w:rPr>
-  </w:style>
-  <w:style w:type="character" w:styleId="Refdenotaderodap">
-    <w:name w:val="footnote reference"/>
-    <w:basedOn w:val="Fontepargpadro"/>
-    <w:uiPriority w:val="99"/>
-    <w:semiHidden/>
-    <w:unhideWhenUsed/>
-    <w:rsid w:val="00B54D9B"/>
-    <w:rPr>
-      <w:vertAlign w:val="superscript"/>
-    </w:rPr>
-  </w:style>
-  <w:style w:type="paragraph" w:customStyle="1" w:styleId="refbiblio">
-    <w:name w:val="refbiblio"/>
-    <w:rsid w:val="00A90CF9"/>
-    <w:pPr>
-      <w:spacing w:before="120" w:after="60"/>
-      <w:contextualSpacing/>
-    </w:pPr>
-    <w:rPr>
-      <w:sz w:val="24"/>
-      <w:lang w:eastAsia="en-US"/>
-    </w:rPr>
-  </w:style>
-  <w:style w:type="paragraph" w:styleId="Remissivo1">
-    <w:name w:val="index 1"/>
-    <w:basedOn w:val="Normal"/>
-    <w:next w:val="Normal"/>
-    <w:autoRedefine/>
-    <w:uiPriority w:val="99"/>
-    <w:semiHidden/>
-    <w:unhideWhenUsed/>
-    <w:rsid w:val="00F93878"/>
-    <w:pPr>
-      <w:ind w:left="240" w:hanging="240"/>
-    </w:pPr>
-  </w:style>
-  <w:style w:type="character" w:customStyle="1" w:styleId="Fontepargpadro1">
-    <w:name w:val="Fonte parág. padrão1"/>
-    <w:qFormat/>
-    <w:rsid w:val="00FB63CB"/>
-  </w:style>
-  <w:style w:type="paragraph" w:customStyle="1" w:styleId="LO-Normal">
-    <w:name w:val="LO-Normal"/>
-    <w:qFormat/>
-    <w:rsid w:val="00FB63CB"/>
-    <w:pPr>
-      <w:keepNext/>
-      <w:widowControl w:val="0"/>
-      <w:shd w:val="clear" w:color="auto" w:fill="FFFFFF"/>
-      <w:suppressAutoHyphens/>
-      <w:textAlignment w:val="baseline"/>
-    </w:pPr>
-    <w:rPr>
-      <w:sz w:val="24"/>
-    </w:rPr>
-  </w:style>
-</w:styles>
-</file>
-
-<file path=word/stylesWithEffects.xml><?xml version="1.0" encoding="utf-8"?>
-<w:styles xmlns:wpc="http://schemas.microsoft.com/office/word/2010/wordprocessingCanvas" xmlns:mc="http://schemas.openxmlformats.org/markup-compatibility/2006" xmlns:o="urn:schemas-microsoft-com:office:office" xmlns:r="http://schemas.openxmlformats.org/officeDocument/2006/relationships" xmlns:m="http://schemas.openxmlformats.org/officeDocument/2006/math" xmlns:v="urn:schemas-microsoft-com:vml" xmlns:wp14="http://schemas.microsoft.com/office/word/2010/wordprocessingDrawing" xmlns:wp="http://schemas.openxmlformats.org/drawingml/2006/wordprocessingDrawing" xmlns:w10="urn:schemas-microsoft-com:office:word" xmlns:w="http://schemas.openxmlformats.org/wordprocessingml/2006/main" xmlns:w14="http://schemas.microsoft.com/office/word/2010/wordml" xmlns:wpg="http://schemas.microsoft.com/office/word/2010/wordprocessingGroup" xmlns:wpi="http://schemas.microsoft.com/office/word/2010/wordprocessingInk" xmlns:wne="http://schemas.microsoft.com/office/word/2006/wordml" xmlns:wps="http://schemas.microsoft.com/office/word/2010/wordprocessingShape" mc:Ignorable="w14 wp14">
-  <w:docDefaults>
-    <w:rPrDefault>
-      <w:rPr>
-        <w:rFonts w:ascii="Times New Roman" w:eastAsia="Times New Roman" w:hAnsi="Times New Roman" w:cs="Times New Roman"/>
-        <w:lang w:val="pt-BR" w:eastAsia="pt-BR" w:bidi="ar-SA"/>
-      </w:rPr>
-    </w:rPrDefault>
-    <w:pPrDefault/>
-  </w:docDefaults>
-  <w:latentStyles w:defLockedState="0" w:defUIPriority="99" w:defSemiHidden="1" w:defUnhideWhenUsed="1" w:defQFormat="0" w:count="267">
-    <w:lsdException w:name="Normal" w:semiHidden="0" w:uiPriority="0" w:unhideWhenUsed="0" w:qFormat="1"/>
-    <w:lsdException w:name="heading 1" w:semiHidden="0" w:uiPriority="0" w:unhideWhenUsed="0" w:qFormat="1"/>
-    <w:lsdException w:name="heading 2" w:semiHidden="0" w:uiPriority="0" w:unhideWhenUsed="0" w:qFormat="1"/>
-    <w:lsdException w:name="heading 3" w:semiHidden="0" w:uiPriority="0" w:unhideWhenUsed="0" w:qFormat="1"/>
-    <w:lsdException w:name="heading 4" w:semiHidden="0" w:uiPriority="0" w:unhideWhenUsed="0" w:qFormat="1"/>
-    <w:lsdException w:name="heading 5" w:semiHidden="0" w:uiPriority="0" w:unhideWhenUsed="0" w:qFormat="1"/>
-    <w:lsdException w:name="heading 6" w:semiHidden="0" w:uiPriority="9" w:unhideWhenUsed="0" w:qFormat="1"/>
-    <w:lsdException w:name="heading 7" w:semiHidden="0" w:uiPriority="9" w:unhideWhenUsed="0" w:qFormat="1"/>
-    <w:lsdException w:name="heading 8" w:semiHidden="0" w:uiPriority="9" w:unhideWhenUsed="0" w:qFormat="1"/>
-    <w:lsdException w:name="heading 9" w:semiHidden="0" w:uiPriority="9" w:unhideWhenUsed="0" w:qFormat="1"/>
-    <w:lsdException w:name="toc 1" w:uiPriority="39"/>
-    <w:lsdException w:name="toc 2" w:uiPriority="39"/>
-    <w:lsdException w:name="toc 3" w:uiPriority="39"/>
-    <w:lsdException w:name="toc 4" w:uiPriority="39"/>
-    <w:lsdException w:name="toc 5" w:uiPriority="39"/>
-    <w:lsdException w:name="toc 6" w:uiPriority="39"/>
-    <w:lsdException w:name="toc 7" w:uiPriority="39"/>
-    <w:lsdException w:name="toc 8" w:uiPriority="39"/>
-    <w:lsdException w:name="toc 9" w:uiPriority="39"/>
-    <w:lsdException w:name="caption" w:uiPriority="35" w:qFormat="1"/>
-    <w:lsdException w:name="table of figures" w:qFormat="1"/>
-    <w:lsdException w:name="Title" w:semiHidden="0" w:uiPriority="10" w:unhideWhenUsed="0" w:qFormat="1"/>
-    <w:lsdException w:name="Default Paragraph Font" w:uiPriority="1"/>
-    <w:lsdException w:name="Subtitle" w:semiHidden="0" w:uiPriority="11" w:unhideWhenUsed="0" w:qFormat="1"/>
-    <w:lsdException w:name="Strong" w:semiHidden="0" w:uiPriority="22" w:unhideWhenUsed="0" w:qFormat="1"/>
-    <w:lsdException w:name="Emphasis" w:semiHidden="0" w:uiPriority="20" w:unhideWhenUsed="0" w:qFormat="1"/>
-    <w:lsdException w:name="Table Grid" w:semiHidden="0" w:uiPriority="59" w:unhideWhenUsed="0"/>
-    <w:lsdException w:name="Placeholder Text" w:unhideWhenUsed="0"/>
-    <w:lsdException w:name="No Spacing" w:semiHidden="0" w:uiPriority="1" w:unhideWhenUsed="0" w:qFormat="1"/>
-    <w:lsdException w:name="Light Shading" w:semiHidden="0" w:uiPriority="60" w:unhideWhenUsed="0"/>
-    <w:lsdException w:name="Light List" w:semiHidden="0" w:uiPriority="61" w:unhideWhenUsed="0"/>
-    <w:lsdException w:name="Light Grid" w:semiHidden="0" w:uiPriority="62" w:unhideWhenUsed="0"/>
-    <w:lsdException w:name="Medium Shading 1" w:semiHidden="0" w:uiPriority="63" w:unhideWhenUsed="0"/>
-    <w:lsdException w:name="Medium Shading 2" w:semiHidden="0" w:uiPriority="64" w:unhideWhenUsed="0"/>
-    <w:lsdException w:name="Medium List 1" w:semiHidden="0" w:uiPriority="65" w:unhideWhenUsed="0"/>
-    <w:lsdException w:name="Medium List 2" w:semiHidden="0" w:uiPriority="66" w:unhideWhenUsed="0"/>
-    <w:lsdException w:name="Medium Grid 1" w:semiHidden="0" w:uiPriority="67" w:unhideWhenUsed="0"/>
-    <w:lsdException w:name="Medium Grid 2" w:semiHidden="0" w:uiPriority="68" w:unhideWhenUsed="0"/>
-    <w:lsdException w:name="Medium Grid 3" w:semiHidden="0" w:uiPriority="69" w:unhideWhenUsed="0"/>
-    <w:lsdException w:name="Dark List" w:semiHidden="0" w:uiPriority="70" w:unhideWhenUsed="0"/>
-    <w:lsdException w:name="Colorful Shading" w:semiHidden="0" w:uiPriority="71" w:unhideWhenUsed="0"/>
-    <w:lsdException w:name="Colorful List" w:semiHidden="0" w:uiPriority="72" w:unhideWhenUsed="0"/>
-    <w:lsdException w:name="Colorful Grid" w:semiHidden="0" w:uiPriority="73" w:unhideWhenUsed="0"/>
-    <w:lsdException w:name="Light Shading Accent 1" w:semiHidden="0" w:uiPriority="60" w:unhideWhenUsed="0"/>
-    <w:lsdException w:name="Light List Accent 1" w:semiHidden="0" w:uiPriority="61" w:unhideWhenUsed="0"/>
-    <w:lsdException w:name="Light Grid Accent 1" w:semiHidden="0" w:uiPriority="62" w:unhideWhenUsed="0"/>
-    <w:lsdException w:name="Medium Shading 1 Accent 1" w:semiHidden="0" w:uiPriority="63" w:unhideWhenUsed="0"/>
-    <w:lsdException w:name="Medium Shading 2 Accent 1" w:semiHidden="0" w:uiPriority="64" w:unhideWhenUsed="0"/>
-    <w:lsdException w:name="Medium List 1 Accent 1" w:semiHidden="0" w:uiPriority="65" w:unhideWhenUsed="0"/>
-    <w:lsdException w:name="Revision" w:unhideWhenUsed="0"/>
-    <w:lsdException w:name="List Paragraph" w:semiHidden="0" w:uiPriority="34" w:unhideWhenUsed="0" w:qFormat="1"/>
-    <w:lsdException w:name="Quote" w:semiHidden="0" w:uiPriority="29" w:unhideWhenUsed="0" w:qFormat="1"/>
-    <w:lsdException w:name="Intense Quote" w:semiHidden="0" w:uiPriority="30" w:unhideWhenUsed="0" w:qFormat="1"/>
-    <w:lsdException w:name="Medium List 2 Accent 1" w:semiHidden="0" w:uiPriority="66" w:unhideWhenUsed="0"/>
-    <w:lsdException w:name="Medium Grid 1 Accent 1" w:semiHidden="0" w:uiPriority="67" w:unhideWhenUsed="0"/>
-    <w:lsdException w:name="Medium Grid 2 Accent 1" w:semiHidden="0" w:uiPriority="68" w:unhideWhenUsed="0"/>
-    <w:lsdException w:name="Medium Grid 3 Accent 1" w:semiHidden="0" w:uiPriority="69" w:unhideWhenUsed="0"/>
-    <w:lsdException w:name="Dark List Accent 1" w:semiHidden="0" w:uiPriority="70" w:unhideWhenUsed="0"/>
-    <w:lsdException w:name="Colorful Shading Accent 1" w:semiHidden="0" w:uiPriority="71" w:unhideWhenUsed="0"/>
-    <w:lsdException w:name="Colorful List Accent 1" w:semiHidden="0" w:uiPriority="72" w:unhideWhenUsed="0"/>
-    <w:lsdException w:name="Colorful Grid Accent 1" w:semiHidden="0" w:uiPriority="73" w:unhideWhenUsed="0"/>
-    <w:lsdException w:name="Light Shading Accent 2" w:semiHidden="0" w:uiPriority="60" w:unhideWhenUsed="0"/>
-    <w:lsdException w:name="Light List Accent 2" w:semiHidden="0" w:uiPriority="61" w:unhideWhenUsed="0"/>
-    <w:lsdException w:name="Light Grid Accent 2" w:semiHidden="0" w:uiPriority="62" w:unhideWhenUsed="0"/>
-    <w:lsdException w:name="Medium Shading 1 Accent 2" w:semiHidden="0" w:uiPriority="63" w:unhideWhenUsed="0"/>
-    <w:lsdException w:name="Medium Shading 2 Accent 2" w:semiHidden="0" w:uiPriority="64" w:unhideWhenUsed="0"/>
-    <w:lsdException w:name="Medium List 1 Accent 2" w:semiHidden="0" w:uiPriority="65" w:unhideWhenUsed="0"/>
-    <w:lsdException w:name="Medium List 2 Accent 2" w:semiHidden="0" w:uiPriority="66" w:unhideWhenUsed="0"/>
-    <w:lsdException w:name="Medium Grid 1 Accent 2" w:semiHidden="0" w:uiPriority="67" w:unhideWhenUsed="0"/>
-    <w:lsdException w:name="Medium Grid 2 Accent 2" w:semiHidden="0" w:uiPriority="68" w:unhideWhenUsed="0"/>
-    <w:lsdException w:name="Medium Grid 3 Accent 2" w:semiHidden="0" w:uiPriority="69" w:unhideWhenUsed="0"/>
-    <w:lsdException w:name="Dark List Accent 2" w:semiHidden="0" w:uiPriority="70" w:unhideWhenUsed="0"/>
-    <w:lsdException w:name="Colorful Shading Accent 2" w:semiHidden="0" w:uiPriority="71" w:unhideWhenUsed="0"/>
-    <w:lsdException w:name="Colorful List Accent 2" w:semiHidden="0" w:uiPriority="72" w:unhideWhenUsed="0"/>
-    <w:lsdException w:name="Colorful Grid Accent 2" w:semiHidden="0" w:uiPriority="73" w:unhideWhenUsed="0"/>
-    <w:lsdException w:name="Light Shading Accent 3" w:semiHidden="0" w:uiPriority="60" w:unhideWhenUsed="0"/>
-    <w:lsdException w:name="Light List Accent 3" w:semiHidden="0" w:uiPriority="61" w:unhideWhenUsed="0"/>
-    <w:lsdException w:name="Light Grid Accent 3" w:semiHidden="0" w:uiPriority="62" w:unhideWhenUsed="0"/>
-    <w:lsdException w:name="Medium Shading 1 Accent 3" w:semiHidden="0" w:uiPriority="63" w:unhideWhenUsed="0"/>
-    <w:lsdException w:name="Medium Shading 2 Accent 3" w:semiHidden="0" w:uiPriority="64" w:unhideWhenUsed="0"/>
-    <w:lsdException w:name="Medium List 1 Accent 3" w:semiHidden="0" w:uiPriority="65" w:unhideWhenUsed="0"/>
-    <w:lsdException w:name="Medium List 2 Accent 3" w:semiHidden="0" w:uiPriority="66" w:unhideWhenUsed="0"/>
-    <w:lsdException w:name="Medium Grid 1 Accent 3" w:semiHidden="0" w:uiPriority="67" w:unhideWhenUsed="0"/>
-    <w:lsdException w:name="Medium Grid 2 Accent 3" w:semiHidden="0" w:uiPriority="68" w:unhideWhenUsed="0"/>
-    <w:lsdException w:name="Medium Grid 3 Accent 3" w:semiHidden="0" w:uiPriority="69" w:unhideWhenUsed="0"/>
-    <w:lsdException w:name="Dark List Accent 3" w:semiHidden="0" w:uiPriority="70" w:unhideWhenUsed="0"/>
-    <w:lsdException w:name="Colorful Shading Accent 3" w:semiHidden="0" w:uiPriority="71" w:unhideWhenUsed="0"/>
-    <w:lsdException w:name="Colorful List Accent 3" w:semiHidden="0" w:uiPriority="72" w:unhideWhenUsed="0"/>
-    <w:lsdException w:name="Colorful Grid Accent 3" w:semiHidden="0" w:uiPriority="73" w:unhideWhenUsed="0"/>
-    <w:lsdException w:name="Light Shading Accent 4" w:semiHidden="0" w:uiPriority="60" w:unhideWhenUsed="0"/>
-    <w:lsdException w:name="Light List Accent 4" w:semiHidden="0" w:uiPriority="61" w:unhideWhenUsed="0"/>
-    <w:lsdException w:name="Light Grid Accent 4" w:semiHidden="0" w:uiPriority="62" w:unhideWhenUsed="0"/>
-    <w:lsdException w:name="Medium Shading 1 Accent 4" w:semiHidden="0" w:uiPriority="63" w:unhideWhenUsed="0"/>
-    <w:lsdException w:name="Medium Shading 2 Accent 4" w:semiHidden="0" w:uiPriority="64" w:unhideWhenUsed="0"/>
-    <w:lsdException w:name="Medium List 1 Accent 4" w:semiHidden="0" w:uiPriority="65" w:unhideWhenUsed="0"/>
-    <w:lsdException w:name="Medium List 2 Accent 4" w:semiHidden="0" w:uiPriority="66" w:unhideWhenUsed="0"/>
-    <w:lsdException w:name="Medium Grid 1 Accent 4" w:semiHidden="0" w:uiPriority="67" w:unhideWhenUsed="0"/>
-    <w:lsdException w:name="Medium Grid 2 Accent 4" w:semiHidden="0" w:uiPriority="68" w:unhideWhenUsed="0"/>
-    <w:lsdException w:name="Medium Grid 3 Accent 4" w:semiHidden="0" w:uiPriority="69" w:unhideWhenUsed="0"/>
-    <w:lsdException w:name="Dark List Accent 4" w:semiHidden="0" w:uiPriority="70" w:unhideWhenUsed="0"/>
-    <w:lsdException w:name="Colorful Shading Accent 4" w:semiHidden="0" w:uiPriority="71" w:unhideWhenUsed="0"/>
-    <w:lsdException w:name="Colorful List Accent 4" w:semiHidden="0" w:uiPriority="72" w:unhideWhenUsed="0"/>
-    <w:lsdException w:name="Colorful Grid Accent 4" w:semiHidden="0" w:uiPriority="73" w:unhideWhenUsed="0"/>
-    <w:lsdException w:name="Light Shading Accent 5" w:semiHidden="0" w:uiPriority="60" w:unhideWhenUsed="0"/>
-    <w:lsdException w:name="Light List Accent 5" w:semiHidden="0" w:uiPriority="61" w:unhideWhenUsed="0"/>
-    <w:lsdException w:name="Light Grid Accent 5" w:semiHidden="0" w:uiPriority="62" w:unhideWhenUsed="0"/>
-    <w:lsdException w:name="Medium Shading 1 Accent 5" w:semiHidden="0" w:uiPriority="63" w:unhideWhenUsed="0"/>
-    <w:lsdException w:name="Medium Shading 2 Accent 5" w:semiHidden="0" w:uiPriority="64" w:unhideWhenUsed="0"/>
-    <w:lsdException w:name="Medium List 1 Accent 5" w:semiHidden="0" w:uiPriority="65" w:unhideWhenUsed="0"/>
-    <w:lsdException w:name="Medium List 2 Accent 5" w:semiHidden="0" w:uiPriority="66" w:unhideWhenUsed="0"/>
-    <w:lsdException w:name="Medium Grid 1 Accent 5" w:semiHidden="0" w:uiPriority="67" w:unhideWhenUsed="0"/>
-    <w:lsdException w:name="Medium Grid 2 Accent 5" w:semiHidden="0" w:uiPriority="68" w:unhideWhenUsed="0"/>
-    <w:lsdException w:name="Medium Grid 3 Accent 5" w:semiHidden="0" w:uiPriority="69" w:unhideWhenUsed="0"/>
-    <w:lsdException w:name="Dark List Accent 5" w:semiHidden="0" w:uiPriority="70" w:unhideWhenUsed="0"/>
-    <w:lsdException w:name="Colorful Shading Accent 5" w:semiHidden="0" w:uiPriority="71" w:unhideWhenUsed="0"/>
-    <w:lsdException w:name="Colorful List Accent 5" w:semiHidden="0" w:uiPriority="72" w:unhideWhenUsed="0"/>
-    <w:lsdException w:name="Colorful Grid Accent 5" w:semiHidden="0" w:uiPriority="73" w:unhideWhenUsed="0"/>
-    <w:lsdException w:name="Light Shading Accent 6" w:semiHidden="0" w:uiPriority="60" w:unhideWhenUsed="0"/>
-    <w:lsdException w:name="Light List Accent 6" w:semiHidden="0" w:uiPriority="61" w:unhideWhenUsed="0"/>
-    <w:lsdException w:name="Light Grid Accent 6" w:semiHidden="0" w:uiPriority="62" w:unhideWhenUsed="0"/>
-    <w:lsdException w:name="Medium Shading 1 Accent 6" w:semiHidden="0" w:uiPriority="63" w:unhideWhenUsed="0"/>
-    <w:lsdException w:name="Medium Shading 2 Accent 6" w:semiHidden="0" w:uiPriority="64" w:unhideWhenUsed="0"/>
-    <w:lsdException w:name="Medium List 1 Accent 6" w:semiHidden="0" w:uiPriority="65" w:unhideWhenUsed="0"/>
-    <w:lsdException w:name="Medium List 2 Accent 6" w:semiHidden="0" w:uiPriority="66" w:unhideWhenUsed="0"/>
-    <w:lsdException w:name="Medium Grid 1 Accent 6" w:semiHidden="0" w:uiPriority="67" w:unhideWhenUsed="0"/>
-    <w:lsdException w:name="Medium Grid 2 Accent 6" w:semiHidden="0" w:uiPriority="68" w:unhideWhenUsed="0"/>
-    <w:lsdException w:name="Medium Grid 3 Accent 6" w:semiHidden="0" w:uiPriority="69" w:unhideWhenUsed="0"/>
-    <w:lsdException w:name="Dark List Accent 6" w:semiHidden="0" w:uiPriority="70" w:unhideWhenUsed="0"/>
-    <w:lsdException w:name="Colorful Shading Accent 6" w:semiHidden="0" w:uiPriority="71" w:unhideWhenUsed="0"/>
-    <w:lsdException w:name="Colorful List Accent 6" w:semiHidden="0" w:uiPriority="72" w:unhideWhenUsed="0"/>
-    <w:lsdException w:name="Colorful Grid Accent 6" w:semiHidden="0" w:uiPriority="73" w:unhideWhenUsed="0"/>
-    <w:lsdException w:name="Subtle Emphasis" w:semiHidden="0" w:uiPriority="19" w:unhideWhenUsed="0" w:qFormat="1"/>
-    <w:lsdException w:name="Intense Emphasis" w:semiHidden="0" w:uiPriority="21" w:unhideWhenUsed="0" w:qFormat="1"/>
-    <w:lsdException w:name="Subtle Reference" w:semiHidden="0" w:uiPriority="31" w:unhideWhenUsed="0" w:qFormat="1"/>
-    <w:lsdException w:name="Intense Reference" w:semiHidden="0" w:uiPriority="32" w:unhideWhenUsed="0" w:qFormat="1"/>
-    <w:lsdException w:name="Book Title" w:semiHidden="0" w:uiPriority="33" w:unhideWhenUsed="0" w:qFormat="1"/>
-    <w:lsdException w:name="Bibliography" w:uiPriority="37"/>
-    <w:lsdException w:name="TOC Heading" w:uiPriority="39" w:qFormat="1"/>
-  </w:latentStyles>
-  <w:style w:type="paragraph" w:default="1" w:styleId="Normal">
-    <w:name w:val="Normal"/>
-    <w:qFormat/>
-    <w:pPr>
-      <w:suppressAutoHyphens/>
-      <w:spacing w:after="120"/>
-      <w:ind w:firstLine="340"/>
-      <w:jc w:val="both"/>
-    </w:pPr>
-    <w:rPr>
-      <w:sz w:val="24"/>
-    </w:rPr>
-  </w:style>
-  <w:style w:type="paragraph" w:styleId="Ttulo1">
-    <w:name w:val="heading 1"/>
-    <w:basedOn w:val="Normal"/>
-    <w:next w:val="Normal"/>
-    <w:qFormat/>
-    <w:rsid w:val="000E495D"/>
-    <w:pPr>
-      <w:keepNext/>
-      <w:pageBreakBefore/>
-      <w:numPr>
-        <w:numId w:val="6"/>
-      </w:numPr>
-      <w:spacing w:before="1800" w:after="840"/>
-      <w:jc w:val="left"/>
-      <w:outlineLvl w:val="0"/>
-    </w:pPr>
-    <w:rPr>
-      <w:b/>
-      <w:bCs/>
-      <w:caps/>
-      <w:szCs w:val="24"/>
-    </w:rPr>
-  </w:style>
-  <w:style w:type="paragraph" w:styleId="Ttulo2">
-    <w:name w:val="heading 2"/>
-    <w:basedOn w:val="Normal"/>
-    <w:next w:val="Normal"/>
-    <w:autoRedefine/>
-    <w:qFormat/>
-    <w:rsid w:val="003F7C5B"/>
-    <w:pPr>
-      <w:keepNext/>
-      <w:numPr>
-        <w:ilvl w:val="1"/>
-        <w:numId w:val="6"/>
-      </w:numPr>
-      <w:tabs>
-        <w:tab w:val="clear" w:pos="788"/>
-      </w:tabs>
-      <w:spacing w:before="360" w:after="180"/>
-      <w:ind w:left="426" w:hanging="426"/>
-      <w:jc w:val="left"/>
-      <w:outlineLvl w:val="1"/>
-    </w:pPr>
-    <w:rPr>
-      <w:rFonts w:ascii="Times" w:hAnsi="Times"/>
-      <w:caps/>
-      <w:szCs w:val="24"/>
-    </w:rPr>
-  </w:style>
-  <w:style w:type="paragraph" w:styleId="Ttulo3">
-    <w:name w:val="heading 3"/>
-    <w:basedOn w:val="Normal"/>
-    <w:next w:val="Normal"/>
-    <w:qFormat/>
-    <w:rsid w:val="000140CD"/>
-    <w:pPr>
-      <w:keepNext/>
-      <w:numPr>
-        <w:ilvl w:val="2"/>
-        <w:numId w:val="1"/>
-      </w:numPr>
-      <w:spacing w:before="240"/>
-      <w:ind w:left="432" w:firstLine="288"/>
-      <w:jc w:val="left"/>
-      <w:outlineLvl w:val="2"/>
-    </w:pPr>
-    <w:rPr>
-      <w:rFonts w:eastAsia="Times"/>
-      <w:b/>
-    </w:rPr>
-  </w:style>
-  <w:style w:type="paragraph" w:styleId="Ttulo4">
-    <w:name w:val="heading 4"/>
-    <w:basedOn w:val="Ttulo3"/>
-    <w:next w:val="Normal"/>
-    <w:qFormat/>
-    <w:rsid w:val="0085229E"/>
-    <w:pPr>
-      <w:numPr>
-        <w:ilvl w:val="3"/>
-      </w:numPr>
-      <w:outlineLvl w:val="3"/>
-    </w:pPr>
-    <w:rPr>
-      <w:b w:val="0"/>
-      <w:szCs w:val="24"/>
-    </w:rPr>
-  </w:style>
-  <w:style w:type="paragraph" w:styleId="Ttulo5">
-    <w:name w:val="heading 5"/>
-    <w:basedOn w:val="Normal"/>
-    <w:next w:val="Normal"/>
-    <w:qFormat/>
-    <w:rsid w:val="008D00D3"/>
-    <w:pPr>
-      <w:keepNext/>
-      <w:numPr>
-        <w:ilvl w:val="4"/>
-        <w:numId w:val="6"/>
-      </w:numPr>
-      <w:jc w:val="center"/>
-      <w:outlineLvl w:val="4"/>
-    </w:pPr>
-    <w:rPr>
-      <w:i/>
-      <w:iCs/>
-      <w:szCs w:val="24"/>
-    </w:rPr>
-  </w:style>
-  <w:style w:type="paragraph" w:styleId="Ttulo6">
-    <w:name w:val="heading 6"/>
-    <w:basedOn w:val="Normal"/>
-    <w:next w:val="Normal"/>
-    <w:qFormat/>
-    <w:pPr>
-      <w:keepNext/>
-      <w:outlineLvl w:val="5"/>
-    </w:pPr>
-    <w:rPr>
-      <w:color w:val="0000FF"/>
-    </w:rPr>
-  </w:style>
-  <w:style w:type="paragraph" w:styleId="Ttulo7">
-    <w:name w:val="heading 7"/>
-    <w:basedOn w:val="Normal"/>
-    <w:next w:val="Normal"/>
-    <w:qFormat/>
-    <w:pPr>
-      <w:keepNext/>
-      <w:jc w:val="center"/>
-      <w:outlineLvl w:val="6"/>
-    </w:pPr>
-    <w:rPr>
-      <w:b/>
-    </w:rPr>
-  </w:style>
-  <w:style w:type="paragraph" w:styleId="Ttulo8">
-    <w:name w:val="heading 8"/>
-    <w:basedOn w:val="Normal"/>
-    <w:next w:val="Normal"/>
-    <w:qFormat/>
-    <w:pPr>
-      <w:keepNext/>
-      <w:ind w:firstLine="0"/>
-      <w:jc w:val="center"/>
-      <w:outlineLvl w:val="7"/>
-    </w:pPr>
-    <w:rPr>
-      <w:b/>
-    </w:rPr>
-  </w:style>
-  <w:style w:type="paragraph" w:styleId="Ttulo9">
-    <w:name w:val="heading 9"/>
-    <w:basedOn w:val="Normal"/>
-    <w:next w:val="Normal"/>
-    <w:qFormat/>
-    <w:pPr>
-      <w:keepNext/>
-      <w:outlineLvl w:val="8"/>
-    </w:pPr>
-    <w:rPr>
-      <w:b/>
-    </w:rPr>
-  </w:style>
-  <w:style w:type="character" w:default="1" w:styleId="Fontepargpadro">
-    <w:name w:val="Default Paragraph Font"/>
-    <w:uiPriority w:val="1"/>
-    <w:semiHidden/>
-    <w:unhideWhenUsed/>
-  </w:style>
-  <w:style w:type="table" w:default="1" w:styleId="Tabelanormal">
-    <w:name w:val="Normal Table"/>
-    <w:uiPriority w:val="99"/>
-    <w:semiHidden/>
-    <w:unhideWhenUsed/>
-    <w:tblPr>
-      <w:tblInd w:w="0" w:type="dxa"/>
-      <w:tblCellMar>
-        <w:top w:w="0" w:type="dxa"/>
-        <w:left w:w="108" w:type="dxa"/>
-        <w:bottom w:w="0" w:type="dxa"/>
-        <w:right w:w="108" w:type="dxa"/>
-      </w:tblCellMar>
-    </w:tblPr>
-  </w:style>
-  <w:style w:type="numbering" w:default="1" w:styleId="Semlista">
-    <w:name w:val="No List"/>
-    <w:uiPriority w:val="99"/>
-    <w:semiHidden/>
-    <w:unhideWhenUsed/>
-  </w:style>
-  <w:style w:type="character" w:customStyle="1" w:styleId="WW8Num1z0">
-    <w:name w:val="WW8Num1z0"/>
-    <w:rPr>
-      <w:rFonts w:ascii="Helvetica" w:hAnsi="Helvetica"/>
-      <w:b/>
-      <w:i w:val="0"/>
-      <w:caps/>
-      <w:sz w:val="32"/>
-      <w:szCs w:val="32"/>
-    </w:rPr>
-  </w:style>
-  <w:style w:type="character" w:customStyle="1" w:styleId="WW8Num1z1">
-    <w:name w:val="WW8Num1z1"/>
-    <w:rPr>
-      <w:rFonts w:ascii="Times New Roman" w:hAnsi="Times New Roman"/>
-      <w:b/>
-      <w:i w:val="0"/>
-      <w:caps w:val="0"/>
-      <w:smallCaps w:val="0"/>
-      <w:sz w:val="28"/>
-    </w:rPr>
-  </w:style>
-  <w:style w:type="character" w:customStyle="1" w:styleId="WW8Num1z2">
-    <w:name w:val="WW8Num1z2"/>
-    <w:rPr>
-      <w:rFonts w:ascii="Times New Roman" w:hAnsi="Times New Roman"/>
-      <w:b/>
-      <w:i w:val="0"/>
-      <w:sz w:val="24"/>
-    </w:rPr>
-  </w:style>
-  <w:style w:type="character" w:customStyle="1" w:styleId="WW8Num2z0">
-    <w:name w:val="WW8Num2z0"/>
-    <w:rPr>
-      <w:rFonts w:ascii="Helvetica" w:hAnsi="Helvetica"/>
-      <w:b/>
-      <w:i w:val="0"/>
-      <w:caps/>
-      <w:sz w:val="32"/>
-      <w:szCs w:val="32"/>
-    </w:rPr>
-  </w:style>
-  <w:style w:type="character" w:customStyle="1" w:styleId="WW8Num2z1">
-    <w:name w:val="WW8Num2z1"/>
-    <w:rPr>
-      <w:rFonts w:ascii="Times New Roman" w:hAnsi="Times New Roman"/>
-      <w:b/>
-      <w:i w:val="0"/>
-      <w:caps w:val="0"/>
-      <w:smallCaps w:val="0"/>
-      <w:sz w:val="28"/>
-    </w:rPr>
-  </w:style>
-  <w:style w:type="character" w:customStyle="1" w:styleId="WW8Num2z2">
-    <w:name w:val="WW8Num2z2"/>
-    <w:rPr>
-      <w:rFonts w:ascii="Times New Roman" w:hAnsi="Times New Roman"/>
-      <w:b/>
-      <w:i w:val="0"/>
-      <w:sz w:val="24"/>
-    </w:rPr>
-  </w:style>
-  <w:style w:type="character" w:customStyle="1" w:styleId="WW8Num3z0">
-    <w:name w:val="WW8Num3z0"/>
-    <w:rPr>
-      <w:rFonts w:ascii="Helvetica" w:hAnsi="Helvetica"/>
-      <w:b/>
-      <w:i w:val="0"/>
-      <w:caps/>
-      <w:sz w:val="32"/>
-      <w:szCs w:val="32"/>
-    </w:rPr>
-  </w:style>
-  <w:style w:type="character" w:customStyle="1" w:styleId="WW8Num3z1">
-    <w:name w:val="WW8Num3z1"/>
-    <w:rPr>
-      <w:rFonts w:ascii="Times New Roman" w:hAnsi="Times New Roman"/>
-      <w:b/>
-      <w:i w:val="0"/>
-      <w:caps w:val="0"/>
-      <w:smallCaps w:val="0"/>
-      <w:sz w:val="28"/>
-    </w:rPr>
-  </w:style>
-  <w:style w:type="character" w:customStyle="1" w:styleId="WW8Num3z2">
-    <w:name w:val="WW8Num3z2"/>
-    <w:rPr>
-      <w:rFonts w:ascii="Times New Roman" w:hAnsi="Times New Roman"/>
-      <w:b/>
-      <w:i w:val="0"/>
-      <w:sz w:val="24"/>
-    </w:rPr>
-  </w:style>
-  <w:style w:type="character" w:customStyle="1" w:styleId="WW8Num4z0">
-    <w:name w:val="WW8Num4z0"/>
-    <w:rPr>
-      <w:rFonts w:ascii="Helvetica" w:hAnsi="Helvetica"/>
-      <w:b/>
-      <w:i w:val="0"/>
-      <w:caps/>
-      <w:sz w:val="32"/>
-      <w:szCs w:val="32"/>
-    </w:rPr>
-  </w:style>
-  <w:style w:type="character" w:customStyle="1" w:styleId="WW8Num4z1">
-    <w:name w:val="WW8Num4z1"/>
-    <w:rPr>
-      <w:rFonts w:ascii="Times New Roman" w:hAnsi="Times New Roman"/>
-      <w:b/>
-      <w:i w:val="0"/>
-      <w:caps w:val="0"/>
-      <w:smallCaps w:val="0"/>
-      <w:sz w:val="28"/>
-    </w:rPr>
-  </w:style>
-  <w:style w:type="character" w:customStyle="1" w:styleId="WW8Num4z2">
-    <w:name w:val="WW8Num4z2"/>
-    <w:rPr>
-      <w:rFonts w:ascii="Times New Roman" w:hAnsi="Times New Roman"/>
-      <w:b/>
-      <w:i w:val="0"/>
-      <w:sz w:val="24"/>
-    </w:rPr>
-  </w:style>
-  <w:style w:type="character" w:customStyle="1" w:styleId="WW8Num5z0">
-    <w:name w:val="WW8Num5z0"/>
-    <w:rPr>
-      <w:rFonts w:ascii="Helvetica" w:hAnsi="Helvetica"/>
-      <w:b/>
-      <w:i w:val="0"/>
-      <w:caps/>
-      <w:sz w:val="32"/>
-      <w:szCs w:val="32"/>
-    </w:rPr>
-  </w:style>
-  <w:style w:type="character" w:customStyle="1" w:styleId="WW8Num5z1">
-    <w:name w:val="WW8Num5z1"/>
-    <w:rPr>
-      <w:rFonts w:ascii="Times New Roman" w:hAnsi="Times New Roman"/>
-      <w:b/>
-      <w:i w:val="0"/>
-      <w:caps w:val="0"/>
-      <w:smallCaps w:val="0"/>
-      <w:sz w:val="28"/>
-    </w:rPr>
-  </w:style>
-  <w:style w:type="character" w:customStyle="1" w:styleId="WW8Num5z2">
-    <w:name w:val="WW8Num5z2"/>
-    <w:rPr>
-      <w:rFonts w:ascii="Times New Roman" w:hAnsi="Times New Roman"/>
-      <w:b/>
-      <w:i w:val="0"/>
-      <w:sz w:val="24"/>
-    </w:rPr>
-  </w:style>
-  <w:style w:type="character" w:customStyle="1" w:styleId="WW8Num6z0">
-    <w:name w:val="WW8Num6z0"/>
-    <w:rPr>
-      <w:rFonts w:ascii="Helvetica" w:hAnsi="Helvetica"/>
-      <w:b/>
-      <w:i w:val="0"/>
-      <w:caps/>
-      <w:sz w:val="32"/>
-      <w:szCs w:val="32"/>
-    </w:rPr>
-  </w:style>
-  <w:style w:type="character" w:customStyle="1" w:styleId="WW8Num6z1">
-    <w:name w:val="WW8Num6z1"/>
-    <w:rPr>
-      <w:rFonts w:ascii="Times New Roman" w:hAnsi="Times New Roman"/>
-      <w:b/>
-      <w:i w:val="0"/>
-      <w:caps w:val="0"/>
-      <w:smallCaps w:val="0"/>
-      <w:sz w:val="28"/>
-    </w:rPr>
-  </w:style>
-  <w:style w:type="character" w:customStyle="1" w:styleId="WW8Num6z2">
-    <w:name w:val="WW8Num6z2"/>
-    <w:rPr>
-      <w:rFonts w:ascii="Times New Roman" w:hAnsi="Times New Roman"/>
-      <w:b/>
-      <w:i w:val="0"/>
-      <w:sz w:val="24"/>
-    </w:rPr>
-  </w:style>
-  <w:style w:type="character" w:customStyle="1" w:styleId="WW8Num7z0">
-    <w:name w:val="WW8Num7z0"/>
-    <w:rPr>
-      <w:rFonts w:ascii="Times New Roman" w:hAnsi="Times New Roman"/>
-      <w:b/>
-      <w:i w:val="0"/>
-      <w:caps/>
-      <w:sz w:val="32"/>
-    </w:rPr>
-  </w:style>
-  <w:style w:type="character" w:customStyle="1" w:styleId="WW8Num7z1">
-    <w:name w:val="WW8Num7z1"/>
-    <w:rPr>
-      <w:rFonts w:ascii="Times New Roman" w:hAnsi="Times New Roman"/>
-      <w:b/>
-      <w:i w:val="0"/>
-      <w:caps w:val="0"/>
-      <w:smallCaps w:val="0"/>
-      <w:sz w:val="28"/>
-    </w:rPr>
-  </w:style>
-  <w:style w:type="character" w:customStyle="1" w:styleId="WW8Num7z2">
-    <w:name w:val="WW8Num7z2"/>
-    <w:rPr>
-      <w:rFonts w:ascii="Times New Roman" w:hAnsi="Times New Roman"/>
-      <w:b/>
-      <w:i w:val="0"/>
-      <w:sz w:val="24"/>
-    </w:rPr>
-  </w:style>
-  <w:style w:type="character" w:customStyle="1" w:styleId="WW8Num8z0">
-    <w:name w:val="WW8Num8z0"/>
-    <w:rPr>
-      <w:rFonts w:ascii="Symbol" w:hAnsi="Symbol"/>
-    </w:rPr>
-  </w:style>
-  <w:style w:type="character" w:customStyle="1" w:styleId="DefaultParagraphFont1">
-    <w:name w:val="Default Paragraph Font1"/>
-  </w:style>
-  <w:style w:type="character" w:customStyle="1" w:styleId="FootnoteCharacters">
-    <w:name w:val="Footnote Characters"/>
-    <w:rPr>
-      <w:vertAlign w:val="superscript"/>
-    </w:rPr>
-  </w:style>
-  <w:style w:type="character" w:styleId="Nmerodepgina">
-    <w:name w:val="page number"/>
-    <w:basedOn w:val="DefaultParagraphFont1"/>
-    <w:semiHidden/>
-  </w:style>
-  <w:style w:type="character" w:styleId="Hyperlink">
-    <w:name w:val="Hyperlink"/>
-    <w:uiPriority w:val="99"/>
-    <w:rPr>
-      <w:color w:val="0000FF"/>
-      <w:u w:val="single"/>
-    </w:rPr>
-  </w:style>
-  <w:style w:type="character" w:styleId="HiperlinkVisitado">
-    <w:name w:val="FollowedHyperlink"/>
-    <w:semiHidden/>
-    <w:rPr>
-      <w:color w:val="800080"/>
-      <w:u w:val="single"/>
-    </w:rPr>
-  </w:style>
-  <w:style w:type="character" w:customStyle="1" w:styleId="Hiperlink">
-    <w:name w:val="Hiperlink"/>
-    <w:rPr>
-      <w:color w:val="0000FF"/>
-      <w:u w:val="single"/>
-    </w:rPr>
-  </w:style>
-  <w:style w:type="character" w:customStyle="1" w:styleId="TtuloChar">
-    <w:name w:val="Título Char"/>
-    <w:rPr>
-      <w:rFonts w:ascii="Helvetica" w:hAnsi="Helvetica"/>
-      <w:b/>
-      <w:caps/>
-      <w:noProof w:val="0"/>
-      <w:sz w:val="32"/>
-      <w:lang w:val="pt-BR" w:eastAsia="ar-SA" w:bidi="ar-SA"/>
-    </w:rPr>
-  </w:style>
-  <w:style w:type="character" w:customStyle="1" w:styleId="EstiloTtuloHelveticaChar">
-    <w:name w:val="Estilo Título + Helvetica Char"/>
-    <w:rPr>
-      <w:rFonts w:ascii="Helvetica" w:hAnsi="Helvetica"/>
-      <w:b/>
-      <w:bCs/>
-      <w:caps/>
-      <w:noProof w:val="0"/>
-      <w:sz w:val="32"/>
-      <w:lang w:val="pt-BR" w:eastAsia="ar-SA" w:bidi="ar-SA"/>
-    </w:rPr>
-  </w:style>
-  <w:style w:type="paragraph" w:customStyle="1" w:styleId="Heading">
-    <w:name w:val="Heading"/>
-    <w:basedOn w:val="Normal"/>
-    <w:next w:val="Corpodetexto"/>
-    <w:pPr>
-      <w:keepNext/>
-      <w:spacing w:before="240"/>
-    </w:pPr>
-    <w:rPr>
-      <w:rFonts w:ascii="Arial" w:eastAsia="Lucida Sans Unicode" w:hAnsi="Arial" w:cs="MS Mincho"/>
-      <w:sz w:val="28"/>
-      <w:szCs w:val="28"/>
-    </w:rPr>
-  </w:style>
-  <w:style w:type="paragraph" w:styleId="Corpodetexto">
-    <w:name w:val="Body Text"/>
-    <w:basedOn w:val="Normal"/>
-    <w:semiHidden/>
-  </w:style>
-  <w:style w:type="paragraph" w:styleId="Lista">
-    <w:name w:val="List"/>
-    <w:basedOn w:val="Corpodetexto"/>
-    <w:semiHidden/>
-    <w:rPr>
-      <w:rFonts w:cs="Tahoma"/>
-    </w:rPr>
-  </w:style>
-  <w:style w:type="paragraph" w:customStyle="1" w:styleId="Caption1">
-    <w:name w:val="Caption1"/>
-    <w:basedOn w:val="Normal"/>
-    <w:next w:val="Normal"/>
-    <w:pPr>
-      <w:ind w:firstLine="0"/>
-      <w:jc w:val="center"/>
-    </w:pPr>
-  </w:style>
-  <w:style w:type="paragraph" w:customStyle="1" w:styleId="Index">
-    <w:name w:val="Index"/>
-    <w:basedOn w:val="Normal"/>
-    <w:pPr>
-      <w:suppressLineNumbers/>
-    </w:pPr>
-    <w:rPr>
-      <w:rFonts w:cs="Tahoma"/>
-    </w:rPr>
-  </w:style>
-  <w:style w:type="paragraph" w:styleId="Sumrio1">
-    <w:name w:val="toc 1"/>
-    <w:basedOn w:val="Normal"/>
-    <w:next w:val="Normal"/>
-    <w:uiPriority w:val="39"/>
-    <w:rsid w:val="00141154"/>
-    <w:pPr>
-      <w:ind w:firstLine="0"/>
-      <w:jc w:val="left"/>
-    </w:pPr>
-    <w:rPr>
-      <w:b/>
-      <w:caps/>
-    </w:rPr>
-  </w:style>
-  <w:style w:type="paragraph" w:styleId="Sumrio2">
-    <w:name w:val="toc 2"/>
-    <w:basedOn w:val="Normal"/>
-    <w:next w:val="Normal"/>
-    <w:uiPriority w:val="39"/>
-    <w:rsid w:val="00141154"/>
-    <w:pPr>
-      <w:ind w:firstLine="295"/>
-      <w:jc w:val="left"/>
-    </w:pPr>
-    <w:rPr>
-      <w:caps/>
-    </w:rPr>
-  </w:style>
-  <w:style w:type="paragraph" w:styleId="Sumrio4">
-    <w:name w:val="toc 4"/>
-    <w:basedOn w:val="Normal"/>
-    <w:next w:val="Normal"/>
-    <w:uiPriority w:val="39"/>
-    <w:rsid w:val="00141154"/>
-    <w:pPr>
-      <w:ind w:firstLine="851"/>
-      <w:jc w:val="left"/>
-    </w:pPr>
-    <w:rPr>
-      <w:sz w:val="20"/>
-    </w:rPr>
-  </w:style>
-  <w:style w:type="paragraph" w:styleId="Textodenotaderodap">
-    <w:name w:val="footnote text"/>
-    <w:basedOn w:val="Normal"/>
-    <w:semiHidden/>
-    <w:pPr>
-      <w:ind w:firstLine="0"/>
-    </w:pPr>
-  </w:style>
-  <w:style w:type="paragraph" w:styleId="Ttulo">
-    <w:name w:val="Title"/>
-    <w:basedOn w:val="Normal"/>
-    <w:next w:val="Normal"/>
-    <w:qFormat/>
-    <w:rsid w:val="00CF3307"/>
-    <w:pPr>
-      <w:pageBreakBefore/>
-      <w:spacing w:before="1800" w:after="840"/>
-      <w:ind w:firstLine="0"/>
-      <w:jc w:val="center"/>
-    </w:pPr>
-    <w:rPr>
-      <w:b/>
-      <w:caps/>
-    </w:rPr>
-  </w:style>
-  <w:style w:type="paragraph" w:styleId="Subttulo">
-    <w:name w:val="Subtitle"/>
-    <w:basedOn w:val="Normal"/>
-    <w:next w:val="Corpodetexto"/>
-    <w:qFormat/>
-    <w:pPr>
-      <w:ind w:firstLine="0"/>
-      <w:jc w:val="left"/>
-    </w:pPr>
-    <w:rPr>
-      <w:b/>
-    </w:rPr>
-  </w:style>
-  <w:style w:type="paragraph" w:styleId="Cabealho">
-    <w:name w:val="header"/>
-    <w:basedOn w:val="Normal"/>
-    <w:semiHidden/>
-    <w:pPr>
-      <w:tabs>
-        <w:tab w:val="center" w:pos="4419"/>
-        <w:tab w:val="right" w:pos="8838"/>
-      </w:tabs>
-    </w:pPr>
-  </w:style>
-  <w:style w:type="paragraph" w:styleId="Rodap">
-    <w:name w:val="footer"/>
-    <w:basedOn w:val="Normal"/>
-    <w:semiHidden/>
-    <w:pPr>
-      <w:tabs>
-        <w:tab w:val="center" w:pos="4419"/>
-        <w:tab w:val="right" w:pos="8838"/>
-      </w:tabs>
-    </w:pPr>
-  </w:style>
-  <w:style w:type="paragraph" w:customStyle="1" w:styleId="TextoNormal">
-    <w:name w:val="Texto Normal"/>
-    <w:basedOn w:val="Normal"/>
-    <w:pPr>
-      <w:ind w:firstLine="709"/>
-    </w:pPr>
-    <w:rPr>
-      <w:noProof/>
-    </w:rPr>
-  </w:style>
-  <w:style w:type="paragraph" w:customStyle="1" w:styleId="CIP">
-    <w:name w:val="CIP"/>
-    <w:basedOn w:val="TextoNormal"/>
-    <w:next w:val="Normal"/>
-    <w:pPr>
-      <w:tabs>
-        <w:tab w:val="left" w:pos="1418"/>
-      </w:tabs>
-      <w:ind w:left="284" w:right="284" w:firstLine="284"/>
-    </w:pPr>
-    <w:rPr>
-      <w:noProof w:val="0"/>
-    </w:rPr>
-  </w:style>
-  <w:style w:type="paragraph" w:styleId="Recuodecorpodetexto">
-    <w:name w:val="Body Text Indent"/>
-    <w:basedOn w:val="Normal"/>
-    <w:semiHidden/>
-    <w:pPr>
-      <w:ind w:firstLine="709"/>
-    </w:pPr>
-  </w:style>
-  <w:style w:type="paragraph" w:customStyle="1" w:styleId="Primria">
-    <w:name w:val="Primária"/>
-    <w:basedOn w:val="Normal"/>
-    <w:next w:val="Normal"/>
-    <w:pPr>
-      <w:ind w:firstLine="0"/>
-    </w:pPr>
-    <w:rPr>
-      <w:b/>
-      <w:sz w:val="28"/>
-    </w:rPr>
-  </w:style>
-  <w:style w:type="paragraph" w:customStyle="1" w:styleId="BodyTextIndent21">
-    <w:name w:val="Body Text Indent 21"/>
-    <w:basedOn w:val="Normal"/>
-    <w:pPr>
-      <w:ind w:left="360" w:hanging="360"/>
-    </w:pPr>
-  </w:style>
-  <w:style w:type="paragraph" w:customStyle="1" w:styleId="BodyTextIndent31">
-    <w:name w:val="Body Text Indent 31"/>
-    <w:basedOn w:val="Normal"/>
-    <w:pPr>
-      <w:ind w:firstLine="709"/>
-    </w:pPr>
-  </w:style>
-  <w:style w:type="paragraph" w:styleId="Sumrio3">
-    <w:name w:val="toc 3"/>
-    <w:basedOn w:val="Normal"/>
-    <w:next w:val="Normal"/>
-    <w:uiPriority w:val="39"/>
-    <w:rsid w:val="00141154"/>
-    <w:pPr>
-      <w:spacing w:after="0"/>
-      <w:ind w:firstLine="709"/>
-      <w:jc w:val="left"/>
-    </w:pPr>
-    <w:rPr>
-      <w:b/>
-    </w:rPr>
-  </w:style>
-  <w:style w:type="paragraph" w:customStyle="1" w:styleId="Ttulo-Sumrio">
-    <w:name w:val="Título-Sumário"/>
-    <w:basedOn w:val="Ttulo"/>
-    <w:next w:val="Normal"/>
-  </w:style>
-  <w:style w:type="paragraph" w:customStyle="1" w:styleId="Captulos">
-    <w:name w:val="Capítulos"/>
-    <w:basedOn w:val="TextoNormal"/>
-    <w:pPr>
-      <w:ind w:firstLine="0"/>
-      <w:jc w:val="left"/>
-    </w:pPr>
-    <w:rPr>
-      <w:b/>
-      <w:sz w:val="36"/>
-    </w:rPr>
-  </w:style>
-  <w:style w:type="paragraph" w:customStyle="1" w:styleId="ndicedeTabelas">
-    <w:name w:val="Índice de Tabelas"/>
-    <w:basedOn w:val="Normal"/>
-    <w:next w:val="Normal"/>
-    <w:pPr>
-      <w:ind w:firstLine="0"/>
-      <w:jc w:val="left"/>
-    </w:pPr>
-    <w:rPr>
-      <w:smallCaps/>
-      <w:sz w:val="22"/>
-    </w:rPr>
-  </w:style>
-  <w:style w:type="paragraph" w:styleId="Sumrio5">
-    <w:name w:val="toc 5"/>
-    <w:basedOn w:val="Normal"/>
-    <w:next w:val="Normal"/>
-    <w:semiHidden/>
-    <w:pPr>
-      <w:spacing w:after="0"/>
-      <w:ind w:left="720"/>
-      <w:jc w:val="left"/>
-    </w:pPr>
-    <w:rPr>
-      <w:sz w:val="20"/>
-    </w:rPr>
-  </w:style>
-  <w:style w:type="paragraph" w:customStyle="1" w:styleId="Tabelas">
-    <w:name w:val="Tabelas"/>
-    <w:basedOn w:val="Normal"/>
-    <w:pPr>
-      <w:spacing w:before="120"/>
-      <w:ind w:firstLine="0"/>
-      <w:jc w:val="center"/>
-    </w:pPr>
-  </w:style>
-  <w:style w:type="paragraph" w:customStyle="1" w:styleId="Ttulo-Agradecimentos">
-    <w:name w:val="Título-Agradecimentos"/>
-    <w:basedOn w:val="Ttulo"/>
-    <w:next w:val="Normal"/>
-  </w:style>
-  <w:style w:type="paragraph" w:customStyle="1" w:styleId="TableofFigures1">
-    <w:name w:val="Table of Figures1"/>
-    <w:basedOn w:val="Normal"/>
-    <w:next w:val="Normal"/>
-    <w:pPr>
-      <w:spacing w:after="0"/>
-      <w:ind w:firstLine="0"/>
-      <w:jc w:val="left"/>
-    </w:pPr>
-  </w:style>
-  <w:style w:type="paragraph" w:styleId="Sumrio6">
-    <w:name w:val="toc 6"/>
-    <w:basedOn w:val="Normal"/>
-    <w:next w:val="Normal"/>
-    <w:semiHidden/>
-    <w:pPr>
-      <w:spacing w:after="0"/>
-      <w:ind w:left="960"/>
-      <w:jc w:val="left"/>
-    </w:pPr>
-    <w:rPr>
-      <w:sz w:val="20"/>
-    </w:rPr>
-  </w:style>
-  <w:style w:type="paragraph" w:styleId="Ttulodendiceremissivo">
-    <w:name w:val="index heading"/>
-    <w:basedOn w:val="Normal"/>
-    <w:next w:val="Normal"/>
-    <w:semiHidden/>
-    <w:rPr>
-      <w:rFonts w:ascii="Arial" w:hAnsi="Arial"/>
-      <w:b/>
-    </w:rPr>
-  </w:style>
-  <w:style w:type="paragraph" w:customStyle="1" w:styleId="ListContinue1">
-    <w:name w:val="List Continue1"/>
-    <w:basedOn w:val="Normal"/>
-    <w:pPr>
-      <w:ind w:firstLine="0"/>
-    </w:pPr>
-  </w:style>
-  <w:style w:type="paragraph" w:customStyle="1" w:styleId="TabeladeGrade2">
-    <w:name w:val="Tabela de Grade 2"/>
+  <w:style w:type="paragraph" w:customStyle="1" w:styleId="TabeladeGrade21">
+    <w:name w:val="Tabela de Grade 21"/>
     <w:basedOn w:val="Normal"/>
     <w:pPr>
       <w:tabs>
@@ -14182,7 +13182,7 @@
 </file>
 
 <file path=customXml/itemProps1.xml><?xml version="1.0" encoding="utf-8"?>
-<ds:datastoreItem xmlns:ds="http://schemas.openxmlformats.org/officeDocument/2006/customXml" ds:itemID="{9FECC3D0-A551-43C1-A680-DEF37546FD13}">
+<ds:datastoreItem xmlns:ds="http://schemas.openxmlformats.org/officeDocument/2006/customXml" ds:itemID="{65752FB4-D6C7-42D2-ACBD-B5A9B4A32A9C}">
   <ds:schemaRefs>
     <ds:schemaRef ds:uri="http://schemas.openxmlformats.org/officeDocument/2006/bibliography"/>
   </ds:schemaRefs>

</xml_diff>

<commit_message>
Link das páginas, apendice 3 e outras coisas
</commit_message>
<xml_diff>
--- a/docs/apendice3.docx
+++ b/docs/apendice3.docx
@@ -1,6 +1,6 @@
 
 <file path=word/document.xml><?xml version="1.0" encoding="utf-8"?>
-<w:document xmlns:wpc="http://schemas.microsoft.com/office/word/2010/wordprocessingCanvas" xmlns:mc="http://schemas.openxmlformats.org/markup-compatibility/2006" xmlns:o="urn:schemas-microsoft-com:office:office" xmlns:r="http://schemas.openxmlformats.org/officeDocument/2006/relationships" xmlns:m="http://schemas.openxmlformats.org/officeDocument/2006/math" xmlns:v="urn:schemas-microsoft-com:vml" xmlns:wp14="http://schemas.microsoft.com/office/word/2010/wordprocessingDrawing" xmlns:wp="http://schemas.openxmlformats.org/drawingml/2006/wordprocessingDrawing" xmlns:w10="urn:schemas-microsoft-com:office:word" xmlns:w="http://schemas.openxmlformats.org/wordprocessingml/2006/main" xmlns:w14="http://schemas.microsoft.com/office/word/2010/wordml" xmlns:wpg="http://schemas.microsoft.com/office/word/2010/wordprocessingGroup" xmlns:wpi="http://schemas.microsoft.com/office/word/2010/wordprocessingInk" xmlns:wne="http://schemas.microsoft.com/office/word/2006/wordml" xmlns:wps="http://schemas.microsoft.com/office/word/2010/wordprocessingShape" mc:Ignorable="w14 wp14">
+<w:document xmlns:wpc="http://schemas.microsoft.com/office/word/2010/wordprocessingCanvas" xmlns:mc="http://schemas.openxmlformats.org/markup-compatibility/2006" xmlns:o="urn:schemas-microsoft-com:office:office" xmlns:r="http://schemas.openxmlformats.org/officeDocument/2006/relationships" xmlns:m="http://schemas.openxmlformats.org/officeDocument/2006/math" xmlns:v="urn:schemas-microsoft-com:vml" xmlns:wp14="http://schemas.microsoft.com/office/word/2010/wordprocessingDrawing" xmlns:wp="http://schemas.openxmlformats.org/drawingml/2006/wordprocessingDrawing" xmlns:w10="urn:schemas-microsoft-com:office:word" xmlns:w="http://schemas.openxmlformats.org/wordprocessingml/2006/main" xmlns:w14="http://schemas.microsoft.com/office/word/2010/wordml" xmlns:w15="http://schemas.microsoft.com/office/word/2012/wordml" xmlns:wpg="http://schemas.microsoft.com/office/word/2010/wordprocessingGroup" xmlns:wpi="http://schemas.microsoft.com/office/word/2010/wordprocessingInk" xmlns:wne="http://schemas.microsoft.com/office/word/2006/wordml" xmlns:wps="http://schemas.microsoft.com/office/word/2010/wordprocessingShape" mc:Ignorable="w14 w15 wp14">
   <w:background w:color="FFFFFF"/>
   <w:body>
     <w:p>
@@ -247,7 +247,7 @@
     </w:p>
     <w:p>
       <w:pPr>
-        <w:pStyle w:val="Cabealho"/>
+        <w:pStyle w:val="Header"/>
         <w:tabs>
           <w:tab w:val="clear" w:pos="4419"/>
           <w:tab w:val="clear" w:pos="8838"/>
@@ -260,7 +260,7 @@
     </w:p>
     <w:p>
       <w:pPr>
-        <w:pStyle w:val="Cabealho"/>
+        <w:pStyle w:val="Header"/>
         <w:tabs>
           <w:tab w:val="clear" w:pos="4419"/>
           <w:tab w:val="clear" w:pos="8838"/>
@@ -274,7 +274,7 @@
     </w:p>
     <w:p>
       <w:pPr>
-        <w:pStyle w:val="Cabealho"/>
+        <w:pStyle w:val="Header"/>
         <w:tabs>
           <w:tab w:val="clear" w:pos="4419"/>
           <w:tab w:val="clear" w:pos="8838"/>
@@ -287,7 +287,7 @@
     </w:p>
     <w:p>
       <w:pPr>
-        <w:pStyle w:val="Cabealho"/>
+        <w:pStyle w:val="Header"/>
         <w:tabs>
           <w:tab w:val="clear" w:pos="4419"/>
           <w:tab w:val="clear" w:pos="8838"/>
@@ -300,7 +300,7 @@
     </w:p>
     <w:p>
       <w:pPr>
-        <w:pStyle w:val="Cabealho"/>
+        <w:pStyle w:val="Header"/>
         <w:tabs>
           <w:tab w:val="clear" w:pos="4419"/>
           <w:tab w:val="clear" w:pos="8838"/>
@@ -313,7 +313,7 @@
     </w:p>
     <w:p>
       <w:pPr>
-        <w:pStyle w:val="Cabealho"/>
+        <w:pStyle w:val="Header"/>
         <w:tabs>
           <w:tab w:val="clear" w:pos="4419"/>
           <w:tab w:val="clear" w:pos="8838"/>
@@ -326,7 +326,7 @@
     </w:p>
     <w:p>
       <w:pPr>
-        <w:pStyle w:val="Cabealho"/>
+        <w:pStyle w:val="Header"/>
         <w:tabs>
           <w:tab w:val="clear" w:pos="4419"/>
           <w:tab w:val="clear" w:pos="8838"/>
@@ -339,7 +339,7 @@
     </w:p>
     <w:p>
       <w:pPr>
-        <w:pStyle w:val="Cabealho"/>
+        <w:pStyle w:val="Header"/>
         <w:tabs>
           <w:tab w:val="clear" w:pos="4419"/>
           <w:tab w:val="clear" w:pos="8838"/>
@@ -415,9 +415,9 @@
           <w:szCs w:val="24"/>
         </w:rPr>
         <w:sectPr>
-          <w:headerReference w:type="even" r:id="rId9"/>
-          <w:headerReference w:type="default" r:id="rId10"/>
-          <w:headerReference w:type="first" r:id="rId11"/>
+          <w:headerReference w:type="even" r:id="rId8"/>
+          <w:headerReference w:type="default" r:id="rId9"/>
+          <w:headerReference w:type="first" r:id="rId10"/>
           <w:footnotePr>
             <w:pos w:val="beneathText"/>
           </w:footnotePr>
@@ -456,7 +456,7 @@
           <w:noProof/>
           <w:szCs w:val="24"/>
         </w:rPr>
-        <w:t>12 de junho de 2017</w:t>
+        <w:t>19 de junho de 2017</w:t>
       </w:r>
       <w:r>
         <w:rPr>
@@ -467,7 +467,7 @@
     </w:p>
     <w:p>
       <w:pPr>
-        <w:pStyle w:val="Ttulo1"/>
+        <w:pStyle w:val="Heading1"/>
         <w:numPr>
           <w:ilvl w:val="0"/>
           <w:numId w:val="17"/>
@@ -481,7 +481,7 @@
     </w:p>
     <w:p>
       <w:pPr>
-        <w:pStyle w:val="Ttulo2"/>
+        <w:pStyle w:val="Heading2"/>
         <w:numPr>
           <w:ilvl w:val="1"/>
           <w:numId w:val="17"/>
@@ -500,6 +500,59 @@
     </w:p>
     <w:p>
       <w:pPr>
+        <w:pStyle w:val="NormalWeb"/>
+        <w:shd w:val="clear" w:color="auto" w:fill="FFFFFF"/>
+        <w:spacing w:before="0" w:after="0"/>
+        <w:ind w:firstLine="340"/>
+        <w:jc w:val="both"/>
+        <w:rPr>
+          <w:color w:val="222222"/>
+        </w:rPr>
+      </w:pPr>
+      <w:r>
+        <w:rPr>
+          <w:color w:val="222222"/>
+        </w:rPr>
+        <w:t>É comum observar em várias instituições acadêmicas e empresas atuando na área da informática possuírem uma grande demanda de serviços simples que exigem uma excessiva quantidade de tempo para serem solucionados. A simples montagem de um computador inativo pode levar horas para ser efetuada, encontrar peças e equipamentos compatíveis acabam ocupando tempo útil que poderia ser aplicado em demais funções dentro da equipe ou setor.</w:t>
+      </w:r>
+      <w:r>
+        <w:rPr>
+          <w:color w:val="222222"/>
+        </w:rPr>
+        <w:t xml:space="preserve"> </w:t>
+      </w:r>
+    </w:p>
+    <w:p>
+      <w:pPr>
+        <w:pStyle w:val="NormalWeb"/>
+        <w:shd w:val="clear" w:color="auto" w:fill="FFFFFF"/>
+        <w:spacing w:before="0" w:after="0"/>
+        <w:ind w:firstLine="340"/>
+        <w:jc w:val="both"/>
+      </w:pPr>
+      <w:r>
+        <w:rPr>
+          <w:color w:val="222222"/>
+        </w:rPr>
+        <w:t xml:space="preserve">Ao longo do ano de 2016 durante o projeto de extensão </w:t>
+      </w:r>
+      <w:r>
+        <w:rPr>
+          <w:i/>
+          <w:iCs/>
+          <w:color w:val="222222"/>
+        </w:rPr>
+        <w:t xml:space="preserve">Offboard </w:t>
+      </w:r>
+      <w:r>
+        <w:rPr>
+          <w:color w:val="222222"/>
+        </w:rPr>
+        <w:t xml:space="preserve">- Manutenção e Suporte a Serviço da Comunidade realizado no Instituto Federal Campus Canoas uma grande quantidade de componentes e equipamentos foram sendo adicionados ao estoque do projeto através de doações da comunidade, a solução para catalogar esses itens foi utilizar o GLPI (Gestion Libre de Parc Informatique), uma plataforma presente no mercado há alguns anos. A ferramenta é eficiente, porém acaba perdendo em quesito de organização e tempo quando é necessário a montagem rápida de computadores. A localização dos componentes dentro do sistema acaba sendo confusa, principalmente quando é necessário associar peças entre sí, já que o sistema não permite identificar qual peça está sendo ou já foi associada a outro componente de maneira ágil. </w:t>
+      </w:r>
+    </w:p>
+    <w:p>
+      <w:pPr>
         <w:keepNext/>
         <w:widowControl w:val="0"/>
         <w:shd w:val="clear" w:color="auto" w:fill="FFFFFF"/>
@@ -515,53 +568,12 @@
           <w:color w:val="222222"/>
           <w:szCs w:val="24"/>
         </w:rPr>
-        <w:t xml:space="preserve">É comum observar em várias instituições acadêmicas e empresas atuando na área da informática possuírem uma grande demanda de serviços simples que exigem uma excessiva quantidade de tempo para serem solucionados. A simples montagem de um computador inativo pode levar horas para ser efetuada, encontrar peças e equipamentos compatíveis acabam ocupando tempo útil que poderia ser aplicado em demais funções dentro da equipe ou setor. </w:t>
+        <w:t xml:space="preserve">. </w:t>
       </w:r>
     </w:p>
     <w:p>
       <w:pPr>
-        <w:keepNext/>
-        <w:widowControl w:val="0"/>
-        <w:shd w:val="clear" w:color="auto" w:fill="FFFFFF"/>
-        <w:spacing w:after="0"/>
-        <w:textAlignment w:val="baseline"/>
-        <w:rPr>
-          <w:color w:val="222222"/>
-          <w:szCs w:val="24"/>
-        </w:rPr>
-      </w:pPr>
-      <w:r>
-        <w:rPr>
-          <w:color w:val="222222"/>
-          <w:szCs w:val="24"/>
-        </w:rPr>
-        <w:t>As empresas e instituições utilizam uma variedade de ferramentas para catálogo de peças, um exemplo é o GLPI (Gestion Libre de Parc I</w:t>
-      </w:r>
-      <w:r>
-        <w:rPr>
-          <w:color w:val="222222"/>
-          <w:szCs w:val="24"/>
-        </w:rPr>
-        <w:t>nformatique</w:t>
-      </w:r>
-      <w:r>
-        <w:rPr>
-          <w:color w:val="222222"/>
-          <w:szCs w:val="24"/>
-        </w:rPr>
-        <w:t>), uma plataforma presente no mercado há alguns anos. A ferramenta é eficiente, porém acaba perdendo em quesito de organização e tempo quando é necessário a montagem rápida de computadores.</w:t>
-      </w:r>
-      <w:r>
-        <w:rPr>
-          <w:color w:val="222222"/>
-          <w:szCs w:val="24"/>
-        </w:rPr>
-        <w:t xml:space="preserve"> A localização dos componentes dentro do sistema acaba sendo confusa, principalmente quando é necessário associar peças entre sí, já que o sistema não permite identificar qual peça está sendo ou já foi associada a outro componente de maneira ágil. </w:t>
-      </w:r>
-    </w:p>
-    <w:p>
-      <w:pPr>
-        <w:pStyle w:val="Ttulo2"/>
+        <w:pStyle w:val="Heading2"/>
         <w:numPr>
           <w:ilvl w:val="1"/>
           <w:numId w:val="17"/>
@@ -600,15 +612,20 @@
         <w:t>toque. O sistema funcionará com</w:t>
       </w:r>
       <w:r>
-        <w:t xml:space="preserve"> um algoritmo inteligente, buscando reduzir o tempo necessário </w:t>
+        <w:t xml:space="preserve"> um algoritmo</w:t>
+      </w:r>
+      <w:r>
+        <w:t xml:space="preserve">, buscando reduzir o tempo necessário </w:t>
       </w:r>
       <w:r>
         <w:t xml:space="preserve">em configuração de computadores inativos. </w:t>
       </w:r>
+      <w:bookmarkStart w:id="1" w:name="_GoBack"/>
+      <w:bookmarkEnd w:id="1"/>
     </w:p>
     <w:p>
       <w:pPr>
-        <w:pStyle w:val="Ttulo2"/>
+        <w:pStyle w:val="Heading2"/>
         <w:numPr>
           <w:ilvl w:val="1"/>
           <w:numId w:val="17"/>
@@ -628,7 +645,7 @@
     </w:p>
     <w:p>
       <w:pPr>
-        <w:pStyle w:val="Ttulo3"/>
+        <w:pStyle w:val="Heading3"/>
         <w:numPr>
           <w:ilvl w:val="2"/>
           <w:numId w:val="18"/>
@@ -658,21 +675,7 @@
         <w:rPr>
           <w:rStyle w:val="Fontepargpadro1"/>
         </w:rPr>
-        <w:t xml:space="preserve"> </w:t>
-      </w:r>
-      <w:proofErr w:type="gramStart"/>
-      <w:r>
-        <w:rPr>
-          <w:rStyle w:val="Fontepargpadro1"/>
-        </w:rPr>
-        <w:t>otimizar</w:t>
-      </w:r>
-      <w:proofErr w:type="gramEnd"/>
-      <w:r>
-        <w:rPr>
-          <w:rStyle w:val="Fontepargpadro1"/>
-        </w:rPr>
-        <w:t xml:space="preserve"> o tempo na criação de</w:t>
+        <w:t xml:space="preserve"> otimizar o tempo na criação de</w:t>
       </w:r>
       <w:r>
         <w:rPr>
@@ -689,7 +692,7 @@
     </w:p>
     <w:p>
       <w:pPr>
-        <w:pStyle w:val="Ttulo3"/>
+        <w:pStyle w:val="Heading3"/>
         <w:numPr>
           <w:ilvl w:val="2"/>
           <w:numId w:val="18"/>
@@ -832,7 +835,7 @@
     </w:p>
     <w:p>
       <w:pPr>
-        <w:pStyle w:val="Ttulo1"/>
+        <w:pStyle w:val="Heading1"/>
       </w:pPr>
       <w:r>
         <w:lastRenderedPageBreak/>
@@ -841,7 +844,7 @@
     </w:p>
     <w:p>
       <w:pPr>
-        <w:pStyle w:val="Ttulo2"/>
+        <w:pStyle w:val="Heading2"/>
         <w:tabs>
           <w:tab w:val="num" w:pos="788"/>
         </w:tabs>
@@ -893,7 +896,7 @@
                     </pic:cNvPicPr>
                   </pic:nvPicPr>
                   <pic:blipFill>
-                    <a:blip r:embed="rId12">
+                    <a:blip r:embed="rId11">
                       <a:extLst>
                         <a:ext uri="{28A0092B-C50C-407E-A947-70E740481C1C}">
                           <a14:useLocalDpi xmlns:a14="http://schemas.microsoft.com/office/drawing/2010/main" val="0"/>
@@ -953,7 +956,19 @@
         <w:rPr>
           <w:color w:val="000000" w:themeColor="text1"/>
         </w:rPr>
-        <w:t>O caso de uso acima apresenta as possíveis interações do usuário dentro do sistema, existe apenas um tipo de usuário que é responsável por gerenciar todo o catálogo do sistema, gerenciar o funcionamento do algorítmo (gerar configuração) e gerar relatórios.</w:t>
+        <w:t xml:space="preserve">O caso de uso acima apresenta as possíveis interações do usuário dentro do sistema, existe apenas um tipo de usuário que é responsável </w:t>
+      </w:r>
+      <w:r>
+        <w:rPr>
+          <w:color w:val="000000" w:themeColor="text1"/>
+        </w:rPr>
+        <w:t>por gerenciar todo o catálogo de peças no</w:t>
+      </w:r>
+      <w:r>
+        <w:rPr>
+          <w:color w:val="000000" w:themeColor="text1"/>
+        </w:rPr>
+        <w:t xml:space="preserve"> sistema, gerenciar o funcionamento do algorítmo (gerar configuração) e gerar relatórios.</w:t>
       </w:r>
     </w:p>
     <w:p>
@@ -1042,7 +1057,7 @@
     </w:p>
     <w:p>
       <w:pPr>
-        <w:pStyle w:val="Ttulo2"/>
+        <w:pStyle w:val="Heading2"/>
         <w:tabs>
           <w:tab w:val="num" w:pos="788"/>
         </w:tabs>
@@ -1057,7 +1072,7 @@
     </w:p>
     <w:tbl>
       <w:tblPr>
-        <w:tblStyle w:val="Tabelacomgrade"/>
+        <w:tblStyle w:val="TableGrid"/>
         <w:tblW w:w="0" w:type="auto"/>
         <w:tblLook w:val="04A0" w:firstRow="1" w:lastRow="0" w:firstColumn="1" w:lastColumn="0" w:noHBand="0" w:noVBand="1"/>
       </w:tblPr>
@@ -1836,7 +1851,7 @@
     <w:p/>
     <w:tbl>
       <w:tblPr>
-        <w:tblStyle w:val="Tabelacomgrade"/>
+        <w:tblStyle w:val="TableGrid"/>
         <w:tblW w:w="0" w:type="auto"/>
         <w:tblLook w:val="04A0" w:firstRow="1" w:lastRow="0" w:firstColumn="1" w:lastColumn="0" w:noHBand="0" w:noVBand="1"/>
       </w:tblPr>
@@ -2571,7 +2586,7 @@
     <w:p/>
     <w:tbl>
       <w:tblPr>
-        <w:tblStyle w:val="Tabelacomgrade"/>
+        <w:tblStyle w:val="TableGrid"/>
         <w:tblW w:w="0" w:type="auto"/>
         <w:tblLook w:val="04A0" w:firstRow="1" w:lastRow="0" w:firstColumn="1" w:lastColumn="0" w:noHBand="0" w:noVBand="1"/>
       </w:tblPr>
@@ -3018,7 +3033,7 @@
     </w:p>
     <w:tbl>
       <w:tblPr>
-        <w:tblStyle w:val="Tabelacomgrade"/>
+        <w:tblStyle w:val="TableGrid"/>
         <w:tblpPr w:leftFromText="141" w:rightFromText="141" w:vertAnchor="text" w:horzAnchor="margin" w:tblpY="-13"/>
         <w:tblW w:w="0" w:type="auto"/>
         <w:tblLook w:val="04A0" w:firstRow="1" w:lastRow="0" w:firstColumn="1" w:lastColumn="0" w:noHBand="0" w:noVBand="1"/>
@@ -3435,7 +3450,7 @@
     </w:tbl>
     <w:p>
       <w:pPr>
-        <w:pStyle w:val="Ttulo2"/>
+        <w:pStyle w:val="Heading2"/>
         <w:tabs>
           <w:tab w:val="num" w:pos="788"/>
         </w:tabs>
@@ -3486,40 +3501,27 @@
             <v:path o:extrusionok="f" gradientshapeok="t" o:connecttype="rect"/>
             <o:lock v:ext="edit" aspectratio="t"/>
           </v:shapetype>
-          <v:shape id="_x0000_i1025" type="#_x0000_t75" style="width:424.5pt;height:239.65pt">
-            <v:imagedata r:id="rId13" o:title="IV01"/>
+          <v:shape id="_x0000_i1025" type="#_x0000_t75" style="width:424.4pt;height:239.55pt">
+            <v:imagedata r:id="rId12" o:title="IV01"/>
           </v:shape>
         </w:pict>
       </w:r>
     </w:p>
     <w:p>
       <w:pPr>
-        <w:pStyle w:val="Legenda"/>
+        <w:pStyle w:val="Caption"/>
       </w:pPr>
       <w:r>
         <w:t xml:space="preserve">Figura </w:t>
       </w:r>
-      <w:r>
-        <w:fldChar w:fldCharType="begin"/>
-      </w:r>
-      <w:r>
-        <w:instrText xml:space="preserve"> SEQ Figura \* ARABIC </w:instrText>
-      </w:r>
-      <w:r>
-        <w:fldChar w:fldCharType="separate"/>
-      </w:r>
-      <w:r>
-        <w:rPr>
-          <w:noProof/>
-        </w:rPr>
-        <w:t>1</w:t>
-      </w:r>
-      <w:r>
-        <w:rPr>
-          <w:noProof/>
-        </w:rPr>
-        <w:fldChar w:fldCharType="end"/>
-      </w:r>
+      <w:fldSimple w:instr=" SEQ Figura \* ARABIC ">
+        <w:r>
+          <w:rPr>
+            <w:noProof/>
+          </w:rPr>
+          <w:t>1</w:t>
+        </w:r>
+      </w:fldSimple>
       <w:r>
         <w:t>: IV01. Representa todos os componentes em geral.</w:t>
       </w:r>
@@ -3540,40 +3542,27 @@
           <w:color w:val="FF0000"/>
         </w:rPr>
         <w:pict w14:anchorId="68128E29">
-          <v:shape id="_x0000_i1026" type="#_x0000_t75" style="width:424.5pt;height:239.65pt">
-            <v:imagedata r:id="rId14" o:title="IV02"/>
+          <v:shape id="_x0000_i1026" type="#_x0000_t75" style="width:424.4pt;height:239.55pt">
+            <v:imagedata r:id="rId13" o:title="IV02"/>
           </v:shape>
         </w:pict>
       </w:r>
     </w:p>
     <w:p>
       <w:pPr>
-        <w:pStyle w:val="Legenda"/>
+        <w:pStyle w:val="Caption"/>
       </w:pPr>
       <w:r>
         <w:t xml:space="preserve">Figura </w:t>
       </w:r>
-      <w:r>
-        <w:fldChar w:fldCharType="begin"/>
-      </w:r>
-      <w:r>
-        <w:instrText xml:space="preserve"> SEQ Figura \* ARABIC </w:instrText>
-      </w:r>
-      <w:r>
-        <w:fldChar w:fldCharType="separate"/>
-      </w:r>
-      <w:r>
-        <w:rPr>
-          <w:noProof/>
-        </w:rPr>
-        <w:t>2</w:t>
-      </w:r>
-      <w:r>
-        <w:rPr>
-          <w:noProof/>
-        </w:rPr>
-        <w:fldChar w:fldCharType="end"/>
-      </w:r>
+      <w:fldSimple w:instr=" SEQ Figura \* ARABIC ">
+        <w:r>
+          <w:rPr>
+            <w:noProof/>
+          </w:rPr>
+          <w:t>2</w:t>
+        </w:r>
+      </w:fldSimple>
       <w:r>
         <w:t>: IV02. Representa a criação ou edição de um componente.</w:t>
       </w:r>
@@ -3583,61 +3572,38 @@
       <w:pPr>
         <w:keepNext/>
       </w:pPr>
-      <w:bookmarkStart w:id="1" w:name="_GoBack"/>
       <w:r>
         <w:lastRenderedPageBreak/>
         <w:pict w14:anchorId="19AC905F">
-          <v:shape id="_x0000_i1027" type="#_x0000_t75" style="width:424.5pt;height:239.65pt">
-            <v:imagedata r:id="rId15" o:title="IV03"/>
+          <v:shape id="_x0000_i1027" type="#_x0000_t75" style="width:424.4pt;height:239.55pt">
+            <v:imagedata r:id="rId14" o:title="IV03"/>
           </v:shape>
         </w:pict>
       </w:r>
-      <w:bookmarkEnd w:id="1"/>
     </w:p>
     <w:p>
       <w:pPr>
-        <w:pStyle w:val="Legenda"/>
+        <w:pStyle w:val="Caption"/>
       </w:pPr>
       <w:r>
         <w:t xml:space="preserve">Figura </w:t>
       </w:r>
+      <w:fldSimple w:instr=" SEQ Figura \* ARABIC ">
+        <w:r>
+          <w:rPr>
+            <w:noProof/>
+          </w:rPr>
+          <w:t>3</w:t>
+        </w:r>
+      </w:fldSimple>
       <w:r>
-        <w:fldChar w:fldCharType="begin"/>
-      </w:r>
-      <w:r>
-        <w:instrText xml:space="preserve"> SEQ Figura \* ARABIC </w:instrText>
-      </w:r>
-      <w:r>
-        <w:fldChar w:fldCharType="separate"/>
-      </w:r>
-      <w:r>
-        <w:rPr>
-          <w:noProof/>
-        </w:rPr>
-        <w:t>3</w:t>
-      </w:r>
-      <w:r>
-        <w:rPr>
-          <w:noProof/>
-        </w:rPr>
-        <w:fldChar w:fldCharType="end"/>
-      </w:r>
-      <w:r>
-        <w:t xml:space="preserve">: IV03. Representa as sugestões apresentada pelo </w:t>
-      </w:r>
-      <w:proofErr w:type="spellStart"/>
-      <w:r>
-        <w:t>algorítmo</w:t>
-      </w:r>
-      <w:proofErr w:type="spellEnd"/>
-      <w:r>
-        <w:t>.</w:t>
+        <w:t>: IV03. Representa as sugestões apresentada pelo algorítmo.</w:t>
       </w:r>
     </w:p>
     <w:p/>
     <w:p>
       <w:pPr>
-        <w:pStyle w:val="Ttulo1"/>
+        <w:pStyle w:val="Heading1"/>
       </w:pPr>
       <w:r>
         <w:lastRenderedPageBreak/>
@@ -3646,7 +3612,7 @@
     </w:p>
     <w:p>
       <w:pPr>
-        <w:pStyle w:val="Ttulo2"/>
+        <w:pStyle w:val="Heading2"/>
         <w:tabs>
           <w:tab w:val="num" w:pos="788"/>
         </w:tabs>
@@ -3670,7 +3636,7 @@
     </w:p>
     <w:p>
       <w:pPr>
-        <w:pStyle w:val="Ttulo2"/>
+        <w:pStyle w:val="Heading2"/>
         <w:numPr>
           <w:ilvl w:val="0"/>
           <w:numId w:val="0"/>
@@ -3705,7 +3671,7 @@
                     </pic:cNvPicPr>
                   </pic:nvPicPr>
                   <pic:blipFill>
-                    <a:blip r:embed="rId16">
+                    <a:blip r:embed="rId15">
                       <a:extLst>
                         <a:ext uri="{28A0092B-C50C-407E-A947-70E740481C1C}">
                           <a14:useLocalDpi xmlns:a14="http://schemas.microsoft.com/office/drawing/2010/main" val="0"/>
@@ -3781,7 +3747,7 @@
                     </pic:cNvPicPr>
                   </pic:nvPicPr>
                   <pic:blipFill>
-                    <a:blip r:embed="rId17">
+                    <a:blip r:embed="rId16">
                       <a:extLst>
                         <a:ext uri="{28A0092B-C50C-407E-A947-70E740481C1C}">
                           <a14:useLocalDpi xmlns:a14="http://schemas.microsoft.com/office/drawing/2010/main" val="0"/>
@@ -3846,8 +3812,8 @@
         </w:rPr>
         <w:lastRenderedPageBreak/>
         <w:pict w14:anchorId="7A14EAF6">
-          <v:shape id="_x0000_i1028" type="#_x0000_t75" style="width:425.55pt;height:425.55pt">
-            <v:imagedata r:id="rId18" o:title="Criar computador_activity"/>
+          <v:shape id="_x0000_i1028" type="#_x0000_t75" style="width:425.1pt;height:425.1pt">
+            <v:imagedata r:id="rId17" o:title="Criar computador_activity"/>
           </v:shape>
         </w:pict>
       </w:r>
@@ -4036,7 +4002,7 @@
     </w:p>
     <w:p>
       <w:pPr>
-        <w:pStyle w:val="Ttulo2"/>
+        <w:pStyle w:val="Heading2"/>
         <w:tabs>
           <w:tab w:val="num" w:pos="788"/>
         </w:tabs>
@@ -4062,10 +4028,10 @@
           <w:noProof/>
         </w:rPr>
         <w:drawing>
-          <wp:inline distT="0" distB="0" distL="0" distR="0" wp14:anchorId="00EBFF4C" wp14:editId="16C11F28">
-            <wp:extent cx="5398770" cy="4765675"/>
+          <wp:inline distT="0" distB="0" distL="0" distR="0" wp14:anchorId="00EBFF4C" wp14:editId="5A244B2C">
+            <wp:extent cx="5398770" cy="4764545"/>
             <wp:effectExtent l="0" t="0" r="0" b="0"/>
-            <wp:docPr id="4" name="Picture 4" descr="C:\xampp\htdocs\workspace\smartinv\docs\diagramas\er_master\smartinv_er.png"/>
+            <wp:docPr id="4" name="Picture 4"/>
             <wp:cNvGraphicFramePr>
               <a:graphicFrameLocks xmlns:a="http://schemas.openxmlformats.org/drawingml/2006/main" noChangeAspect="1"/>
             </wp:cNvGraphicFramePr>
@@ -4079,14 +4045,13 @@
                     </pic:cNvPicPr>
                   </pic:nvPicPr>
                   <pic:blipFill>
-                    <a:blip r:embed="rId19">
+                    <a:blip r:embed="rId18">
                       <a:extLst>
                         <a:ext uri="{28A0092B-C50C-407E-A947-70E740481C1C}">
                           <a14:useLocalDpi xmlns:a14="http://schemas.microsoft.com/office/drawing/2010/main" val="0"/>
                         </a:ext>
                       </a:extLst>
                     </a:blip>
-                    <a:srcRect/>
                     <a:stretch>
                       <a:fillRect/>
                     </a:stretch>
@@ -4094,7 +4059,7 @@
                   <pic:spPr bwMode="auto">
                     <a:xfrm>
                       <a:off x="0" y="0"/>
-                      <a:ext cx="5398770" cy="4765675"/>
+                      <a:ext cx="5398770" cy="4764545"/>
                     </a:xfrm>
                     <a:prstGeom prst="rect">
                       <a:avLst/>
@@ -4121,7 +4086,7 @@
     </w:p>
     <w:p>
       <w:pPr>
-        <w:pStyle w:val="Ttulo1"/>
+        <w:pStyle w:val="Heading1"/>
         <w:rPr>
           <w:rFonts w:eastAsia="Times"/>
         </w:rPr>
@@ -4136,7 +4101,7 @@
     </w:p>
     <w:p>
       <w:pPr>
-        <w:pStyle w:val="Ttulo2"/>
+        <w:pStyle w:val="Heading2"/>
         <w:tabs>
           <w:tab w:val="num" w:pos="788"/>
         </w:tabs>
@@ -4272,7 +4237,7 @@
     </w:p>
     <w:p>
       <w:pPr>
-        <w:pStyle w:val="Ttulo2"/>
+        <w:pStyle w:val="Heading2"/>
         <w:tabs>
           <w:tab w:val="num" w:pos="788"/>
         </w:tabs>
@@ -4305,21 +4270,12 @@
           <w:color w:val="000000" w:themeColor="text1"/>
         </w:rPr>
       </w:pPr>
-      <w:proofErr w:type="spellStart"/>
       <w:r>
         <w:rPr>
           <w:rStyle w:val="Fontepargpadro1"/>
           <w:color w:val="000000" w:themeColor="text1"/>
         </w:rPr>
-        <w:t>Enyalius</w:t>
-      </w:r>
-      <w:proofErr w:type="spellEnd"/>
-      <w:r>
-        <w:rPr>
-          <w:rStyle w:val="Fontepargpadro1"/>
-          <w:color w:val="000000" w:themeColor="text1"/>
-        </w:rPr>
-        <w:t xml:space="preserve">: </w:t>
+        <w:t xml:space="preserve">Enyalius: </w:t>
       </w:r>
       <w:r>
         <w:rPr>
@@ -4333,17 +4289,8 @@
           <w:rStyle w:val="Fontepargpadro1"/>
           <w:color w:val="000000" w:themeColor="text1"/>
         </w:rPr>
-        <w:t>gitlab.com/</w:t>
+        <w:t>gitlab.com/enyalius</w:t>
       </w:r>
-      <w:proofErr w:type="spellStart"/>
-      <w:r>
-        <w:rPr>
-          <w:rStyle w:val="Fontepargpadro1"/>
-          <w:color w:val="000000" w:themeColor="text1"/>
-        </w:rPr>
-        <w:t>enyalius</w:t>
-      </w:r>
-      <w:proofErr w:type="spellEnd"/>
       <w:r>
         <w:rPr>
           <w:rStyle w:val="Fontepargpadro1"/>
@@ -4368,58 +4315,12 @@
           <w:color w:val="000000" w:themeColor="text1"/>
         </w:rPr>
       </w:pPr>
-      <w:proofErr w:type="spellStart"/>
       <w:r>
         <w:rPr>
           <w:rStyle w:val="Fontepargpadro1"/>
           <w:color w:val="000000" w:themeColor="text1"/>
         </w:rPr>
-        <w:t>Bootstrap</w:t>
-      </w:r>
-      <w:proofErr w:type="spellEnd"/>
-      <w:r>
-        <w:rPr>
-          <w:rStyle w:val="Fontepargpadro1"/>
-          <w:color w:val="000000" w:themeColor="text1"/>
-        </w:rPr>
-        <w:t xml:space="preserve">: </w:t>
-      </w:r>
-      <w:r>
-        <w:rPr>
-          <w:rStyle w:val="Fontepargpadro1"/>
-          <w:color w:val="000000" w:themeColor="text1"/>
-        </w:rPr>
-        <w:t xml:space="preserve">Framework CSS/JS para customizar as páginas, aplicação de estilos e </w:t>
-      </w:r>
-      <w:proofErr w:type="spellStart"/>
-      <w:r>
-        <w:rPr>
-          <w:rStyle w:val="Fontepargpadro1"/>
-          <w:color w:val="000000" w:themeColor="text1"/>
-        </w:rPr>
-        <w:t>responsividade</w:t>
-      </w:r>
-      <w:proofErr w:type="spellEnd"/>
-      <w:r>
-        <w:rPr>
-          <w:rStyle w:val="Fontepargpadro1"/>
-          <w:color w:val="000000" w:themeColor="text1"/>
-        </w:rPr>
-        <w:t xml:space="preserve"> (</w:t>
-      </w:r>
-      <w:r>
-        <w:rPr>
-          <w:rStyle w:val="Fontepargpadro1"/>
-          <w:color w:val="000000" w:themeColor="text1"/>
-        </w:rPr>
-        <w:t>getbootstrap.com</w:t>
-      </w:r>
-      <w:r>
-        <w:rPr>
-          <w:rStyle w:val="Fontepargpadro1"/>
-          <w:color w:val="000000" w:themeColor="text1"/>
-        </w:rPr>
-        <w:t>).</w:t>
+        <w:t xml:space="preserve">Composer: </w:t>
       </w:r>
     </w:p>
     <w:p>
@@ -4438,44 +4339,12 @@
           <w:color w:val="000000" w:themeColor="text1"/>
         </w:rPr>
       </w:pPr>
-      <w:proofErr w:type="spellStart"/>
-      <w:proofErr w:type="gramStart"/>
       <w:r>
         <w:rPr>
           <w:rStyle w:val="Fontepargpadro1"/>
           <w:color w:val="000000" w:themeColor="text1"/>
         </w:rPr>
-        <w:t>EclipsePHP</w:t>
-      </w:r>
-      <w:proofErr w:type="spellEnd"/>
-      <w:proofErr w:type="gramEnd"/>
-      <w:r>
-        <w:rPr>
-          <w:rStyle w:val="Fontepargpadro1"/>
-          <w:color w:val="000000" w:themeColor="text1"/>
-        </w:rPr>
-        <w:t xml:space="preserve">: </w:t>
-      </w:r>
-      <w:r>
-        <w:rPr>
-          <w:rStyle w:val="Fontepargpadro1"/>
-          <w:color w:val="000000" w:themeColor="text1"/>
-        </w:rPr>
-        <w:t>Ambiente de desenvolvimento em PHP (</w:t>
-      </w:r>
-      <w:r>
-        <w:rPr>
-          <w:rStyle w:val="Fontepargpadro1"/>
-          <w:color w:val="000000" w:themeColor="text1"/>
-        </w:rPr>
-        <w:t>eclipse.org</w:t>
-      </w:r>
-      <w:r>
-        <w:rPr>
-          <w:rStyle w:val="Fontepargpadro1"/>
-          <w:color w:val="000000" w:themeColor="text1"/>
-        </w:rPr>
-        <w:t>).</w:t>
+        <w:t>Smarty:</w:t>
       </w:r>
     </w:p>
     <w:p>
@@ -4494,53 +4363,12 @@
           <w:color w:val="000000" w:themeColor="text1"/>
         </w:rPr>
       </w:pPr>
-      <w:proofErr w:type="spellStart"/>
-      <w:proofErr w:type="gramStart"/>
       <w:r>
         <w:rPr>
           <w:rStyle w:val="Fontepargpadro1"/>
           <w:color w:val="000000" w:themeColor="text1"/>
         </w:rPr>
-        <w:t>ERMaster</w:t>
-      </w:r>
-      <w:proofErr w:type="spellEnd"/>
-      <w:proofErr w:type="gramEnd"/>
-      <w:r>
-        <w:rPr>
-          <w:rStyle w:val="Fontepargpadro1"/>
-          <w:color w:val="000000" w:themeColor="text1"/>
-        </w:rPr>
-        <w:t xml:space="preserve">: </w:t>
-      </w:r>
-      <w:proofErr w:type="spellStart"/>
-      <w:r>
-        <w:rPr>
-          <w:rStyle w:val="Fontepargpadro1"/>
-          <w:color w:val="000000" w:themeColor="text1"/>
-        </w:rPr>
-        <w:t>Plugin</w:t>
-      </w:r>
-      <w:proofErr w:type="spellEnd"/>
-      <w:r>
-        <w:rPr>
-          <w:rStyle w:val="Fontepargpadro1"/>
-          <w:color w:val="000000" w:themeColor="text1"/>
-        </w:rPr>
-        <w:t xml:space="preserve"> para o Eclipse responsável por criar os diagramas do banco de dados (</w:t>
-      </w:r>
-      <w:r>
-        <w:rPr>
-          <w:rStyle w:val="Fontepargpadro1"/>
-          <w:color w:val="000000" w:themeColor="text1"/>
-        </w:rPr>
-        <w:t>ermaster.sourceforge.net</w:t>
-      </w:r>
-      <w:r>
-        <w:rPr>
-          <w:rStyle w:val="Fontepargpadro1"/>
-          <w:color w:val="000000" w:themeColor="text1"/>
-        </w:rPr>
-        <w:t>).</w:t>
+        <w:t>Grunt:</w:t>
       </w:r>
     </w:p>
     <w:p>
@@ -4559,23 +4387,147 @@
           <w:color w:val="000000" w:themeColor="text1"/>
         </w:rPr>
       </w:pPr>
-      <w:proofErr w:type="spellStart"/>
-      <w:proofErr w:type="gramStart"/>
       <w:r>
         <w:rPr>
           <w:rStyle w:val="Fontepargpadro1"/>
           <w:color w:val="000000" w:themeColor="text1"/>
         </w:rPr>
-        <w:t>pgAdmin</w:t>
+        <w:t xml:space="preserve">Bootstrap: </w:t>
       </w:r>
-      <w:proofErr w:type="spellEnd"/>
-      <w:proofErr w:type="gramEnd"/>
       <w:r>
         <w:rPr>
           <w:rStyle w:val="Fontepargpadro1"/>
           <w:color w:val="000000" w:themeColor="text1"/>
         </w:rPr>
-        <w:t xml:space="preserve"> III: </w:t>
+        <w:t>Framework CSS/JS para customizar as páginas, aplicação de estilos e responsividade (</w:t>
+      </w:r>
+      <w:r>
+        <w:rPr>
+          <w:rStyle w:val="Fontepargpadro1"/>
+          <w:color w:val="000000" w:themeColor="text1"/>
+        </w:rPr>
+        <w:t>getbootstrap.com</w:t>
+      </w:r>
+      <w:r>
+        <w:rPr>
+          <w:rStyle w:val="Fontepargpadro1"/>
+          <w:color w:val="000000" w:themeColor="text1"/>
+        </w:rPr>
+        <w:t>).</w:t>
+      </w:r>
+    </w:p>
+    <w:p>
+      <w:pPr>
+        <w:pStyle w:val="LO-Normal"/>
+        <w:widowControl/>
+        <w:numPr>
+          <w:ilvl w:val="0"/>
+          <w:numId w:val="15"/>
+        </w:numPr>
+        <w:spacing w:after="120"/>
+        <w:jc w:val="both"/>
+        <w:textAlignment w:val="auto"/>
+        <w:rPr>
+          <w:rStyle w:val="Fontepargpadro1"/>
+          <w:color w:val="000000" w:themeColor="text1"/>
+        </w:rPr>
+      </w:pPr>
+      <w:r>
+        <w:rPr>
+          <w:rStyle w:val="Fontepargpadro1"/>
+          <w:color w:val="000000" w:themeColor="text1"/>
+        </w:rPr>
+        <w:t xml:space="preserve">EclipsePHP: </w:t>
+      </w:r>
+      <w:r>
+        <w:rPr>
+          <w:rStyle w:val="Fontepargpadro1"/>
+          <w:color w:val="000000" w:themeColor="text1"/>
+        </w:rPr>
+        <w:t>Ambiente de desenvolvimento em PHP (</w:t>
+      </w:r>
+      <w:r>
+        <w:rPr>
+          <w:rStyle w:val="Fontepargpadro1"/>
+          <w:color w:val="000000" w:themeColor="text1"/>
+        </w:rPr>
+        <w:t>eclipse.org</w:t>
+      </w:r>
+      <w:r>
+        <w:rPr>
+          <w:rStyle w:val="Fontepargpadro1"/>
+          <w:color w:val="000000" w:themeColor="text1"/>
+        </w:rPr>
+        <w:t>).</w:t>
+      </w:r>
+    </w:p>
+    <w:p>
+      <w:pPr>
+        <w:pStyle w:val="LO-Normal"/>
+        <w:widowControl/>
+        <w:numPr>
+          <w:ilvl w:val="0"/>
+          <w:numId w:val="15"/>
+        </w:numPr>
+        <w:spacing w:after="120"/>
+        <w:jc w:val="both"/>
+        <w:textAlignment w:val="auto"/>
+        <w:rPr>
+          <w:rStyle w:val="Fontepargpadro1"/>
+          <w:color w:val="000000" w:themeColor="text1"/>
+        </w:rPr>
+      </w:pPr>
+      <w:r>
+        <w:rPr>
+          <w:rStyle w:val="Fontepargpadro1"/>
+          <w:color w:val="000000" w:themeColor="text1"/>
+        </w:rPr>
+        <w:t xml:space="preserve">ERMaster: </w:t>
+      </w:r>
+      <w:r>
+        <w:rPr>
+          <w:rStyle w:val="Fontepargpadro1"/>
+          <w:color w:val="000000" w:themeColor="text1"/>
+        </w:rPr>
+        <w:t>Plugin para o Eclipse responsável por criar os diagramas do banco de dados (</w:t>
+      </w:r>
+      <w:r>
+        <w:rPr>
+          <w:rStyle w:val="Fontepargpadro1"/>
+          <w:color w:val="000000" w:themeColor="text1"/>
+        </w:rPr>
+        <w:t>ermaster.sourceforge.net</w:t>
+      </w:r>
+      <w:r>
+        <w:rPr>
+          <w:rStyle w:val="Fontepargpadro1"/>
+          <w:color w:val="000000" w:themeColor="text1"/>
+        </w:rPr>
+        <w:t>).</w:t>
+      </w:r>
+    </w:p>
+    <w:p>
+      <w:pPr>
+        <w:pStyle w:val="LO-Normal"/>
+        <w:widowControl/>
+        <w:numPr>
+          <w:ilvl w:val="0"/>
+          <w:numId w:val="15"/>
+        </w:numPr>
+        <w:spacing w:after="120"/>
+        <w:jc w:val="both"/>
+        <w:textAlignment w:val="auto"/>
+        <w:rPr>
+          <w:rStyle w:val="Fontepargpadro1"/>
+          <w:color w:val="000000" w:themeColor="text1"/>
+        </w:rPr>
+      </w:pPr>
+      <w:r>
+        <w:rPr>
+          <w:rStyle w:val="Fontepargpadro1"/>
+          <w:color w:val="000000" w:themeColor="text1"/>
+        </w:rPr>
+        <w:t xml:space="preserve">pgAdmin III: </w:t>
       </w:r>
       <w:r>
         <w:rPr>
@@ -4635,7 +4587,7 @@
     </w:p>
     <w:p>
       <w:pPr>
-        <w:pStyle w:val="Ttulo1"/>
+        <w:pStyle w:val="Heading1"/>
         <w:rPr>
           <w:rFonts w:eastAsia="Times"/>
         </w:rPr>
@@ -4650,7 +4602,7 @@
     </w:p>
     <w:tbl>
       <w:tblPr>
-        <w:tblStyle w:val="Tabelacomgrade"/>
+        <w:tblStyle w:val="TableGrid"/>
         <w:tblW w:w="9391" w:type="dxa"/>
         <w:tblLook w:val="04A0" w:firstRow="1" w:lastRow="0" w:firstColumn="1" w:lastColumn="0" w:noHBand="0" w:noVBand="1"/>
       </w:tblPr>
@@ -9190,7 +9142,7 @@
     </w:tbl>
     <w:p/>
     <w:sectPr>
-      <w:headerReference w:type="first" r:id="rId20"/>
+      <w:headerReference w:type="first" r:id="rId19"/>
       <w:footnotePr>
         <w:pos w:val="beneathText"/>
       </w:footnotePr>
@@ -9204,7 +9156,7 @@
 </file>
 
 <file path=word/endnotes.xml><?xml version="1.0" encoding="utf-8"?>
-<w:endnotes xmlns:wpc="http://schemas.microsoft.com/office/word/2010/wordprocessingCanvas" xmlns:mc="http://schemas.openxmlformats.org/markup-compatibility/2006" xmlns:o="urn:schemas-microsoft-com:office:office" xmlns:r="http://schemas.openxmlformats.org/officeDocument/2006/relationships" xmlns:m="http://schemas.openxmlformats.org/officeDocument/2006/math" xmlns:v="urn:schemas-microsoft-com:vml" xmlns:wp14="http://schemas.microsoft.com/office/word/2010/wordprocessingDrawing" xmlns:wp="http://schemas.openxmlformats.org/drawingml/2006/wordprocessingDrawing" xmlns:w10="urn:schemas-microsoft-com:office:word" xmlns:w="http://schemas.openxmlformats.org/wordprocessingml/2006/main" xmlns:w14="http://schemas.microsoft.com/office/word/2010/wordml" xmlns:wpg="http://schemas.microsoft.com/office/word/2010/wordprocessingGroup" xmlns:wpi="http://schemas.microsoft.com/office/word/2010/wordprocessingInk" xmlns:wne="http://schemas.microsoft.com/office/word/2006/wordml" xmlns:wps="http://schemas.microsoft.com/office/word/2010/wordprocessingShape" mc:Ignorable="w14 wp14">
+<w:endnotes xmlns:wpc="http://schemas.microsoft.com/office/word/2010/wordprocessingCanvas" xmlns:mc="http://schemas.openxmlformats.org/markup-compatibility/2006" xmlns:o="urn:schemas-microsoft-com:office:office" xmlns:r="http://schemas.openxmlformats.org/officeDocument/2006/relationships" xmlns:m="http://schemas.openxmlformats.org/officeDocument/2006/math" xmlns:v="urn:schemas-microsoft-com:vml" xmlns:wp14="http://schemas.microsoft.com/office/word/2010/wordprocessingDrawing" xmlns:wp="http://schemas.openxmlformats.org/drawingml/2006/wordprocessingDrawing" xmlns:w10="urn:schemas-microsoft-com:office:word" xmlns:w="http://schemas.openxmlformats.org/wordprocessingml/2006/main" xmlns:w14="http://schemas.microsoft.com/office/word/2010/wordml" xmlns:w15="http://schemas.microsoft.com/office/word/2012/wordml" xmlns:wpg="http://schemas.microsoft.com/office/word/2010/wordprocessingGroup" xmlns:wpi="http://schemas.microsoft.com/office/word/2010/wordprocessingInk" xmlns:wne="http://schemas.microsoft.com/office/word/2006/wordml" xmlns:wps="http://schemas.microsoft.com/office/word/2010/wordprocessingShape" mc:Ignorable="w14 w15 wp14">
   <w:endnote w:type="separator" w:id="-1">
     <w:p>
       <w:pPr>
@@ -9229,7 +9181,7 @@
 </file>
 
 <file path=word/footnotes.xml><?xml version="1.0" encoding="utf-8"?>
-<w:footnotes xmlns:wpc="http://schemas.microsoft.com/office/word/2010/wordprocessingCanvas" xmlns:mc="http://schemas.openxmlformats.org/markup-compatibility/2006" xmlns:o="urn:schemas-microsoft-com:office:office" xmlns:r="http://schemas.openxmlformats.org/officeDocument/2006/relationships" xmlns:m="http://schemas.openxmlformats.org/officeDocument/2006/math" xmlns:v="urn:schemas-microsoft-com:vml" xmlns:wp14="http://schemas.microsoft.com/office/word/2010/wordprocessingDrawing" xmlns:wp="http://schemas.openxmlformats.org/drawingml/2006/wordprocessingDrawing" xmlns:w10="urn:schemas-microsoft-com:office:word" xmlns:w="http://schemas.openxmlformats.org/wordprocessingml/2006/main" xmlns:w14="http://schemas.microsoft.com/office/word/2010/wordml" xmlns:wpg="http://schemas.microsoft.com/office/word/2010/wordprocessingGroup" xmlns:wpi="http://schemas.microsoft.com/office/word/2010/wordprocessingInk" xmlns:wne="http://schemas.microsoft.com/office/word/2006/wordml" xmlns:wps="http://schemas.microsoft.com/office/word/2010/wordprocessingShape" mc:Ignorable="w14 wp14">
+<w:footnotes xmlns:wpc="http://schemas.microsoft.com/office/word/2010/wordprocessingCanvas" xmlns:mc="http://schemas.openxmlformats.org/markup-compatibility/2006" xmlns:o="urn:schemas-microsoft-com:office:office" xmlns:r="http://schemas.openxmlformats.org/officeDocument/2006/relationships" xmlns:m="http://schemas.openxmlformats.org/officeDocument/2006/math" xmlns:v="urn:schemas-microsoft-com:vml" xmlns:wp14="http://schemas.microsoft.com/office/word/2010/wordprocessingDrawing" xmlns:wp="http://schemas.openxmlformats.org/drawingml/2006/wordprocessingDrawing" xmlns:w10="urn:schemas-microsoft-com:office:word" xmlns:w="http://schemas.openxmlformats.org/wordprocessingml/2006/main" xmlns:w14="http://schemas.microsoft.com/office/word/2010/wordml" xmlns:w15="http://schemas.microsoft.com/office/word/2012/wordml" xmlns:wpg="http://schemas.microsoft.com/office/word/2010/wordprocessingGroup" xmlns:wpi="http://schemas.microsoft.com/office/word/2010/wordprocessingInk" xmlns:wne="http://schemas.microsoft.com/office/word/2006/wordml" xmlns:wps="http://schemas.microsoft.com/office/word/2010/wordprocessingShape" mc:Ignorable="w14 w15 wp14">
   <w:footnote w:type="separator" w:id="-1">
     <w:p>
       <w:pPr>
@@ -9254,42 +9206,42 @@
 </file>
 
 <file path=word/header1.xml><?xml version="1.0" encoding="utf-8"?>
-<w:hdr xmlns:wpc="http://schemas.microsoft.com/office/word/2010/wordprocessingCanvas" xmlns:mc="http://schemas.openxmlformats.org/markup-compatibility/2006" xmlns:o="urn:schemas-microsoft-com:office:office" xmlns:r="http://schemas.openxmlformats.org/officeDocument/2006/relationships" xmlns:m="http://schemas.openxmlformats.org/officeDocument/2006/math" xmlns:v="urn:schemas-microsoft-com:vml" xmlns:wp14="http://schemas.microsoft.com/office/word/2010/wordprocessingDrawing" xmlns:wp="http://schemas.openxmlformats.org/drawingml/2006/wordprocessingDrawing" xmlns:w10="urn:schemas-microsoft-com:office:word" xmlns:w="http://schemas.openxmlformats.org/wordprocessingml/2006/main" xmlns:w14="http://schemas.microsoft.com/office/word/2010/wordml" xmlns:wpg="http://schemas.microsoft.com/office/word/2010/wordprocessingGroup" xmlns:wpi="http://schemas.microsoft.com/office/word/2010/wordprocessingInk" xmlns:wne="http://schemas.microsoft.com/office/word/2006/wordml" xmlns:wps="http://schemas.microsoft.com/office/word/2010/wordprocessingShape" mc:Ignorable="w14 wp14">
+<w:hdr xmlns:wpc="http://schemas.microsoft.com/office/word/2010/wordprocessingCanvas" xmlns:mc="http://schemas.openxmlformats.org/markup-compatibility/2006" xmlns:o="urn:schemas-microsoft-com:office:office" xmlns:r="http://schemas.openxmlformats.org/officeDocument/2006/relationships" xmlns:m="http://schemas.openxmlformats.org/officeDocument/2006/math" xmlns:v="urn:schemas-microsoft-com:vml" xmlns:wp14="http://schemas.microsoft.com/office/word/2010/wordprocessingDrawing" xmlns:wp="http://schemas.openxmlformats.org/drawingml/2006/wordprocessingDrawing" xmlns:w10="urn:schemas-microsoft-com:office:word" xmlns:w="http://schemas.openxmlformats.org/wordprocessingml/2006/main" xmlns:w14="http://schemas.microsoft.com/office/word/2010/wordml" xmlns:w15="http://schemas.microsoft.com/office/word/2012/wordml" xmlns:wpg="http://schemas.microsoft.com/office/word/2010/wordprocessingGroup" xmlns:wpi="http://schemas.microsoft.com/office/word/2010/wordprocessingInk" xmlns:wne="http://schemas.microsoft.com/office/word/2006/wordml" xmlns:wps="http://schemas.microsoft.com/office/word/2010/wordprocessingShape" mc:Ignorable="w14 w15 wp14">
   <w:p>
     <w:pPr>
-      <w:pStyle w:val="Cabealho"/>
+      <w:pStyle w:val="Header"/>
     </w:pPr>
   </w:p>
   <w:p>
     <w:pPr>
-      <w:pStyle w:val="Cabealho"/>
+      <w:pStyle w:val="Header"/>
     </w:pPr>
   </w:p>
   <w:p>
     <w:pPr>
-      <w:pStyle w:val="Cabealho"/>
+      <w:pStyle w:val="Header"/>
     </w:pPr>
   </w:p>
 </w:hdr>
 </file>
 
 <file path=word/header2.xml><?xml version="1.0" encoding="utf-8"?>
-<w:hdr xmlns:wpc="http://schemas.microsoft.com/office/word/2010/wordprocessingCanvas" xmlns:mc="http://schemas.openxmlformats.org/markup-compatibility/2006" xmlns:o="urn:schemas-microsoft-com:office:office" xmlns:r="http://schemas.openxmlformats.org/officeDocument/2006/relationships" xmlns:m="http://schemas.openxmlformats.org/officeDocument/2006/math" xmlns:v="urn:schemas-microsoft-com:vml" xmlns:wp14="http://schemas.microsoft.com/office/word/2010/wordprocessingDrawing" xmlns:wp="http://schemas.openxmlformats.org/drawingml/2006/wordprocessingDrawing" xmlns:w10="urn:schemas-microsoft-com:office:word" xmlns:w="http://schemas.openxmlformats.org/wordprocessingml/2006/main" xmlns:w14="http://schemas.microsoft.com/office/word/2010/wordml" xmlns:wpg="http://schemas.microsoft.com/office/word/2010/wordprocessingGroup" xmlns:wpi="http://schemas.microsoft.com/office/word/2010/wordprocessingInk" xmlns:wne="http://schemas.microsoft.com/office/word/2006/wordml" xmlns:wps="http://schemas.microsoft.com/office/word/2010/wordprocessingShape" mc:Ignorable="w14 wp14">
+<w:hdr xmlns:wpc="http://schemas.microsoft.com/office/word/2010/wordprocessingCanvas" xmlns:mc="http://schemas.openxmlformats.org/markup-compatibility/2006" xmlns:o="urn:schemas-microsoft-com:office:office" xmlns:r="http://schemas.openxmlformats.org/officeDocument/2006/relationships" xmlns:m="http://schemas.openxmlformats.org/officeDocument/2006/math" xmlns:v="urn:schemas-microsoft-com:vml" xmlns:wp14="http://schemas.microsoft.com/office/word/2010/wordprocessingDrawing" xmlns:wp="http://schemas.openxmlformats.org/drawingml/2006/wordprocessingDrawing" xmlns:w10="urn:schemas-microsoft-com:office:word" xmlns:w="http://schemas.openxmlformats.org/wordprocessingml/2006/main" xmlns:w14="http://schemas.microsoft.com/office/word/2010/wordml" xmlns:w15="http://schemas.microsoft.com/office/word/2012/wordml" xmlns:wpg="http://schemas.microsoft.com/office/word/2010/wordprocessingGroup" xmlns:wpi="http://schemas.microsoft.com/office/word/2010/wordprocessingInk" xmlns:wne="http://schemas.microsoft.com/office/word/2006/wordml" xmlns:wps="http://schemas.microsoft.com/office/word/2010/wordprocessingShape" mc:Ignorable="w14 w15 wp14">
   <w:p>
     <w:pPr>
-      <w:pStyle w:val="Cabealho"/>
+      <w:pStyle w:val="Header"/>
       <w:jc w:val="right"/>
     </w:pPr>
   </w:p>
   <w:p>
     <w:pPr>
-      <w:pStyle w:val="Cabealho"/>
+      <w:pStyle w:val="Header"/>
       <w:jc w:val="right"/>
     </w:pPr>
   </w:p>
   <w:p>
     <w:pPr>
-      <w:pStyle w:val="Cabealho"/>
+      <w:pStyle w:val="Header"/>
       <w:jc w:val="right"/>
     </w:pPr>
   </w:p>
@@ -9297,56 +9249,56 @@
 </file>
 
 <file path=word/header3.xml><?xml version="1.0" encoding="utf-8"?>
-<w:hdr xmlns:wpc="http://schemas.microsoft.com/office/word/2010/wordprocessingCanvas" xmlns:mc="http://schemas.openxmlformats.org/markup-compatibility/2006" xmlns:o="urn:schemas-microsoft-com:office:office" xmlns:r="http://schemas.openxmlformats.org/officeDocument/2006/relationships" xmlns:m="http://schemas.openxmlformats.org/officeDocument/2006/math" xmlns:v="urn:schemas-microsoft-com:vml" xmlns:wp14="http://schemas.microsoft.com/office/word/2010/wordprocessingDrawing" xmlns:wp="http://schemas.openxmlformats.org/drawingml/2006/wordprocessingDrawing" xmlns:w10="urn:schemas-microsoft-com:office:word" xmlns:w="http://schemas.openxmlformats.org/wordprocessingml/2006/main" xmlns:w14="http://schemas.microsoft.com/office/word/2010/wordml" xmlns:wpg="http://schemas.microsoft.com/office/word/2010/wordprocessingGroup" xmlns:wpi="http://schemas.microsoft.com/office/word/2010/wordprocessingInk" xmlns:wne="http://schemas.microsoft.com/office/word/2006/wordml" xmlns:wps="http://schemas.microsoft.com/office/word/2010/wordprocessingShape" mc:Ignorable="w14 wp14">
+<w:hdr xmlns:wpc="http://schemas.microsoft.com/office/word/2010/wordprocessingCanvas" xmlns:mc="http://schemas.openxmlformats.org/markup-compatibility/2006" xmlns:o="urn:schemas-microsoft-com:office:office" xmlns:r="http://schemas.openxmlformats.org/officeDocument/2006/relationships" xmlns:m="http://schemas.openxmlformats.org/officeDocument/2006/math" xmlns:v="urn:schemas-microsoft-com:vml" xmlns:wp14="http://schemas.microsoft.com/office/word/2010/wordprocessingDrawing" xmlns:wp="http://schemas.openxmlformats.org/drawingml/2006/wordprocessingDrawing" xmlns:w10="urn:schemas-microsoft-com:office:word" xmlns:w="http://schemas.openxmlformats.org/wordprocessingml/2006/main" xmlns:w14="http://schemas.microsoft.com/office/word/2010/wordml" xmlns:w15="http://schemas.microsoft.com/office/word/2012/wordml" xmlns:wpg="http://schemas.microsoft.com/office/word/2010/wordprocessingGroup" xmlns:wpi="http://schemas.microsoft.com/office/word/2010/wordprocessingInk" xmlns:wne="http://schemas.microsoft.com/office/word/2006/wordml" xmlns:wps="http://schemas.microsoft.com/office/word/2010/wordprocessingShape" mc:Ignorable="w14 w15 wp14">
   <w:p>
     <w:pPr>
-      <w:pStyle w:val="Cabealho"/>
+      <w:pStyle w:val="Header"/>
       <w:rPr>
-        <w:rStyle w:val="Nmerodepgina"/>
+        <w:rStyle w:val="PageNumber"/>
       </w:rPr>
     </w:pPr>
   </w:p>
   <w:p>
     <w:pPr>
-      <w:pStyle w:val="Cabealho"/>
+      <w:pStyle w:val="Header"/>
       <w:rPr>
-        <w:rStyle w:val="Nmerodepgina"/>
+        <w:rStyle w:val="PageNumber"/>
       </w:rPr>
     </w:pPr>
   </w:p>
   <w:p>
     <w:pPr>
-      <w:pStyle w:val="Cabealho"/>
+      <w:pStyle w:val="Header"/>
       <w:jc w:val="left"/>
     </w:pPr>
     <w:r>
       <w:rPr>
-        <w:rStyle w:val="Nmerodepgina"/>
+        <w:rStyle w:val="PageNumber"/>
       </w:rPr>
       <w:fldChar w:fldCharType="begin"/>
     </w:r>
     <w:r>
       <w:rPr>
-        <w:rStyle w:val="Nmerodepgina"/>
+        <w:rStyle w:val="PageNumber"/>
       </w:rPr>
       <w:instrText xml:space="preserve"> PAGE </w:instrText>
     </w:r>
     <w:r>
       <w:rPr>
-        <w:rStyle w:val="Nmerodepgina"/>
+        <w:rStyle w:val="PageNumber"/>
       </w:rPr>
       <w:fldChar w:fldCharType="separate"/>
     </w:r>
     <w:r>
       <w:rPr>
-        <w:rStyle w:val="Nmerodepgina"/>
+        <w:rStyle w:val="PageNumber"/>
         <w:noProof/>
       </w:rPr>
       <w:t>10</w:t>
     </w:r>
     <w:r>
       <w:rPr>
-        <w:rStyle w:val="Nmerodepgina"/>
+        <w:rStyle w:val="PageNumber"/>
       </w:rPr>
       <w:fldChar w:fldCharType="end"/>
     </w:r>
@@ -9355,57 +9307,57 @@
 </file>
 
 <file path=word/header4.xml><?xml version="1.0" encoding="utf-8"?>
-<w:hdr xmlns:wpc="http://schemas.microsoft.com/office/word/2010/wordprocessingCanvas" xmlns:mc="http://schemas.openxmlformats.org/markup-compatibility/2006" xmlns:o="urn:schemas-microsoft-com:office:office" xmlns:r="http://schemas.openxmlformats.org/officeDocument/2006/relationships" xmlns:m="http://schemas.openxmlformats.org/officeDocument/2006/math" xmlns:v="urn:schemas-microsoft-com:vml" xmlns:wp14="http://schemas.microsoft.com/office/word/2010/wordprocessingDrawing" xmlns:wp="http://schemas.openxmlformats.org/drawingml/2006/wordprocessingDrawing" xmlns:w10="urn:schemas-microsoft-com:office:word" xmlns:w="http://schemas.openxmlformats.org/wordprocessingml/2006/main" xmlns:w14="http://schemas.microsoft.com/office/word/2010/wordml" xmlns:wpg="http://schemas.microsoft.com/office/word/2010/wordprocessingGroup" xmlns:wpi="http://schemas.microsoft.com/office/word/2010/wordprocessingInk" xmlns:wne="http://schemas.microsoft.com/office/word/2006/wordml" xmlns:wps="http://schemas.microsoft.com/office/word/2010/wordprocessingShape" mc:Ignorable="w14 wp14">
+<w:hdr xmlns:wpc="http://schemas.microsoft.com/office/word/2010/wordprocessingCanvas" xmlns:mc="http://schemas.openxmlformats.org/markup-compatibility/2006" xmlns:o="urn:schemas-microsoft-com:office:office" xmlns:r="http://schemas.openxmlformats.org/officeDocument/2006/relationships" xmlns:m="http://schemas.openxmlformats.org/officeDocument/2006/math" xmlns:v="urn:schemas-microsoft-com:vml" xmlns:wp14="http://schemas.microsoft.com/office/word/2010/wordprocessingDrawing" xmlns:wp="http://schemas.openxmlformats.org/drawingml/2006/wordprocessingDrawing" xmlns:w10="urn:schemas-microsoft-com:office:word" xmlns:w="http://schemas.openxmlformats.org/wordprocessingml/2006/main" xmlns:w14="http://schemas.microsoft.com/office/word/2010/wordml" xmlns:w15="http://schemas.microsoft.com/office/word/2012/wordml" xmlns:wpg="http://schemas.microsoft.com/office/word/2010/wordprocessingGroup" xmlns:wpi="http://schemas.microsoft.com/office/word/2010/wordprocessingInk" xmlns:wne="http://schemas.microsoft.com/office/word/2006/wordml" xmlns:wps="http://schemas.microsoft.com/office/word/2010/wordprocessingShape" mc:Ignorable="w14 w15 wp14">
   <w:p>
     <w:pPr>
-      <w:pStyle w:val="Cabealho"/>
+      <w:pStyle w:val="Header"/>
       <w:jc w:val="left"/>
       <w:rPr>
-        <w:rStyle w:val="Nmerodepgina"/>
+        <w:rStyle w:val="PageNumber"/>
       </w:rPr>
     </w:pPr>
   </w:p>
   <w:p>
     <w:pPr>
-      <w:pStyle w:val="Cabealho"/>
+      <w:pStyle w:val="Header"/>
       <w:rPr>
-        <w:rStyle w:val="Nmerodepgina"/>
+        <w:rStyle w:val="PageNumber"/>
       </w:rPr>
     </w:pPr>
   </w:p>
   <w:p>
     <w:pPr>
-      <w:pStyle w:val="Cabealho"/>
+      <w:pStyle w:val="Header"/>
       <w:jc w:val="right"/>
     </w:pPr>
     <w:r>
       <w:rPr>
-        <w:rStyle w:val="Nmerodepgina"/>
+        <w:rStyle w:val="PageNumber"/>
       </w:rPr>
       <w:fldChar w:fldCharType="begin"/>
     </w:r>
     <w:r>
       <w:rPr>
-        <w:rStyle w:val="Nmerodepgina"/>
+        <w:rStyle w:val="PageNumber"/>
       </w:rPr>
       <w:instrText xml:space="preserve"> PAGE </w:instrText>
     </w:r>
     <w:r>
       <w:rPr>
-        <w:rStyle w:val="Nmerodepgina"/>
+        <w:rStyle w:val="PageNumber"/>
       </w:rPr>
       <w:fldChar w:fldCharType="separate"/>
     </w:r>
     <w:r>
       <w:rPr>
-        <w:rStyle w:val="Nmerodepgina"/>
+        <w:rStyle w:val="PageNumber"/>
         <w:noProof/>
       </w:rPr>
       <w:t>13</w:t>
     </w:r>
     <w:r>
       <w:rPr>
-        <w:rStyle w:val="Nmerodepgina"/>
+        <w:rStyle w:val="PageNumber"/>
       </w:rPr>
       <w:fldChar w:fldCharType="end"/>
     </w:r>
@@ -9414,8 +9366,8 @@
 </file>
 
 <file path=word/numbering.xml><?xml version="1.0" encoding="utf-8"?>
-<w:numbering xmlns:wpc="http://schemas.microsoft.com/office/word/2010/wordprocessingCanvas" xmlns:mc="http://schemas.openxmlformats.org/markup-compatibility/2006" xmlns:o="urn:schemas-microsoft-com:office:office" xmlns:r="http://schemas.openxmlformats.org/officeDocument/2006/relationships" xmlns:m="http://schemas.openxmlformats.org/officeDocument/2006/math" xmlns:v="urn:schemas-microsoft-com:vml" xmlns:wp14="http://schemas.microsoft.com/office/word/2010/wordprocessingDrawing" xmlns:wp="http://schemas.openxmlformats.org/drawingml/2006/wordprocessingDrawing" xmlns:w10="urn:schemas-microsoft-com:office:word" xmlns:w="http://schemas.openxmlformats.org/wordprocessingml/2006/main" xmlns:w14="http://schemas.microsoft.com/office/word/2010/wordml" xmlns:wpg="http://schemas.microsoft.com/office/word/2010/wordprocessingGroup" xmlns:wpi="http://schemas.microsoft.com/office/word/2010/wordprocessingInk" xmlns:wne="http://schemas.microsoft.com/office/word/2006/wordml" xmlns:wps="http://schemas.microsoft.com/office/word/2010/wordprocessingShape" mc:Ignorable="w14 wp14">
-  <w:abstractNum w:abstractNumId="0">
+<w:numbering xmlns:wpc="http://schemas.microsoft.com/office/word/2010/wordprocessingCanvas" xmlns:mc="http://schemas.openxmlformats.org/markup-compatibility/2006" xmlns:o="urn:schemas-microsoft-com:office:office" xmlns:r="http://schemas.openxmlformats.org/officeDocument/2006/relationships" xmlns:m="http://schemas.openxmlformats.org/officeDocument/2006/math" xmlns:v="urn:schemas-microsoft-com:vml" xmlns:wp14="http://schemas.microsoft.com/office/word/2010/wordprocessingDrawing" xmlns:wp="http://schemas.openxmlformats.org/drawingml/2006/wordprocessingDrawing" xmlns:w10="urn:schemas-microsoft-com:office:word" xmlns:w="http://schemas.openxmlformats.org/wordprocessingml/2006/main" xmlns:w14="http://schemas.microsoft.com/office/word/2010/wordml" xmlns:w15="http://schemas.microsoft.com/office/word/2012/wordml" xmlns:wpg="http://schemas.microsoft.com/office/word/2010/wordprocessingGroup" xmlns:wpi="http://schemas.microsoft.com/office/word/2010/wordprocessingInk" xmlns:wne="http://schemas.microsoft.com/office/word/2006/wordml" xmlns:wps="http://schemas.microsoft.com/office/word/2010/wordprocessingShape" mc:Ignorable="w14 w15 wp14">
+  <w:abstractNum w:abstractNumId="0" w15:restartNumberingAfterBreak="0">
     <w:nsid w:val="FFFFFF1D"/>
     <w:multiLevelType w:val="multilevel"/>
     <w:tmpl w:val="BE28BE5E"/>
@@ -9555,7 +9507,7 @@
       </w:rPr>
     </w:lvl>
   </w:abstractNum>
-  <w:abstractNum w:abstractNumId="1">
+  <w:abstractNum w:abstractNumId="1" w15:restartNumberingAfterBreak="0">
     <w:nsid w:val="00000001"/>
     <w:multiLevelType w:val="multilevel"/>
     <w:tmpl w:val="3190D290"/>
@@ -9607,7 +9559,7 @@
     <w:lvl w:ilvl="2">
       <w:start w:val="1"/>
       <w:numFmt w:val="decimal"/>
-      <w:pStyle w:val="Ttulo3"/>
+      <w:pStyle w:val="Heading3"/>
       <w:lvlText w:val="%1.%2.%3"/>
       <w:lvlJc w:val="left"/>
       <w:pPr>
@@ -9626,7 +9578,7 @@
     <w:lvl w:ilvl="3">
       <w:start w:val="1"/>
       <w:numFmt w:val="decimal"/>
-      <w:pStyle w:val="Ttulo4"/>
+      <w:pStyle w:val="Heading4"/>
       <w:suff w:val="nothing"/>
       <w:lvlText w:val="%1.%2.%3.%4"/>
       <w:lvlJc w:val="left"/>
@@ -9713,7 +9665,7 @@
       </w:rPr>
     </w:lvl>
   </w:abstractNum>
-  <w:abstractNum w:abstractNumId="2">
+  <w:abstractNum w:abstractNumId="2" w15:restartNumberingAfterBreak="0">
     <w:nsid w:val="00000002"/>
     <w:multiLevelType w:val="singleLevel"/>
     <w:tmpl w:val="00000002"/>
@@ -9734,7 +9686,7 @@
       </w:rPr>
     </w:lvl>
   </w:abstractNum>
-  <w:abstractNum w:abstractNumId="3">
+  <w:abstractNum w:abstractNumId="3" w15:restartNumberingAfterBreak="0">
     <w:nsid w:val="013C7A9C"/>
     <w:multiLevelType w:val="multilevel"/>
     <w:tmpl w:val="E772B63A"/>
@@ -9869,7 +9821,7 @@
       </w:pPr>
     </w:lvl>
   </w:abstractNum>
-  <w:abstractNum w:abstractNumId="4">
+  <w:abstractNum w:abstractNumId="4" w15:restartNumberingAfterBreak="0">
     <w:nsid w:val="03A4656E"/>
     <w:multiLevelType w:val="multilevel"/>
     <w:tmpl w:val="C2CC814E"/>
@@ -10022,7 +9974,7 @@
       </w:rPr>
     </w:lvl>
   </w:abstractNum>
-  <w:abstractNum w:abstractNumId="5">
+  <w:abstractNum w:abstractNumId="5" w15:restartNumberingAfterBreak="0">
     <w:nsid w:val="0ED40B4B"/>
     <w:multiLevelType w:val="hybridMultilevel"/>
     <w:tmpl w:val="42B822F6"/>
@@ -10111,7 +10063,7 @@
       </w:pPr>
     </w:lvl>
   </w:abstractNum>
-  <w:abstractNum w:abstractNumId="6">
+  <w:abstractNum w:abstractNumId="6" w15:restartNumberingAfterBreak="0">
     <w:nsid w:val="1B6E71B8"/>
     <w:multiLevelType w:val="multilevel"/>
     <w:tmpl w:val="DCB486A0"/>
@@ -10247,7 +10199,7 @@
       </w:pPr>
     </w:lvl>
   </w:abstractNum>
-  <w:abstractNum w:abstractNumId="7">
+  <w:abstractNum w:abstractNumId="7" w15:restartNumberingAfterBreak="0">
     <w:nsid w:val="43E57B9A"/>
     <w:multiLevelType w:val="hybridMultilevel"/>
     <w:tmpl w:val="8B1E9784"/>
@@ -10361,7 +10313,7 @@
       </w:rPr>
     </w:lvl>
   </w:abstractNum>
-  <w:abstractNum w:abstractNumId="8">
+  <w:abstractNum w:abstractNumId="8" w15:restartNumberingAfterBreak="0">
     <w:nsid w:val="508C630D"/>
     <w:multiLevelType w:val="hybridMultilevel"/>
     <w:tmpl w:val="1A9C4384"/>
@@ -10450,7 +10402,7 @@
       </w:pPr>
     </w:lvl>
   </w:abstractNum>
-  <w:abstractNum w:abstractNumId="9">
+  <w:abstractNum w:abstractNumId="9" w15:restartNumberingAfterBreak="0">
     <w:nsid w:val="61C347E7"/>
     <w:multiLevelType w:val="multilevel"/>
     <w:tmpl w:val="57EC71B0"/>
@@ -10594,14 +10546,14 @@
       </w:pPr>
     </w:lvl>
   </w:abstractNum>
-  <w:abstractNum w:abstractNumId="10">
+  <w:abstractNum w:abstractNumId="10" w15:restartNumberingAfterBreak="0">
     <w:nsid w:val="6D594CAB"/>
     <w:multiLevelType w:val="multilevel"/>
     <w:tmpl w:val="D2F494E6"/>
     <w:lvl w:ilvl="0">
       <w:start w:val="1"/>
       <w:numFmt w:val="decimal"/>
-      <w:pStyle w:val="Ttulo1"/>
+      <w:pStyle w:val="Heading1"/>
       <w:lvlText w:val="%1"/>
       <w:lvlJc w:val="left"/>
       <w:pPr>
@@ -10624,7 +10576,7 @@
     <w:lvl w:ilvl="1">
       <w:start w:val="1"/>
       <w:numFmt w:val="decimal"/>
-      <w:pStyle w:val="Ttulo2"/>
+      <w:pStyle w:val="Heading2"/>
       <w:lvlText w:val="%1.%2"/>
       <w:lvlJc w:val="left"/>
       <w:pPr>
@@ -10678,7 +10630,7 @@
     <w:lvl w:ilvl="4">
       <w:start w:val="1"/>
       <w:numFmt w:val="decimal"/>
-      <w:pStyle w:val="Ttulo5"/>
+      <w:pStyle w:val="Heading5"/>
       <w:lvlText w:val="%1.%2.%3.%4.%5."/>
       <w:lvlJc w:val="left"/>
       <w:pPr>
@@ -10758,7 +10710,7 @@
       </w:rPr>
     </w:lvl>
   </w:abstractNum>
-  <w:abstractNum w:abstractNumId="11">
+  <w:abstractNum w:abstractNumId="11" w15:restartNumberingAfterBreak="0">
     <w:nsid w:val="6FAC7AD1"/>
     <w:multiLevelType w:val="hybridMultilevel"/>
     <w:tmpl w:val="83804E82"/>
@@ -10847,7 +10799,7 @@
       </w:pPr>
     </w:lvl>
   </w:abstractNum>
-  <w:abstractNum w:abstractNumId="12">
+  <w:abstractNum w:abstractNumId="12" w15:restartNumberingAfterBreak="0">
     <w:nsid w:val="70C86B63"/>
     <w:multiLevelType w:val="multilevel"/>
     <w:tmpl w:val="36A0155C"/>
@@ -11061,7 +11013,7 @@
 </file>
 
 <file path=word/styles.xml><?xml version="1.0" encoding="utf-8"?>
-<w:styles xmlns:mc="http://schemas.openxmlformats.org/markup-compatibility/2006" xmlns:r="http://schemas.openxmlformats.org/officeDocument/2006/relationships" xmlns:w="http://schemas.openxmlformats.org/wordprocessingml/2006/main" xmlns:w14="http://schemas.microsoft.com/office/word/2010/wordml" mc:Ignorable="w14">
+<w:styles xmlns:mc="http://schemas.openxmlformats.org/markup-compatibility/2006" xmlns:r="http://schemas.openxmlformats.org/officeDocument/2006/relationships" xmlns:w="http://schemas.openxmlformats.org/wordprocessingml/2006/main" xmlns:w14="http://schemas.microsoft.com/office/word/2010/wordml" xmlns:w15="http://schemas.microsoft.com/office/word/2012/wordml" mc:Ignorable="w14 w15">
   <w:docDefaults>
     <w:rPrDefault>
       <w:rPr>
@@ -11071,145 +11023,378 @@
     </w:rPrDefault>
     <w:pPrDefault/>
   </w:docDefaults>
-  <w:latentStyles w:defLockedState="0" w:defUIPriority="99" w:defSemiHidden="1" w:defUnhideWhenUsed="1" w:defQFormat="0" w:count="267">
-    <w:lsdException w:name="Normal" w:semiHidden="0" w:uiPriority="0" w:unhideWhenUsed="0" w:qFormat="1"/>
-    <w:lsdException w:name="heading 1" w:semiHidden="0" w:uiPriority="0" w:unhideWhenUsed="0" w:qFormat="1"/>
-    <w:lsdException w:name="heading 2" w:semiHidden="0" w:uiPriority="0" w:unhideWhenUsed="0" w:qFormat="1"/>
-    <w:lsdException w:name="heading 3" w:semiHidden="0" w:uiPriority="0" w:unhideWhenUsed="0" w:qFormat="1"/>
-    <w:lsdException w:name="heading 4" w:semiHidden="0" w:uiPriority="0" w:unhideWhenUsed="0" w:qFormat="1"/>
-    <w:lsdException w:name="heading 5" w:semiHidden="0" w:uiPriority="0" w:unhideWhenUsed="0" w:qFormat="1"/>
-    <w:lsdException w:name="heading 6" w:semiHidden="0" w:uiPriority="9" w:unhideWhenUsed="0" w:qFormat="1"/>
-    <w:lsdException w:name="heading 7" w:semiHidden="0" w:uiPriority="9" w:unhideWhenUsed="0" w:qFormat="1"/>
-    <w:lsdException w:name="heading 8" w:semiHidden="0" w:uiPriority="9" w:unhideWhenUsed="0" w:qFormat="1"/>
-    <w:lsdException w:name="heading 9" w:semiHidden="0" w:uiPriority="9" w:unhideWhenUsed="0" w:qFormat="1"/>
-    <w:lsdException w:name="toc 1" w:uiPriority="39"/>
-    <w:lsdException w:name="toc 2" w:uiPriority="39"/>
-    <w:lsdException w:name="toc 3" w:uiPriority="39"/>
-    <w:lsdException w:name="toc 4" w:uiPriority="39"/>
-    <w:lsdException w:name="toc 5" w:uiPriority="39"/>
-    <w:lsdException w:name="toc 6" w:uiPriority="39"/>
-    <w:lsdException w:name="toc 7" w:uiPriority="39"/>
-    <w:lsdException w:name="toc 8" w:uiPriority="39"/>
-    <w:lsdException w:name="toc 9" w:uiPriority="39"/>
-    <w:lsdException w:name="caption" w:uiPriority="35" w:qFormat="1"/>
-    <w:lsdException w:name="table of figures" w:qFormat="1"/>
-    <w:lsdException w:name="Title" w:semiHidden="0" w:uiPriority="10" w:unhideWhenUsed="0" w:qFormat="1"/>
-    <w:lsdException w:name="Default Paragraph Font" w:uiPriority="1"/>
-    <w:lsdException w:name="Subtitle" w:semiHidden="0" w:uiPriority="11" w:unhideWhenUsed="0" w:qFormat="1"/>
-    <w:lsdException w:name="Strong" w:semiHidden="0" w:uiPriority="22" w:unhideWhenUsed="0" w:qFormat="1"/>
-    <w:lsdException w:name="Emphasis" w:semiHidden="0" w:uiPriority="20" w:unhideWhenUsed="0" w:qFormat="1"/>
-    <w:lsdException w:name="Table Grid" w:semiHidden="0" w:uiPriority="59" w:unhideWhenUsed="0"/>
-    <w:lsdException w:name="Placeholder Text" w:unhideWhenUsed="0"/>
-    <w:lsdException w:name="No Spacing" w:semiHidden="0" w:uiPriority="1" w:unhideWhenUsed="0" w:qFormat="1"/>
-    <w:lsdException w:name="Light Shading" w:semiHidden="0" w:uiPriority="60" w:unhideWhenUsed="0"/>
-    <w:lsdException w:name="Light List" w:semiHidden="0" w:uiPriority="61" w:unhideWhenUsed="0"/>
-    <w:lsdException w:name="Light Grid" w:semiHidden="0" w:uiPriority="62" w:unhideWhenUsed="0"/>
-    <w:lsdException w:name="Medium Shading 1" w:semiHidden="0" w:uiPriority="63" w:unhideWhenUsed="0"/>
-    <w:lsdException w:name="Medium Shading 2" w:semiHidden="0" w:uiPriority="64" w:unhideWhenUsed="0"/>
-    <w:lsdException w:name="Medium List 1" w:semiHidden="0" w:uiPriority="65" w:unhideWhenUsed="0"/>
-    <w:lsdException w:name="Medium List 2" w:semiHidden="0" w:uiPriority="66" w:unhideWhenUsed="0"/>
-    <w:lsdException w:name="Medium Grid 1" w:semiHidden="0" w:uiPriority="67" w:unhideWhenUsed="0"/>
-    <w:lsdException w:name="Medium Grid 2" w:semiHidden="0" w:uiPriority="68" w:unhideWhenUsed="0"/>
-    <w:lsdException w:name="Medium Grid 3" w:semiHidden="0" w:uiPriority="69" w:unhideWhenUsed="0"/>
-    <w:lsdException w:name="Dark List" w:semiHidden="0" w:uiPriority="70" w:unhideWhenUsed="0"/>
-    <w:lsdException w:name="Colorful Shading" w:semiHidden="0" w:uiPriority="71" w:unhideWhenUsed="0"/>
-    <w:lsdException w:name="Colorful List" w:semiHidden="0" w:uiPriority="72" w:unhideWhenUsed="0"/>
-    <w:lsdException w:name="Colorful Grid" w:semiHidden="0" w:uiPriority="73" w:unhideWhenUsed="0"/>
-    <w:lsdException w:name="Light Shading Accent 1" w:semiHidden="0" w:uiPriority="60" w:unhideWhenUsed="0"/>
-    <w:lsdException w:name="Light List Accent 1" w:semiHidden="0" w:uiPriority="61" w:unhideWhenUsed="0"/>
-    <w:lsdException w:name="Light Grid Accent 1" w:semiHidden="0" w:uiPriority="62" w:unhideWhenUsed="0"/>
-    <w:lsdException w:name="Medium Shading 1 Accent 1" w:semiHidden="0" w:uiPriority="63" w:unhideWhenUsed="0"/>
-    <w:lsdException w:name="Medium Shading 2 Accent 1" w:semiHidden="0" w:uiPriority="64" w:unhideWhenUsed="0"/>
-    <w:lsdException w:name="Medium List 1 Accent 1" w:semiHidden="0" w:uiPriority="65" w:unhideWhenUsed="0"/>
-    <w:lsdException w:name="Revision" w:unhideWhenUsed="0"/>
-    <w:lsdException w:name="List Paragraph" w:semiHidden="0" w:uiPriority="34" w:unhideWhenUsed="0" w:qFormat="1"/>
-    <w:lsdException w:name="Quote" w:semiHidden="0" w:uiPriority="29" w:unhideWhenUsed="0" w:qFormat="1"/>
-    <w:lsdException w:name="Intense Quote" w:semiHidden="0" w:uiPriority="30" w:unhideWhenUsed="0" w:qFormat="1"/>
-    <w:lsdException w:name="Medium List 2 Accent 1" w:semiHidden="0" w:uiPriority="66" w:unhideWhenUsed="0"/>
-    <w:lsdException w:name="Medium Grid 1 Accent 1" w:semiHidden="0" w:uiPriority="67" w:unhideWhenUsed="0"/>
-    <w:lsdException w:name="Medium Grid 2 Accent 1" w:semiHidden="0" w:uiPriority="68" w:unhideWhenUsed="0"/>
-    <w:lsdException w:name="Medium Grid 3 Accent 1" w:semiHidden="0" w:uiPriority="69" w:unhideWhenUsed="0"/>
-    <w:lsdException w:name="Dark List Accent 1" w:semiHidden="0" w:uiPriority="70" w:unhideWhenUsed="0"/>
-    <w:lsdException w:name="Colorful Shading Accent 1" w:semiHidden="0" w:uiPriority="71" w:unhideWhenUsed="0"/>
-    <w:lsdException w:name="Colorful List Accent 1" w:semiHidden="0" w:uiPriority="72" w:unhideWhenUsed="0"/>
-    <w:lsdException w:name="Colorful Grid Accent 1" w:semiHidden="0" w:uiPriority="73" w:unhideWhenUsed="0"/>
-    <w:lsdException w:name="Light Shading Accent 2" w:semiHidden="0" w:uiPriority="60" w:unhideWhenUsed="0"/>
-    <w:lsdException w:name="Light List Accent 2" w:semiHidden="0" w:uiPriority="61" w:unhideWhenUsed="0"/>
-    <w:lsdException w:name="Light Grid Accent 2" w:semiHidden="0" w:uiPriority="62" w:unhideWhenUsed="0"/>
-    <w:lsdException w:name="Medium Shading 1 Accent 2" w:semiHidden="0" w:uiPriority="63" w:unhideWhenUsed="0"/>
-    <w:lsdException w:name="Medium Shading 2 Accent 2" w:semiHidden="0" w:uiPriority="64" w:unhideWhenUsed="0"/>
-    <w:lsdException w:name="Medium List 1 Accent 2" w:semiHidden="0" w:uiPriority="65" w:unhideWhenUsed="0"/>
-    <w:lsdException w:name="Medium List 2 Accent 2" w:semiHidden="0" w:uiPriority="66" w:unhideWhenUsed="0"/>
-    <w:lsdException w:name="Medium Grid 1 Accent 2" w:semiHidden="0" w:uiPriority="67" w:unhideWhenUsed="0"/>
-    <w:lsdException w:name="Medium Grid 2 Accent 2" w:semiHidden="0" w:uiPriority="68" w:unhideWhenUsed="0"/>
-    <w:lsdException w:name="Medium Grid 3 Accent 2" w:semiHidden="0" w:uiPriority="69" w:unhideWhenUsed="0"/>
-    <w:lsdException w:name="Dark List Accent 2" w:semiHidden="0" w:uiPriority="70" w:unhideWhenUsed="0"/>
-    <w:lsdException w:name="Colorful Shading Accent 2" w:semiHidden="0" w:uiPriority="71" w:unhideWhenUsed="0"/>
-    <w:lsdException w:name="Colorful List Accent 2" w:semiHidden="0" w:uiPriority="72" w:unhideWhenUsed="0"/>
-    <w:lsdException w:name="Colorful Grid Accent 2" w:semiHidden="0" w:uiPriority="73" w:unhideWhenUsed="0"/>
-    <w:lsdException w:name="Light Shading Accent 3" w:semiHidden="0" w:uiPriority="60" w:unhideWhenUsed="0"/>
-    <w:lsdException w:name="Light List Accent 3" w:semiHidden="0" w:uiPriority="61" w:unhideWhenUsed="0"/>
-    <w:lsdException w:name="Light Grid Accent 3" w:semiHidden="0" w:uiPriority="62" w:unhideWhenUsed="0"/>
-    <w:lsdException w:name="Medium Shading 1 Accent 3" w:semiHidden="0" w:uiPriority="63" w:unhideWhenUsed="0"/>
-    <w:lsdException w:name="Medium Shading 2 Accent 3" w:semiHidden="0" w:uiPriority="64" w:unhideWhenUsed="0"/>
-    <w:lsdException w:name="Medium List 1 Accent 3" w:semiHidden="0" w:uiPriority="65" w:unhideWhenUsed="0"/>
-    <w:lsdException w:name="Medium List 2 Accent 3" w:semiHidden="0" w:uiPriority="66" w:unhideWhenUsed="0"/>
-    <w:lsdException w:name="Medium Grid 1 Accent 3" w:semiHidden="0" w:uiPriority="67" w:unhideWhenUsed="0"/>
-    <w:lsdException w:name="Medium Grid 2 Accent 3" w:semiHidden="0" w:uiPriority="68" w:unhideWhenUsed="0"/>
-    <w:lsdException w:name="Medium Grid 3 Accent 3" w:semiHidden="0" w:uiPriority="69" w:unhideWhenUsed="0"/>
-    <w:lsdException w:name="Dark List Accent 3" w:semiHidden="0" w:uiPriority="70" w:unhideWhenUsed="0"/>
-    <w:lsdException w:name="Colorful Shading Accent 3" w:semiHidden="0" w:uiPriority="71" w:unhideWhenUsed="0"/>
-    <w:lsdException w:name="Colorful List Accent 3" w:semiHidden="0" w:uiPriority="72" w:unhideWhenUsed="0"/>
-    <w:lsdException w:name="Colorful Grid Accent 3" w:semiHidden="0" w:uiPriority="73" w:unhideWhenUsed="0"/>
-    <w:lsdException w:name="Light Shading Accent 4" w:semiHidden="0" w:uiPriority="60" w:unhideWhenUsed="0"/>
-    <w:lsdException w:name="Light List Accent 4" w:semiHidden="0" w:uiPriority="61" w:unhideWhenUsed="0"/>
-    <w:lsdException w:name="Light Grid Accent 4" w:semiHidden="0" w:uiPriority="62" w:unhideWhenUsed="0"/>
-    <w:lsdException w:name="Medium Shading 1 Accent 4" w:semiHidden="0" w:uiPriority="63" w:unhideWhenUsed="0"/>
-    <w:lsdException w:name="Medium Shading 2 Accent 4" w:semiHidden="0" w:uiPriority="64" w:unhideWhenUsed="0"/>
-    <w:lsdException w:name="Medium List 1 Accent 4" w:semiHidden="0" w:uiPriority="65" w:unhideWhenUsed="0"/>
-    <w:lsdException w:name="Medium List 2 Accent 4" w:semiHidden="0" w:uiPriority="66" w:unhideWhenUsed="0"/>
-    <w:lsdException w:name="Medium Grid 1 Accent 4" w:semiHidden="0" w:uiPriority="67" w:unhideWhenUsed="0"/>
-    <w:lsdException w:name="Medium Grid 2 Accent 4" w:semiHidden="0" w:uiPriority="68" w:unhideWhenUsed="0"/>
-    <w:lsdException w:name="Medium Grid 3 Accent 4" w:semiHidden="0" w:uiPriority="69" w:unhideWhenUsed="0"/>
-    <w:lsdException w:name="Dark List Accent 4" w:semiHidden="0" w:uiPriority="70" w:unhideWhenUsed="0"/>
-    <w:lsdException w:name="Colorful Shading Accent 4" w:semiHidden="0" w:uiPriority="71" w:unhideWhenUsed="0"/>
-    <w:lsdException w:name="Colorful List Accent 4" w:semiHidden="0" w:uiPriority="72" w:unhideWhenUsed="0"/>
-    <w:lsdException w:name="Colorful Grid Accent 4" w:semiHidden="0" w:uiPriority="73" w:unhideWhenUsed="0"/>
-    <w:lsdException w:name="Light Shading Accent 5" w:semiHidden="0" w:uiPriority="60" w:unhideWhenUsed="0"/>
-    <w:lsdException w:name="Light List Accent 5" w:semiHidden="0" w:uiPriority="61" w:unhideWhenUsed="0"/>
-    <w:lsdException w:name="Light Grid Accent 5" w:semiHidden="0" w:uiPriority="62" w:unhideWhenUsed="0"/>
-    <w:lsdException w:name="Medium Shading 1 Accent 5" w:semiHidden="0" w:uiPriority="63" w:unhideWhenUsed="0"/>
-    <w:lsdException w:name="Medium Shading 2 Accent 5" w:semiHidden="0" w:uiPriority="64" w:unhideWhenUsed="0"/>
-    <w:lsdException w:name="Medium List 1 Accent 5" w:semiHidden="0" w:uiPriority="65" w:unhideWhenUsed="0"/>
-    <w:lsdException w:name="Medium List 2 Accent 5" w:semiHidden="0" w:uiPriority="66" w:unhideWhenUsed="0"/>
-    <w:lsdException w:name="Medium Grid 1 Accent 5" w:semiHidden="0" w:uiPriority="67" w:unhideWhenUsed="0"/>
-    <w:lsdException w:name="Medium Grid 2 Accent 5" w:semiHidden="0" w:uiPriority="68" w:unhideWhenUsed="0"/>
-    <w:lsdException w:name="Medium Grid 3 Accent 5" w:semiHidden="0" w:uiPriority="69" w:unhideWhenUsed="0"/>
-    <w:lsdException w:name="Dark List Accent 5" w:semiHidden="0" w:uiPriority="70" w:unhideWhenUsed="0"/>
-    <w:lsdException w:name="Colorful Shading Accent 5" w:semiHidden="0" w:uiPriority="71" w:unhideWhenUsed="0"/>
-    <w:lsdException w:name="Colorful List Accent 5" w:semiHidden="0" w:uiPriority="72" w:unhideWhenUsed="0"/>
-    <w:lsdException w:name="Colorful Grid Accent 5" w:semiHidden="0" w:uiPriority="73" w:unhideWhenUsed="0"/>
-    <w:lsdException w:name="Light Shading Accent 6" w:semiHidden="0" w:uiPriority="60" w:unhideWhenUsed="0"/>
-    <w:lsdException w:name="Light List Accent 6" w:semiHidden="0" w:uiPriority="61" w:unhideWhenUsed="0"/>
-    <w:lsdException w:name="Light Grid Accent 6" w:semiHidden="0" w:uiPriority="62" w:unhideWhenUsed="0"/>
-    <w:lsdException w:name="Medium Shading 1 Accent 6" w:semiHidden="0" w:uiPriority="63" w:unhideWhenUsed="0"/>
-    <w:lsdException w:name="Medium Shading 2 Accent 6" w:semiHidden="0" w:uiPriority="64" w:unhideWhenUsed="0"/>
-    <w:lsdException w:name="Medium List 1 Accent 6" w:semiHidden="0" w:uiPriority="65" w:unhideWhenUsed="0"/>
-    <w:lsdException w:name="Medium List 2 Accent 6" w:semiHidden="0" w:uiPriority="66" w:unhideWhenUsed="0"/>
-    <w:lsdException w:name="Medium Grid 1 Accent 6" w:semiHidden="0" w:uiPriority="67" w:unhideWhenUsed="0"/>
-    <w:lsdException w:name="Medium Grid 2 Accent 6" w:semiHidden="0" w:uiPriority="68" w:unhideWhenUsed="0"/>
-    <w:lsdException w:name="Medium Grid 3 Accent 6" w:semiHidden="0" w:uiPriority="69" w:unhideWhenUsed="0"/>
-    <w:lsdException w:name="Dark List Accent 6" w:semiHidden="0" w:uiPriority="70" w:unhideWhenUsed="0"/>
-    <w:lsdException w:name="Colorful Shading Accent 6" w:semiHidden="0" w:uiPriority="71" w:unhideWhenUsed="0"/>
-    <w:lsdException w:name="Colorful List Accent 6" w:semiHidden="0" w:uiPriority="72" w:unhideWhenUsed="0"/>
-    <w:lsdException w:name="Colorful Grid Accent 6" w:semiHidden="0" w:uiPriority="73" w:unhideWhenUsed="0"/>
-    <w:lsdException w:name="Subtle Emphasis" w:semiHidden="0" w:uiPriority="19" w:unhideWhenUsed="0" w:qFormat="1"/>
-    <w:lsdException w:name="Intense Emphasis" w:semiHidden="0" w:uiPriority="21" w:unhideWhenUsed="0" w:qFormat="1"/>
-    <w:lsdException w:name="Subtle Reference" w:semiHidden="0" w:uiPriority="31" w:unhideWhenUsed="0" w:qFormat="1"/>
-    <w:lsdException w:name="Intense Reference" w:semiHidden="0" w:uiPriority="32" w:unhideWhenUsed="0" w:qFormat="1"/>
-    <w:lsdException w:name="Book Title" w:semiHidden="0" w:uiPriority="33" w:unhideWhenUsed="0" w:qFormat="1"/>
-    <w:lsdException w:name="Bibliography" w:uiPriority="37"/>
-    <w:lsdException w:name="TOC Heading" w:uiPriority="39" w:qFormat="1"/>
+  <w:latentStyles w:defLockedState="0" w:defUIPriority="99" w:defSemiHidden="0" w:defUnhideWhenUsed="0" w:defQFormat="0" w:count="371">
+    <w:lsdException w:name="Normal" w:uiPriority="0" w:qFormat="1"/>
+    <w:lsdException w:name="heading 1" w:uiPriority="0" w:qFormat="1"/>
+    <w:lsdException w:name="heading 2" w:uiPriority="0" w:qFormat="1"/>
+    <w:lsdException w:name="heading 3" w:uiPriority="0" w:qFormat="1"/>
+    <w:lsdException w:name="heading 4" w:uiPriority="0" w:qFormat="1"/>
+    <w:lsdException w:name="heading 5" w:uiPriority="0" w:qFormat="1"/>
+    <w:lsdException w:name="heading 6" w:uiPriority="9" w:qFormat="1"/>
+    <w:lsdException w:name="heading 7" w:uiPriority="9" w:qFormat="1"/>
+    <w:lsdException w:name="heading 8" w:uiPriority="9" w:qFormat="1"/>
+    <w:lsdException w:name="heading 9" w:uiPriority="9" w:qFormat="1"/>
+    <w:lsdException w:name="index 1" w:semiHidden="1" w:unhideWhenUsed="1"/>
+    <w:lsdException w:name="index 2" w:semiHidden="1" w:unhideWhenUsed="1"/>
+    <w:lsdException w:name="index 3" w:semiHidden="1" w:unhideWhenUsed="1"/>
+    <w:lsdException w:name="index 4" w:semiHidden="1" w:unhideWhenUsed="1"/>
+    <w:lsdException w:name="index 5" w:semiHidden="1" w:unhideWhenUsed="1"/>
+    <w:lsdException w:name="index 6" w:semiHidden="1" w:unhideWhenUsed="1"/>
+    <w:lsdException w:name="index 7" w:semiHidden="1" w:unhideWhenUsed="1"/>
+    <w:lsdException w:name="index 8" w:semiHidden="1" w:unhideWhenUsed="1"/>
+    <w:lsdException w:name="index 9" w:semiHidden="1" w:unhideWhenUsed="1"/>
+    <w:lsdException w:name="toc 1" w:semiHidden="1" w:uiPriority="39" w:unhideWhenUsed="1"/>
+    <w:lsdException w:name="toc 2" w:semiHidden="1" w:uiPriority="39" w:unhideWhenUsed="1"/>
+    <w:lsdException w:name="toc 3" w:semiHidden="1" w:uiPriority="39" w:unhideWhenUsed="1"/>
+    <w:lsdException w:name="toc 4" w:semiHidden="1" w:uiPriority="39" w:unhideWhenUsed="1"/>
+    <w:lsdException w:name="toc 5" w:semiHidden="1" w:uiPriority="39" w:unhideWhenUsed="1"/>
+    <w:lsdException w:name="toc 6" w:semiHidden="1" w:uiPriority="39" w:unhideWhenUsed="1"/>
+    <w:lsdException w:name="toc 7" w:semiHidden="1" w:uiPriority="39" w:unhideWhenUsed="1"/>
+    <w:lsdException w:name="toc 8" w:semiHidden="1" w:uiPriority="39" w:unhideWhenUsed="1"/>
+    <w:lsdException w:name="toc 9" w:semiHidden="1" w:uiPriority="39" w:unhideWhenUsed="1"/>
+    <w:lsdException w:name="Normal Indent" w:semiHidden="1" w:unhideWhenUsed="1"/>
+    <w:lsdException w:name="footnote text" w:semiHidden="1" w:unhideWhenUsed="1"/>
+    <w:lsdException w:name="annotation text" w:semiHidden="1" w:unhideWhenUsed="1"/>
+    <w:lsdException w:name="header" w:semiHidden="1" w:unhideWhenUsed="1"/>
+    <w:lsdException w:name="footer" w:semiHidden="1" w:unhideWhenUsed="1"/>
+    <w:lsdException w:name="index heading" w:semiHidden="1" w:unhideWhenUsed="1"/>
+    <w:lsdException w:name="caption" w:semiHidden="1" w:uiPriority="35" w:unhideWhenUsed="1" w:qFormat="1"/>
+    <w:lsdException w:name="table of figures" w:semiHidden="1" w:unhideWhenUsed="1" w:qFormat="1"/>
+    <w:lsdException w:name="envelope address" w:semiHidden="1" w:unhideWhenUsed="1"/>
+    <w:lsdException w:name="envelope return" w:semiHidden="1" w:unhideWhenUsed="1"/>
+    <w:lsdException w:name="footnote reference" w:semiHidden="1" w:unhideWhenUsed="1"/>
+    <w:lsdException w:name="annotation reference" w:semiHidden="1" w:unhideWhenUsed="1"/>
+    <w:lsdException w:name="line number" w:semiHidden="1" w:unhideWhenUsed="1"/>
+    <w:lsdException w:name="page number" w:semiHidden="1" w:unhideWhenUsed="1"/>
+    <w:lsdException w:name="endnote reference" w:semiHidden="1" w:unhideWhenUsed="1"/>
+    <w:lsdException w:name="endnote text" w:semiHidden="1" w:unhideWhenUsed="1"/>
+    <w:lsdException w:name="table of authorities" w:semiHidden="1" w:unhideWhenUsed="1"/>
+    <w:lsdException w:name="macro" w:semiHidden="1" w:unhideWhenUsed="1"/>
+    <w:lsdException w:name="toa heading" w:semiHidden="1" w:unhideWhenUsed="1"/>
+    <w:lsdException w:name="List" w:semiHidden="1" w:unhideWhenUsed="1"/>
+    <w:lsdException w:name="List Bullet" w:semiHidden="1" w:unhideWhenUsed="1"/>
+    <w:lsdException w:name="List Number" w:semiHidden="1" w:unhideWhenUsed="1"/>
+    <w:lsdException w:name="List 2" w:semiHidden="1" w:unhideWhenUsed="1"/>
+    <w:lsdException w:name="List 3" w:semiHidden="1" w:unhideWhenUsed="1"/>
+    <w:lsdException w:name="List 4" w:semiHidden="1" w:unhideWhenUsed="1"/>
+    <w:lsdException w:name="List 5" w:semiHidden="1" w:unhideWhenUsed="1"/>
+    <w:lsdException w:name="List Bullet 2" w:semiHidden="1" w:unhideWhenUsed="1"/>
+    <w:lsdException w:name="List Bullet 3" w:semiHidden="1" w:unhideWhenUsed="1"/>
+    <w:lsdException w:name="List Bullet 4" w:semiHidden="1" w:unhideWhenUsed="1"/>
+    <w:lsdException w:name="List Bullet 5" w:semiHidden="1" w:unhideWhenUsed="1"/>
+    <w:lsdException w:name="List Number 2" w:semiHidden="1" w:unhideWhenUsed="1"/>
+    <w:lsdException w:name="List Number 3" w:semiHidden="1" w:unhideWhenUsed="1"/>
+    <w:lsdException w:name="List Number 4" w:semiHidden="1" w:unhideWhenUsed="1"/>
+    <w:lsdException w:name="List Number 5" w:semiHidden="1" w:unhideWhenUsed="1"/>
+    <w:lsdException w:name="Title" w:uiPriority="10" w:qFormat="1"/>
+    <w:lsdException w:name="Closing" w:semiHidden="1" w:unhideWhenUsed="1"/>
+    <w:lsdException w:name="Signature" w:semiHidden="1" w:unhideWhenUsed="1"/>
+    <w:lsdException w:name="Default Paragraph Font" w:semiHidden="1" w:uiPriority="1" w:unhideWhenUsed="1"/>
+    <w:lsdException w:name="Body Text" w:semiHidden="1" w:unhideWhenUsed="1"/>
+    <w:lsdException w:name="Body Text Indent" w:semiHidden="1" w:unhideWhenUsed="1"/>
+    <w:lsdException w:name="List Continue" w:semiHidden="1" w:unhideWhenUsed="1"/>
+    <w:lsdException w:name="List Continue 2" w:semiHidden="1" w:unhideWhenUsed="1"/>
+    <w:lsdException w:name="List Continue 3" w:semiHidden="1" w:unhideWhenUsed="1"/>
+    <w:lsdException w:name="List Continue 4" w:semiHidden="1" w:unhideWhenUsed="1"/>
+    <w:lsdException w:name="List Continue 5" w:semiHidden="1" w:unhideWhenUsed="1"/>
+    <w:lsdException w:name="Message Header" w:semiHidden="1" w:unhideWhenUsed="1"/>
+    <w:lsdException w:name="Subtitle" w:uiPriority="11" w:qFormat="1"/>
+    <w:lsdException w:name="Salutation" w:semiHidden="1" w:unhideWhenUsed="1"/>
+    <w:lsdException w:name="Date" w:semiHidden="1" w:unhideWhenUsed="1"/>
+    <w:lsdException w:name="Body Text First Indent" w:semiHidden="1" w:unhideWhenUsed="1"/>
+    <w:lsdException w:name="Body Text First Indent 2" w:semiHidden="1" w:unhideWhenUsed="1"/>
+    <w:lsdException w:name="Note Heading" w:semiHidden="1" w:unhideWhenUsed="1"/>
+    <w:lsdException w:name="Body Text 2" w:semiHidden="1" w:unhideWhenUsed="1"/>
+    <w:lsdException w:name="Body Text 3" w:semiHidden="1" w:unhideWhenUsed="1"/>
+    <w:lsdException w:name="Body Text Indent 2" w:semiHidden="1" w:unhideWhenUsed="1"/>
+    <w:lsdException w:name="Body Text Indent 3" w:semiHidden="1" w:unhideWhenUsed="1"/>
+    <w:lsdException w:name="Block Text" w:semiHidden="1" w:unhideWhenUsed="1"/>
+    <w:lsdException w:name="Hyperlink" w:semiHidden="1" w:unhideWhenUsed="1"/>
+    <w:lsdException w:name="FollowedHyperlink" w:semiHidden="1" w:unhideWhenUsed="1"/>
+    <w:lsdException w:name="Strong" w:uiPriority="22" w:qFormat="1"/>
+    <w:lsdException w:name="Emphasis" w:uiPriority="20" w:qFormat="1"/>
+    <w:lsdException w:name="Document Map" w:semiHidden="1" w:unhideWhenUsed="1"/>
+    <w:lsdException w:name="Plain Text" w:semiHidden="1" w:unhideWhenUsed="1"/>
+    <w:lsdException w:name="E-mail Signature" w:semiHidden="1" w:unhideWhenUsed="1"/>
+    <w:lsdException w:name="HTML Top of Form" w:semiHidden="1" w:unhideWhenUsed="1"/>
+    <w:lsdException w:name="HTML Bottom of Form" w:semiHidden="1" w:unhideWhenUsed="1"/>
+    <w:lsdException w:name="Normal (Web)" w:semiHidden="1" w:unhideWhenUsed="1"/>
+    <w:lsdException w:name="HTML Acronym" w:semiHidden="1" w:unhideWhenUsed="1"/>
+    <w:lsdException w:name="HTML Address" w:semiHidden="1" w:unhideWhenUsed="1"/>
+    <w:lsdException w:name="HTML Cite" w:semiHidden="1" w:unhideWhenUsed="1"/>
+    <w:lsdException w:name="HTML Code" w:semiHidden="1" w:unhideWhenUsed="1"/>
+    <w:lsdException w:name="HTML Definition" w:semiHidden="1" w:unhideWhenUsed="1"/>
+    <w:lsdException w:name="HTML Keyboard" w:semiHidden="1" w:unhideWhenUsed="1"/>
+    <w:lsdException w:name="HTML Preformatted" w:semiHidden="1" w:unhideWhenUsed="1"/>
+    <w:lsdException w:name="HTML Sample" w:semiHidden="1" w:unhideWhenUsed="1"/>
+    <w:lsdException w:name="HTML Typewriter" w:semiHidden="1" w:unhideWhenUsed="1"/>
+    <w:lsdException w:name="HTML Variable" w:semiHidden="1" w:unhideWhenUsed="1"/>
+    <w:lsdException w:name="Normal Table" w:semiHidden="1" w:unhideWhenUsed="1"/>
+    <w:lsdException w:name="annotation subject" w:semiHidden="1" w:unhideWhenUsed="1"/>
+    <w:lsdException w:name="No List" w:semiHidden="1" w:unhideWhenUsed="1"/>
+    <w:lsdException w:name="Outline List 1" w:semiHidden="1" w:unhideWhenUsed="1"/>
+    <w:lsdException w:name="Outline List 2" w:semiHidden="1" w:unhideWhenUsed="1"/>
+    <w:lsdException w:name="Outline List 3" w:semiHidden="1" w:unhideWhenUsed="1"/>
+    <w:lsdException w:name="Table Simple 1" w:semiHidden="1" w:unhideWhenUsed="1"/>
+    <w:lsdException w:name="Table Simple 2" w:semiHidden="1" w:unhideWhenUsed="1"/>
+    <w:lsdException w:name="Table Simple 3" w:semiHidden="1" w:unhideWhenUsed="1"/>
+    <w:lsdException w:name="Table Classic 1" w:semiHidden="1" w:unhideWhenUsed="1"/>
+    <w:lsdException w:name="Table Classic 2" w:semiHidden="1" w:unhideWhenUsed="1"/>
+    <w:lsdException w:name="Table Classic 3" w:semiHidden="1" w:unhideWhenUsed="1"/>
+    <w:lsdException w:name="Table Classic 4" w:semiHidden="1" w:unhideWhenUsed="1"/>
+    <w:lsdException w:name="Table Colorful 1" w:semiHidden="1" w:unhideWhenUsed="1"/>
+    <w:lsdException w:name="Table Colorful 2" w:semiHidden="1" w:unhideWhenUsed="1"/>
+    <w:lsdException w:name="Table Colorful 3" w:semiHidden="1" w:unhideWhenUsed="1"/>
+    <w:lsdException w:name="Table Columns 1" w:semiHidden="1" w:unhideWhenUsed="1"/>
+    <w:lsdException w:name="Table Columns 2" w:semiHidden="1" w:unhideWhenUsed="1"/>
+    <w:lsdException w:name="Table Columns 3" w:semiHidden="1" w:unhideWhenUsed="1"/>
+    <w:lsdException w:name="Table Columns 4" w:semiHidden="1" w:unhideWhenUsed="1"/>
+    <w:lsdException w:name="Table Columns 5" w:semiHidden="1" w:unhideWhenUsed="1"/>
+    <w:lsdException w:name="Table Grid 1" w:semiHidden="1" w:unhideWhenUsed="1"/>
+    <w:lsdException w:name="Table Grid 2" w:semiHidden="1" w:unhideWhenUsed="1"/>
+    <w:lsdException w:name="Table Grid 3" w:semiHidden="1" w:unhideWhenUsed="1"/>
+    <w:lsdException w:name="Table Grid 4" w:semiHidden="1" w:unhideWhenUsed="1"/>
+    <w:lsdException w:name="Table Grid 5" w:semiHidden="1" w:unhideWhenUsed="1"/>
+    <w:lsdException w:name="Table Grid 6" w:semiHidden="1" w:unhideWhenUsed="1"/>
+    <w:lsdException w:name="Table Grid 7" w:semiHidden="1" w:unhideWhenUsed="1"/>
+    <w:lsdException w:name="Table Grid 8" w:semiHidden="1" w:unhideWhenUsed="1"/>
+    <w:lsdException w:name="Table List 1" w:semiHidden="1" w:unhideWhenUsed="1"/>
+    <w:lsdException w:name="Table List 2" w:semiHidden="1" w:unhideWhenUsed="1"/>
+    <w:lsdException w:name="Table List 3" w:semiHidden="1" w:unhideWhenUsed="1"/>
+    <w:lsdException w:name="Table List 4" w:semiHidden="1" w:unhideWhenUsed="1"/>
+    <w:lsdException w:name="Table List 5" w:semiHidden="1" w:unhideWhenUsed="1"/>
+    <w:lsdException w:name="Table List 6" w:semiHidden="1" w:unhideWhenUsed="1"/>
+    <w:lsdException w:name="Table List 7" w:semiHidden="1" w:unhideWhenUsed="1"/>
+    <w:lsdException w:name="Table List 8" w:semiHidden="1" w:unhideWhenUsed="1"/>
+    <w:lsdException w:name="Table 3D effects 1" w:semiHidden="1" w:unhideWhenUsed="1"/>
+    <w:lsdException w:name="Table 3D effects 2" w:semiHidden="1" w:unhideWhenUsed="1"/>
+    <w:lsdException w:name="Table 3D effects 3" w:semiHidden="1" w:unhideWhenUsed="1"/>
+    <w:lsdException w:name="Table Contemporary" w:semiHidden="1" w:unhideWhenUsed="1"/>
+    <w:lsdException w:name="Table Elegant" w:semiHidden="1" w:unhideWhenUsed="1"/>
+    <w:lsdException w:name="Table Professional" w:semiHidden="1" w:unhideWhenUsed="1"/>
+    <w:lsdException w:name="Table Subtle 1" w:semiHidden="1" w:unhideWhenUsed="1"/>
+    <w:lsdException w:name="Table Subtle 2" w:semiHidden="1" w:unhideWhenUsed="1"/>
+    <w:lsdException w:name="Table Web 1" w:semiHidden="1" w:unhideWhenUsed="1"/>
+    <w:lsdException w:name="Table Web 2" w:semiHidden="1" w:unhideWhenUsed="1"/>
+    <w:lsdException w:name="Table Web 3" w:semiHidden="1" w:unhideWhenUsed="1"/>
+    <w:lsdException w:name="Balloon Text" w:semiHidden="1" w:unhideWhenUsed="1"/>
+    <w:lsdException w:name="Table Grid" w:uiPriority="59"/>
+    <w:lsdException w:name="Table Theme" w:semiHidden="1" w:unhideWhenUsed="1"/>
+    <w:lsdException w:name="Placeholder Text" w:semiHidden="1"/>
+    <w:lsdException w:name="No Spacing" w:uiPriority="1" w:qFormat="1"/>
+    <w:lsdException w:name="Light Shading" w:uiPriority="60"/>
+    <w:lsdException w:name="Light List" w:uiPriority="61"/>
+    <w:lsdException w:name="Light Grid" w:uiPriority="62"/>
+    <w:lsdException w:name="Medium Shading 1" w:uiPriority="63"/>
+    <w:lsdException w:name="Medium Shading 2" w:uiPriority="64"/>
+    <w:lsdException w:name="Medium List 1" w:uiPriority="65"/>
+    <w:lsdException w:name="Medium List 2" w:uiPriority="66"/>
+    <w:lsdException w:name="Medium Grid 1" w:uiPriority="67"/>
+    <w:lsdException w:name="Medium Grid 2" w:uiPriority="68"/>
+    <w:lsdException w:name="Medium Grid 3" w:uiPriority="69"/>
+    <w:lsdException w:name="Dark List" w:uiPriority="70"/>
+    <w:lsdException w:name="Colorful Shading" w:uiPriority="71"/>
+    <w:lsdException w:name="Colorful List" w:uiPriority="72"/>
+    <w:lsdException w:name="Colorful Grid" w:uiPriority="73"/>
+    <w:lsdException w:name="Light Shading Accent 1" w:uiPriority="60"/>
+    <w:lsdException w:name="Light List Accent 1" w:uiPriority="61"/>
+    <w:lsdException w:name="Light Grid Accent 1" w:uiPriority="62"/>
+    <w:lsdException w:name="Medium Shading 1 Accent 1" w:uiPriority="63"/>
+    <w:lsdException w:name="Medium Shading 2 Accent 1" w:uiPriority="64"/>
+    <w:lsdException w:name="Medium List 1 Accent 1" w:uiPriority="65"/>
+    <w:lsdException w:name="Revision" w:semiHidden="1"/>
+    <w:lsdException w:name="List Paragraph" w:uiPriority="34" w:qFormat="1"/>
+    <w:lsdException w:name="Quote" w:uiPriority="29" w:qFormat="1"/>
+    <w:lsdException w:name="Intense Quote" w:uiPriority="30" w:qFormat="1"/>
+    <w:lsdException w:name="Medium List 2 Accent 1" w:uiPriority="66"/>
+    <w:lsdException w:name="Medium Grid 1 Accent 1" w:uiPriority="67"/>
+    <w:lsdException w:name="Medium Grid 2 Accent 1" w:uiPriority="68"/>
+    <w:lsdException w:name="Medium Grid 3 Accent 1" w:uiPriority="69"/>
+    <w:lsdException w:name="Dark List Accent 1" w:uiPriority="70"/>
+    <w:lsdException w:name="Colorful Shading Accent 1" w:uiPriority="71"/>
+    <w:lsdException w:name="Colorful List Accent 1" w:uiPriority="72"/>
+    <w:lsdException w:name="Colorful Grid Accent 1" w:uiPriority="73"/>
+    <w:lsdException w:name="Light Shading Accent 2" w:uiPriority="60"/>
+    <w:lsdException w:name="Light List Accent 2" w:uiPriority="61"/>
+    <w:lsdException w:name="Light Grid Accent 2" w:uiPriority="62"/>
+    <w:lsdException w:name="Medium Shading 1 Accent 2" w:uiPriority="63"/>
+    <w:lsdException w:name="Medium Shading 2 Accent 2" w:uiPriority="64"/>
+    <w:lsdException w:name="Medium List 1 Accent 2" w:uiPriority="65"/>
+    <w:lsdException w:name="Medium List 2 Accent 2" w:uiPriority="66"/>
+    <w:lsdException w:name="Medium Grid 1 Accent 2" w:uiPriority="67"/>
+    <w:lsdException w:name="Medium Grid 2 Accent 2" w:uiPriority="68"/>
+    <w:lsdException w:name="Medium Grid 3 Accent 2" w:uiPriority="69"/>
+    <w:lsdException w:name="Dark List Accent 2" w:uiPriority="70"/>
+    <w:lsdException w:name="Colorful Shading Accent 2" w:uiPriority="71"/>
+    <w:lsdException w:name="Colorful List Accent 2" w:uiPriority="72"/>
+    <w:lsdException w:name="Colorful Grid Accent 2" w:uiPriority="73"/>
+    <w:lsdException w:name="Light Shading Accent 3" w:uiPriority="60"/>
+    <w:lsdException w:name="Light List Accent 3" w:uiPriority="61"/>
+    <w:lsdException w:name="Light Grid Accent 3" w:uiPriority="62"/>
+    <w:lsdException w:name="Medium Shading 1 Accent 3" w:uiPriority="63"/>
+    <w:lsdException w:name="Medium Shading 2 Accent 3" w:uiPriority="64"/>
+    <w:lsdException w:name="Medium List 1 Accent 3" w:uiPriority="65"/>
+    <w:lsdException w:name="Medium List 2 Accent 3" w:uiPriority="66"/>
+    <w:lsdException w:name="Medium Grid 1 Accent 3" w:uiPriority="67"/>
+    <w:lsdException w:name="Medium Grid 2 Accent 3" w:uiPriority="68"/>
+    <w:lsdException w:name="Medium Grid 3 Accent 3" w:uiPriority="69"/>
+    <w:lsdException w:name="Dark List Accent 3" w:uiPriority="70"/>
+    <w:lsdException w:name="Colorful Shading Accent 3" w:uiPriority="71"/>
+    <w:lsdException w:name="Colorful List Accent 3" w:uiPriority="72"/>
+    <w:lsdException w:name="Colorful Grid Accent 3" w:uiPriority="73"/>
+    <w:lsdException w:name="Light Shading Accent 4" w:uiPriority="60"/>
+    <w:lsdException w:name="Light List Accent 4" w:uiPriority="61"/>
+    <w:lsdException w:name="Light Grid Accent 4" w:uiPriority="62"/>
+    <w:lsdException w:name="Medium Shading 1 Accent 4" w:uiPriority="63"/>
+    <w:lsdException w:name="Medium Shading 2 Accent 4" w:uiPriority="64"/>
+    <w:lsdException w:name="Medium List 1 Accent 4" w:uiPriority="65"/>
+    <w:lsdException w:name="Medium List 2 Accent 4" w:uiPriority="66"/>
+    <w:lsdException w:name="Medium Grid 1 Accent 4" w:uiPriority="67"/>
+    <w:lsdException w:name="Medium Grid 2 Accent 4" w:uiPriority="68"/>
+    <w:lsdException w:name="Medium Grid 3 Accent 4" w:uiPriority="69"/>
+    <w:lsdException w:name="Dark List Accent 4" w:uiPriority="70"/>
+    <w:lsdException w:name="Colorful Shading Accent 4" w:uiPriority="71"/>
+    <w:lsdException w:name="Colorful List Accent 4" w:uiPriority="72"/>
+    <w:lsdException w:name="Colorful Grid Accent 4" w:uiPriority="73"/>
+    <w:lsdException w:name="Light Shading Accent 5" w:uiPriority="60"/>
+    <w:lsdException w:name="Light List Accent 5" w:uiPriority="61"/>
+    <w:lsdException w:name="Light Grid Accent 5" w:uiPriority="62"/>
+    <w:lsdException w:name="Medium Shading 1 Accent 5" w:uiPriority="63"/>
+    <w:lsdException w:name="Medium Shading 2 Accent 5" w:uiPriority="64"/>
+    <w:lsdException w:name="Medium List 1 Accent 5" w:uiPriority="65"/>
+    <w:lsdException w:name="Medium List 2 Accent 5" w:uiPriority="66"/>
+    <w:lsdException w:name="Medium Grid 1 Accent 5" w:uiPriority="67"/>
+    <w:lsdException w:name="Medium Grid 2 Accent 5" w:uiPriority="68"/>
+    <w:lsdException w:name="Medium Grid 3 Accent 5" w:uiPriority="69"/>
+    <w:lsdException w:name="Dark List Accent 5" w:uiPriority="70"/>
+    <w:lsdException w:name="Colorful Shading Accent 5" w:uiPriority="71"/>
+    <w:lsdException w:name="Colorful List Accent 5" w:uiPriority="72"/>
+    <w:lsdException w:name="Colorful Grid Accent 5" w:uiPriority="73"/>
+    <w:lsdException w:name="Light Shading Accent 6" w:uiPriority="60"/>
+    <w:lsdException w:name="Light List Accent 6" w:uiPriority="61"/>
+    <w:lsdException w:name="Light Grid Accent 6" w:uiPriority="62"/>
+    <w:lsdException w:name="Medium Shading 1 Accent 6" w:uiPriority="63"/>
+    <w:lsdException w:name="Medium Shading 2 Accent 6" w:uiPriority="64"/>
+    <w:lsdException w:name="Medium List 1 Accent 6" w:uiPriority="65"/>
+    <w:lsdException w:name="Medium List 2 Accent 6" w:uiPriority="66"/>
+    <w:lsdException w:name="Medium Grid 1 Accent 6" w:uiPriority="67"/>
+    <w:lsdException w:name="Medium Grid 2 Accent 6" w:uiPriority="68"/>
+    <w:lsdException w:name="Medium Grid 3 Accent 6" w:uiPriority="69"/>
+    <w:lsdException w:name="Dark List Accent 6" w:uiPriority="70"/>
+    <w:lsdException w:name="Colorful Shading Accent 6" w:uiPriority="71"/>
+    <w:lsdException w:name="Colorful List Accent 6" w:uiPriority="72"/>
+    <w:lsdException w:name="Colorful Grid Accent 6" w:uiPriority="73"/>
+    <w:lsdException w:name="Subtle Emphasis" w:uiPriority="19" w:qFormat="1"/>
+    <w:lsdException w:name="Intense Emphasis" w:uiPriority="21" w:qFormat="1"/>
+    <w:lsdException w:name="Subtle Reference" w:uiPriority="31" w:qFormat="1"/>
+    <w:lsdException w:name="Intense Reference" w:uiPriority="32" w:qFormat="1"/>
+    <w:lsdException w:name="Book Title" w:uiPriority="33" w:qFormat="1"/>
+    <w:lsdException w:name="Bibliography" w:semiHidden="1" w:uiPriority="37" w:unhideWhenUsed="1"/>
+    <w:lsdException w:name="TOC Heading" w:semiHidden="1" w:uiPriority="39" w:unhideWhenUsed="1" w:qFormat="1"/>
+    <w:lsdException w:name="Plain Table 1" w:uiPriority="41"/>
+    <w:lsdException w:name="Plain Table 2" w:uiPriority="42"/>
+    <w:lsdException w:name="Plain Table 3" w:uiPriority="43"/>
+    <w:lsdException w:name="Plain Table 4" w:uiPriority="44"/>
+    <w:lsdException w:name="Plain Table 5" w:uiPriority="45"/>
+    <w:lsdException w:name="Grid Table Light" w:uiPriority="40"/>
+    <w:lsdException w:name="Grid Table 1 Light" w:uiPriority="46"/>
+    <w:lsdException w:name="Grid Table 2" w:uiPriority="47"/>
+    <w:lsdException w:name="Grid Table 3" w:uiPriority="48"/>
+    <w:lsdException w:name="Grid Table 4" w:uiPriority="49"/>
+    <w:lsdException w:name="Grid Table 5 Dark" w:uiPriority="50"/>
+    <w:lsdException w:name="Grid Table 6 Colorful" w:uiPriority="51"/>
+    <w:lsdException w:name="Grid Table 7 Colorful" w:uiPriority="52"/>
+    <w:lsdException w:name="Grid Table 1 Light Accent 1" w:uiPriority="46"/>
+    <w:lsdException w:name="Grid Table 2 Accent 1" w:uiPriority="47"/>
+    <w:lsdException w:name="Grid Table 3 Accent 1" w:uiPriority="48"/>
+    <w:lsdException w:name="Grid Table 4 Accent 1" w:uiPriority="49"/>
+    <w:lsdException w:name="Grid Table 5 Dark Accent 1" w:uiPriority="50"/>
+    <w:lsdException w:name="Grid Table 6 Colorful Accent 1" w:uiPriority="51"/>
+    <w:lsdException w:name="Grid Table 7 Colorful Accent 1" w:uiPriority="52"/>
+    <w:lsdException w:name="Grid Table 1 Light Accent 2" w:uiPriority="46"/>
+    <w:lsdException w:name="Grid Table 2 Accent 2" w:uiPriority="47"/>
+    <w:lsdException w:name="Grid Table 3 Accent 2" w:uiPriority="48"/>
+    <w:lsdException w:name="Grid Table 4 Accent 2" w:uiPriority="49"/>
+    <w:lsdException w:name="Grid Table 5 Dark Accent 2" w:uiPriority="50"/>
+    <w:lsdException w:name="Grid Table 6 Colorful Accent 2" w:uiPriority="51"/>
+    <w:lsdException w:name="Grid Table 7 Colorful Accent 2" w:uiPriority="52"/>
+    <w:lsdException w:name="Grid Table 1 Light Accent 3" w:uiPriority="46"/>
+    <w:lsdException w:name="Grid Table 2 Accent 3" w:uiPriority="47"/>
+    <w:lsdException w:name="Grid Table 3 Accent 3" w:uiPriority="48"/>
+    <w:lsdException w:name="Grid Table 4 Accent 3" w:uiPriority="49"/>
+    <w:lsdException w:name="Grid Table 5 Dark Accent 3" w:uiPriority="50"/>
+    <w:lsdException w:name="Grid Table 6 Colorful Accent 3" w:uiPriority="51"/>
+    <w:lsdException w:name="Grid Table 7 Colorful Accent 3" w:uiPriority="52"/>
+    <w:lsdException w:name="Grid Table 1 Light Accent 4" w:uiPriority="46"/>
+    <w:lsdException w:name="Grid Table 2 Accent 4" w:uiPriority="47"/>
+    <w:lsdException w:name="Grid Table 3 Accent 4" w:uiPriority="48"/>
+    <w:lsdException w:name="Grid Table 4 Accent 4" w:uiPriority="49"/>
+    <w:lsdException w:name="Grid Table 5 Dark Accent 4" w:uiPriority="50"/>
+    <w:lsdException w:name="Grid Table 6 Colorful Accent 4" w:uiPriority="51"/>
+    <w:lsdException w:name="Grid Table 7 Colorful Accent 4" w:uiPriority="52"/>
+    <w:lsdException w:name="Grid Table 1 Light Accent 5" w:uiPriority="46"/>
+    <w:lsdException w:name="Grid Table 2 Accent 5" w:uiPriority="47"/>
+    <w:lsdException w:name="Grid Table 3 Accent 5" w:uiPriority="48"/>
+    <w:lsdException w:name="Grid Table 4 Accent 5" w:uiPriority="49"/>
+    <w:lsdException w:name="Grid Table 5 Dark Accent 5" w:uiPriority="50"/>
+    <w:lsdException w:name="Grid Table 6 Colorful Accent 5" w:uiPriority="51"/>
+    <w:lsdException w:name="Grid Table 7 Colorful Accent 5" w:uiPriority="52"/>
+    <w:lsdException w:name="Grid Table 1 Light Accent 6" w:uiPriority="46"/>
+    <w:lsdException w:name="Grid Table 2 Accent 6" w:uiPriority="47"/>
+    <w:lsdException w:name="Grid Table 3 Accent 6" w:uiPriority="48"/>
+    <w:lsdException w:name="Grid Table 4 Accent 6" w:uiPriority="49"/>
+    <w:lsdException w:name="Grid Table 5 Dark Accent 6" w:uiPriority="50"/>
+    <w:lsdException w:name="Grid Table 6 Colorful Accent 6" w:uiPriority="51"/>
+    <w:lsdException w:name="Grid Table 7 Colorful Accent 6" w:uiPriority="52"/>
+    <w:lsdException w:name="List Table 1 Light" w:uiPriority="46"/>
+    <w:lsdException w:name="List Table 2" w:uiPriority="47"/>
+    <w:lsdException w:name="List Table 3" w:uiPriority="48"/>
+    <w:lsdException w:name="List Table 4" w:uiPriority="49"/>
+    <w:lsdException w:name="List Table 5 Dark" w:uiPriority="50"/>
+    <w:lsdException w:name="List Table 6 Colorful" w:uiPriority="51"/>
+    <w:lsdException w:name="List Table 7 Colorful" w:uiPriority="52"/>
+    <w:lsdException w:name="List Table 1 Light Accent 1" w:uiPriority="46"/>
+    <w:lsdException w:name="List Table 2 Accent 1" w:uiPriority="47"/>
+    <w:lsdException w:name="List Table 3 Accent 1" w:uiPriority="48"/>
+    <w:lsdException w:name="List Table 4 Accent 1" w:uiPriority="49"/>
+    <w:lsdException w:name="List Table 5 Dark Accent 1" w:uiPriority="50"/>
+    <w:lsdException w:name="List Table 6 Colorful Accent 1" w:uiPriority="51"/>
+    <w:lsdException w:name="List Table 7 Colorful Accent 1" w:uiPriority="52"/>
+    <w:lsdException w:name="List Table 1 Light Accent 2" w:uiPriority="46"/>
+    <w:lsdException w:name="List Table 2 Accent 2" w:uiPriority="47"/>
+    <w:lsdException w:name="List Table 3 Accent 2" w:uiPriority="48"/>
+    <w:lsdException w:name="List Table 4 Accent 2" w:uiPriority="49"/>
+    <w:lsdException w:name="List Table 5 Dark Accent 2" w:uiPriority="50"/>
+    <w:lsdException w:name="List Table 6 Colorful Accent 2" w:uiPriority="51"/>
+    <w:lsdException w:name="List Table 7 Colorful Accent 2" w:uiPriority="52"/>
+    <w:lsdException w:name="List Table 1 Light Accent 3" w:uiPriority="46"/>
+    <w:lsdException w:name="List Table 2 Accent 3" w:uiPriority="47"/>
+    <w:lsdException w:name="List Table 3 Accent 3" w:uiPriority="48"/>
+    <w:lsdException w:name="List Table 4 Accent 3" w:uiPriority="49"/>
+    <w:lsdException w:name="List Table 5 Dark Accent 3" w:uiPriority="50"/>
+    <w:lsdException w:name="List Table 6 Colorful Accent 3" w:uiPriority="51"/>
+    <w:lsdException w:name="List Table 7 Colorful Accent 3" w:uiPriority="52"/>
+    <w:lsdException w:name="List Table 1 Light Accent 4" w:uiPriority="46"/>
+    <w:lsdException w:name="List Table 2 Accent 4" w:uiPriority="47"/>
+    <w:lsdException w:name="List Table 3 Accent 4" w:uiPriority="48"/>
+    <w:lsdException w:name="List Table 4 Accent 4" w:uiPriority="49"/>
+    <w:lsdException w:name="List Table 5 Dark Accent 4" w:uiPriority="50"/>
+    <w:lsdException w:name="List Table 6 Colorful Accent 4" w:uiPriority="51"/>
+    <w:lsdException w:name="List Table 7 Colorful Accent 4" w:uiPriority="52"/>
+    <w:lsdException w:name="List Table 1 Light Accent 5" w:uiPriority="46"/>
+    <w:lsdException w:name="List Table 2 Accent 5" w:uiPriority="47"/>
+    <w:lsdException w:name="List Table 3 Accent 5" w:uiPriority="48"/>
+    <w:lsdException w:name="List Table 4 Accent 5" w:uiPriority="49"/>
+    <w:lsdException w:name="List Table 5 Dark Accent 5" w:uiPriority="50"/>
+    <w:lsdException w:name="List Table 6 Colorful Accent 5" w:uiPriority="51"/>
+    <w:lsdException w:name="List Table 7 Colorful Accent 5" w:uiPriority="52"/>
+    <w:lsdException w:name="List Table 1 Light Accent 6" w:uiPriority="46"/>
+    <w:lsdException w:name="List Table 2 Accent 6" w:uiPriority="47"/>
+    <w:lsdException w:name="List Table 3 Accent 6" w:uiPriority="48"/>
+    <w:lsdException w:name="List Table 4 Accent 6" w:uiPriority="49"/>
+    <w:lsdException w:name="List Table 5 Dark Accent 6" w:uiPriority="50"/>
+    <w:lsdException w:name="List Table 6 Colorful Accent 6" w:uiPriority="51"/>
+    <w:lsdException w:name="List Table 7 Colorful Accent 6" w:uiPriority="52"/>
   </w:latentStyles>
   <w:style w:type="paragraph" w:default="1" w:styleId="Normal">
     <w:name w:val="Normal"/>
@@ -11224,7 +11409,7 @@
       <w:sz w:val="24"/>
     </w:rPr>
   </w:style>
-  <w:style w:type="paragraph" w:styleId="Ttulo1">
+  <w:style w:type="paragraph" w:styleId="Heading1">
     <w:name w:val="heading 1"/>
     <w:basedOn w:val="Normal"/>
     <w:next w:val="Normal"/>
@@ -11247,7 +11432,7 @@
       <w:szCs w:val="24"/>
     </w:rPr>
   </w:style>
-  <w:style w:type="paragraph" w:styleId="Ttulo2">
+  <w:style w:type="paragraph" w:styleId="Heading2">
     <w:name w:val="heading 2"/>
     <w:basedOn w:val="Normal"/>
     <w:next w:val="Normal"/>
@@ -11274,7 +11459,7 @@
       <w:szCs w:val="24"/>
     </w:rPr>
   </w:style>
-  <w:style w:type="paragraph" w:styleId="Ttulo3">
+  <w:style w:type="paragraph" w:styleId="Heading3">
     <w:name w:val="heading 3"/>
     <w:basedOn w:val="Normal"/>
     <w:next w:val="Normal"/>
@@ -11296,9 +11481,9 @@
       <w:b/>
     </w:rPr>
   </w:style>
-  <w:style w:type="paragraph" w:styleId="Ttulo4">
+  <w:style w:type="paragraph" w:styleId="Heading4">
     <w:name w:val="heading 4"/>
-    <w:basedOn w:val="Ttulo3"/>
+    <w:basedOn w:val="Heading3"/>
     <w:next w:val="Normal"/>
     <w:qFormat/>
     <w:rsid w:val="0085229E"/>
@@ -11313,7 +11498,7 @@
       <w:szCs w:val="24"/>
     </w:rPr>
   </w:style>
-  <w:style w:type="paragraph" w:styleId="Ttulo5">
+  <w:style w:type="paragraph" w:styleId="Heading5">
     <w:name w:val="heading 5"/>
     <w:basedOn w:val="Normal"/>
     <w:next w:val="Normal"/>
@@ -11334,7 +11519,7 @@
       <w:szCs w:val="24"/>
     </w:rPr>
   </w:style>
-  <w:style w:type="paragraph" w:styleId="Ttulo6">
+  <w:style w:type="paragraph" w:styleId="Heading6">
     <w:name w:val="heading 6"/>
     <w:basedOn w:val="Normal"/>
     <w:next w:val="Normal"/>
@@ -11347,7 +11532,7 @@
       <w:color w:val="0000FF"/>
     </w:rPr>
   </w:style>
-  <w:style w:type="paragraph" w:styleId="Ttulo7">
+  <w:style w:type="paragraph" w:styleId="Heading7">
     <w:name w:val="heading 7"/>
     <w:basedOn w:val="Normal"/>
     <w:next w:val="Normal"/>
@@ -11361,7 +11546,7 @@
       <w:b/>
     </w:rPr>
   </w:style>
-  <w:style w:type="paragraph" w:styleId="Ttulo8">
+  <w:style w:type="paragraph" w:styleId="Heading8">
     <w:name w:val="heading 8"/>
     <w:basedOn w:val="Normal"/>
     <w:next w:val="Normal"/>
@@ -11376,7 +11561,7 @@
       <w:b/>
     </w:rPr>
   </w:style>
-  <w:style w:type="paragraph" w:styleId="Ttulo9">
+  <w:style w:type="paragraph" w:styleId="Heading9">
     <w:name w:val="heading 9"/>
     <w:basedOn w:val="Normal"/>
     <w:next w:val="Normal"/>
@@ -11389,13 +11574,13 @@
       <w:b/>
     </w:rPr>
   </w:style>
-  <w:style w:type="character" w:default="1" w:styleId="Fontepargpadro">
+  <w:style w:type="character" w:default="1" w:styleId="DefaultParagraphFont">
     <w:name w:val="Default Paragraph Font"/>
     <w:uiPriority w:val="1"/>
     <w:semiHidden/>
     <w:unhideWhenUsed/>
   </w:style>
-  <w:style w:type="table" w:default="1" w:styleId="Tabelanormal">
+  <w:style w:type="table" w:default="1" w:styleId="TableNormal">
     <w:name w:val="Normal Table"/>
     <w:uiPriority w:val="99"/>
     <w:semiHidden/>
@@ -11410,7 +11595,7 @@
       </w:tblCellMar>
     </w:tblPr>
   </w:style>
-  <w:style w:type="numbering" w:default="1" w:styleId="Semlista">
+  <w:style w:type="numbering" w:default="1" w:styleId="NoList">
     <w:name w:val="No List"/>
     <w:uiPriority w:val="99"/>
     <w:semiHidden/>
@@ -11647,7 +11832,7 @@
       <w:vertAlign w:val="superscript"/>
     </w:rPr>
   </w:style>
-  <w:style w:type="character" w:styleId="Nmerodepgina">
+  <w:style w:type="character" w:styleId="PageNumber">
     <w:name w:val="page number"/>
     <w:basedOn w:val="DefaultParagraphFont1"/>
     <w:semiHidden/>
@@ -11660,7 +11845,7 @@
       <w:u w:val="single"/>
     </w:rPr>
   </w:style>
-  <w:style w:type="character" w:styleId="HiperlinkVisitado">
+  <w:style w:type="character" w:styleId="FollowedHyperlink">
     <w:name w:val="FollowedHyperlink"/>
     <w:semiHidden/>
     <w:rPr>
@@ -11701,7 +11886,7 @@
   <w:style w:type="paragraph" w:customStyle="1" w:styleId="Heading">
     <w:name w:val="Heading"/>
     <w:basedOn w:val="Normal"/>
-    <w:next w:val="Corpodetexto"/>
+    <w:next w:val="BodyText"/>
     <w:pPr>
       <w:keepNext/>
       <w:spacing w:before="240"/>
@@ -11712,14 +11897,14 @@
       <w:szCs w:val="28"/>
     </w:rPr>
   </w:style>
-  <w:style w:type="paragraph" w:styleId="Corpodetexto">
+  <w:style w:type="paragraph" w:styleId="BodyText">
     <w:name w:val="Body Text"/>
     <w:basedOn w:val="Normal"/>
     <w:semiHidden/>
   </w:style>
-  <w:style w:type="paragraph" w:styleId="Lista">
+  <w:style w:type="paragraph" w:styleId="List">
     <w:name w:val="List"/>
-    <w:basedOn w:val="Corpodetexto"/>
+    <w:basedOn w:val="BodyText"/>
     <w:semiHidden/>
     <w:rPr>
       <w:rFonts w:cs="Tahoma"/>
@@ -11744,7 +11929,7 @@
       <w:rFonts w:cs="Tahoma"/>
     </w:rPr>
   </w:style>
-  <w:style w:type="paragraph" w:styleId="Sumrio1">
+  <w:style w:type="paragraph" w:styleId="TOC1">
     <w:name w:val="toc 1"/>
     <w:basedOn w:val="Normal"/>
     <w:next w:val="Normal"/>
@@ -11759,7 +11944,7 @@
       <w:caps/>
     </w:rPr>
   </w:style>
-  <w:style w:type="paragraph" w:styleId="Sumrio2">
+  <w:style w:type="paragraph" w:styleId="TOC2">
     <w:name w:val="toc 2"/>
     <w:basedOn w:val="Normal"/>
     <w:next w:val="Normal"/>
@@ -11773,7 +11958,7 @@
       <w:caps/>
     </w:rPr>
   </w:style>
-  <w:style w:type="paragraph" w:styleId="Sumrio4">
+  <w:style w:type="paragraph" w:styleId="TOC4">
     <w:name w:val="toc 4"/>
     <w:basedOn w:val="Normal"/>
     <w:next w:val="Normal"/>
@@ -11787,7 +11972,7 @@
       <w:sz w:val="20"/>
     </w:rPr>
   </w:style>
-  <w:style w:type="paragraph" w:styleId="Textodenotaderodap">
+  <w:style w:type="paragraph" w:styleId="FootnoteText">
     <w:name w:val="footnote text"/>
     <w:basedOn w:val="Normal"/>
     <w:semiHidden/>
@@ -11795,7 +11980,7 @@
       <w:ind w:firstLine="0"/>
     </w:pPr>
   </w:style>
-  <w:style w:type="paragraph" w:styleId="Ttulo">
+  <w:style w:type="paragraph" w:styleId="Title">
     <w:name w:val="Title"/>
     <w:basedOn w:val="Normal"/>
     <w:next w:val="Normal"/>
@@ -11812,10 +11997,10 @@
       <w:caps/>
     </w:rPr>
   </w:style>
-  <w:style w:type="paragraph" w:styleId="Subttulo">
+  <w:style w:type="paragraph" w:styleId="Subtitle">
     <w:name w:val="Subtitle"/>
     <w:basedOn w:val="Normal"/>
-    <w:next w:val="Corpodetexto"/>
+    <w:next w:val="BodyText"/>
     <w:qFormat/>
     <w:pPr>
       <w:ind w:firstLine="0"/>
@@ -11825,7 +12010,7 @@
       <w:b/>
     </w:rPr>
   </w:style>
-  <w:style w:type="paragraph" w:styleId="Cabealho">
+  <w:style w:type="paragraph" w:styleId="Header">
     <w:name w:val="header"/>
     <w:basedOn w:val="Normal"/>
     <w:semiHidden/>
@@ -11836,7 +12021,7 @@
       </w:tabs>
     </w:pPr>
   </w:style>
-  <w:style w:type="paragraph" w:styleId="Rodap">
+  <w:style w:type="paragraph" w:styleId="Footer">
     <w:name w:val="footer"/>
     <w:basedOn w:val="Normal"/>
     <w:semiHidden/>
@@ -11871,7 +12056,7 @@
       <w:noProof w:val="0"/>
     </w:rPr>
   </w:style>
-  <w:style w:type="paragraph" w:styleId="Recuodecorpodetexto">
+  <w:style w:type="paragraph" w:styleId="BodyTextIndent">
     <w:name w:val="Body Text Indent"/>
     <w:basedOn w:val="Normal"/>
     <w:semiHidden/>
@@ -11905,7 +12090,7 @@
       <w:ind w:firstLine="709"/>
     </w:pPr>
   </w:style>
-  <w:style w:type="paragraph" w:styleId="Sumrio3">
+  <w:style w:type="paragraph" w:styleId="TOC3">
     <w:name w:val="toc 3"/>
     <w:basedOn w:val="Normal"/>
     <w:next w:val="Normal"/>
@@ -11922,7 +12107,7 @@
   </w:style>
   <w:style w:type="paragraph" w:customStyle="1" w:styleId="Ttulo-Sumrio">
     <w:name w:val="Título-Sumário"/>
-    <w:basedOn w:val="Ttulo"/>
+    <w:basedOn w:val="Title"/>
     <w:next w:val="Normal"/>
   </w:style>
   <w:style w:type="paragraph" w:customStyle="1" w:styleId="Captulos">
@@ -11950,7 +12135,7 @@
       <w:sz w:val="22"/>
     </w:rPr>
   </w:style>
-  <w:style w:type="paragraph" w:styleId="Sumrio5">
+  <w:style w:type="paragraph" w:styleId="TOC5">
     <w:name w:val="toc 5"/>
     <w:basedOn w:val="Normal"/>
     <w:next w:val="Normal"/>
@@ -11975,7 +12160,7 @@
   </w:style>
   <w:style w:type="paragraph" w:customStyle="1" w:styleId="Ttulo-Agradecimentos">
     <w:name w:val="Título-Agradecimentos"/>
-    <w:basedOn w:val="Ttulo"/>
+    <w:basedOn w:val="Title"/>
     <w:next w:val="Normal"/>
   </w:style>
   <w:style w:type="paragraph" w:customStyle="1" w:styleId="TableofFigures1">
@@ -11988,7 +12173,7 @@
       <w:jc w:val="left"/>
     </w:pPr>
   </w:style>
-  <w:style w:type="paragraph" w:styleId="Sumrio6">
+  <w:style w:type="paragraph" w:styleId="TOC6">
     <w:name w:val="toc 6"/>
     <w:basedOn w:val="Normal"/>
     <w:next w:val="Normal"/>
@@ -12002,7 +12187,7 @@
       <w:sz w:val="20"/>
     </w:rPr>
   </w:style>
-  <w:style w:type="paragraph" w:styleId="Ttulodendiceremissivo">
+  <w:style w:type="paragraph" w:styleId="IndexHeading">
     <w:name w:val="index heading"/>
     <w:basedOn w:val="Normal"/>
     <w:next w:val="Normal"/>
@@ -12043,7 +12228,7 @@
       <w:jc w:val="center"/>
     </w:pPr>
   </w:style>
-  <w:style w:type="paragraph" w:styleId="Textodenotadefim">
+  <w:style w:type="paragraph" w:styleId="EndnoteText">
     <w:name w:val="endnote text"/>
     <w:basedOn w:val="Normal"/>
     <w:semiHidden/>
@@ -12080,7 +12265,7 @@
   </w:style>
   <w:style w:type="paragraph" w:customStyle="1" w:styleId="Ttulo-Abstract">
     <w:name w:val="Título - Abstract"/>
-    <w:basedOn w:val="Ttulo"/>
+    <w:basedOn w:val="Title"/>
     <w:next w:val="Normal"/>
     <w:pPr>
       <w:pageBreakBefore w:val="0"/>
@@ -12113,7 +12298,7 @@
       <w:caps/>
     </w:rPr>
   </w:style>
-  <w:style w:type="paragraph" w:styleId="Sumrio7">
+  <w:style w:type="paragraph" w:styleId="TOC7">
     <w:name w:val="toc 7"/>
     <w:basedOn w:val="Normal"/>
     <w:next w:val="Normal"/>
@@ -12127,7 +12312,7 @@
       <w:sz w:val="20"/>
     </w:rPr>
   </w:style>
-  <w:style w:type="paragraph" w:styleId="Sumrio8">
+  <w:style w:type="paragraph" w:styleId="TOC8">
     <w:name w:val="toc 8"/>
     <w:basedOn w:val="Normal"/>
     <w:next w:val="Normal"/>
@@ -12141,7 +12326,7 @@
       <w:sz w:val="20"/>
     </w:rPr>
   </w:style>
-  <w:style w:type="paragraph" w:styleId="Sumrio9">
+  <w:style w:type="paragraph" w:styleId="TOC9">
     <w:name w:val="toc 9"/>
     <w:basedOn w:val="Normal"/>
     <w:next w:val="Normal"/>
@@ -12188,6 +12373,7 @@
   <w:style w:type="paragraph" w:styleId="NormalWeb">
     <w:name w:val="Normal (Web)"/>
     <w:basedOn w:val="Normal"/>
+    <w:uiPriority w:val="99"/>
     <w:pPr>
       <w:spacing w:before="100" w:after="100"/>
       <w:ind w:firstLine="0"/>
@@ -12199,7 +12385,7 @@
   </w:style>
   <w:style w:type="paragraph" w:customStyle="1" w:styleId="EstiloTtuloHelvetica">
     <w:name w:val="Estilo Título + Helvetica"/>
-    <w:basedOn w:val="Ttulo"/>
+    <w:basedOn w:val="Title"/>
     <w:rPr>
       <w:rFonts w:ascii="Helvetica" w:hAnsi="Helvetica"/>
       <w:bCs/>
@@ -12207,7 +12393,7 @@
   </w:style>
   <w:style w:type="paragraph" w:customStyle="1" w:styleId="EstiloTtulo1HelveticaAntes90ptDepoisde42pt">
     <w:name w:val="Estilo Título 1 + Helvetica Antes:  90 pt Depois de:  42 pt"/>
-    <w:basedOn w:val="Ttulo1"/>
+    <w:basedOn w:val="Heading1"/>
     <w:pPr>
       <w:numPr>
         <w:numId w:val="0"/>
@@ -12219,7 +12405,7 @@
       <w:rFonts w:ascii="Helvetica" w:hAnsi="Helvetica"/>
     </w:rPr>
   </w:style>
-  <w:style w:type="paragraph" w:styleId="Textodebalo">
+  <w:style w:type="paragraph" w:styleId="BalloonText">
     <w:name w:val="Balloon Text"/>
     <w:basedOn w:val="Normal"/>
     <w:rPr>
@@ -12258,9 +12444,9 @@
   </w:style>
   <w:style w:type="paragraph" w:customStyle="1" w:styleId="Framecontents">
     <w:name w:val="Frame contents"/>
-    <w:basedOn w:val="Corpodetexto"/>
+    <w:basedOn w:val="BodyText"/>
   </w:style>
-  <w:style w:type="paragraph" w:styleId="MapadoDocumento">
+  <w:style w:type="paragraph" w:styleId="DocumentMap">
     <w:name w:val="Document Map"/>
     <w:basedOn w:val="Normal"/>
     <w:semiHidden/>
@@ -12271,7 +12457,7 @@
       <w:rFonts w:ascii="Tahoma" w:hAnsi="Tahoma"/>
     </w:rPr>
   </w:style>
-  <w:style w:type="paragraph" w:styleId="Recuodecorpodetexto2">
+  <w:style w:type="paragraph" w:styleId="BodyTextIndent2">
     <w:name w:val="Body Text Indent 2"/>
     <w:basedOn w:val="Normal"/>
     <w:semiHidden/>
@@ -12279,7 +12465,7 @@
       <w:b/>
     </w:rPr>
   </w:style>
-  <w:style w:type="paragraph" w:styleId="ndicedeilustraes">
+  <w:style w:type="paragraph" w:styleId="TableofFigures">
     <w:name w:val="table of figures"/>
     <w:basedOn w:val="Normal"/>
     <w:next w:val="Normal"/>
@@ -12313,7 +12499,7 @@
       <w:i/>
     </w:rPr>
   </w:style>
-  <w:style w:type="character" w:styleId="Refdecomentrio">
+  <w:style w:type="character" w:styleId="CommentReference">
     <w:name w:val="annotation reference"/>
     <w:uiPriority w:val="99"/>
     <w:semiHidden/>
@@ -12324,10 +12510,10 @@
       <w:szCs w:val="16"/>
     </w:rPr>
   </w:style>
-  <w:style w:type="paragraph" w:styleId="Textodecomentrio">
+  <w:style w:type="paragraph" w:styleId="CommentText">
     <w:name w:val="annotation text"/>
     <w:basedOn w:val="Normal"/>
-    <w:link w:val="TextodecomentrioChar"/>
+    <w:link w:val="CommentTextChar"/>
     <w:uiPriority w:val="99"/>
     <w:unhideWhenUsed/>
     <w:rsid w:val="003B362C"/>
@@ -12335,17 +12521,17 @@
       <w:sz w:val="20"/>
     </w:rPr>
   </w:style>
-  <w:style w:type="character" w:customStyle="1" w:styleId="TextodecomentrioChar">
-    <w:name w:val="Texto de comentário Char"/>
-    <w:link w:val="Textodecomentrio"/>
+  <w:style w:type="character" w:customStyle="1" w:styleId="CommentTextChar">
+    <w:name w:val="Comment Text Char"/>
+    <w:link w:val="CommentText"/>
     <w:uiPriority w:val="99"/>
     <w:rsid w:val="003B362C"/>
   </w:style>
-  <w:style w:type="paragraph" w:styleId="Assuntodocomentrio">
+  <w:style w:type="paragraph" w:styleId="CommentSubject">
     <w:name w:val="annotation subject"/>
-    <w:basedOn w:val="Textodecomentrio"/>
-    <w:next w:val="Textodecomentrio"/>
-    <w:link w:val="AssuntodocomentrioChar"/>
+    <w:basedOn w:val="CommentText"/>
+    <w:next w:val="CommentText"/>
+    <w:link w:val="CommentSubjectChar"/>
     <w:uiPriority w:val="99"/>
     <w:semiHidden/>
     <w:unhideWhenUsed/>
@@ -12355,9 +12541,9 @@
       <w:bCs/>
     </w:rPr>
   </w:style>
-  <w:style w:type="character" w:customStyle="1" w:styleId="AssuntodocomentrioChar">
-    <w:name w:val="Assunto do comentário Char"/>
-    <w:link w:val="Assuntodocomentrio"/>
+  <w:style w:type="character" w:customStyle="1" w:styleId="CommentSubjectChar">
+    <w:name w:val="Comment Subject Char"/>
+    <w:link w:val="CommentSubject"/>
     <w:uiPriority w:val="99"/>
     <w:semiHidden/>
     <w:rsid w:val="003B362C"/>
@@ -12366,7 +12552,7 @@
       <w:bCs/>
     </w:rPr>
   </w:style>
-  <w:style w:type="paragraph" w:styleId="PargrafodaLista">
+  <w:style w:type="paragraph" w:styleId="ListParagraph">
     <w:name w:val="List Paragraph"/>
     <w:aliases w:val="Resumo"/>
     <w:basedOn w:val="Normal"/>
@@ -12383,9 +12569,9 @@
       <w:lang w:eastAsia="en-US"/>
     </w:rPr>
   </w:style>
-  <w:style w:type="table" w:styleId="Tabelacomgrade">
+  <w:style w:type="table" w:styleId="TableGrid">
     <w:name w:val="Table Grid"/>
-    <w:basedOn w:val="Tabelanormal"/>
+    <w:basedOn w:val="TableNormal"/>
     <w:uiPriority w:val="59"/>
     <w:rsid w:val="004954D0"/>
     <w:tblPr>
@@ -12399,7 +12585,7 @@
       </w:tblBorders>
     </w:tblPr>
   </w:style>
-  <w:style w:type="paragraph" w:styleId="Legenda">
+  <w:style w:type="paragraph" w:styleId="Caption">
     <w:name w:val="caption"/>
     <w:basedOn w:val="Normal"/>
     <w:next w:val="Normal"/>
@@ -12417,9 +12603,9 @@
       <w:sz w:val="20"/>
     </w:rPr>
   </w:style>
-  <w:style w:type="character" w:styleId="Refdenotaderodap">
+  <w:style w:type="character" w:styleId="FootnoteReference">
     <w:name w:val="footnote reference"/>
-    <w:basedOn w:val="Fontepargpadro"/>
+    <w:basedOn w:val="DefaultParagraphFont"/>
     <w:uiPriority w:val="99"/>
     <w:semiHidden/>
     <w:unhideWhenUsed/>
@@ -12440,1423 +12626,7 @@
       <w:lang w:eastAsia="en-US"/>
     </w:rPr>
   </w:style>
-  <w:style w:type="paragraph" w:styleId="Remissivo1">
-    <w:name w:val="index 1"/>
-    <w:basedOn w:val="Normal"/>
-    <w:next w:val="Normal"/>
-    <w:autoRedefine/>
-    <w:uiPriority w:val="99"/>
-    <w:semiHidden/>
-    <w:unhideWhenUsed/>
-    <w:rsid w:val="00F93878"/>
-    <w:pPr>
-      <w:ind w:left="240" w:hanging="240"/>
-    </w:pPr>
-  </w:style>
-  <w:style w:type="character" w:customStyle="1" w:styleId="Fontepargpadro1">
-    <w:name w:val="Fonte parág. padrão1"/>
-    <w:qFormat/>
-    <w:rsid w:val="00FB63CB"/>
-  </w:style>
-  <w:style w:type="paragraph" w:customStyle="1" w:styleId="LO-Normal">
-    <w:name w:val="LO-Normal"/>
-    <w:qFormat/>
-    <w:rsid w:val="00FB63CB"/>
-    <w:pPr>
-      <w:keepNext/>
-      <w:widowControl w:val="0"/>
-      <w:shd w:val="clear" w:color="auto" w:fill="FFFFFF"/>
-      <w:suppressAutoHyphens/>
-      <w:textAlignment w:val="baseline"/>
-    </w:pPr>
-    <w:rPr>
-      <w:sz w:val="24"/>
-    </w:rPr>
-  </w:style>
-</w:styles>
-</file>
-
-<file path=word/stylesWithEffects.xml><?xml version="1.0" encoding="utf-8"?>
-<w:styles xmlns:wpc="http://schemas.microsoft.com/office/word/2010/wordprocessingCanvas" xmlns:mc="http://schemas.openxmlformats.org/markup-compatibility/2006" xmlns:o="urn:schemas-microsoft-com:office:office" xmlns:r="http://schemas.openxmlformats.org/officeDocument/2006/relationships" xmlns:m="http://schemas.openxmlformats.org/officeDocument/2006/math" xmlns:v="urn:schemas-microsoft-com:vml" xmlns:wp14="http://schemas.microsoft.com/office/word/2010/wordprocessingDrawing" xmlns:wp="http://schemas.openxmlformats.org/drawingml/2006/wordprocessingDrawing" xmlns:w10="urn:schemas-microsoft-com:office:word" xmlns:w="http://schemas.openxmlformats.org/wordprocessingml/2006/main" xmlns:w14="http://schemas.microsoft.com/office/word/2010/wordml" xmlns:wpg="http://schemas.microsoft.com/office/word/2010/wordprocessingGroup" xmlns:wpi="http://schemas.microsoft.com/office/word/2010/wordprocessingInk" xmlns:wne="http://schemas.microsoft.com/office/word/2006/wordml" xmlns:wps="http://schemas.microsoft.com/office/word/2010/wordprocessingShape" mc:Ignorable="w14 wp14">
-  <w:docDefaults>
-    <w:rPrDefault>
-      <w:rPr>
-        <w:rFonts w:ascii="Times New Roman" w:eastAsia="Times New Roman" w:hAnsi="Times New Roman" w:cs="Times New Roman"/>
-        <w:lang w:val="pt-BR" w:eastAsia="pt-BR" w:bidi="ar-SA"/>
-      </w:rPr>
-    </w:rPrDefault>
-    <w:pPrDefault/>
-  </w:docDefaults>
-  <w:latentStyles w:defLockedState="0" w:defUIPriority="99" w:defSemiHidden="1" w:defUnhideWhenUsed="1" w:defQFormat="0" w:count="267">
-    <w:lsdException w:name="Normal" w:semiHidden="0" w:uiPriority="0" w:unhideWhenUsed="0" w:qFormat="1"/>
-    <w:lsdException w:name="heading 1" w:semiHidden="0" w:uiPriority="0" w:unhideWhenUsed="0" w:qFormat="1"/>
-    <w:lsdException w:name="heading 2" w:semiHidden="0" w:uiPriority="0" w:unhideWhenUsed="0" w:qFormat="1"/>
-    <w:lsdException w:name="heading 3" w:semiHidden="0" w:uiPriority="0" w:unhideWhenUsed="0" w:qFormat="1"/>
-    <w:lsdException w:name="heading 4" w:semiHidden="0" w:uiPriority="0" w:unhideWhenUsed="0" w:qFormat="1"/>
-    <w:lsdException w:name="heading 5" w:semiHidden="0" w:uiPriority="0" w:unhideWhenUsed="0" w:qFormat="1"/>
-    <w:lsdException w:name="heading 6" w:semiHidden="0" w:uiPriority="9" w:unhideWhenUsed="0" w:qFormat="1"/>
-    <w:lsdException w:name="heading 7" w:semiHidden="0" w:uiPriority="9" w:unhideWhenUsed="0" w:qFormat="1"/>
-    <w:lsdException w:name="heading 8" w:semiHidden="0" w:uiPriority="9" w:unhideWhenUsed="0" w:qFormat="1"/>
-    <w:lsdException w:name="heading 9" w:semiHidden="0" w:uiPriority="9" w:unhideWhenUsed="0" w:qFormat="1"/>
-    <w:lsdException w:name="toc 1" w:uiPriority="39"/>
-    <w:lsdException w:name="toc 2" w:uiPriority="39"/>
-    <w:lsdException w:name="toc 3" w:uiPriority="39"/>
-    <w:lsdException w:name="toc 4" w:uiPriority="39"/>
-    <w:lsdException w:name="toc 5" w:uiPriority="39"/>
-    <w:lsdException w:name="toc 6" w:uiPriority="39"/>
-    <w:lsdException w:name="toc 7" w:uiPriority="39"/>
-    <w:lsdException w:name="toc 8" w:uiPriority="39"/>
-    <w:lsdException w:name="toc 9" w:uiPriority="39"/>
-    <w:lsdException w:name="caption" w:uiPriority="35" w:qFormat="1"/>
-    <w:lsdException w:name="table of figures" w:qFormat="1"/>
-    <w:lsdException w:name="Title" w:semiHidden="0" w:uiPriority="10" w:unhideWhenUsed="0" w:qFormat="1"/>
-    <w:lsdException w:name="Default Paragraph Font" w:uiPriority="1"/>
-    <w:lsdException w:name="Subtitle" w:semiHidden="0" w:uiPriority="11" w:unhideWhenUsed="0" w:qFormat="1"/>
-    <w:lsdException w:name="Strong" w:semiHidden="0" w:uiPriority="22" w:unhideWhenUsed="0" w:qFormat="1"/>
-    <w:lsdException w:name="Emphasis" w:semiHidden="0" w:uiPriority="20" w:unhideWhenUsed="0" w:qFormat="1"/>
-    <w:lsdException w:name="Table Grid" w:semiHidden="0" w:uiPriority="59" w:unhideWhenUsed="0"/>
-    <w:lsdException w:name="Placeholder Text" w:unhideWhenUsed="0"/>
-    <w:lsdException w:name="No Spacing" w:semiHidden="0" w:uiPriority="1" w:unhideWhenUsed="0" w:qFormat="1"/>
-    <w:lsdException w:name="Light Shading" w:semiHidden="0" w:uiPriority="60" w:unhideWhenUsed="0"/>
-    <w:lsdException w:name="Light List" w:semiHidden="0" w:uiPriority="61" w:unhideWhenUsed="0"/>
-    <w:lsdException w:name="Light Grid" w:semiHidden="0" w:uiPriority="62" w:unhideWhenUsed="0"/>
-    <w:lsdException w:name="Medium Shading 1" w:semiHidden="0" w:uiPriority="63" w:unhideWhenUsed="0"/>
-    <w:lsdException w:name="Medium Shading 2" w:semiHidden="0" w:uiPriority="64" w:unhideWhenUsed="0"/>
-    <w:lsdException w:name="Medium List 1" w:semiHidden="0" w:uiPriority="65" w:unhideWhenUsed="0"/>
-    <w:lsdException w:name="Medium List 2" w:semiHidden="0" w:uiPriority="66" w:unhideWhenUsed="0"/>
-    <w:lsdException w:name="Medium Grid 1" w:semiHidden="0" w:uiPriority="67" w:unhideWhenUsed="0"/>
-    <w:lsdException w:name="Medium Grid 2" w:semiHidden="0" w:uiPriority="68" w:unhideWhenUsed="0"/>
-    <w:lsdException w:name="Medium Grid 3" w:semiHidden="0" w:uiPriority="69" w:unhideWhenUsed="0"/>
-    <w:lsdException w:name="Dark List" w:semiHidden="0" w:uiPriority="70" w:unhideWhenUsed="0"/>
-    <w:lsdException w:name="Colorful Shading" w:semiHidden="0" w:uiPriority="71" w:unhideWhenUsed="0"/>
-    <w:lsdException w:name="Colorful List" w:semiHidden="0" w:uiPriority="72" w:unhideWhenUsed="0"/>
-    <w:lsdException w:name="Colorful Grid" w:semiHidden="0" w:uiPriority="73" w:unhideWhenUsed="0"/>
-    <w:lsdException w:name="Light Shading Accent 1" w:semiHidden="0" w:uiPriority="60" w:unhideWhenUsed="0"/>
-    <w:lsdException w:name="Light List Accent 1" w:semiHidden="0" w:uiPriority="61" w:unhideWhenUsed="0"/>
-    <w:lsdException w:name="Light Grid Accent 1" w:semiHidden="0" w:uiPriority="62" w:unhideWhenUsed="0"/>
-    <w:lsdException w:name="Medium Shading 1 Accent 1" w:semiHidden="0" w:uiPriority="63" w:unhideWhenUsed="0"/>
-    <w:lsdException w:name="Medium Shading 2 Accent 1" w:semiHidden="0" w:uiPriority="64" w:unhideWhenUsed="0"/>
-    <w:lsdException w:name="Medium List 1 Accent 1" w:semiHidden="0" w:uiPriority="65" w:unhideWhenUsed="0"/>
-    <w:lsdException w:name="Revision" w:unhideWhenUsed="0"/>
-    <w:lsdException w:name="List Paragraph" w:semiHidden="0" w:uiPriority="34" w:unhideWhenUsed="0" w:qFormat="1"/>
-    <w:lsdException w:name="Quote" w:semiHidden="0" w:uiPriority="29" w:unhideWhenUsed="0" w:qFormat="1"/>
-    <w:lsdException w:name="Intense Quote" w:semiHidden="0" w:uiPriority="30" w:unhideWhenUsed="0" w:qFormat="1"/>
-    <w:lsdException w:name="Medium List 2 Accent 1" w:semiHidden="0" w:uiPriority="66" w:unhideWhenUsed="0"/>
-    <w:lsdException w:name="Medium Grid 1 Accent 1" w:semiHidden="0" w:uiPriority="67" w:unhideWhenUsed="0"/>
-    <w:lsdException w:name="Medium Grid 2 Accent 1" w:semiHidden="0" w:uiPriority="68" w:unhideWhenUsed="0"/>
-    <w:lsdException w:name="Medium Grid 3 Accent 1" w:semiHidden="0" w:uiPriority="69" w:unhideWhenUsed="0"/>
-    <w:lsdException w:name="Dark List Accent 1" w:semiHidden="0" w:uiPriority="70" w:unhideWhenUsed="0"/>
-    <w:lsdException w:name="Colorful Shading Accent 1" w:semiHidden="0" w:uiPriority="71" w:unhideWhenUsed="0"/>
-    <w:lsdException w:name="Colorful List Accent 1" w:semiHidden="0" w:uiPriority="72" w:unhideWhenUsed="0"/>
-    <w:lsdException w:name="Colorful Grid Accent 1" w:semiHidden="0" w:uiPriority="73" w:unhideWhenUsed="0"/>
-    <w:lsdException w:name="Light Shading Accent 2" w:semiHidden="0" w:uiPriority="60" w:unhideWhenUsed="0"/>
-    <w:lsdException w:name="Light List Accent 2" w:semiHidden="0" w:uiPriority="61" w:unhideWhenUsed="0"/>
-    <w:lsdException w:name="Light Grid Accent 2" w:semiHidden="0" w:uiPriority="62" w:unhideWhenUsed="0"/>
-    <w:lsdException w:name="Medium Shading 1 Accent 2" w:semiHidden="0" w:uiPriority="63" w:unhideWhenUsed="0"/>
-    <w:lsdException w:name="Medium Shading 2 Accent 2" w:semiHidden="0" w:uiPriority="64" w:unhideWhenUsed="0"/>
-    <w:lsdException w:name="Medium List 1 Accent 2" w:semiHidden="0" w:uiPriority="65" w:unhideWhenUsed="0"/>
-    <w:lsdException w:name="Medium List 2 Accent 2" w:semiHidden="0" w:uiPriority="66" w:unhideWhenUsed="0"/>
-    <w:lsdException w:name="Medium Grid 1 Accent 2" w:semiHidden="0" w:uiPriority="67" w:unhideWhenUsed="0"/>
-    <w:lsdException w:name="Medium Grid 2 Accent 2" w:semiHidden="0" w:uiPriority="68" w:unhideWhenUsed="0"/>
-    <w:lsdException w:name="Medium Grid 3 Accent 2" w:semiHidden="0" w:uiPriority="69" w:unhideWhenUsed="0"/>
-    <w:lsdException w:name="Dark List Accent 2" w:semiHidden="0" w:uiPriority="70" w:unhideWhenUsed="0"/>
-    <w:lsdException w:name="Colorful Shading Accent 2" w:semiHidden="0" w:uiPriority="71" w:unhideWhenUsed="0"/>
-    <w:lsdException w:name="Colorful List Accent 2" w:semiHidden="0" w:uiPriority="72" w:unhideWhenUsed="0"/>
-    <w:lsdException w:name="Colorful Grid Accent 2" w:semiHidden="0" w:uiPriority="73" w:unhideWhenUsed="0"/>
-    <w:lsdException w:name="Light Shading Accent 3" w:semiHidden="0" w:uiPriority="60" w:unhideWhenUsed="0"/>
-    <w:lsdException w:name="Light List Accent 3" w:semiHidden="0" w:uiPriority="61" w:unhideWhenUsed="0"/>
-    <w:lsdException w:name="Light Grid Accent 3" w:semiHidden="0" w:uiPriority="62" w:unhideWhenUsed="0"/>
-    <w:lsdException w:name="Medium Shading 1 Accent 3" w:semiHidden="0" w:uiPriority="63" w:unhideWhenUsed="0"/>
-    <w:lsdException w:name="Medium Shading 2 Accent 3" w:semiHidden="0" w:uiPriority="64" w:unhideWhenUsed="0"/>
-    <w:lsdException w:name="Medium List 1 Accent 3" w:semiHidden="0" w:uiPriority="65" w:unhideWhenUsed="0"/>
-    <w:lsdException w:name="Medium List 2 Accent 3" w:semiHidden="0" w:uiPriority="66" w:unhideWhenUsed="0"/>
-    <w:lsdException w:name="Medium Grid 1 Accent 3" w:semiHidden="0" w:uiPriority="67" w:unhideWhenUsed="0"/>
-    <w:lsdException w:name="Medium Grid 2 Accent 3" w:semiHidden="0" w:uiPriority="68" w:unhideWhenUsed="0"/>
-    <w:lsdException w:name="Medium Grid 3 Accent 3" w:semiHidden="0" w:uiPriority="69" w:unhideWhenUsed="0"/>
-    <w:lsdException w:name="Dark List Accent 3" w:semiHidden="0" w:uiPriority="70" w:unhideWhenUsed="0"/>
-    <w:lsdException w:name="Colorful Shading Accent 3" w:semiHidden="0" w:uiPriority="71" w:unhideWhenUsed="0"/>
-    <w:lsdException w:name="Colorful List Accent 3" w:semiHidden="0" w:uiPriority="72" w:unhideWhenUsed="0"/>
-    <w:lsdException w:name="Colorful Grid Accent 3" w:semiHidden="0" w:uiPriority="73" w:unhideWhenUsed="0"/>
-    <w:lsdException w:name="Light Shading Accent 4" w:semiHidden="0" w:uiPriority="60" w:unhideWhenUsed="0"/>
-    <w:lsdException w:name="Light List Accent 4" w:semiHidden="0" w:uiPriority="61" w:unhideWhenUsed="0"/>
-    <w:lsdException w:name="Light Grid Accent 4" w:semiHidden="0" w:uiPriority="62" w:unhideWhenUsed="0"/>
-    <w:lsdException w:name="Medium Shading 1 Accent 4" w:semiHidden="0" w:uiPriority="63" w:unhideWhenUsed="0"/>
-    <w:lsdException w:name="Medium Shading 2 Accent 4" w:semiHidden="0" w:uiPriority="64" w:unhideWhenUsed="0"/>
-    <w:lsdException w:name="Medium List 1 Accent 4" w:semiHidden="0" w:uiPriority="65" w:unhideWhenUsed="0"/>
-    <w:lsdException w:name="Medium List 2 Accent 4" w:semiHidden="0" w:uiPriority="66" w:unhideWhenUsed="0"/>
-    <w:lsdException w:name="Medium Grid 1 Accent 4" w:semiHidden="0" w:uiPriority="67" w:unhideWhenUsed="0"/>
-    <w:lsdException w:name="Medium Grid 2 Accent 4" w:semiHidden="0" w:uiPriority="68" w:unhideWhenUsed="0"/>
-    <w:lsdException w:name="Medium Grid 3 Accent 4" w:semiHidden="0" w:uiPriority="69" w:unhideWhenUsed="0"/>
-    <w:lsdException w:name="Dark List Accent 4" w:semiHidden="0" w:uiPriority="70" w:unhideWhenUsed="0"/>
-    <w:lsdException w:name="Colorful Shading Accent 4" w:semiHidden="0" w:uiPriority="71" w:unhideWhenUsed="0"/>
-    <w:lsdException w:name="Colorful List Accent 4" w:semiHidden="0" w:uiPriority="72" w:unhideWhenUsed="0"/>
-    <w:lsdException w:name="Colorful Grid Accent 4" w:semiHidden="0" w:uiPriority="73" w:unhideWhenUsed="0"/>
-    <w:lsdException w:name="Light Shading Accent 5" w:semiHidden="0" w:uiPriority="60" w:unhideWhenUsed="0"/>
-    <w:lsdException w:name="Light List Accent 5" w:semiHidden="0" w:uiPriority="61" w:unhideWhenUsed="0"/>
-    <w:lsdException w:name="Light Grid Accent 5" w:semiHidden="0" w:uiPriority="62" w:unhideWhenUsed="0"/>
-    <w:lsdException w:name="Medium Shading 1 Accent 5" w:semiHidden="0" w:uiPriority="63" w:unhideWhenUsed="0"/>
-    <w:lsdException w:name="Medium Shading 2 Accent 5" w:semiHidden="0" w:uiPriority="64" w:unhideWhenUsed="0"/>
-    <w:lsdException w:name="Medium List 1 Accent 5" w:semiHidden="0" w:uiPriority="65" w:unhideWhenUsed="0"/>
-    <w:lsdException w:name="Medium List 2 Accent 5" w:semiHidden="0" w:uiPriority="66" w:unhideWhenUsed="0"/>
-    <w:lsdException w:name="Medium Grid 1 Accent 5" w:semiHidden="0" w:uiPriority="67" w:unhideWhenUsed="0"/>
-    <w:lsdException w:name="Medium Grid 2 Accent 5" w:semiHidden="0" w:uiPriority="68" w:unhideWhenUsed="0"/>
-    <w:lsdException w:name="Medium Grid 3 Accent 5" w:semiHidden="0" w:uiPriority="69" w:unhideWhenUsed="0"/>
-    <w:lsdException w:name="Dark List Accent 5" w:semiHidden="0" w:uiPriority="70" w:unhideWhenUsed="0"/>
-    <w:lsdException w:name="Colorful Shading Accent 5" w:semiHidden="0" w:uiPriority="71" w:unhideWhenUsed="0"/>
-    <w:lsdException w:name="Colorful List Accent 5" w:semiHidden="0" w:uiPriority="72" w:unhideWhenUsed="0"/>
-    <w:lsdException w:name="Colorful Grid Accent 5" w:semiHidden="0" w:uiPriority="73" w:unhideWhenUsed="0"/>
-    <w:lsdException w:name="Light Shading Accent 6" w:semiHidden="0" w:uiPriority="60" w:unhideWhenUsed="0"/>
-    <w:lsdException w:name="Light List Accent 6" w:semiHidden="0" w:uiPriority="61" w:unhideWhenUsed="0"/>
-    <w:lsdException w:name="Light Grid Accent 6" w:semiHidden="0" w:uiPriority="62" w:unhideWhenUsed="0"/>
-    <w:lsdException w:name="Medium Shading 1 Accent 6" w:semiHidden="0" w:uiPriority="63" w:unhideWhenUsed="0"/>
-    <w:lsdException w:name="Medium Shading 2 Accent 6" w:semiHidden="0" w:uiPriority="64" w:unhideWhenUsed="0"/>
-    <w:lsdException w:name="Medium List 1 Accent 6" w:semiHidden="0" w:uiPriority="65" w:unhideWhenUsed="0"/>
-    <w:lsdException w:name="Medium List 2 Accent 6" w:semiHidden="0" w:uiPriority="66" w:unhideWhenUsed="0"/>
-    <w:lsdException w:name="Medium Grid 1 Accent 6" w:semiHidden="0" w:uiPriority="67" w:unhideWhenUsed="0"/>
-    <w:lsdException w:name="Medium Grid 2 Accent 6" w:semiHidden="0" w:uiPriority="68" w:unhideWhenUsed="0"/>
-    <w:lsdException w:name="Medium Grid 3 Accent 6" w:semiHidden="0" w:uiPriority="69" w:unhideWhenUsed="0"/>
-    <w:lsdException w:name="Dark List Accent 6" w:semiHidden="0" w:uiPriority="70" w:unhideWhenUsed="0"/>
-    <w:lsdException w:name="Colorful Shading Accent 6" w:semiHidden="0" w:uiPriority="71" w:unhideWhenUsed="0"/>
-    <w:lsdException w:name="Colorful List Accent 6" w:semiHidden="0" w:uiPriority="72" w:unhideWhenUsed="0"/>
-    <w:lsdException w:name="Colorful Grid Accent 6" w:semiHidden="0" w:uiPriority="73" w:unhideWhenUsed="0"/>
-    <w:lsdException w:name="Subtle Emphasis" w:semiHidden="0" w:uiPriority="19" w:unhideWhenUsed="0" w:qFormat="1"/>
-    <w:lsdException w:name="Intense Emphasis" w:semiHidden="0" w:uiPriority="21" w:unhideWhenUsed="0" w:qFormat="1"/>
-    <w:lsdException w:name="Subtle Reference" w:semiHidden="0" w:uiPriority="31" w:unhideWhenUsed="0" w:qFormat="1"/>
-    <w:lsdException w:name="Intense Reference" w:semiHidden="0" w:uiPriority="32" w:unhideWhenUsed="0" w:qFormat="1"/>
-    <w:lsdException w:name="Book Title" w:semiHidden="0" w:uiPriority="33" w:unhideWhenUsed="0" w:qFormat="1"/>
-    <w:lsdException w:name="Bibliography" w:uiPriority="37"/>
-    <w:lsdException w:name="TOC Heading" w:uiPriority="39" w:qFormat="1"/>
-  </w:latentStyles>
-  <w:style w:type="paragraph" w:default="1" w:styleId="Normal">
-    <w:name w:val="Normal"/>
-    <w:qFormat/>
-    <w:pPr>
-      <w:suppressAutoHyphens/>
-      <w:spacing w:after="120"/>
-      <w:ind w:firstLine="340"/>
-      <w:jc w:val="both"/>
-    </w:pPr>
-    <w:rPr>
-      <w:sz w:val="24"/>
-    </w:rPr>
-  </w:style>
-  <w:style w:type="paragraph" w:styleId="Ttulo1">
-    <w:name w:val="heading 1"/>
-    <w:basedOn w:val="Normal"/>
-    <w:next w:val="Normal"/>
-    <w:qFormat/>
-    <w:rsid w:val="000E495D"/>
-    <w:pPr>
-      <w:keepNext/>
-      <w:pageBreakBefore/>
-      <w:numPr>
-        <w:numId w:val="6"/>
-      </w:numPr>
-      <w:spacing w:before="1800" w:after="840"/>
-      <w:jc w:val="left"/>
-      <w:outlineLvl w:val="0"/>
-    </w:pPr>
-    <w:rPr>
-      <w:b/>
-      <w:bCs/>
-      <w:caps/>
-      <w:szCs w:val="24"/>
-    </w:rPr>
-  </w:style>
-  <w:style w:type="paragraph" w:styleId="Ttulo2">
-    <w:name w:val="heading 2"/>
-    <w:basedOn w:val="Normal"/>
-    <w:next w:val="Normal"/>
-    <w:autoRedefine/>
-    <w:qFormat/>
-    <w:rsid w:val="003F7C5B"/>
-    <w:pPr>
-      <w:keepNext/>
-      <w:numPr>
-        <w:ilvl w:val="1"/>
-        <w:numId w:val="6"/>
-      </w:numPr>
-      <w:tabs>
-        <w:tab w:val="clear" w:pos="788"/>
-      </w:tabs>
-      <w:spacing w:before="360" w:after="180"/>
-      <w:ind w:left="426" w:hanging="426"/>
-      <w:jc w:val="left"/>
-      <w:outlineLvl w:val="1"/>
-    </w:pPr>
-    <w:rPr>
-      <w:rFonts w:ascii="Times" w:hAnsi="Times"/>
-      <w:caps/>
-      <w:szCs w:val="24"/>
-    </w:rPr>
-  </w:style>
-  <w:style w:type="paragraph" w:styleId="Ttulo3">
-    <w:name w:val="heading 3"/>
-    <w:basedOn w:val="Normal"/>
-    <w:next w:val="Normal"/>
-    <w:qFormat/>
-    <w:rsid w:val="000140CD"/>
-    <w:pPr>
-      <w:keepNext/>
-      <w:numPr>
-        <w:ilvl w:val="2"/>
-        <w:numId w:val="1"/>
-      </w:numPr>
-      <w:spacing w:before="240"/>
-      <w:ind w:left="432" w:firstLine="288"/>
-      <w:jc w:val="left"/>
-      <w:outlineLvl w:val="2"/>
-    </w:pPr>
-    <w:rPr>
-      <w:rFonts w:eastAsia="Times"/>
-      <w:b/>
-    </w:rPr>
-  </w:style>
-  <w:style w:type="paragraph" w:styleId="Ttulo4">
-    <w:name w:val="heading 4"/>
-    <w:basedOn w:val="Ttulo3"/>
-    <w:next w:val="Normal"/>
-    <w:qFormat/>
-    <w:rsid w:val="0085229E"/>
-    <w:pPr>
-      <w:numPr>
-        <w:ilvl w:val="3"/>
-      </w:numPr>
-      <w:outlineLvl w:val="3"/>
-    </w:pPr>
-    <w:rPr>
-      <w:b w:val="0"/>
-      <w:szCs w:val="24"/>
-    </w:rPr>
-  </w:style>
-  <w:style w:type="paragraph" w:styleId="Ttulo5">
-    <w:name w:val="heading 5"/>
-    <w:basedOn w:val="Normal"/>
-    <w:next w:val="Normal"/>
-    <w:qFormat/>
-    <w:rsid w:val="008D00D3"/>
-    <w:pPr>
-      <w:keepNext/>
-      <w:numPr>
-        <w:ilvl w:val="4"/>
-        <w:numId w:val="6"/>
-      </w:numPr>
-      <w:jc w:val="center"/>
-      <w:outlineLvl w:val="4"/>
-    </w:pPr>
-    <w:rPr>
-      <w:i/>
-      <w:iCs/>
-      <w:szCs w:val="24"/>
-    </w:rPr>
-  </w:style>
-  <w:style w:type="paragraph" w:styleId="Ttulo6">
-    <w:name w:val="heading 6"/>
-    <w:basedOn w:val="Normal"/>
-    <w:next w:val="Normal"/>
-    <w:qFormat/>
-    <w:pPr>
-      <w:keepNext/>
-      <w:outlineLvl w:val="5"/>
-    </w:pPr>
-    <w:rPr>
-      <w:color w:val="0000FF"/>
-    </w:rPr>
-  </w:style>
-  <w:style w:type="paragraph" w:styleId="Ttulo7">
-    <w:name w:val="heading 7"/>
-    <w:basedOn w:val="Normal"/>
-    <w:next w:val="Normal"/>
-    <w:qFormat/>
-    <w:pPr>
-      <w:keepNext/>
-      <w:jc w:val="center"/>
-      <w:outlineLvl w:val="6"/>
-    </w:pPr>
-    <w:rPr>
-      <w:b/>
-    </w:rPr>
-  </w:style>
-  <w:style w:type="paragraph" w:styleId="Ttulo8">
-    <w:name w:val="heading 8"/>
-    <w:basedOn w:val="Normal"/>
-    <w:next w:val="Normal"/>
-    <w:qFormat/>
-    <w:pPr>
-      <w:keepNext/>
-      <w:ind w:firstLine="0"/>
-      <w:jc w:val="center"/>
-      <w:outlineLvl w:val="7"/>
-    </w:pPr>
-    <w:rPr>
-      <w:b/>
-    </w:rPr>
-  </w:style>
-  <w:style w:type="paragraph" w:styleId="Ttulo9">
-    <w:name w:val="heading 9"/>
-    <w:basedOn w:val="Normal"/>
-    <w:next w:val="Normal"/>
-    <w:qFormat/>
-    <w:pPr>
-      <w:keepNext/>
-      <w:outlineLvl w:val="8"/>
-    </w:pPr>
-    <w:rPr>
-      <w:b/>
-    </w:rPr>
-  </w:style>
-  <w:style w:type="character" w:default="1" w:styleId="Fontepargpadro">
-    <w:name w:val="Default Paragraph Font"/>
-    <w:uiPriority w:val="1"/>
-    <w:semiHidden/>
-    <w:unhideWhenUsed/>
-  </w:style>
-  <w:style w:type="table" w:default="1" w:styleId="Tabelanormal">
-    <w:name w:val="Normal Table"/>
-    <w:uiPriority w:val="99"/>
-    <w:semiHidden/>
-    <w:unhideWhenUsed/>
-    <w:tblPr>
-      <w:tblInd w:w="0" w:type="dxa"/>
-      <w:tblCellMar>
-        <w:top w:w="0" w:type="dxa"/>
-        <w:left w:w="108" w:type="dxa"/>
-        <w:bottom w:w="0" w:type="dxa"/>
-        <w:right w:w="108" w:type="dxa"/>
-      </w:tblCellMar>
-    </w:tblPr>
-  </w:style>
-  <w:style w:type="numbering" w:default="1" w:styleId="Semlista">
-    <w:name w:val="No List"/>
-    <w:uiPriority w:val="99"/>
-    <w:semiHidden/>
-    <w:unhideWhenUsed/>
-  </w:style>
-  <w:style w:type="character" w:customStyle="1" w:styleId="WW8Num1z0">
-    <w:name w:val="WW8Num1z0"/>
-    <w:rPr>
-      <w:rFonts w:ascii="Helvetica" w:hAnsi="Helvetica"/>
-      <w:b/>
-      <w:i w:val="0"/>
-      <w:caps/>
-      <w:sz w:val="32"/>
-      <w:szCs w:val="32"/>
-    </w:rPr>
-  </w:style>
-  <w:style w:type="character" w:customStyle="1" w:styleId="WW8Num1z1">
-    <w:name w:val="WW8Num1z1"/>
-    <w:rPr>
-      <w:rFonts w:ascii="Times New Roman" w:hAnsi="Times New Roman"/>
-      <w:b/>
-      <w:i w:val="0"/>
-      <w:caps w:val="0"/>
-      <w:smallCaps w:val="0"/>
-      <w:sz w:val="28"/>
-    </w:rPr>
-  </w:style>
-  <w:style w:type="character" w:customStyle="1" w:styleId="WW8Num1z2">
-    <w:name w:val="WW8Num1z2"/>
-    <w:rPr>
-      <w:rFonts w:ascii="Times New Roman" w:hAnsi="Times New Roman"/>
-      <w:b/>
-      <w:i w:val="0"/>
-      <w:sz w:val="24"/>
-    </w:rPr>
-  </w:style>
-  <w:style w:type="character" w:customStyle="1" w:styleId="WW8Num2z0">
-    <w:name w:val="WW8Num2z0"/>
-    <w:rPr>
-      <w:rFonts w:ascii="Helvetica" w:hAnsi="Helvetica"/>
-      <w:b/>
-      <w:i w:val="0"/>
-      <w:caps/>
-      <w:sz w:val="32"/>
-      <w:szCs w:val="32"/>
-    </w:rPr>
-  </w:style>
-  <w:style w:type="character" w:customStyle="1" w:styleId="WW8Num2z1">
-    <w:name w:val="WW8Num2z1"/>
-    <w:rPr>
-      <w:rFonts w:ascii="Times New Roman" w:hAnsi="Times New Roman"/>
-      <w:b/>
-      <w:i w:val="0"/>
-      <w:caps w:val="0"/>
-      <w:smallCaps w:val="0"/>
-      <w:sz w:val="28"/>
-    </w:rPr>
-  </w:style>
-  <w:style w:type="character" w:customStyle="1" w:styleId="WW8Num2z2">
-    <w:name w:val="WW8Num2z2"/>
-    <w:rPr>
-      <w:rFonts w:ascii="Times New Roman" w:hAnsi="Times New Roman"/>
-      <w:b/>
-      <w:i w:val="0"/>
-      <w:sz w:val="24"/>
-    </w:rPr>
-  </w:style>
-  <w:style w:type="character" w:customStyle="1" w:styleId="WW8Num3z0">
-    <w:name w:val="WW8Num3z0"/>
-    <w:rPr>
-      <w:rFonts w:ascii="Helvetica" w:hAnsi="Helvetica"/>
-      <w:b/>
-      <w:i w:val="0"/>
-      <w:caps/>
-      <w:sz w:val="32"/>
-      <w:szCs w:val="32"/>
-    </w:rPr>
-  </w:style>
-  <w:style w:type="character" w:customStyle="1" w:styleId="WW8Num3z1">
-    <w:name w:val="WW8Num3z1"/>
-    <w:rPr>
-      <w:rFonts w:ascii="Times New Roman" w:hAnsi="Times New Roman"/>
-      <w:b/>
-      <w:i w:val="0"/>
-      <w:caps w:val="0"/>
-      <w:smallCaps w:val="0"/>
-      <w:sz w:val="28"/>
-    </w:rPr>
-  </w:style>
-  <w:style w:type="character" w:customStyle="1" w:styleId="WW8Num3z2">
-    <w:name w:val="WW8Num3z2"/>
-    <w:rPr>
-      <w:rFonts w:ascii="Times New Roman" w:hAnsi="Times New Roman"/>
-      <w:b/>
-      <w:i w:val="0"/>
-      <w:sz w:val="24"/>
-    </w:rPr>
-  </w:style>
-  <w:style w:type="character" w:customStyle="1" w:styleId="WW8Num4z0">
-    <w:name w:val="WW8Num4z0"/>
-    <w:rPr>
-      <w:rFonts w:ascii="Helvetica" w:hAnsi="Helvetica"/>
-      <w:b/>
-      <w:i w:val="0"/>
-      <w:caps/>
-      <w:sz w:val="32"/>
-      <w:szCs w:val="32"/>
-    </w:rPr>
-  </w:style>
-  <w:style w:type="character" w:customStyle="1" w:styleId="WW8Num4z1">
-    <w:name w:val="WW8Num4z1"/>
-    <w:rPr>
-      <w:rFonts w:ascii="Times New Roman" w:hAnsi="Times New Roman"/>
-      <w:b/>
-      <w:i w:val="0"/>
-      <w:caps w:val="0"/>
-      <w:smallCaps w:val="0"/>
-      <w:sz w:val="28"/>
-    </w:rPr>
-  </w:style>
-  <w:style w:type="character" w:customStyle="1" w:styleId="WW8Num4z2">
-    <w:name w:val="WW8Num4z2"/>
-    <w:rPr>
-      <w:rFonts w:ascii="Times New Roman" w:hAnsi="Times New Roman"/>
-      <w:b/>
-      <w:i w:val="0"/>
-      <w:sz w:val="24"/>
-    </w:rPr>
-  </w:style>
-  <w:style w:type="character" w:customStyle="1" w:styleId="WW8Num5z0">
-    <w:name w:val="WW8Num5z0"/>
-    <w:rPr>
-      <w:rFonts w:ascii="Helvetica" w:hAnsi="Helvetica"/>
-      <w:b/>
-      <w:i w:val="0"/>
-      <w:caps/>
-      <w:sz w:val="32"/>
-      <w:szCs w:val="32"/>
-    </w:rPr>
-  </w:style>
-  <w:style w:type="character" w:customStyle="1" w:styleId="WW8Num5z1">
-    <w:name w:val="WW8Num5z1"/>
-    <w:rPr>
-      <w:rFonts w:ascii="Times New Roman" w:hAnsi="Times New Roman"/>
-      <w:b/>
-      <w:i w:val="0"/>
-      <w:caps w:val="0"/>
-      <w:smallCaps w:val="0"/>
-      <w:sz w:val="28"/>
-    </w:rPr>
-  </w:style>
-  <w:style w:type="character" w:customStyle="1" w:styleId="WW8Num5z2">
-    <w:name w:val="WW8Num5z2"/>
-    <w:rPr>
-      <w:rFonts w:ascii="Times New Roman" w:hAnsi="Times New Roman"/>
-      <w:b/>
-      <w:i w:val="0"/>
-      <w:sz w:val="24"/>
-    </w:rPr>
-  </w:style>
-  <w:style w:type="character" w:customStyle="1" w:styleId="WW8Num6z0">
-    <w:name w:val="WW8Num6z0"/>
-    <w:rPr>
-      <w:rFonts w:ascii="Helvetica" w:hAnsi="Helvetica"/>
-      <w:b/>
-      <w:i w:val="0"/>
-      <w:caps/>
-      <w:sz w:val="32"/>
-      <w:szCs w:val="32"/>
-    </w:rPr>
-  </w:style>
-  <w:style w:type="character" w:customStyle="1" w:styleId="WW8Num6z1">
-    <w:name w:val="WW8Num6z1"/>
-    <w:rPr>
-      <w:rFonts w:ascii="Times New Roman" w:hAnsi="Times New Roman"/>
-      <w:b/>
-      <w:i w:val="0"/>
-      <w:caps w:val="0"/>
-      <w:smallCaps w:val="0"/>
-      <w:sz w:val="28"/>
-    </w:rPr>
-  </w:style>
-  <w:style w:type="character" w:customStyle="1" w:styleId="WW8Num6z2">
-    <w:name w:val="WW8Num6z2"/>
-    <w:rPr>
-      <w:rFonts w:ascii="Times New Roman" w:hAnsi="Times New Roman"/>
-      <w:b/>
-      <w:i w:val="0"/>
-      <w:sz w:val="24"/>
-    </w:rPr>
-  </w:style>
-  <w:style w:type="character" w:customStyle="1" w:styleId="WW8Num7z0">
-    <w:name w:val="WW8Num7z0"/>
-    <w:rPr>
-      <w:rFonts w:ascii="Times New Roman" w:hAnsi="Times New Roman"/>
-      <w:b/>
-      <w:i w:val="0"/>
-      <w:caps/>
-      <w:sz w:val="32"/>
-    </w:rPr>
-  </w:style>
-  <w:style w:type="character" w:customStyle="1" w:styleId="WW8Num7z1">
-    <w:name w:val="WW8Num7z1"/>
-    <w:rPr>
-      <w:rFonts w:ascii="Times New Roman" w:hAnsi="Times New Roman"/>
-      <w:b/>
-      <w:i w:val="0"/>
-      <w:caps w:val="0"/>
-      <w:smallCaps w:val="0"/>
-      <w:sz w:val="28"/>
-    </w:rPr>
-  </w:style>
-  <w:style w:type="character" w:customStyle="1" w:styleId="WW8Num7z2">
-    <w:name w:val="WW8Num7z2"/>
-    <w:rPr>
-      <w:rFonts w:ascii="Times New Roman" w:hAnsi="Times New Roman"/>
-      <w:b/>
-      <w:i w:val="0"/>
-      <w:sz w:val="24"/>
-    </w:rPr>
-  </w:style>
-  <w:style w:type="character" w:customStyle="1" w:styleId="WW8Num8z0">
-    <w:name w:val="WW8Num8z0"/>
-    <w:rPr>
-      <w:rFonts w:ascii="Symbol" w:hAnsi="Symbol"/>
-    </w:rPr>
-  </w:style>
-  <w:style w:type="character" w:customStyle="1" w:styleId="DefaultParagraphFont1">
-    <w:name w:val="Default Paragraph Font1"/>
-  </w:style>
-  <w:style w:type="character" w:customStyle="1" w:styleId="FootnoteCharacters">
-    <w:name w:val="Footnote Characters"/>
-    <w:rPr>
-      <w:vertAlign w:val="superscript"/>
-    </w:rPr>
-  </w:style>
-  <w:style w:type="character" w:styleId="Nmerodepgina">
-    <w:name w:val="page number"/>
-    <w:basedOn w:val="DefaultParagraphFont1"/>
-    <w:semiHidden/>
-  </w:style>
-  <w:style w:type="character" w:styleId="Hyperlink">
-    <w:name w:val="Hyperlink"/>
-    <w:uiPriority w:val="99"/>
-    <w:rPr>
-      <w:color w:val="0000FF"/>
-      <w:u w:val="single"/>
-    </w:rPr>
-  </w:style>
-  <w:style w:type="character" w:styleId="HiperlinkVisitado">
-    <w:name w:val="FollowedHyperlink"/>
-    <w:semiHidden/>
-    <w:rPr>
-      <w:color w:val="800080"/>
-      <w:u w:val="single"/>
-    </w:rPr>
-  </w:style>
-  <w:style w:type="character" w:customStyle="1" w:styleId="Hiperlink">
-    <w:name w:val="Hiperlink"/>
-    <w:rPr>
-      <w:color w:val="0000FF"/>
-      <w:u w:val="single"/>
-    </w:rPr>
-  </w:style>
-  <w:style w:type="character" w:customStyle="1" w:styleId="TtuloChar">
-    <w:name w:val="Título Char"/>
-    <w:rPr>
-      <w:rFonts w:ascii="Helvetica" w:hAnsi="Helvetica"/>
-      <w:b/>
-      <w:caps/>
-      <w:noProof w:val="0"/>
-      <w:sz w:val="32"/>
-      <w:lang w:val="pt-BR" w:eastAsia="ar-SA" w:bidi="ar-SA"/>
-    </w:rPr>
-  </w:style>
-  <w:style w:type="character" w:customStyle="1" w:styleId="EstiloTtuloHelveticaChar">
-    <w:name w:val="Estilo Título + Helvetica Char"/>
-    <w:rPr>
-      <w:rFonts w:ascii="Helvetica" w:hAnsi="Helvetica"/>
-      <w:b/>
-      <w:bCs/>
-      <w:caps/>
-      <w:noProof w:val="0"/>
-      <w:sz w:val="32"/>
-      <w:lang w:val="pt-BR" w:eastAsia="ar-SA" w:bidi="ar-SA"/>
-    </w:rPr>
-  </w:style>
-  <w:style w:type="paragraph" w:customStyle="1" w:styleId="Heading">
-    <w:name w:val="Heading"/>
-    <w:basedOn w:val="Normal"/>
-    <w:next w:val="Corpodetexto"/>
-    <w:pPr>
-      <w:keepNext/>
-      <w:spacing w:before="240"/>
-    </w:pPr>
-    <w:rPr>
-      <w:rFonts w:ascii="Arial" w:eastAsia="Lucida Sans Unicode" w:hAnsi="Arial" w:cs="MS Mincho"/>
-      <w:sz w:val="28"/>
-      <w:szCs w:val="28"/>
-    </w:rPr>
-  </w:style>
-  <w:style w:type="paragraph" w:styleId="Corpodetexto">
-    <w:name w:val="Body Text"/>
-    <w:basedOn w:val="Normal"/>
-    <w:semiHidden/>
-  </w:style>
-  <w:style w:type="paragraph" w:styleId="Lista">
-    <w:name w:val="List"/>
-    <w:basedOn w:val="Corpodetexto"/>
-    <w:semiHidden/>
-    <w:rPr>
-      <w:rFonts w:cs="Tahoma"/>
-    </w:rPr>
-  </w:style>
-  <w:style w:type="paragraph" w:customStyle="1" w:styleId="Caption1">
-    <w:name w:val="Caption1"/>
-    <w:basedOn w:val="Normal"/>
-    <w:next w:val="Normal"/>
-    <w:pPr>
-      <w:ind w:firstLine="0"/>
-      <w:jc w:val="center"/>
-    </w:pPr>
-  </w:style>
-  <w:style w:type="paragraph" w:customStyle="1" w:styleId="Index">
-    <w:name w:val="Index"/>
-    <w:basedOn w:val="Normal"/>
-    <w:pPr>
-      <w:suppressLineNumbers/>
-    </w:pPr>
-    <w:rPr>
-      <w:rFonts w:cs="Tahoma"/>
-    </w:rPr>
-  </w:style>
-  <w:style w:type="paragraph" w:styleId="Sumrio1">
-    <w:name w:val="toc 1"/>
-    <w:basedOn w:val="Normal"/>
-    <w:next w:val="Normal"/>
-    <w:uiPriority w:val="39"/>
-    <w:rsid w:val="00141154"/>
-    <w:pPr>
-      <w:ind w:firstLine="0"/>
-      <w:jc w:val="left"/>
-    </w:pPr>
-    <w:rPr>
-      <w:b/>
-      <w:caps/>
-    </w:rPr>
-  </w:style>
-  <w:style w:type="paragraph" w:styleId="Sumrio2">
-    <w:name w:val="toc 2"/>
-    <w:basedOn w:val="Normal"/>
-    <w:next w:val="Normal"/>
-    <w:uiPriority w:val="39"/>
-    <w:rsid w:val="00141154"/>
-    <w:pPr>
-      <w:ind w:firstLine="295"/>
-      <w:jc w:val="left"/>
-    </w:pPr>
-    <w:rPr>
-      <w:caps/>
-    </w:rPr>
-  </w:style>
-  <w:style w:type="paragraph" w:styleId="Sumrio4">
-    <w:name w:val="toc 4"/>
-    <w:basedOn w:val="Normal"/>
-    <w:next w:val="Normal"/>
-    <w:uiPriority w:val="39"/>
-    <w:rsid w:val="00141154"/>
-    <w:pPr>
-      <w:ind w:firstLine="851"/>
-      <w:jc w:val="left"/>
-    </w:pPr>
-    <w:rPr>
-      <w:sz w:val="20"/>
-    </w:rPr>
-  </w:style>
-  <w:style w:type="paragraph" w:styleId="Textodenotaderodap">
-    <w:name w:val="footnote text"/>
-    <w:basedOn w:val="Normal"/>
-    <w:semiHidden/>
-    <w:pPr>
-      <w:ind w:firstLine="0"/>
-    </w:pPr>
-  </w:style>
-  <w:style w:type="paragraph" w:styleId="Ttulo">
-    <w:name w:val="Title"/>
-    <w:basedOn w:val="Normal"/>
-    <w:next w:val="Normal"/>
-    <w:qFormat/>
-    <w:rsid w:val="00CF3307"/>
-    <w:pPr>
-      <w:pageBreakBefore/>
-      <w:spacing w:before="1800" w:after="840"/>
-      <w:ind w:firstLine="0"/>
-      <w:jc w:val="center"/>
-    </w:pPr>
-    <w:rPr>
-      <w:b/>
-      <w:caps/>
-    </w:rPr>
-  </w:style>
-  <w:style w:type="paragraph" w:styleId="Subttulo">
-    <w:name w:val="Subtitle"/>
-    <w:basedOn w:val="Normal"/>
-    <w:next w:val="Corpodetexto"/>
-    <w:qFormat/>
-    <w:pPr>
-      <w:ind w:firstLine="0"/>
-      <w:jc w:val="left"/>
-    </w:pPr>
-    <w:rPr>
-      <w:b/>
-    </w:rPr>
-  </w:style>
-  <w:style w:type="paragraph" w:styleId="Cabealho">
-    <w:name w:val="header"/>
-    <w:basedOn w:val="Normal"/>
-    <w:semiHidden/>
-    <w:pPr>
-      <w:tabs>
-        <w:tab w:val="center" w:pos="4419"/>
-        <w:tab w:val="right" w:pos="8838"/>
-      </w:tabs>
-    </w:pPr>
-  </w:style>
-  <w:style w:type="paragraph" w:styleId="Rodap">
-    <w:name w:val="footer"/>
-    <w:basedOn w:val="Normal"/>
-    <w:semiHidden/>
-    <w:pPr>
-      <w:tabs>
-        <w:tab w:val="center" w:pos="4419"/>
-        <w:tab w:val="right" w:pos="8838"/>
-      </w:tabs>
-    </w:pPr>
-  </w:style>
-  <w:style w:type="paragraph" w:customStyle="1" w:styleId="TextoNormal">
-    <w:name w:val="Texto Normal"/>
-    <w:basedOn w:val="Normal"/>
-    <w:pPr>
-      <w:ind w:firstLine="709"/>
-    </w:pPr>
-    <w:rPr>
-      <w:noProof/>
-    </w:rPr>
-  </w:style>
-  <w:style w:type="paragraph" w:customStyle="1" w:styleId="CIP">
-    <w:name w:val="CIP"/>
-    <w:basedOn w:val="TextoNormal"/>
-    <w:next w:val="Normal"/>
-    <w:pPr>
-      <w:tabs>
-        <w:tab w:val="left" w:pos="1418"/>
-      </w:tabs>
-      <w:ind w:left="284" w:right="284" w:firstLine="284"/>
-    </w:pPr>
-    <w:rPr>
-      <w:noProof w:val="0"/>
-    </w:rPr>
-  </w:style>
-  <w:style w:type="paragraph" w:styleId="Recuodecorpodetexto">
-    <w:name w:val="Body Text Indent"/>
-    <w:basedOn w:val="Normal"/>
-    <w:semiHidden/>
-    <w:pPr>
-      <w:ind w:firstLine="709"/>
-    </w:pPr>
-  </w:style>
-  <w:style w:type="paragraph" w:customStyle="1" w:styleId="Primria">
-    <w:name w:val="Primária"/>
-    <w:basedOn w:val="Normal"/>
-    <w:next w:val="Normal"/>
-    <w:pPr>
-      <w:ind w:firstLine="0"/>
-    </w:pPr>
-    <w:rPr>
-      <w:b/>
-      <w:sz w:val="28"/>
-    </w:rPr>
-  </w:style>
-  <w:style w:type="paragraph" w:customStyle="1" w:styleId="BodyTextIndent21">
-    <w:name w:val="Body Text Indent 21"/>
-    <w:basedOn w:val="Normal"/>
-    <w:pPr>
-      <w:ind w:left="360" w:hanging="360"/>
-    </w:pPr>
-  </w:style>
-  <w:style w:type="paragraph" w:customStyle="1" w:styleId="BodyTextIndent31">
-    <w:name w:val="Body Text Indent 31"/>
-    <w:basedOn w:val="Normal"/>
-    <w:pPr>
-      <w:ind w:firstLine="709"/>
-    </w:pPr>
-  </w:style>
-  <w:style w:type="paragraph" w:styleId="Sumrio3">
-    <w:name w:val="toc 3"/>
-    <w:basedOn w:val="Normal"/>
-    <w:next w:val="Normal"/>
-    <w:uiPriority w:val="39"/>
-    <w:rsid w:val="00141154"/>
-    <w:pPr>
-      <w:spacing w:after="0"/>
-      <w:ind w:firstLine="709"/>
-      <w:jc w:val="left"/>
-    </w:pPr>
-    <w:rPr>
-      <w:b/>
-    </w:rPr>
-  </w:style>
-  <w:style w:type="paragraph" w:customStyle="1" w:styleId="Ttulo-Sumrio">
-    <w:name w:val="Título-Sumário"/>
-    <w:basedOn w:val="Ttulo"/>
-    <w:next w:val="Normal"/>
-  </w:style>
-  <w:style w:type="paragraph" w:customStyle="1" w:styleId="Captulos">
-    <w:name w:val="Capítulos"/>
-    <w:basedOn w:val="TextoNormal"/>
-    <w:pPr>
-      <w:ind w:firstLine="0"/>
-      <w:jc w:val="left"/>
-    </w:pPr>
-    <w:rPr>
-      <w:b/>
-      <w:sz w:val="36"/>
-    </w:rPr>
-  </w:style>
-  <w:style w:type="paragraph" w:customStyle="1" w:styleId="ndicedeTabelas">
-    <w:name w:val="Índice de Tabelas"/>
-    <w:basedOn w:val="Normal"/>
-    <w:next w:val="Normal"/>
-    <w:pPr>
-      <w:ind w:firstLine="0"/>
-      <w:jc w:val="left"/>
-    </w:pPr>
-    <w:rPr>
-      <w:smallCaps/>
-      <w:sz w:val="22"/>
-    </w:rPr>
-  </w:style>
-  <w:style w:type="paragraph" w:styleId="Sumrio5">
-    <w:name w:val="toc 5"/>
-    <w:basedOn w:val="Normal"/>
-    <w:next w:val="Normal"/>
-    <w:semiHidden/>
-    <w:pPr>
-      <w:spacing w:after="0"/>
-      <w:ind w:left="720"/>
-      <w:jc w:val="left"/>
-    </w:pPr>
-    <w:rPr>
-      <w:sz w:val="20"/>
-    </w:rPr>
-  </w:style>
-  <w:style w:type="paragraph" w:customStyle="1" w:styleId="Tabelas">
-    <w:name w:val="Tabelas"/>
-    <w:basedOn w:val="Normal"/>
-    <w:pPr>
-      <w:spacing w:before="120"/>
-      <w:ind w:firstLine="0"/>
-      <w:jc w:val="center"/>
-    </w:pPr>
-  </w:style>
-  <w:style w:type="paragraph" w:customStyle="1" w:styleId="Ttulo-Agradecimentos">
-    <w:name w:val="Título-Agradecimentos"/>
-    <w:basedOn w:val="Ttulo"/>
-    <w:next w:val="Normal"/>
-  </w:style>
-  <w:style w:type="paragraph" w:customStyle="1" w:styleId="TableofFigures1">
-    <w:name w:val="Table of Figures1"/>
-    <w:basedOn w:val="Normal"/>
-    <w:next w:val="Normal"/>
-    <w:pPr>
-      <w:spacing w:after="0"/>
-      <w:ind w:firstLine="0"/>
-      <w:jc w:val="left"/>
-    </w:pPr>
-  </w:style>
-  <w:style w:type="paragraph" w:styleId="Sumrio6">
-    <w:name w:val="toc 6"/>
-    <w:basedOn w:val="Normal"/>
-    <w:next w:val="Normal"/>
-    <w:semiHidden/>
-    <w:pPr>
-      <w:spacing w:after="0"/>
-      <w:ind w:left="960"/>
-      <w:jc w:val="left"/>
-    </w:pPr>
-    <w:rPr>
-      <w:sz w:val="20"/>
-    </w:rPr>
-  </w:style>
-  <w:style w:type="paragraph" w:styleId="Ttulodendiceremissivo">
-    <w:name w:val="index heading"/>
-    <w:basedOn w:val="Normal"/>
-    <w:next w:val="Normal"/>
-    <w:semiHidden/>
-    <w:rPr>
-      <w:rFonts w:ascii="Arial" w:hAnsi="Arial"/>
-      <w:b/>
-    </w:rPr>
-  </w:style>
-  <w:style w:type="paragraph" w:customStyle="1" w:styleId="ListContinue1">
-    <w:name w:val="List Continue1"/>
-    <w:basedOn w:val="Normal"/>
-    <w:pPr>
-      <w:ind w:firstLine="0"/>
-    </w:pPr>
-  </w:style>
-  <w:style w:type="paragraph" w:customStyle="1" w:styleId="TabeladeGrade2">
-    <w:name w:val="Tabela de Grade 2"/>
-    <w:basedOn w:val="Normal"/>
-    <w:pPr>
-      <w:tabs>
-        <w:tab w:val="left" w:pos="2268"/>
-      </w:tabs>
-      <w:spacing w:before="120"/>
-      <w:ind w:left="1134" w:hanging="1134"/>
-    </w:pPr>
-    <w:rPr>
-      <w:szCs w:val="24"/>
-      <w:lang w:val="en-US"/>
-    </w:rPr>
-  </w:style>
-  <w:style w:type="paragraph" w:customStyle="1" w:styleId="Figuras">
-    <w:name w:val="Figuras"/>
-    <w:basedOn w:val="Normal"/>
-    <w:next w:val="Normal"/>
-    <w:pPr>
-      <w:ind w:firstLine="0"/>
-      <w:jc w:val="center"/>
-    </w:pPr>
-  </w:style>
-  <w:style w:type="paragraph" w:styleId="Textodenotadefim">
-    <w:name w:val="endnote text"/>
-    <w:basedOn w:val="Normal"/>
-    <w:semiHidden/>
-    <w:pPr>
-      <w:tabs>
-        <w:tab w:val="left" w:pos="567"/>
-        <w:tab w:val="left" w:pos="1134"/>
-        <w:tab w:val="left" w:pos="1701"/>
-        <w:tab w:val="center" w:pos="4706"/>
-        <w:tab w:val="right" w:pos="9412"/>
-      </w:tabs>
-      <w:spacing w:before="60" w:after="60"/>
-      <w:ind w:firstLine="0"/>
-    </w:pPr>
-    <w:rPr>
-      <w:rFonts w:eastAsia="MS Mincho"/>
-      <w:sz w:val="20"/>
-      <w:lang w:val="en-US" w:eastAsia="ja-JP"/>
-    </w:rPr>
-  </w:style>
-  <w:style w:type="paragraph" w:customStyle="1" w:styleId="Ttulo-Traduo">
-    <w:name w:val="Título - Tradução"/>
-    <w:basedOn w:val="Normal"/>
-    <w:next w:val="Ttulo-Abstract"/>
-    <w:pPr>
-      <w:spacing w:before="1134" w:after="0"/>
-      <w:ind w:firstLine="0"/>
-      <w:jc w:val="center"/>
-    </w:pPr>
-    <w:rPr>
-      <w:b/>
-      <w:sz w:val="28"/>
-    </w:rPr>
-  </w:style>
-  <w:style w:type="paragraph" w:customStyle="1" w:styleId="Ttulo-Abstract">
-    <w:name w:val="Título - Abstract"/>
-    <w:basedOn w:val="Ttulo"/>
-    <w:next w:val="Normal"/>
-    <w:pPr>
-      <w:pageBreakBefore w:val="0"/>
-      <w:spacing w:before="851"/>
-    </w:pPr>
-  </w:style>
-  <w:style w:type="paragraph" w:customStyle="1" w:styleId="TtulodaFolhadeRosto">
-    <w:name w:val="Título da Folha de Rosto"/>
-    <w:basedOn w:val="Normal"/>
-    <w:next w:val="Normal"/>
-    <w:qFormat/>
-    <w:pPr>
-      <w:ind w:left="1701" w:right="1701" w:firstLine="0"/>
-      <w:jc w:val="center"/>
-    </w:pPr>
-    <w:rPr>
-      <w:b/>
-      <w:sz w:val="28"/>
-    </w:rPr>
-  </w:style>
-  <w:style w:type="paragraph" w:customStyle="1" w:styleId="Autor">
-    <w:name w:val="Autor"/>
-    <w:basedOn w:val="Normal"/>
-    <w:next w:val="Normal"/>
-    <w:pPr>
-      <w:ind w:firstLine="0"/>
-      <w:jc w:val="center"/>
-    </w:pPr>
-    <w:rPr>
-      <w:caps/>
-    </w:rPr>
-  </w:style>
-  <w:style w:type="paragraph" w:styleId="Sumrio7">
-    <w:name w:val="toc 7"/>
-    <w:basedOn w:val="Normal"/>
-    <w:next w:val="Normal"/>
-    <w:semiHidden/>
-    <w:pPr>
-      <w:spacing w:after="0"/>
-      <w:ind w:left="1200"/>
-      <w:jc w:val="left"/>
-    </w:pPr>
-    <w:rPr>
-      <w:sz w:val="20"/>
-    </w:rPr>
-  </w:style>
-  <w:style w:type="paragraph" w:styleId="Sumrio8">
-    <w:name w:val="toc 8"/>
-    <w:basedOn w:val="Normal"/>
-    <w:next w:val="Normal"/>
-    <w:semiHidden/>
-    <w:pPr>
-      <w:spacing w:after="0"/>
-      <w:ind w:left="1440"/>
-      <w:jc w:val="left"/>
-    </w:pPr>
-    <w:rPr>
-      <w:sz w:val="20"/>
-    </w:rPr>
-  </w:style>
-  <w:style w:type="paragraph" w:styleId="Sumrio9">
-    <w:name w:val="toc 9"/>
-    <w:basedOn w:val="Normal"/>
-    <w:next w:val="Normal"/>
-    <w:semiHidden/>
-    <w:pPr>
-      <w:spacing w:after="0"/>
-      <w:ind w:left="1680"/>
-      <w:jc w:val="left"/>
-    </w:pPr>
-    <w:rPr>
-      <w:sz w:val="20"/>
-    </w:rPr>
-  </w:style>
-  <w:style w:type="paragraph" w:customStyle="1" w:styleId="GradeColorida-nfase11">
-    <w:name w:val="Grade Colorida - Ênfase 11"/>
-    <w:next w:val="Normal"/>
-    <w:qFormat/>
-    <w:pPr>
-      <w:suppressAutoHyphens/>
-      <w:spacing w:before="240" w:after="240"/>
-      <w:ind w:left="2268"/>
-      <w:jc w:val="both"/>
-    </w:pPr>
-    <w:rPr>
-      <w:rFonts w:eastAsia="Arial"/>
-      <w:lang w:eastAsia="ar-SA"/>
-    </w:rPr>
-  </w:style>
-  <w:style w:type="paragraph" w:customStyle="1" w:styleId="H2">
-    <w:name w:val="H2"/>
-    <w:basedOn w:val="Normal"/>
-    <w:next w:val="Normal"/>
-    <w:pPr>
-      <w:keepNext/>
-      <w:spacing w:before="100" w:after="100"/>
-      <w:ind w:firstLine="0"/>
-      <w:jc w:val="left"/>
-    </w:pPr>
-    <w:rPr>
-      <w:b/>
-      <w:sz w:val="36"/>
-    </w:rPr>
-  </w:style>
-  <w:style w:type="paragraph" w:styleId="NormalWeb">
-    <w:name w:val="Normal (Web)"/>
-    <w:basedOn w:val="Normal"/>
-    <w:pPr>
-      <w:spacing w:before="100" w:after="100"/>
-      <w:ind w:firstLine="0"/>
-      <w:jc w:val="left"/>
-    </w:pPr>
-    <w:rPr>
-      <w:szCs w:val="24"/>
-    </w:rPr>
-  </w:style>
-  <w:style w:type="paragraph" w:customStyle="1" w:styleId="EstiloTtuloHelvetica">
-    <w:name w:val="Estilo Título + Helvetica"/>
-    <w:basedOn w:val="Ttulo"/>
-    <w:rPr>
-      <w:rFonts w:ascii="Helvetica" w:hAnsi="Helvetica"/>
-      <w:bCs/>
-    </w:rPr>
-  </w:style>
-  <w:style w:type="paragraph" w:customStyle="1" w:styleId="EstiloTtulo1HelveticaAntes90ptDepoisde42pt">
-    <w:name w:val="Estilo Título 1 + Helvetica Antes:  90 pt Depois de:  42 pt"/>
-    <w:basedOn w:val="Ttulo1"/>
-    <w:pPr>
-      <w:numPr>
-        <w:numId w:val="0"/>
-      </w:numPr>
-      <w:ind w:left="357" w:hanging="357"/>
-      <w:outlineLvl w:val="9"/>
-    </w:pPr>
-    <w:rPr>
-      <w:rFonts w:ascii="Helvetica" w:hAnsi="Helvetica"/>
-    </w:rPr>
-  </w:style>
-  <w:style w:type="paragraph" w:styleId="Textodebalo">
-    <w:name w:val="Balloon Text"/>
-    <w:basedOn w:val="Normal"/>
-    <w:rPr>
-      <w:rFonts w:ascii="Tahoma" w:hAnsi="Tahoma" w:cs="Tahoma"/>
-      <w:sz w:val="16"/>
-      <w:szCs w:val="16"/>
-    </w:rPr>
-  </w:style>
-  <w:style w:type="paragraph" w:customStyle="1" w:styleId="Contents10">
-    <w:name w:val="Contents 10"/>
-    <w:basedOn w:val="Index"/>
-    <w:pPr>
-      <w:tabs>
-        <w:tab w:val="right" w:leader="dot" w:pos="9637"/>
-      </w:tabs>
-      <w:ind w:left="2547" w:firstLine="0"/>
-    </w:pPr>
-  </w:style>
-  <w:style w:type="paragraph" w:customStyle="1" w:styleId="TableContents">
-    <w:name w:val="Table Contents"/>
-    <w:basedOn w:val="Normal"/>
-    <w:pPr>
-      <w:suppressLineNumbers/>
-    </w:pPr>
-  </w:style>
-  <w:style w:type="paragraph" w:customStyle="1" w:styleId="TableHeading">
-    <w:name w:val="Table Heading"/>
-    <w:basedOn w:val="TableContents"/>
-    <w:pPr>
-      <w:jc w:val="center"/>
-    </w:pPr>
-    <w:rPr>
-      <w:b/>
-      <w:bCs/>
-    </w:rPr>
-  </w:style>
-  <w:style w:type="paragraph" w:customStyle="1" w:styleId="Framecontents">
-    <w:name w:val="Frame contents"/>
-    <w:basedOn w:val="Corpodetexto"/>
-  </w:style>
-  <w:style w:type="paragraph" w:styleId="MapadoDocumento">
-    <w:name w:val="Document Map"/>
-    <w:basedOn w:val="Normal"/>
-    <w:semiHidden/>
-    <w:pPr>
-      <w:shd w:val="clear" w:color="auto" w:fill="000080"/>
-    </w:pPr>
-    <w:rPr>
-      <w:rFonts w:ascii="Tahoma" w:hAnsi="Tahoma"/>
-    </w:rPr>
-  </w:style>
-  <w:style w:type="paragraph" w:styleId="Recuodecorpodetexto2">
-    <w:name w:val="Body Text Indent 2"/>
-    <w:basedOn w:val="Normal"/>
-    <w:semiHidden/>
-    <w:rPr>
-      <w:b/>
-    </w:rPr>
-  </w:style>
-  <w:style w:type="paragraph" w:styleId="ndicedeilustraes">
-    <w:name w:val="table of figures"/>
-    <w:basedOn w:val="Normal"/>
-    <w:next w:val="Normal"/>
-    <w:uiPriority w:val="99"/>
-    <w:qFormat/>
-    <w:rsid w:val="00462EBF"/>
-    <w:pPr>
-      <w:spacing w:after="0"/>
-      <w:ind w:firstLine="0"/>
-      <w:jc w:val="left"/>
-    </w:pPr>
-  </w:style>
-  <w:style w:type="paragraph" w:customStyle="1" w:styleId="07-Naturezadotrabalho">
-    <w:name w:val="07 - Natureza do trabalho"/>
-    <w:basedOn w:val="Normal"/>
-    <w:rsid w:val="0057498C"/>
-    <w:pPr>
-      <w:suppressAutoHyphens w:val="0"/>
-      <w:spacing w:after="0"/>
-      <w:ind w:left="4536" w:firstLine="0"/>
-    </w:pPr>
-  </w:style>
-  <w:style w:type="paragraph" w:customStyle="1" w:styleId="09-DedicatriaseAgradecimentos">
-    <w:name w:val="09 - Dedicatórias e Agradecimentos"/>
-    <w:basedOn w:val="07-Naturezadotrabalho"/>
-    <w:rsid w:val="003A760E"/>
-    <w:pPr>
-      <w:ind w:left="3402"/>
-    </w:pPr>
-    <w:rPr>
-      <w:i/>
-    </w:rPr>
-  </w:style>
-  <w:style w:type="character" w:styleId="Refdecomentrio">
-    <w:name w:val="annotation reference"/>
-    <w:uiPriority w:val="99"/>
-    <w:semiHidden/>
-    <w:unhideWhenUsed/>
-    <w:rsid w:val="003B362C"/>
-    <w:rPr>
-      <w:sz w:val="16"/>
-      <w:szCs w:val="16"/>
-    </w:rPr>
-  </w:style>
-  <w:style w:type="paragraph" w:styleId="Textodecomentrio">
-    <w:name w:val="annotation text"/>
-    <w:basedOn w:val="Normal"/>
-    <w:link w:val="TextodecomentrioChar"/>
-    <w:uiPriority w:val="99"/>
-    <w:unhideWhenUsed/>
-    <w:rsid w:val="003B362C"/>
-    <w:rPr>
-      <w:sz w:val="20"/>
-    </w:rPr>
-  </w:style>
-  <w:style w:type="character" w:customStyle="1" w:styleId="TextodecomentrioChar">
-    <w:name w:val="Texto de comentário Char"/>
-    <w:link w:val="Textodecomentrio"/>
-    <w:uiPriority w:val="99"/>
-    <w:rsid w:val="003B362C"/>
-  </w:style>
-  <w:style w:type="paragraph" w:styleId="Assuntodocomentrio">
-    <w:name w:val="annotation subject"/>
-    <w:basedOn w:val="Textodecomentrio"/>
-    <w:next w:val="Textodecomentrio"/>
-    <w:link w:val="AssuntodocomentrioChar"/>
-    <w:uiPriority w:val="99"/>
-    <w:semiHidden/>
-    <w:unhideWhenUsed/>
-    <w:rsid w:val="003B362C"/>
-    <w:rPr>
-      <w:b/>
-      <w:bCs/>
-    </w:rPr>
-  </w:style>
-  <w:style w:type="character" w:customStyle="1" w:styleId="AssuntodocomentrioChar">
-    <w:name w:val="Assunto do comentário Char"/>
-    <w:link w:val="Assuntodocomentrio"/>
-    <w:uiPriority w:val="99"/>
-    <w:semiHidden/>
-    <w:rsid w:val="003B362C"/>
-    <w:rPr>
-      <w:b/>
-      <w:bCs/>
-    </w:rPr>
-  </w:style>
-  <w:style w:type="paragraph" w:styleId="PargrafodaLista">
-    <w:name w:val="List Paragraph"/>
-    <w:aliases w:val="Resumo"/>
-    <w:basedOn w:val="Normal"/>
-    <w:uiPriority w:val="34"/>
-    <w:qFormat/>
-    <w:rsid w:val="00CF3307"/>
-    <w:pPr>
-      <w:suppressAutoHyphens w:val="0"/>
-      <w:spacing w:after="0"/>
-      <w:ind w:firstLine="0"/>
-      <w:contextualSpacing/>
-    </w:pPr>
-    <w:rPr>
-      <w:lang w:eastAsia="en-US"/>
-    </w:rPr>
-  </w:style>
-  <w:style w:type="table" w:styleId="Tabelacomgrade">
-    <w:name w:val="Table Grid"/>
-    <w:basedOn w:val="Tabelanormal"/>
-    <w:uiPriority w:val="59"/>
-    <w:rsid w:val="004954D0"/>
-    <w:tblPr>
-      <w:tblBorders>
-        <w:top w:val="single" w:sz="4" w:space="0" w:color="auto"/>
-        <w:left w:val="single" w:sz="4" w:space="0" w:color="auto"/>
-        <w:bottom w:val="single" w:sz="4" w:space="0" w:color="auto"/>
-        <w:right w:val="single" w:sz="4" w:space="0" w:color="auto"/>
-        <w:insideH w:val="single" w:sz="4" w:space="0" w:color="auto"/>
-        <w:insideV w:val="single" w:sz="4" w:space="0" w:color="auto"/>
-      </w:tblBorders>
-    </w:tblPr>
-  </w:style>
-  <w:style w:type="paragraph" w:styleId="Legenda">
-    <w:name w:val="caption"/>
-    <w:basedOn w:val="Normal"/>
-    <w:next w:val="Normal"/>
-    <w:uiPriority w:val="35"/>
-    <w:unhideWhenUsed/>
-    <w:qFormat/>
-    <w:rsid w:val="003F7C5B"/>
-    <w:pPr>
-      <w:spacing w:after="0"/>
-      <w:ind w:firstLine="0"/>
-      <w:jc w:val="center"/>
-    </w:pPr>
-    <w:rPr>
-      <w:bCs/>
-      <w:sz w:val="20"/>
-    </w:rPr>
-  </w:style>
-  <w:style w:type="character" w:styleId="Refdenotaderodap">
-    <w:name w:val="footnote reference"/>
-    <w:basedOn w:val="Fontepargpadro"/>
-    <w:uiPriority w:val="99"/>
-    <w:semiHidden/>
-    <w:unhideWhenUsed/>
-    <w:rsid w:val="00B54D9B"/>
-    <w:rPr>
-      <w:vertAlign w:val="superscript"/>
-    </w:rPr>
-  </w:style>
-  <w:style w:type="paragraph" w:customStyle="1" w:styleId="refbiblio">
-    <w:name w:val="refbiblio"/>
-    <w:rsid w:val="00A90CF9"/>
-    <w:pPr>
-      <w:spacing w:before="120" w:after="60"/>
-      <w:contextualSpacing/>
-    </w:pPr>
-    <w:rPr>
-      <w:sz w:val="24"/>
-      <w:lang w:eastAsia="en-US"/>
-    </w:rPr>
-  </w:style>
-  <w:style w:type="paragraph" w:styleId="Remissivo1">
+  <w:style w:type="paragraph" w:styleId="Index1">
     <w:name w:val="index 1"/>
     <w:basedOn w:val="Normal"/>
     <w:next w:val="Normal"/>
@@ -14182,7 +12952,7 @@
 </file>
 
 <file path=customXml/itemProps1.xml><?xml version="1.0" encoding="utf-8"?>
-<ds:datastoreItem xmlns:ds="http://schemas.openxmlformats.org/officeDocument/2006/customXml" ds:itemID="{9FECC3D0-A551-43C1-A680-DEF37546FD13}">
+<ds:datastoreItem xmlns:ds="http://schemas.openxmlformats.org/officeDocument/2006/customXml" ds:itemID="{8753E2BF-6CE1-4ACC-BD94-3300071AA25B}">
   <ds:schemaRefs>
     <ds:schemaRef ds:uri="http://schemas.openxmlformats.org/officeDocument/2006/bibliography"/>
   </ds:schemaRefs>

</xml_diff>

<commit_message>
Finalização do apendice 3
</commit_message>
<xml_diff>
--- a/docs/apendice3.docx
+++ b/docs/apendice3.docx
@@ -566,7 +566,19 @@
         <w:rPr>
           <w:color w:val="222222"/>
         </w:rPr>
-        <w:t>A utilização de sistemas de inventário é importante principalmente quando existe a necessidade de manter um controle sobre as peças em circulação, quando se trata de informática, as peças acabam sendo catalogadas com informações úteis e que podem ser reaproveitadas para utilizar na criação de um sistema automático de organização de computadores.</w:t>
+        <w:t>A utilização de sistemas de inventário é importante principalmente quando existe a necessidade de manter um controle sobre as peças em circulação, quando se trata de informática, as peças acabam sendo catalogadas com informações úteis</w:t>
+      </w:r>
+      <w:r>
+        <w:rPr>
+          <w:color w:val="222222"/>
+        </w:rPr>
+        <w:t xml:space="preserve"> sobre a qualidade da peça ou desempenho. Essas informações poderiam ser utilizadas para automatizar o processo de criação e montagem dos computadores dentro de um sistema de inventário para informática</w:t>
+      </w:r>
+      <w:r>
+        <w:rPr>
+          <w:color w:val="222222"/>
+        </w:rPr>
+        <w:t>.</w:t>
       </w:r>
     </w:p>
     <w:p>
@@ -867,6 +879,10 @@
     <w:p>
       <w:pPr>
         <w:pStyle w:val="Heading1"/>
+        <w:numPr>
+          <w:ilvl w:val="0"/>
+          <w:numId w:val="18"/>
+        </w:numPr>
       </w:pPr>
       <w:r>
         <w:lastRenderedPageBreak/>
@@ -876,10 +892,10 @@
     <w:p>
       <w:pPr>
         <w:pStyle w:val="Heading2"/>
-        <w:tabs>
-          <w:tab w:val="num" w:pos="788"/>
-        </w:tabs>
-        <w:ind w:left="788" w:hanging="504"/>
+        <w:numPr>
+          <w:ilvl w:val="1"/>
+          <w:numId w:val="18"/>
+        </w:numPr>
         <w:rPr>
           <w:rFonts w:eastAsia="Times"/>
         </w:rPr>
@@ -930,6 +946,45 @@
       </w:r>
       <w:r>
         <w:t>rar configuração) ou montar computadores manualmente no sistema com todas as associações realizadas pelos usuários (montar computador manualmente), gerar relatórios com informações sobre quantidade de peças no sistema e computadores catalogados.</w:t>
+      </w:r>
+    </w:p>
+    <w:p>
+      <w:pPr>
+        <w:ind w:firstLine="0"/>
+      </w:pPr>
+    </w:p>
+    <w:p>
+      <w:pPr>
+        <w:pStyle w:val="Caption"/>
+        <w:keepNext/>
+        <w:jc w:val="both"/>
+      </w:pPr>
+      <w:r>
+        <w:t xml:space="preserve">Figura </w:t>
+      </w:r>
+      <w:r>
+        <w:fldChar w:fldCharType="begin"/>
+      </w:r>
+      <w:r>
+        <w:instrText xml:space="preserve"> SEQ Figura \* ARABIC </w:instrText>
+      </w:r>
+      <w:r>
+        <w:fldChar w:fldCharType="separate"/>
+      </w:r>
+      <w:r>
+        <w:rPr>
+          <w:noProof/>
+        </w:rPr>
+        <w:t>1</w:t>
+      </w:r>
+      <w:r>
+        <w:fldChar w:fldCharType="end"/>
+      </w:r>
+      <w:r>
+        <w:rPr>
+          <w:noProof/>
+        </w:rPr>
+        <w:t>: Casos de uso representando o sistema.</w:t>
       </w:r>
     </w:p>
     <w:p>
@@ -938,7 +993,7 @@
         <w:widowControl/>
         <w:spacing w:after="120"/>
         <w:ind w:firstLine="340"/>
-        <w:jc w:val="center"/>
+        <w:jc w:val="both"/>
         <w:textAlignment w:val="auto"/>
       </w:pPr>
       <w:r>
@@ -997,42 +1052,20 @@
         </w:drawing>
       </w:r>
     </w:p>
-    <w:p>
-      <w:pPr>
-        <w:pStyle w:val="Caption"/>
-        <w:jc w:val="left"/>
-      </w:pPr>
-      <w:r>
-        <w:t xml:space="preserve">Figura </w:t>
-      </w:r>
-      <w:fldSimple w:instr=" SEQ Figura \* ARABIC ">
-        <w:r>
-          <w:rPr>
-            <w:noProof/>
-          </w:rPr>
-          <w:t>1</w:t>
-        </w:r>
-      </w:fldSimple>
-      <w:r>
-        <w:t xml:space="preserve">: </w:t>
-      </w:r>
-      <w:r>
-        <w:t>Casos de uso representando o sistema</w:t>
-      </w:r>
-    </w:p>
     <w:p/>
     <w:p>
       <w:pPr>
         <w:pStyle w:val="Heading2"/>
-        <w:tabs>
-          <w:tab w:val="num" w:pos="788"/>
-        </w:tabs>
-        <w:ind w:left="788" w:hanging="504"/>
+        <w:numPr>
+          <w:ilvl w:val="1"/>
+          <w:numId w:val="18"/>
+        </w:numPr>
       </w:pPr>
       <w:r>
         <w:rPr>
           <w:rFonts w:eastAsia="Times"/>
         </w:rPr>
+        <w:lastRenderedPageBreak/>
         <w:t>Especificação de Casos de Uso</w:t>
       </w:r>
     </w:p>
@@ -3655,10 +3688,10 @@
     <w:p>
       <w:pPr>
         <w:pStyle w:val="Heading2"/>
-        <w:tabs>
-          <w:tab w:val="num" w:pos="788"/>
-        </w:tabs>
-        <w:ind w:left="788" w:hanging="504"/>
+        <w:numPr>
+          <w:ilvl w:val="1"/>
+          <w:numId w:val="18"/>
+        </w:numPr>
         <w:rPr>
           <w:rFonts w:eastAsia="Times"/>
         </w:rPr>
@@ -3675,6 +3708,53 @@
           <w:rFonts w:eastAsia="Times"/>
         </w:rPr>
         <w:t xml:space="preserve"> de Tela</w:t>
+      </w:r>
+    </w:p>
+    <w:p>
+      <w:pPr>
+        <w:pStyle w:val="Caption"/>
+        <w:keepNext/>
+        <w:jc w:val="both"/>
+      </w:pPr>
+    </w:p>
+    <w:p>
+      <w:pPr>
+        <w:pStyle w:val="Caption"/>
+        <w:keepNext/>
+        <w:jc w:val="both"/>
+      </w:pPr>
+      <w:r>
+        <w:t xml:space="preserve">Figura </w:t>
+      </w:r>
+      <w:r>
+        <w:fldChar w:fldCharType="begin"/>
+      </w:r>
+      <w:r>
+        <w:instrText xml:space="preserve"> SEQ Figura \* ARABIC </w:instrText>
+      </w:r>
+      <w:r>
+        <w:fldChar w:fldCharType="separate"/>
+      </w:r>
+      <w:r>
+        <w:rPr>
+          <w:noProof/>
+        </w:rPr>
+        <w:t>2</w:t>
+      </w:r>
+      <w:r>
+        <w:fldChar w:fldCharType="end"/>
+      </w:r>
+      <w:r>
+        <w:t>:</w:t>
+      </w:r>
+      <w:r>
+        <w:t xml:space="preserve"> IV01. Representa </w:t>
+      </w:r>
+      <w:r>
+        <w:t xml:space="preserve">a exibição de </w:t>
+      </w:r>
+      <w:r>
+        <w:t>todos os componentes em geral.</w:t>
       </w:r>
     </w:p>
     <w:p>
@@ -3686,58 +3766,7 @@
         <w:jc w:val="both"/>
         <w:textAlignment w:val="auto"/>
       </w:pPr>
-      <w:r>
-        <w:rPr>
-          <w:rStyle w:val="Fontepargpadro1"/>
-          <w:color w:val="FF0000"/>
-        </w:rPr>
-        <w:pict w14:anchorId="6A546538">
-          <v:shapetype id="_x0000_t75" coordsize="21600,21600" o:spt="75" o:preferrelative="t" path="m@4@5l@4@11@9@11@9@5xe" filled="f" stroked="f">
-            <v:stroke joinstyle="miter"/>
-            <v:formulas>
-              <v:f eqn="if lineDrawn pixelLineWidth 0"/>
-              <v:f eqn="sum @0 1 0"/>
-              <v:f eqn="sum 0 0 @1"/>
-              <v:f eqn="prod @2 1 2"/>
-              <v:f eqn="prod @3 21600 pixelWidth"/>
-              <v:f eqn="prod @3 21600 pixelHeight"/>
-              <v:f eqn="sum @0 0 1"/>
-              <v:f eqn="prod @6 1 2"/>
-              <v:f eqn="prod @7 21600 pixelWidth"/>
-              <v:f eqn="sum @8 21600 0"/>
-              <v:f eqn="prod @7 21600 pixelHeight"/>
-              <v:f eqn="sum @10 21600 0"/>
-            </v:formulas>
-            <v:path o:extrusionok="f" gradientshapeok="t" o:connecttype="rect"/>
-            <o:lock v:ext="edit" aspectratio="t"/>
-          </v:shapetype>
-          <v:shape id="_x0000_i1025" type="#_x0000_t75" style="width:424.4pt;height:240.25pt">
-            <v:imagedata r:id="rId12" o:title="IV01"/>
-          </v:shape>
-        </w:pict>
-      </w:r>
-    </w:p>
-    <w:p>
-      <w:pPr>
-        <w:pStyle w:val="Caption"/>
-        <w:jc w:val="left"/>
-      </w:pPr>
-      <w:r>
-        <w:t xml:space="preserve">Figura </w:t>
-      </w:r>
-      <w:fldSimple w:instr=" SEQ Figura \* ARABIC ">
-        <w:r>
-          <w:rPr>
-            <w:noProof/>
-          </w:rPr>
-          <w:t>2</w:t>
-        </w:r>
-      </w:fldSimple>
-      <w:r>
-        <w:t>: IV01. Representa todos os componentes em geral.</w:t>
-      </w:r>
-    </w:p>
-    <w:p/>
+    </w:p>
     <w:p>
       <w:pPr>
         <w:pStyle w:val="LO-Normal"/>
@@ -3750,147 +3779,110 @@
       <w:r>
         <w:rPr>
           <w:rStyle w:val="Fontepargpadro1"/>
+          <w:noProof/>
           <w:color w:val="FF0000"/>
         </w:rPr>
-        <w:pict w14:anchorId="68128E29">
-          <v:shape id="_x0000_i1026" type="#_x0000_t75" style="width:424.4pt;height:240.25pt">
-            <v:imagedata r:id="rId13" o:title="IV02"/>
-          </v:shape>
-        </w:pict>
-      </w:r>
-    </w:p>
+        <w:drawing>
+          <wp:inline distT="0" distB="0" distL="0" distR="0" wp14:anchorId="6A546538">
+            <wp:extent cx="5389880" cy="3051175"/>
+            <wp:effectExtent l="0" t="0" r="1270" b="0"/>
+            <wp:docPr id="8" name="Picture 1" descr="IV01"/>
+            <wp:cNvGraphicFramePr>
+              <a:graphicFrameLocks xmlns:a="http://schemas.openxmlformats.org/drawingml/2006/main" noChangeAspect="1"/>
+            </wp:cNvGraphicFramePr>
+            <a:graphic xmlns:a="http://schemas.openxmlformats.org/drawingml/2006/main">
+              <a:graphicData uri="http://schemas.openxmlformats.org/drawingml/2006/picture">
+                <pic:pic xmlns:pic="http://schemas.openxmlformats.org/drawingml/2006/picture">
+                  <pic:nvPicPr>
+                    <pic:cNvPr id="0" name="Picture 1" descr="IV01"/>
+                    <pic:cNvPicPr>
+                      <a:picLocks noChangeAspect="1" noChangeArrowheads="1"/>
+                    </pic:cNvPicPr>
+                  </pic:nvPicPr>
+                  <pic:blipFill>
+                    <a:blip r:embed="rId12">
+                      <a:extLst>
+                        <a:ext uri="{28A0092B-C50C-407E-A947-70E740481C1C}">
+                          <a14:useLocalDpi xmlns:a14="http://schemas.microsoft.com/office/drawing/2010/main" val="0"/>
+                        </a:ext>
+                      </a:extLst>
+                    </a:blip>
+                    <a:srcRect/>
+                    <a:stretch>
+                      <a:fillRect/>
+                    </a:stretch>
+                  </pic:blipFill>
+                  <pic:spPr bwMode="auto">
+                    <a:xfrm>
+                      <a:off x="0" y="0"/>
+                      <a:ext cx="5389880" cy="3051175"/>
+                    </a:xfrm>
+                    <a:prstGeom prst="rect">
+                      <a:avLst/>
+                    </a:prstGeom>
+                    <a:noFill/>
+                    <a:ln>
+                      <a:noFill/>
+                    </a:ln>
+                  </pic:spPr>
+                </pic:pic>
+              </a:graphicData>
+            </a:graphic>
+          </wp:inline>
+        </w:drawing>
+      </w:r>
+    </w:p>
+    <w:p/>
+    <w:p/>
     <w:p>
       <w:pPr>
         <w:pStyle w:val="Caption"/>
-        <w:jc w:val="left"/>
+        <w:keepNext/>
+        <w:jc w:val="both"/>
       </w:pPr>
       <w:r>
         <w:t xml:space="preserve">Figura </w:t>
       </w:r>
-      <w:fldSimple w:instr=" SEQ Figura \* ARABIC ">
-        <w:r>
-          <w:rPr>
-            <w:noProof/>
-          </w:rPr>
-          <w:t>3</w:t>
-        </w:r>
-      </w:fldSimple>
+      <w:r>
+        <w:fldChar w:fldCharType="begin"/>
+      </w:r>
+      <w:r>
+        <w:instrText xml:space="preserve"> SEQ Figura \* ARABIC </w:instrText>
+      </w:r>
+      <w:r>
+        <w:fldChar w:fldCharType="separate"/>
+      </w:r>
+      <w:r>
+        <w:rPr>
+          <w:noProof/>
+        </w:rPr>
+        <w:t>3</w:t>
+      </w:r>
+      <w:r>
+        <w:fldChar w:fldCharType="end"/>
+      </w:r>
       <w:r>
         <w:t>: IV02. Representa a criação ou edição de um componente.</w:t>
       </w:r>
     </w:p>
-    <w:p/>
-    <w:p>
-      <w:pPr>
-        <w:keepNext/>
-      </w:pPr>
-      <w:r>
-        <w:lastRenderedPageBreak/>
-        <w:pict w14:anchorId="19AC905F">
-          <v:shape id="_x0000_i1027" type="#_x0000_t75" style="width:424.4pt;height:240.25pt">
-            <v:imagedata r:id="rId14" o:title="IV03"/>
-          </v:shape>
-        </w:pict>
-      </w:r>
-    </w:p>
-    <w:p>
-      <w:pPr>
-        <w:pStyle w:val="Caption"/>
-        <w:jc w:val="left"/>
-      </w:pPr>
-      <w:r>
-        <w:t xml:space="preserve">Figura </w:t>
-      </w:r>
-      <w:fldSimple w:instr=" SEQ Figura \* ARABIC ">
-        <w:r>
-          <w:rPr>
-            <w:noProof/>
-          </w:rPr>
-          <w:t>4</w:t>
-        </w:r>
-      </w:fldSimple>
-      <w:r>
-        <w:t>: IV03. Representa as sugestões apresentada pelo algorítmo.</w:t>
-      </w:r>
-    </w:p>
-    <w:p/>
-    <w:p>
-      <w:pPr>
-        <w:pStyle w:val="Heading1"/>
-      </w:pPr>
-      <w:r>
-        <w:lastRenderedPageBreak/>
-        <w:t>Modelagem do Sistema</w:t>
-      </w:r>
-    </w:p>
-    <w:p>
-      <w:pPr>
-        <w:pStyle w:val="Heading2"/>
-        <w:tabs>
-          <w:tab w:val="num" w:pos="788"/>
-        </w:tabs>
-        <w:ind w:left="788" w:hanging="504"/>
-        <w:rPr>
-          <w:rFonts w:eastAsia="Times"/>
-        </w:rPr>
-      </w:pPr>
-      <w:r>
-        <w:rPr>
-          <w:rFonts w:eastAsia="Times"/>
-        </w:rPr>
-        <w:t>D</w:t>
-      </w:r>
-      <w:r>
-        <w:rPr>
-          <w:rFonts w:eastAsia="Times"/>
-        </w:rPr>
-        <w:t>iagramas de Atividade</w:t>
-      </w:r>
-    </w:p>
-    <w:p>
-      <w:pPr>
-        <w:pStyle w:val="Caption"/>
+    <w:p>
+      <w:pPr>
+        <w:pStyle w:val="LO-Normal"/>
+        <w:widowControl/>
+        <w:spacing w:after="120"/>
+        <w:ind w:firstLine="340"/>
         <w:jc w:val="both"/>
-        <w:rPr>
-          <w:rStyle w:val="Fontepargpadro1"/>
-          <w:rFonts w:eastAsia="Times"/>
-          <w:sz w:val="24"/>
-        </w:rPr>
-      </w:pPr>
-      <w:r>
-        <w:rPr>
-          <w:sz w:val="24"/>
-        </w:rPr>
-        <w:t>O diagrama a</w:t>
-      </w:r>
-      <w:r>
-        <w:rPr>
-          <w:sz w:val="24"/>
-        </w:rPr>
-        <w:t>baixo</w:t>
-      </w:r>
-      <w:r>
-        <w:rPr>
-          <w:sz w:val="24"/>
-        </w:rPr>
-        <w:t xml:space="preserve"> representa a interação do usuário ao criar, editar ou remover um componente do sistema, primeiramente ele será levado a uma tela para consultar os componentes, depois, poderá decidir o que deseja fazer.</w:t>
-      </w:r>
-      <w:r>
-        <w:rPr>
-          <w:sz w:val="24"/>
-        </w:rPr>
-        <w:t xml:space="preserve"> </w:t>
-      </w:r>
-    </w:p>
-    <w:p>
-      <w:pPr>
-        <w:pStyle w:val="Heading2"/>
-        <w:numPr>
-          <w:ilvl w:val="0"/>
-          <w:numId w:val="0"/>
-        </w:numPr>
-        <w:ind w:left="788"/>
+        <w:textAlignment w:val="auto"/>
+      </w:pPr>
+    </w:p>
+    <w:p>
+      <w:pPr>
+        <w:pStyle w:val="LO-Normal"/>
+        <w:widowControl/>
+        <w:spacing w:after="120"/>
+        <w:ind w:firstLine="340"/>
         <w:jc w:val="both"/>
+        <w:textAlignment w:val="auto"/>
       </w:pPr>
       <w:r>
         <w:rPr>
@@ -3899,9 +3891,303 @@
           <w:color w:val="FF0000"/>
         </w:rPr>
         <w:drawing>
+          <wp:inline distT="0" distB="0" distL="0" distR="0" wp14:anchorId="68128E29">
+            <wp:extent cx="5389880" cy="3051175"/>
+            <wp:effectExtent l="0" t="0" r="1270" b="0"/>
+            <wp:docPr id="7" name="Picture 2" descr="IV02"/>
+            <wp:cNvGraphicFramePr>
+              <a:graphicFrameLocks xmlns:a="http://schemas.openxmlformats.org/drawingml/2006/main" noChangeAspect="1"/>
+            </wp:cNvGraphicFramePr>
+            <a:graphic xmlns:a="http://schemas.openxmlformats.org/drawingml/2006/main">
+              <a:graphicData uri="http://schemas.openxmlformats.org/drawingml/2006/picture">
+                <pic:pic xmlns:pic="http://schemas.openxmlformats.org/drawingml/2006/picture">
+                  <pic:nvPicPr>
+                    <pic:cNvPr id="0" name="Picture 2" descr="IV02"/>
+                    <pic:cNvPicPr>
+                      <a:picLocks noChangeAspect="1" noChangeArrowheads="1"/>
+                    </pic:cNvPicPr>
+                  </pic:nvPicPr>
+                  <pic:blipFill>
+                    <a:blip r:embed="rId13">
+                      <a:extLst>
+                        <a:ext uri="{28A0092B-C50C-407E-A947-70E740481C1C}">
+                          <a14:useLocalDpi xmlns:a14="http://schemas.microsoft.com/office/drawing/2010/main" val="0"/>
+                        </a:ext>
+                      </a:extLst>
+                    </a:blip>
+                    <a:srcRect/>
+                    <a:stretch>
+                      <a:fillRect/>
+                    </a:stretch>
+                  </pic:blipFill>
+                  <pic:spPr bwMode="auto">
+                    <a:xfrm>
+                      <a:off x="0" y="0"/>
+                      <a:ext cx="5389880" cy="3051175"/>
+                    </a:xfrm>
+                    <a:prstGeom prst="rect">
+                      <a:avLst/>
+                    </a:prstGeom>
+                    <a:noFill/>
+                    <a:ln>
+                      <a:noFill/>
+                    </a:ln>
+                  </pic:spPr>
+                </pic:pic>
+              </a:graphicData>
+            </a:graphic>
+          </wp:inline>
+        </w:drawing>
+      </w:r>
+    </w:p>
+    <w:p/>
+    <w:p>
+      <w:pPr>
+        <w:pStyle w:val="Caption"/>
+        <w:keepNext/>
+        <w:jc w:val="both"/>
+      </w:pPr>
+      <w:r>
+        <w:lastRenderedPageBreak/>
+        <w:t xml:space="preserve">Figura </w:t>
+      </w:r>
+      <w:r>
+        <w:fldChar w:fldCharType="begin"/>
+      </w:r>
+      <w:r>
+        <w:instrText xml:space="preserve"> SEQ Figura \* ARABIC </w:instrText>
+      </w:r>
+      <w:r>
+        <w:fldChar w:fldCharType="separate"/>
+      </w:r>
+      <w:r>
+        <w:rPr>
+          <w:noProof/>
+        </w:rPr>
+        <w:t>4</w:t>
+      </w:r>
+      <w:r>
+        <w:fldChar w:fldCharType="end"/>
+      </w:r>
+      <w:r>
+        <w:t>:</w:t>
+      </w:r>
+      <w:r>
+        <w:t xml:space="preserve"> IV03. Representa as sugestões apresentada pelo algorítm</w:t>
+      </w:r>
+      <w:bookmarkStart w:id="1" w:name="_GoBack"/>
+      <w:bookmarkEnd w:id="1"/>
+      <w:r>
+        <w:t>o.</w:t>
+      </w:r>
+    </w:p>
+    <w:p>
+      <w:pPr>
+        <w:keepNext/>
+      </w:pPr>
+    </w:p>
+    <w:p>
+      <w:pPr>
+        <w:keepNext/>
+      </w:pPr>
+      <w:r>
+        <w:rPr>
+          <w:noProof/>
+        </w:rPr>
+        <w:drawing>
+          <wp:inline distT="0" distB="0" distL="0" distR="0" wp14:anchorId="19AC905F">
+            <wp:extent cx="5389880" cy="3051175"/>
+            <wp:effectExtent l="0" t="0" r="1270" b="0"/>
+            <wp:docPr id="6" name="Picture 3" descr="IV03"/>
+            <wp:cNvGraphicFramePr>
+              <a:graphicFrameLocks xmlns:a="http://schemas.openxmlformats.org/drawingml/2006/main" noChangeAspect="1"/>
+            </wp:cNvGraphicFramePr>
+            <a:graphic xmlns:a="http://schemas.openxmlformats.org/drawingml/2006/main">
+              <a:graphicData uri="http://schemas.openxmlformats.org/drawingml/2006/picture">
+                <pic:pic xmlns:pic="http://schemas.openxmlformats.org/drawingml/2006/picture">
+                  <pic:nvPicPr>
+                    <pic:cNvPr id="0" name="Picture 3" descr="IV03"/>
+                    <pic:cNvPicPr>
+                      <a:picLocks noChangeAspect="1" noChangeArrowheads="1"/>
+                    </pic:cNvPicPr>
+                  </pic:nvPicPr>
+                  <pic:blipFill>
+                    <a:blip r:embed="rId14">
+                      <a:extLst>
+                        <a:ext uri="{28A0092B-C50C-407E-A947-70E740481C1C}">
+                          <a14:useLocalDpi xmlns:a14="http://schemas.microsoft.com/office/drawing/2010/main" val="0"/>
+                        </a:ext>
+                      </a:extLst>
+                    </a:blip>
+                    <a:srcRect/>
+                    <a:stretch>
+                      <a:fillRect/>
+                    </a:stretch>
+                  </pic:blipFill>
+                  <pic:spPr bwMode="auto">
+                    <a:xfrm>
+                      <a:off x="0" y="0"/>
+                      <a:ext cx="5389880" cy="3051175"/>
+                    </a:xfrm>
+                    <a:prstGeom prst="rect">
+                      <a:avLst/>
+                    </a:prstGeom>
+                    <a:noFill/>
+                    <a:ln>
+                      <a:noFill/>
+                    </a:ln>
+                  </pic:spPr>
+                </pic:pic>
+              </a:graphicData>
+            </a:graphic>
+          </wp:inline>
+        </w:drawing>
+      </w:r>
+    </w:p>
+    <w:p>
+      <w:pPr>
+        <w:ind w:firstLine="0"/>
+      </w:pPr>
+    </w:p>
+    <w:p>
+      <w:pPr>
+        <w:pStyle w:val="Heading1"/>
+        <w:numPr>
+          <w:ilvl w:val="0"/>
+          <w:numId w:val="18"/>
+        </w:numPr>
+      </w:pPr>
+      <w:r>
+        <w:lastRenderedPageBreak/>
+        <w:t>Modelagem do Sistema</w:t>
+      </w:r>
+    </w:p>
+    <w:p>
+      <w:pPr>
+        <w:pStyle w:val="Heading2"/>
+        <w:numPr>
+          <w:ilvl w:val="1"/>
+          <w:numId w:val="18"/>
+        </w:numPr>
+        <w:rPr>
+          <w:rFonts w:eastAsia="Times"/>
+        </w:rPr>
+      </w:pPr>
+      <w:r>
+        <w:rPr>
+          <w:rFonts w:eastAsia="Times"/>
+        </w:rPr>
+        <w:t>D</w:t>
+      </w:r>
+      <w:r>
+        <w:rPr>
+          <w:rFonts w:eastAsia="Times"/>
+        </w:rPr>
+        <w:t>iagramas de Atividade</w:t>
+      </w:r>
+    </w:p>
+    <w:p>
+      <w:pPr>
+        <w:pStyle w:val="Caption"/>
+        <w:jc w:val="both"/>
+        <w:rPr>
+          <w:sz w:val="24"/>
+        </w:rPr>
+      </w:pPr>
+      <w:r>
+        <w:rPr>
+          <w:sz w:val="24"/>
+        </w:rPr>
+        <w:t>O diagrama a</w:t>
+      </w:r>
+      <w:r>
+        <w:rPr>
+          <w:sz w:val="24"/>
+        </w:rPr>
+        <w:t>baixo</w:t>
+      </w:r>
+      <w:r>
+        <w:rPr>
+          <w:sz w:val="24"/>
+        </w:rPr>
+        <w:t xml:space="preserve"> representa a interação do usuário ao criar, editar ou remover um componente do sistema, primeiramente ele será levado a uma tela para consultar os componentes</w:t>
+      </w:r>
+      <w:r>
+        <w:rPr>
+          <w:sz w:val="24"/>
+        </w:rPr>
+        <w:t xml:space="preserve"> já existentes por meio de uma tabela e então</w:t>
+      </w:r>
+      <w:r>
+        <w:rPr>
+          <w:sz w:val="24"/>
+        </w:rPr>
+        <w:t xml:space="preserve"> poderá decidir o que deseja fazer.</w:t>
+      </w:r>
+      <w:r>
+        <w:rPr>
+          <w:sz w:val="24"/>
+        </w:rPr>
+        <w:t xml:space="preserve"> </w:t>
+      </w:r>
+    </w:p>
+    <w:p>
+      <w:pPr>
+        <w:rPr>
+          <w:rFonts w:eastAsia="Times"/>
+        </w:rPr>
+      </w:pPr>
+    </w:p>
+    <w:p>
+      <w:pPr>
+        <w:pStyle w:val="Caption"/>
+        <w:keepNext/>
+        <w:jc w:val="both"/>
+      </w:pPr>
+      <w:r>
+        <w:t xml:space="preserve">Figura </w:t>
+      </w:r>
+      <w:r>
+        <w:fldChar w:fldCharType="begin"/>
+      </w:r>
+      <w:r>
+        <w:instrText xml:space="preserve"> SEQ Figura \* ARABIC </w:instrText>
+      </w:r>
+      <w:r>
+        <w:fldChar w:fldCharType="separate"/>
+      </w:r>
+      <w:r>
+        <w:rPr>
+          <w:noProof/>
+        </w:rPr>
+        <w:t>5</w:t>
+      </w:r>
+      <w:r>
+        <w:fldChar w:fldCharType="end"/>
+      </w:r>
+      <w:r>
+        <w:t>:</w:t>
+      </w:r>
+      <w:r>
+        <w:t xml:space="preserve"> Representa a interação do usuário ao gerenciar componentes.</w:t>
+      </w:r>
+    </w:p>
+    <w:p>
+      <w:pPr>
+        <w:pStyle w:val="Caption"/>
+        <w:keepNext/>
+        <w:jc w:val="both"/>
+      </w:pPr>
+      <w:r>
+        <w:rPr>
+          <w:rStyle w:val="Fontepargpadro1"/>
+          <w:noProof/>
+          <w:color w:val="FF0000"/>
+        </w:rPr>
+        <w:drawing>
           <wp:inline distT="0" distB="0" distL="0" distR="0" wp14:anchorId="31DBF003" wp14:editId="5D936E77">
-            <wp:extent cx="5295265" cy="2435629"/>
-            <wp:effectExtent l="0" t="0" r="635" b="3175"/>
+            <wp:extent cx="5294387" cy="3352800"/>
+            <wp:effectExtent l="0" t="0" r="1905" b="0"/>
             <wp:docPr id="2" name="Picture 2" descr="C:\Users\Gabriel\AppData\Local\Microsoft\Windows\INetCache\Content.Word\Gerenciar componentes_activity.png"/>
             <wp:cNvGraphicFramePr>
               <a:graphicFrameLocks xmlns:a="http://schemas.openxmlformats.org/drawingml/2006/main" noChangeAspect="1"/>
@@ -3931,7 +4217,7 @@
                   <pic:spPr bwMode="auto">
                     <a:xfrm>
                       <a:off x="0" y="0"/>
-                      <a:ext cx="5296272" cy="2436092"/>
+                      <a:ext cx="5298232" cy="3355235"/>
                     </a:xfrm>
                     <a:prstGeom prst="rect">
                       <a:avLst/>
@@ -3950,74 +4236,163 @@
     </w:p>
     <w:p>
       <w:pPr>
-        <w:pStyle w:val="Caption"/>
-        <w:jc w:val="both"/>
         <w:rPr>
           <w:rFonts w:eastAsia="Times"/>
         </w:rPr>
       </w:pPr>
-      <w:r>
-        <w:t xml:space="preserve">Figura </w:t>
-      </w:r>
-      <w:fldSimple w:instr=" SEQ Figura \* ARABIC ">
-        <w:r>
-          <w:rPr>
-            <w:noProof/>
-          </w:rPr>
-          <w:t>5</w:t>
-        </w:r>
-      </w:fldSimple>
-      <w:r>
-        <w:t xml:space="preserve">: </w:t>
-      </w:r>
-      <w:r>
-        <w:t>Representa a interação do usuário ao gerenciar componentes.</w:t>
-      </w:r>
-    </w:p>
-    <w:p>
-      <w:pPr>
-        <w:keepNext/>
+    </w:p>
+    <w:p>
+      <w:pPr>
+        <w:ind w:firstLine="0"/>
+      </w:pPr>
+    </w:p>
+    <w:p>
+      <w:pPr>
+        <w:ind w:firstLine="0"/>
+      </w:pPr>
+    </w:p>
+    <w:p>
+      <w:pPr>
+        <w:ind w:firstLine="0"/>
+      </w:pPr>
+    </w:p>
+    <w:p>
+      <w:pPr>
+        <w:ind w:firstLine="0"/>
+      </w:pPr>
+    </w:p>
+    <w:p>
+      <w:pPr>
+        <w:ind w:firstLine="0"/>
+      </w:pPr>
+    </w:p>
+    <w:p>
+      <w:pPr>
+        <w:ind w:firstLine="0"/>
+      </w:pPr>
+    </w:p>
+    <w:p>
+      <w:pPr>
+        <w:ind w:firstLine="0"/>
+      </w:pPr>
+    </w:p>
+    <w:p>
+      <w:pPr>
+        <w:ind w:firstLine="0"/>
+      </w:pPr>
+    </w:p>
+    <w:p>
+      <w:pPr>
+        <w:ind w:firstLine="0"/>
+      </w:pPr>
+    </w:p>
+    <w:p>
+      <w:pPr>
+        <w:ind w:firstLine="0"/>
+      </w:pPr>
+    </w:p>
+    <w:p>
+      <w:pPr>
+        <w:ind w:firstLine="0"/>
+      </w:pPr>
+    </w:p>
+    <w:p>
+      <w:pPr>
+        <w:ind w:firstLine="0"/>
+      </w:pPr>
+    </w:p>
+    <w:p>
+      <w:pPr>
+        <w:ind w:firstLine="0"/>
+      </w:pPr>
+    </w:p>
+    <w:p>
+      <w:pPr>
+        <w:ind w:firstLine="0"/>
+      </w:pPr>
+    </w:p>
+    <w:p>
+      <w:pPr>
+        <w:ind w:firstLine="0"/>
+      </w:pPr>
+    </w:p>
+    <w:p>
+      <w:pPr>
+        <w:ind w:firstLine="0"/>
+      </w:pPr>
+      <w:r>
+        <w:t>O diagrama abaixo</w:t>
+      </w:r>
+      <w:r>
+        <w:t xml:space="preserve"> refere-se ao algoritmo que</w:t>
+      </w:r>
+      <w:r>
+        <w:t xml:space="preserve"> irá operar</w:t>
+      </w:r>
+      <w:r>
+        <w:t xml:space="preserve"> no sistema, será acionado por um usuário</w:t>
+      </w:r>
+      <w:r>
+        <w:t xml:space="preserve"> com configurações prévias</w:t>
+      </w:r>
+      <w:r>
+        <w:t>. Após a inicialização, o algoritmo criará um computador e começará a associar peças ao mesmo</w:t>
+      </w:r>
+      <w:r>
+        <w:t xml:space="preserve"> através de testes de compatibilidade</w:t>
+      </w:r>
+      <w:r>
+        <w:t>, se o computador estiver com todas as peças necessárias associadas a ele, o algoritmo encerrará a atividade</w:t>
+      </w:r>
+      <w:r>
+        <w:t>.</w:t>
+      </w:r>
+    </w:p>
+    <w:p>
+      <w:pPr>
+        <w:ind w:firstLine="0"/>
         <w:rPr>
           <w:rStyle w:val="Fontepargpadro1"/>
           <w:noProof/>
           <w:color w:val="FF0000"/>
         </w:rPr>
       </w:pPr>
-      <w:r>
-        <w:lastRenderedPageBreak/>
-        <w:t>O diagrama abaixo</w:t>
-      </w:r>
-      <w:r>
-        <w:t xml:space="preserve"> refere-se ao algoritmo que</w:t>
-      </w:r>
-      <w:r>
-        <w:t xml:space="preserve"> irá operar</w:t>
-      </w:r>
-      <w:r>
-        <w:t xml:space="preserve"> no sistema, será acionado por um usuário</w:t>
-      </w:r>
-      <w:r>
-        <w:t xml:space="preserve"> com c</w:t>
-      </w:r>
-      <w:bookmarkStart w:id="1" w:name="_GoBack"/>
-      <w:bookmarkEnd w:id="1"/>
-      <w:r>
-        <w:t>onfigurações prévias</w:t>
-      </w:r>
-      <w:r>
-        <w:t>. Após a inicialização, o algoritmo criará um computador e começará a associar peças ao mesmo</w:t>
-      </w:r>
-      <w:r>
-        <w:t xml:space="preserve"> através de testes de compatibilidade</w:t>
-      </w:r>
-      <w:r>
-        <w:t>.</w:t>
-      </w:r>
-    </w:p>
-    <w:p>
-      <w:pPr>
+    </w:p>
+    <w:p>
+      <w:pPr>
+        <w:pStyle w:val="Caption"/>
         <w:keepNext/>
-        <w:ind w:left="340" w:firstLine="0"/>
+        <w:jc w:val="both"/>
+      </w:pPr>
+      <w:r>
+        <w:t xml:space="preserve">Figura </w:t>
+      </w:r>
+      <w:r>
+        <w:fldChar w:fldCharType="begin"/>
+      </w:r>
+      <w:r>
+        <w:instrText xml:space="preserve"> SEQ Figura \* ARABIC </w:instrText>
+      </w:r>
+      <w:r>
+        <w:fldChar w:fldCharType="separate"/>
+      </w:r>
+      <w:r>
+        <w:rPr>
+          <w:noProof/>
+        </w:rPr>
+        <w:t>6</w:t>
+      </w:r>
+      <w:r>
+        <w:fldChar w:fldCharType="end"/>
+      </w:r>
+      <w:r>
+        <w:t>: O diagrama representa o funcionamento do algoritmo dentro do sistema.</w:t>
+      </w:r>
+    </w:p>
+    <w:p>
+      <w:pPr>
+        <w:keepNext/>
+        <w:ind w:firstLine="0"/>
       </w:pPr>
       <w:r>
         <w:rPr>
@@ -4076,41 +4451,205 @@
     </w:p>
     <w:p>
       <w:pPr>
+        <w:rPr>
+          <w:rFonts w:eastAsia="Times"/>
+        </w:rPr>
+      </w:pPr>
+    </w:p>
+    <w:p>
+      <w:pPr>
+        <w:pStyle w:val="NoSpacing"/>
+      </w:pPr>
+    </w:p>
+    <w:p>
+      <w:pPr>
+        <w:pStyle w:val="NoSpacing"/>
+      </w:pPr>
+    </w:p>
+    <w:p>
+      <w:pPr>
+        <w:pStyle w:val="NoSpacing"/>
+      </w:pPr>
+    </w:p>
+    <w:p>
+      <w:pPr>
+        <w:pStyle w:val="NoSpacing"/>
+      </w:pPr>
+    </w:p>
+    <w:p>
+      <w:pPr>
+        <w:pStyle w:val="NoSpacing"/>
+      </w:pPr>
+    </w:p>
+    <w:p>
+      <w:pPr>
+        <w:pStyle w:val="NoSpacing"/>
+      </w:pPr>
+    </w:p>
+    <w:p>
+      <w:pPr>
+        <w:pStyle w:val="NoSpacing"/>
+      </w:pPr>
+    </w:p>
+    <w:p>
+      <w:pPr>
+        <w:pStyle w:val="NoSpacing"/>
+      </w:pPr>
+    </w:p>
+    <w:p>
+      <w:pPr>
+        <w:pStyle w:val="NoSpacing"/>
+      </w:pPr>
+    </w:p>
+    <w:p>
+      <w:pPr>
+        <w:pStyle w:val="NoSpacing"/>
+      </w:pPr>
+    </w:p>
+    <w:p>
+      <w:pPr>
+        <w:pStyle w:val="NoSpacing"/>
+      </w:pPr>
+    </w:p>
+    <w:p>
+      <w:pPr>
+        <w:pStyle w:val="NoSpacing"/>
+      </w:pPr>
+    </w:p>
+    <w:p>
+      <w:pPr>
+        <w:pStyle w:val="NoSpacing"/>
+      </w:pPr>
+    </w:p>
+    <w:p>
+      <w:pPr>
+        <w:pStyle w:val="NoSpacing"/>
+      </w:pPr>
+    </w:p>
+    <w:p>
+      <w:pPr>
+        <w:ind w:left="340" w:firstLine="0"/>
+      </w:pPr>
+      <w:r>
+        <w:lastRenderedPageBreak/>
+        <w:t>O diagrama abaixo representa a interação do usuário ao criar um computador no sistema manualmente, primeiramente ele criará o objeto computador e depois começará a adicionar peças na medida que achar necessário. Ao terminar de adicionar peças, o computador será criado no sistema</w:t>
+      </w:r>
+      <w:r>
+        <w:t xml:space="preserve"> e poderá ser visualizado</w:t>
+      </w:r>
+      <w:r>
+        <w:t>.</w:t>
+      </w:r>
+    </w:p>
+    <w:p>
+      <w:pPr>
+        <w:ind w:left="340" w:firstLine="0"/>
+      </w:pPr>
+    </w:p>
+    <w:p>
+      <w:pPr>
         <w:pStyle w:val="Caption"/>
-        <w:jc w:val="left"/>
+        <w:keepNext/>
+        <w:jc w:val="both"/>
       </w:pPr>
       <w:r>
         <w:t xml:space="preserve">Figura </w:t>
       </w:r>
-      <w:fldSimple w:instr=" SEQ Figura \* ARABIC ">
-        <w:r>
-          <w:rPr>
-            <w:noProof/>
-          </w:rPr>
-          <w:t>6</w:t>
-        </w:r>
-      </w:fldSimple>
-      <w:r>
-        <w:t xml:space="preserve">: </w:t>
-      </w:r>
-      <w:r>
-        <w:t>O diagrama r</w:t>
-      </w:r>
-      <w:r>
-        <w:t xml:space="preserve">epresenta o funcionamento do </w:t>
-      </w:r>
-      <w:r>
-        <w:t>algoritmo</w:t>
-      </w:r>
-      <w:r>
-        <w:t xml:space="preserve"> dentro do sistema.</w:t>
-      </w:r>
-    </w:p>
-    <w:p>
-      <w:pPr>
-        <w:rPr>
-          <w:rFonts w:eastAsia="Times"/>
-        </w:rPr>
+      <w:r>
+        <w:fldChar w:fldCharType="begin"/>
+      </w:r>
+      <w:r>
+        <w:instrText xml:space="preserve"> SEQ Figura \* ARABIC </w:instrText>
+      </w:r>
+      <w:r>
+        <w:fldChar w:fldCharType="separate"/>
+      </w:r>
+      <w:r>
+        <w:rPr>
+          <w:noProof/>
+        </w:rPr>
+        <w:t>7</w:t>
+      </w:r>
+      <w:r>
+        <w:fldChar w:fldCharType="end"/>
+      </w:r>
+      <w:r>
+        <w:t>: Diagrama representando a criação de novos computadores no sistema.</w:t>
+      </w:r>
+    </w:p>
+    <w:p>
+      <w:pPr>
+        <w:ind w:left="340" w:firstLine="0"/>
+      </w:pPr>
+      <w:r>
+        <w:drawing>
+          <wp:inline distT="0" distB="0" distL="0" distR="0" wp14:anchorId="7A14EAF6">
+            <wp:extent cx="5398770" cy="5398770"/>
+            <wp:effectExtent l="0" t="0" r="0" b="0"/>
+            <wp:docPr id="5" name="Picture 4" descr="Criar computador_activity"/>
+            <wp:cNvGraphicFramePr>
+              <a:graphicFrameLocks xmlns:a="http://schemas.openxmlformats.org/drawingml/2006/main" noChangeAspect="1"/>
+            </wp:cNvGraphicFramePr>
+            <a:graphic xmlns:a="http://schemas.openxmlformats.org/drawingml/2006/main">
+              <a:graphicData uri="http://schemas.openxmlformats.org/drawingml/2006/picture">
+                <pic:pic xmlns:pic="http://schemas.openxmlformats.org/drawingml/2006/picture">
+                  <pic:nvPicPr>
+                    <pic:cNvPr id="0" name="Picture 4" descr="Criar computador_activity"/>
+                    <pic:cNvPicPr>
+                      <a:picLocks noChangeAspect="1" noChangeArrowheads="1"/>
+                    </pic:cNvPicPr>
+                  </pic:nvPicPr>
+                  <pic:blipFill>
+                    <a:blip r:embed="rId17">
+                      <a:extLst>
+                        <a:ext uri="{28A0092B-C50C-407E-A947-70E740481C1C}">
+                          <a14:useLocalDpi xmlns:a14="http://schemas.microsoft.com/office/drawing/2010/main" val="0"/>
+                        </a:ext>
+                      </a:extLst>
+                    </a:blip>
+                    <a:srcRect/>
+                    <a:stretch>
+                      <a:fillRect/>
+                    </a:stretch>
+                  </pic:blipFill>
+                  <pic:spPr bwMode="auto">
+                    <a:xfrm>
+                      <a:off x="0" y="0"/>
+                      <a:ext cx="5398770" cy="5398770"/>
+                    </a:xfrm>
+                    <a:prstGeom prst="rect">
+                      <a:avLst/>
+                    </a:prstGeom>
+                    <a:noFill/>
+                    <a:ln>
+                      <a:noFill/>
+                    </a:ln>
+                  </pic:spPr>
+                </pic:pic>
+              </a:graphicData>
+            </a:graphic>
+          </wp:inline>
+        </w:drawing>
+      </w:r>
+    </w:p>
+    <w:p>
+      <w:pPr>
+        <w:ind w:left="340" w:firstLine="0"/>
+      </w:pPr>
+    </w:p>
+    <w:p>
+      <w:pPr>
+        <w:ind w:left="340" w:firstLine="0"/>
+      </w:pPr>
+    </w:p>
+    <w:p>
+      <w:pPr>
+        <w:ind w:left="340" w:firstLine="0"/>
+      </w:pPr>
+    </w:p>
+    <w:p>
+      <w:pPr>
+        <w:ind w:left="340" w:firstLine="0"/>
       </w:pPr>
     </w:p>
     <w:p>
@@ -4122,35 +4661,9 @@
         <w:jc w:val="both"/>
         <w:textAlignment w:val="auto"/>
         <w:rPr>
-          <w:rStyle w:val="Fontepargpadro1"/>
           <w:color w:val="000000" w:themeColor="text1"/>
         </w:rPr>
       </w:pPr>
-      <w:r>
-        <w:lastRenderedPageBreak/>
-        <w:t>O diagrama abaixo</w:t>
-      </w:r>
-      <w:r>
-        <w:t xml:space="preserve"> representa a interação do usuário ao criar um computador no sistema</w:t>
-      </w:r>
-      <w:r>
-        <w:t xml:space="preserve"> manualmente</w:t>
-      </w:r>
-      <w:r>
-        <w:t xml:space="preserve">, primeiramente ele criará o objeto computador e depois começará a adicionar peças </w:t>
-      </w:r>
-      <w:r>
-        <w:t>na medid</w:t>
-      </w:r>
-      <w:r>
-        <w:t>a</w:t>
-      </w:r>
-      <w:r>
-        <w:t xml:space="preserve"> que achar necessário. </w:t>
-      </w:r>
-      <w:r>
-        <w:t>Ao terminar de adicionar peças, o computador será criado no sistema.</w:t>
-      </w:r>
     </w:p>
     <w:p>
       <w:pPr>
@@ -4164,48 +4677,27 @@
           <w:color w:val="000000" w:themeColor="text1"/>
         </w:rPr>
       </w:pPr>
-      <w:r>
-        <w:rPr>
-          <w:rStyle w:val="Fontepargpadro1"/>
+    </w:p>
+    <w:p>
+      <w:pPr>
+        <w:pStyle w:val="LO-Normal"/>
+        <w:widowControl/>
+        <w:spacing w:after="120"/>
+        <w:ind w:firstLine="340"/>
+        <w:jc w:val="both"/>
+        <w:textAlignment w:val="auto"/>
+        <w:rPr>
           <w:color w:val="000000" w:themeColor="text1"/>
         </w:rPr>
-        <w:pict w14:anchorId="7A14EAF6">
-          <v:shape id="_x0000_i1028" type="#_x0000_t75" style="width:425.1pt;height:425.1pt">
-            <v:imagedata r:id="rId17" o:title="Criar computador_activity"/>
-          </v:shape>
-        </w:pict>
-      </w:r>
-    </w:p>
-    <w:p>
-      <w:pPr>
-        <w:pStyle w:val="Caption"/>
-        <w:jc w:val="both"/>
-      </w:pPr>
-      <w:r>
-        <w:t xml:space="preserve">Figura </w:t>
-      </w:r>
-      <w:fldSimple w:instr=" SEQ Figura \* ARABIC ">
-        <w:r>
-          <w:rPr>
-            <w:noProof/>
-          </w:rPr>
-          <w:t>7</w:t>
-        </w:r>
-      </w:fldSimple>
-      <w:r>
-        <w:t xml:space="preserve">: </w:t>
-      </w:r>
-      <w:r>
-        <w:t>Diagrama representando a criação de novos computadores no sistema.</w:t>
-      </w:r>
+      </w:pPr>
     </w:p>
     <w:p>
       <w:pPr>
         <w:pStyle w:val="Heading2"/>
-        <w:tabs>
-          <w:tab w:val="num" w:pos="788"/>
-        </w:tabs>
-        <w:ind w:left="788" w:hanging="504"/>
+        <w:numPr>
+          <w:ilvl w:val="1"/>
+          <w:numId w:val="18"/>
+        </w:numPr>
         <w:rPr>
           <w:rFonts w:eastAsia="Times"/>
         </w:rPr>
@@ -4214,7 +4706,6 @@
         <w:rPr>
           <w:rFonts w:eastAsia="Times"/>
         </w:rPr>
-        <w:lastRenderedPageBreak/>
         <w:t>Modelagem do Banco de Dados</w:t>
       </w:r>
     </w:p>
@@ -4222,21 +4713,67 @@
       <w:pPr>
         <w:keepNext/>
         <w:ind w:firstLine="0"/>
+      </w:pPr>
+      <w:r>
+        <w:t>O diagrama</w:t>
+      </w:r>
+      <w:r>
+        <w:t xml:space="preserve"> abaixo</w:t>
+      </w:r>
+      <w:r>
+        <w:t xml:space="preserve"> representa a interação entre as tabelas no banco de dados, é importante destacar os componentes obrigatórios no computador, que são a fonte, placa mãe, memória e processador. Os demais componentes são opcionais</w:t>
+      </w:r>
+      <w:r>
+        <w:t xml:space="preserve"> na associação aos computadores, o</w:t>
+      </w:r>
+      <w:r>
+        <w:t xml:space="preserve"> banco de dados ainda permite múltipla associações entre componentes</w:t>
+      </w:r>
+      <w:r>
+        <w:t>, um computador pode ter várias peças do mesmo tipo</w:t>
+      </w:r>
+      <w:r>
+        <w:t>.</w:t>
+      </w:r>
+    </w:p>
+    <w:p>
+      <w:pPr>
+        <w:keepNext/>
+        <w:ind w:firstLine="0"/>
         <w:rPr>
           <w:noProof/>
         </w:rPr>
       </w:pPr>
-      <w:r>
-        <w:t>O diagrama</w:t>
-      </w:r>
-      <w:r>
-        <w:t xml:space="preserve"> abaixo</w:t>
-      </w:r>
-      <w:r>
-        <w:t xml:space="preserve"> representa a interação entre as tabelas no banco de dados, é importante destacar os componentes obrigatórios no computador, que são a fonte, placa mãe, memória e processador. Os demais componentes são opcionais.</w:t>
-      </w:r>
-      <w:r>
-        <w:t xml:space="preserve"> O banco de dados ainda permite múltipla associações entre componentes.</w:t>
+    </w:p>
+    <w:p>
+      <w:pPr>
+        <w:pStyle w:val="Caption"/>
+        <w:keepNext/>
+        <w:jc w:val="both"/>
+      </w:pPr>
+      <w:r>
+        <w:t xml:space="preserve">Figura </w:t>
+      </w:r>
+      <w:r>
+        <w:fldChar w:fldCharType="begin"/>
+      </w:r>
+      <w:r>
+        <w:instrText xml:space="preserve"> SEQ Figura \* ARABIC </w:instrText>
+      </w:r>
+      <w:r>
+        <w:fldChar w:fldCharType="separate"/>
+      </w:r>
+      <w:r>
+        <w:rPr>
+          <w:noProof/>
+        </w:rPr>
+        <w:t>8</w:t>
+      </w:r>
+      <w:r>
+        <w:fldChar w:fldCharType="end"/>
+      </w:r>
+      <w:r>
+        <w:t>: Diagrama ERMaster representando o banco de dados do sistema.</w:t>
       </w:r>
     </w:p>
     <w:p>
@@ -4299,30 +4836,11 @@
     </w:p>
     <w:p>
       <w:pPr>
-        <w:pStyle w:val="Caption"/>
-        <w:jc w:val="both"/>
-      </w:pPr>
-      <w:r>
-        <w:t xml:space="preserve">Figura </w:t>
-      </w:r>
-      <w:fldSimple w:instr=" SEQ Figura \* ARABIC ">
-        <w:r>
-          <w:rPr>
-            <w:noProof/>
-          </w:rPr>
-          <w:t>8</w:t>
-        </w:r>
-      </w:fldSimple>
-      <w:r>
-        <w:t xml:space="preserve">: </w:t>
-      </w:r>
-      <w:r>
-        <w:t>Diagrama ERMaster representando o banco de dados do sistema.</w:t>
-      </w:r>
-    </w:p>
-    <w:p>
-      <w:pPr>
         <w:pStyle w:val="Heading1"/>
+        <w:numPr>
+          <w:ilvl w:val="0"/>
+          <w:numId w:val="18"/>
+        </w:numPr>
         <w:rPr>
           <w:rFonts w:eastAsia="Times"/>
         </w:rPr>
@@ -4338,10 +4856,10 @@
     <w:p>
       <w:pPr>
         <w:pStyle w:val="Heading2"/>
-        <w:tabs>
-          <w:tab w:val="num" w:pos="788"/>
-        </w:tabs>
-        <w:ind w:left="788" w:hanging="504"/>
+        <w:numPr>
+          <w:ilvl w:val="1"/>
+          <w:numId w:val="18"/>
+        </w:numPr>
         <w:rPr>
           <w:rFonts w:eastAsia="Times"/>
           <w:color w:val="000000" w:themeColor="text1"/>
@@ -4375,7 +4893,21 @@
           <w:rStyle w:val="Fontepargpadro1"/>
           <w:color w:val="000000" w:themeColor="text1"/>
         </w:rPr>
-        <w:t>PHP Hypertext Preprocessor: Linguagem de programação utilizada princi</w:t>
+        <w:t>PHP Hypertext Preprocessor</w:t>
+      </w:r>
+      <w:r>
+        <w:rPr>
+          <w:rStyle w:val="Fontepargpadro1"/>
+          <w:color w:val="000000" w:themeColor="text1"/>
+        </w:rPr>
+        <w:t xml:space="preserve"> (PHP)</w:t>
+      </w:r>
+      <w:r>
+        <w:rPr>
+          <w:rStyle w:val="Fontepargpadro1"/>
+          <w:color w:val="000000" w:themeColor="text1"/>
+        </w:rPr>
+        <w:t>: Linguagem de programação utilizada princi</w:t>
       </w:r>
       <w:r>
         <w:rPr>
@@ -4427,7 +4959,28 @@
           <w:rStyle w:val="Fontepargpadro1"/>
           <w:color w:val="000000" w:themeColor="text1"/>
         </w:rPr>
-        <w:t>HTML: Linguagem de marcação para criar</w:t>
+        <w:t>HyperText Markup Language (</w:t>
+      </w:r>
+      <w:r>
+        <w:rPr>
+          <w:rStyle w:val="Fontepargpadro1"/>
+          <w:color w:val="000000" w:themeColor="text1"/>
+        </w:rPr>
+        <w:t>HTML</w:t>
+      </w:r>
+      <w:r>
+        <w:rPr>
+          <w:rStyle w:val="Fontepargpadro1"/>
+          <w:color w:val="000000" w:themeColor="text1"/>
+        </w:rPr>
+        <w:t>)</w:t>
+      </w:r>
+      <w:r>
+        <w:rPr>
+          <w:rStyle w:val="Fontepargpadro1"/>
+          <w:color w:val="000000" w:themeColor="text1"/>
+        </w:rPr>
+        <w:t>: Linguagem de marcação para criar</w:t>
       </w:r>
       <w:r>
         <w:rPr>
@@ -4486,7 +5039,14 @@
           <w:rStyle w:val="Fontepargpadro1"/>
           <w:color w:val="000000" w:themeColor="text1"/>
         </w:rPr>
-        <w:t>CSS: Linguagem de estilização das páginas, usada para colorir, formata</w:t>
+        <w:t>Cascading Style Sheets (CSS)</w:t>
+      </w:r>
+      <w:r>
+        <w:rPr>
+          <w:rStyle w:val="Fontepargpadro1"/>
+          <w:color w:val="000000" w:themeColor="text1"/>
+        </w:rPr>
+        <w:t>: Linguagem de estilização das páginas, usada para colorir, formata</w:t>
       </w:r>
       <w:r>
         <w:rPr>
@@ -4517,40 +5077,42 @@
           <w:rStyle w:val="Fontepargpadro1"/>
           <w:color w:val="000000" w:themeColor="text1"/>
         </w:rPr>
-        <w:t>SQL: Linguagem estruturada utilizada em banco de dados para consultas e manipulação de banco de dados</w:t>
+        <w:t>Structured Query Language (</w:t>
       </w:r>
       <w:r>
         <w:rPr>
           <w:rStyle w:val="Fontepargpadro1"/>
           <w:color w:val="000000" w:themeColor="text1"/>
         </w:rPr>
-        <w:t>, utilizado para armazenar todos os dados do sistema</w:t>
+        <w:t>SQL</w:t>
       </w:r>
       <w:r>
         <w:rPr>
           <w:rStyle w:val="Fontepargpadro1"/>
           <w:color w:val="000000" w:themeColor="text1"/>
         </w:rPr>
-        <w:t xml:space="preserve">. </w:t>
-      </w:r>
-    </w:p>
-    <w:p>
-      <w:pPr>
-        <w:pStyle w:val="Heading2"/>
-        <w:tabs>
-          <w:tab w:val="num" w:pos="788"/>
-        </w:tabs>
-        <w:ind w:left="788" w:hanging="504"/>
-        <w:rPr>
-          <w:rFonts w:eastAsia="Times"/>
+        <w:t>)</w:t>
+      </w:r>
+      <w:r>
+        <w:rPr>
+          <w:rStyle w:val="Fontepargpadro1"/>
           <w:color w:val="000000" w:themeColor="text1"/>
         </w:rPr>
-      </w:pPr>
-      <w:r>
-        <w:rPr>
-          <w:rFonts w:eastAsia="Times"/>
-        </w:rPr>
-        <w:t>Ferramentas Adotadas</w:t>
+        <w:t>: Linguagem estruturada utilizada em banco de dados para consultas e manipulação de banco de dados</w:t>
+      </w:r>
+      <w:r>
+        <w:rPr>
+          <w:rStyle w:val="Fontepargpadro1"/>
+          <w:color w:val="000000" w:themeColor="text1"/>
+        </w:rPr>
+        <w:t>, utilizado para armazenar todos os dados do sistema</w:t>
+      </w:r>
+      <w:r>
+        <w:rPr>
+          <w:rStyle w:val="Fontepargpadro1"/>
+          <w:color w:val="000000" w:themeColor="text1"/>
+        </w:rPr>
+        <w:t>;</w:t>
       </w:r>
     </w:p>
     <w:p>
@@ -4574,42 +5136,33 @@
           <w:rStyle w:val="Fontepargpadro1"/>
           <w:color w:val="000000" w:themeColor="text1"/>
         </w:rPr>
-        <w:t xml:space="preserve">Enyalius: </w:t>
+        <w:t>PostgreSQL: Banco de dados utilizado para armazenar todos os dados coletados no sistema.</w:t>
       </w:r>
       <w:r>
         <w:rPr>
           <w:rStyle w:val="Fontepargpadro1"/>
           <w:color w:val="000000" w:themeColor="text1"/>
         </w:rPr>
-        <w:t>Framework PHP para criação de formulários e páginas, usado também para conexão com o banco de dados</w:t>
-      </w:r>
-      <w:r>
-        <w:rPr>
-          <w:rStyle w:val="Fontepargpadro1"/>
+        <w:t xml:space="preserve"> </w:t>
+      </w:r>
+    </w:p>
+    <w:p>
+      <w:pPr>
+        <w:pStyle w:val="Heading2"/>
+        <w:numPr>
+          <w:ilvl w:val="1"/>
+          <w:numId w:val="18"/>
+        </w:numPr>
+        <w:rPr>
+          <w:rFonts w:eastAsia="Times"/>
           <w:color w:val="000000" w:themeColor="text1"/>
         </w:rPr>
-        <w:t xml:space="preserve"> e padronização das páginas</w:t>
-      </w:r>
-      <w:r>
-        <w:rPr>
-          <w:rStyle w:val="Fontepargpadro1"/>
-          <w:color w:val="000000" w:themeColor="text1"/>
-        </w:rPr>
-        <w:t xml:space="preserve"> (</w:t>
-      </w:r>
-      <w:r>
-        <w:rPr>
-          <w:rStyle w:val="Fontepargpadro1"/>
-          <w:color w:val="000000" w:themeColor="text1"/>
-        </w:rPr>
-        <w:t>gitlab.com/enyalius</w:t>
-      </w:r>
-      <w:r>
-        <w:rPr>
-          <w:rStyle w:val="Fontepargpadro1"/>
-          <w:color w:val="000000" w:themeColor="text1"/>
-        </w:rPr>
-        <w:t>);</w:t>
+      </w:pPr>
+      <w:r>
+        <w:rPr>
+          <w:rFonts w:eastAsia="Times"/>
+        </w:rPr>
+        <w:t>Ferramentas Adotadas</w:t>
       </w:r>
     </w:p>
     <w:p>
@@ -4633,21 +5186,42 @@
           <w:rStyle w:val="Fontepargpadro1"/>
           <w:color w:val="000000" w:themeColor="text1"/>
         </w:rPr>
-        <w:t xml:space="preserve">Composer: </w:t>
+        <w:t xml:space="preserve">Enyalius: </w:t>
       </w:r>
       <w:r>
         <w:rPr>
           <w:rStyle w:val="Fontepargpadro1"/>
           <w:color w:val="000000" w:themeColor="text1"/>
         </w:rPr>
-        <w:t xml:space="preserve">Ferramenta para gerenciar as dependências e bibliotecas em PHP, permite declarar as bibliotecas que serão utilizadas enquanto gerencia a instalação e atualização automaticamente. </w:t>
+        <w:t>Framework PHP para criação de formulários e páginas, usado também para conexão com o banco de dados</w:t>
       </w:r>
       <w:r>
         <w:rPr>
           <w:rStyle w:val="Fontepargpadro1"/>
           <w:color w:val="000000" w:themeColor="text1"/>
         </w:rPr>
-        <w:t xml:space="preserve"> (getcomposer.org)</w:t>
+        <w:t xml:space="preserve"> e padronização das páginas</w:t>
+      </w:r>
+      <w:r>
+        <w:rPr>
+          <w:rStyle w:val="Fontepargpadro1"/>
+          <w:color w:val="000000" w:themeColor="text1"/>
+        </w:rPr>
+        <w:t xml:space="preserve"> (</w:t>
+      </w:r>
+      <w:r>
+        <w:rPr>
+          <w:rStyle w:val="Fontepargpadro1"/>
+          <w:color w:val="000000" w:themeColor="text1"/>
+        </w:rPr>
+        <w:t>gitlab.com/enyalius</w:t>
+      </w:r>
+      <w:r>
+        <w:rPr>
+          <w:rStyle w:val="Fontepargpadro1"/>
+          <w:color w:val="000000" w:themeColor="text1"/>
+        </w:rPr>
+        <w:t>);</w:t>
       </w:r>
     </w:p>
     <w:p>
@@ -4671,14 +5245,35 @@
           <w:rStyle w:val="Fontepargpadro1"/>
           <w:color w:val="000000" w:themeColor="text1"/>
         </w:rPr>
-        <w:t>Smarty:</w:t>
+        <w:t xml:space="preserve">Composer: </w:t>
       </w:r>
       <w:r>
         <w:rPr>
           <w:rStyle w:val="Fontepargpadro1"/>
           <w:color w:val="000000" w:themeColor="text1"/>
         </w:rPr>
-        <w:t xml:space="preserve"> Ferramenta utilizada para gerenciar templates vinculados ao PHP, separa a aplicação lógica e o conteúdo do HTML utilizado nas páginas.</w:t>
+        <w:t>Ferramenta para gerenciar as dependências e bibliotecas em PHP, permite declarar as bibliotecas que serão utilizadas enquanto gerencia a instalação</w:t>
+      </w:r>
+      <w:r>
+        <w:rPr>
+          <w:rStyle w:val="Fontepargpadro1"/>
+          <w:color w:val="000000" w:themeColor="text1"/>
+        </w:rPr>
+        <w:t xml:space="preserve"> e atualização automaticamente</w:t>
+      </w:r>
+      <w:r>
+        <w:rPr>
+          <w:rStyle w:val="Fontepargpadro1"/>
+          <w:color w:val="000000" w:themeColor="text1"/>
+        </w:rPr>
+        <w:t xml:space="preserve"> (getcomposer.org)</w:t>
+      </w:r>
+      <w:r>
+        <w:rPr>
+          <w:rStyle w:val="Fontepargpadro1"/>
+          <w:color w:val="000000" w:themeColor="text1"/>
+        </w:rPr>
+        <w:t>;</w:t>
       </w:r>
     </w:p>
     <w:p>
@@ -4702,14 +5297,28 @@
           <w:rStyle w:val="Fontepargpadro1"/>
           <w:color w:val="000000" w:themeColor="text1"/>
         </w:rPr>
-        <w:t>Grunt:</w:t>
+        <w:t>Smarty:</w:t>
       </w:r>
       <w:r>
         <w:rPr>
           <w:rStyle w:val="Fontepargpadro1"/>
           <w:color w:val="000000" w:themeColor="text1"/>
         </w:rPr>
-        <w:t xml:space="preserve"> Plugin utilizado para automatizar</w:t>
+        <w:t xml:space="preserve"> Ferramenta utilizada para gerenciar templates vinculados ao PHP, separa a aplicação lógica e o conteúdo do HTML utilizado nas páginas</w:t>
+      </w:r>
+      <w:r>
+        <w:rPr>
+          <w:rStyle w:val="Fontepargpadro1"/>
+          <w:color w:val="000000" w:themeColor="text1"/>
+        </w:rPr>
+        <w:t xml:space="preserve"> (</w:t>
+      </w:r>
+      <w:r>
+        <w:rPr>
+          <w:rStyle w:val="Fontepargpadro1"/>
+          <w:color w:val="000000" w:themeColor="text1"/>
+        </w:rPr>
+        <w:t>smarty.net);</w:t>
       </w:r>
     </w:p>
     <w:p>
@@ -4875,7 +5484,7 @@
           <w:rStyle w:val="Fontepargpadro1"/>
           <w:color w:val="000000" w:themeColor="text1"/>
         </w:rPr>
-        <w:t>Ambiente de desenvolvimento para SQL, usado para controle gráfico do banco de dados (</w:t>
+        <w:t>Ambiente de desenvolvimento para SQL (</w:t>
       </w:r>
       <w:r>
         <w:rPr>
@@ -4904,27 +5513,100 @@
         <w:jc w:val="both"/>
         <w:textAlignment w:val="auto"/>
         <w:rPr>
-          <w:color w:val="000000" w:themeColor="text1"/>
-        </w:rPr>
-      </w:pPr>
-      <w:r>
-        <w:rPr>
           <w:rStyle w:val="Fontepargpadro1"/>
           <w:color w:val="000000" w:themeColor="text1"/>
         </w:rPr>
-        <w:t>GitLab: Repositório para gerenciar o versionamento da aplicação e armazenar todos os arquivos de maneira segura.</w:t>
-      </w:r>
+      </w:pPr>
       <w:r>
         <w:rPr>
           <w:rStyle w:val="Fontepargpadro1"/>
           <w:color w:val="000000" w:themeColor="text1"/>
         </w:rPr>
+        <w:t>GitLab: Repositório para gerenciar o versionamento da aplicação e armazenar todo</w:t>
+      </w:r>
+      <w:r>
+        <w:rPr>
+          <w:rStyle w:val="Fontepargpadro1"/>
+          <w:color w:val="000000" w:themeColor="text1"/>
+        </w:rPr>
+        <w:t>s os arquivos de maneira segura</w:t>
+      </w:r>
+      <w:r>
+        <w:rPr>
+          <w:rStyle w:val="Fontepargpadro1"/>
+          <w:color w:val="000000" w:themeColor="text1"/>
+        </w:rPr>
         <w:t xml:space="preserve"> (gitlab.com)</w:t>
       </w:r>
+      <w:r>
+        <w:rPr>
+          <w:rStyle w:val="Fontepargpadro1"/>
+          <w:color w:val="000000" w:themeColor="text1"/>
+        </w:rPr>
+        <w:t>;</w:t>
+      </w:r>
+    </w:p>
+    <w:p>
+      <w:pPr>
+        <w:pStyle w:val="LO-Normal"/>
+        <w:widowControl/>
+        <w:numPr>
+          <w:ilvl w:val="0"/>
+          <w:numId w:val="15"/>
+        </w:numPr>
+        <w:spacing w:after="120"/>
+        <w:jc w:val="both"/>
+        <w:textAlignment w:val="auto"/>
+        <w:rPr>
+          <w:rStyle w:val="Fontepargpadro1"/>
+          <w:color w:val="000000" w:themeColor="text1"/>
+        </w:rPr>
+      </w:pPr>
+      <w:r>
+        <w:rPr>
+          <w:rStyle w:val="Fontepargpadro1"/>
+          <w:color w:val="000000" w:themeColor="text1"/>
+        </w:rPr>
+        <w:t>XAMPP: Pacote com diversos softwares, utilizado entre eles o Apache Web Server para reproduzir um servidor localmente (apachefriends.org);</w:t>
+      </w:r>
+    </w:p>
+    <w:p>
+      <w:pPr>
+        <w:pStyle w:val="LO-Normal"/>
+        <w:widowControl/>
+        <w:numPr>
+          <w:ilvl w:val="0"/>
+          <w:numId w:val="15"/>
+        </w:numPr>
+        <w:spacing w:after="120"/>
+        <w:jc w:val="both"/>
+        <w:textAlignment w:val="auto"/>
+        <w:rPr>
+          <w:color w:val="000000" w:themeColor="text1"/>
+        </w:rPr>
+      </w:pPr>
+      <w:r>
+        <w:rPr>
+          <w:rStyle w:val="Fontepargpadro1"/>
+          <w:color w:val="000000" w:themeColor="text1"/>
+        </w:rPr>
+        <w:t>Astah: Ferramenta para modelagem e criação dos diagramas utilizados no desenvolvimento do software</w:t>
+      </w:r>
+      <w:r>
+        <w:rPr>
+          <w:rStyle w:val="Fontepargpadro1"/>
+          <w:color w:val="000000" w:themeColor="text1"/>
+        </w:rPr>
+        <w:t xml:space="preserve"> (astah.net).</w:t>
+      </w:r>
     </w:p>
     <w:p>
       <w:pPr>
         <w:pStyle w:val="Heading1"/>
+        <w:numPr>
+          <w:ilvl w:val="0"/>
+          <w:numId w:val="18"/>
+        </w:numPr>
         <w:rPr>
           <w:rFonts w:eastAsia="Times"/>
         </w:rPr>
@@ -10972,7 +11654,7 @@
   <w:abstractNum w:abstractNumId="11" w15:restartNumberingAfterBreak="0">
     <w:nsid w:val="6D594CAB"/>
     <w:multiLevelType w:val="multilevel"/>
-    <w:tmpl w:val="D2F494E6"/>
+    <w:tmpl w:val="9BDA7ABE"/>
     <w:lvl w:ilvl="0">
       <w:start w:val="1"/>
       <w:numFmt w:val="decimal"/>
@@ -10986,14 +11668,61 @@
         <w:ind w:left="700" w:hanging="360"/>
       </w:pPr>
       <w:rPr>
-        <w:rFonts w:ascii="Times New Roman" w:hAnsi="Times New Roman" w:cs="Times New Roman" w:hint="default"/>
-        <w:b/>
-        <w:bCs/>
+        <w:rFonts w:ascii="Times New Roman" w:hAnsi="Times New Roman" w:cs="Times New Roman"/>
+        <w:b w:val="0"/>
+        <w:bCs w:val="0"/>
         <w:i w:val="0"/>
         <w:iCs w:val="0"/>
-        <w:caps/>
-        <w:sz w:val="24"/>
-        <w:szCs w:val="24"/>
+        <w:caps w:val="0"/>
+        <w:smallCaps w:val="0"/>
+        <w:strike w:val="0"/>
+        <w:dstrike w:val="0"/>
+        <w:outline w:val="0"/>
+        <w:shadow w:val="0"/>
+        <w:emboss w:val="0"/>
+        <w:imprint w:val="0"/>
+        <w:noProof w:val="0"/>
+        <w:snapToGrid w:val="0"/>
+        <w:vanish w:val="0"/>
+        <w:color w:val="000000"/>
+        <w:spacing w:val="0"/>
+        <w:w w:val="0"/>
+        <w:kern w:val="0"/>
+        <w:position w:val="0"/>
+        <w:sz w:val="0"/>
+        <w:szCs w:val="0"/>
+        <w:u w:val="none" w:color="000000"/>
+        <w:effect w:val="none"/>
+        <w:bdr w:val="none" w:sz="0" w:space="0" w:color="000000"/>
+        <w:shd w:val="clear" w:color="000000" w:fill="000000"/>
+        <w:vertAlign w:val="baseline"/>
+        <w:em w:val="none"/>
+        <w:lang w:val="x-none" w:eastAsia="x-none" w:bidi="x-none"/>
+        <w:specVanish w:val="0"/>
+        <w14:glow w14:rad="0">
+          <w14:srgbClr w14:val="000000"/>
+        </w14:glow>
+        <w14:shadow w14:blurRad="0" w14:dist="0" w14:dir="0" w14:sx="0" w14:sy="0" w14:kx="0" w14:ky="0" w14:algn="none">
+          <w14:srgbClr w14:val="000000"/>
+        </w14:shadow>
+        <w14:reflection w14:blurRad="0" w14:stA="0" w14:stPos="0" w14:endA="0" w14:endPos="0" w14:dist="0" w14:dir="0" w14:fadeDir="0" w14:sx="0" w14:sy="0" w14:kx="0" w14:ky="0" w14:algn="none"/>
+        <w14:textOutline w14:w="0" w14:cap="rnd" w14:cmpd="sng" w14:algn="ctr">
+          <w14:noFill/>
+          <w14:prstDash w14:val="solid"/>
+          <w14:bevel/>
+        </w14:textOutline>
+        <w14:scene3d>
+          <w14:camera w14:prst="orthographicFront"/>
+          <w14:lightRig w14:rig="threePt" w14:dir="t">
+            <w14:rot w14:lat="0" w14:lon="0" w14:rev="0"/>
+          </w14:lightRig>
+        </w14:scene3d>
+        <w14:props3d w14:extrusionH="0" w14:contourW="0" w14:prstMaterial="none"/>
+        <w14:ligatures w14:val="none"/>
+        <w14:numForm w14:val="default"/>
+        <w14:numSpacing w14:val="default"/>
+        <w14:stylisticSets/>
+        <w14:cntxtAlts w14:val="0"/>
       </w:rPr>
     </w:lvl>
     <w:lvl w:ilvl="1">
@@ -13085,6 +13814,20 @@
       <w:sz w:val="24"/>
     </w:rPr>
   </w:style>
+  <w:style w:type="paragraph" w:styleId="NoSpacing">
+    <w:name w:val="No Spacing"/>
+    <w:uiPriority w:val="1"/>
+    <w:qFormat/>
+    <w:rsid w:val="00DE22C0"/>
+    <w:pPr>
+      <w:suppressAutoHyphens/>
+      <w:ind w:firstLine="340"/>
+      <w:jc w:val="both"/>
+    </w:pPr>
+    <w:rPr>
+      <w:sz w:val="24"/>
+    </w:rPr>
+  </w:style>
 </w:styles>
 </file>
 
@@ -13378,7 +14121,7 @@
 </file>
 
 <file path=customXml/itemProps1.xml><?xml version="1.0" encoding="utf-8"?>
-<ds:datastoreItem xmlns:ds="http://schemas.openxmlformats.org/officeDocument/2006/customXml" ds:itemID="{8E7D8384-FEBF-4EF9-95F7-C2A6FADCD60C}">
+<ds:datastoreItem xmlns:ds="http://schemas.openxmlformats.org/officeDocument/2006/customXml" ds:itemID="{91212329-C512-4C1C-B2DA-E67C34A3519A}">
   <ds:schemaRefs>
     <ds:schemaRef ds:uri="http://schemas.openxmlformats.org/officeDocument/2006/bibliography"/>
   </ds:schemaRefs>

</xml_diff>